<commit_message>
fixes typos and sentence restructuring and update time
</commit_message>
<xml_diff>
--- a/Deliverable-2/PostMortemReport/Postmortem Report-SRS_Delivery-2.docx
+++ b/Deliverable-2/PostMortemReport/Postmortem Report-SRS_Delivery-2.docx
@@ -1825,40 +1825,38 @@
           <w:sz w:val="24"/>
           <w:szCs w:val="24"/>
         </w:rPr>
-        <w:t>, please see Appe</w:t>
-      </w:r>
-      <w:bookmarkStart w:id="2" w:name="_GoBack"/>
-      <w:bookmarkEnd w:id="2"/>
-      <w:r>
-        <w:rPr>
-          <w:rFonts w:ascii="Times New Roman" w:eastAsia="Times New Roman" w:hAnsi="Times New Roman" w:cs="Times New Roman"/>
-          <w:sz w:val="24"/>
-          <w:szCs w:val="24"/>
-        </w:rPr>
-        <w:t>ndix A to Appendix E.</w:t>
-      </w:r>
-    </w:p>
-    <w:p>
-      <w:pPr>
-        <w:pStyle w:val="c8"/>
-        <w:spacing w:before="0" w:beforeAutospacing="0" w:after="0" w:afterAutospacing="0"/>
-      </w:pPr>
-    </w:p>
-    <w:p>
-      <w:pPr>
-        <w:pStyle w:val="c8"/>
-        <w:spacing w:before="0" w:beforeAutospacing="0" w:after="0" w:afterAutospacing="0"/>
-        <w:rPr>
-          <w:b/>
-          <w:bCs/>
-        </w:rPr>
-      </w:pPr>
-      <w:r>
-        <w:rPr>
-          <w:b/>
-          <w:bCs/>
-        </w:rPr>
-        <w:t>Note: All time mentioned in the table is in minutes</w:t>
+        <w:t>, please see Appendix A to Appendix E.</w:t>
+      </w:r>
+    </w:p>
+    <w:p>
+      <w:pPr>
+        <w:pStyle w:val="c8"/>
+        <w:spacing w:before="0" w:beforeAutospacing="0" w:after="0" w:afterAutospacing="0"/>
+      </w:pPr>
+    </w:p>
+    <w:p>
+      <w:pPr>
+        <w:pStyle w:val="c8"/>
+        <w:spacing w:before="0" w:beforeAutospacing="0" w:after="0" w:afterAutospacing="0"/>
+        <w:rPr>
+          <w:b/>
+          <w:bCs/>
+        </w:rPr>
+      </w:pPr>
+      <w:r>
+        <w:rPr>
+          <w:b/>
+          <w:bCs/>
+          <w:u w:val="single"/>
+        </w:rPr>
+        <w:t>Note:</w:t>
+      </w:r>
+      <w:r>
+        <w:rPr>
+          <w:b/>
+          <w:bCs/>
+        </w:rPr>
+        <w:t xml:space="preserve"> All time mentioned in the table is in minutes</w:t>
       </w:r>
     </w:p>
     <w:p>
@@ -2085,8 +2083,8 @@
                 <w:rFonts w:ascii="Times New Roman" w:eastAsia="Times New Roman" w:hAnsi="Times New Roman" w:cs="Times New Roman"/>
               </w:rPr>
             </w:pPr>
-            <w:bookmarkStart w:id="3" w:name="_30j0zll" w:colFirst="0" w:colLast="0"/>
-            <w:bookmarkEnd w:id="3"/>
+            <w:bookmarkStart w:id="2" w:name="_30j0zll" w:colFirst="0" w:colLast="0"/>
+            <w:bookmarkEnd w:id="2"/>
           </w:p>
         </w:tc>
         <w:tc>
@@ -2123,6 +2121,12 @@
                 <w:rFonts w:ascii="Times New Roman" w:eastAsia="Times New Roman" w:hAnsi="Times New Roman" w:cs="Times New Roman"/>
               </w:rPr>
             </w:pPr>
+            <w:r>
+              <w:rPr>
+                <w:rFonts w:ascii="Times New Roman" w:eastAsia="Times New Roman" w:hAnsi="Times New Roman" w:cs="Times New Roman"/>
+              </w:rPr>
+              <w:t>80</w:t>
+            </w:r>
           </w:p>
         </w:tc>
         <w:tc>
@@ -2230,6 +2234,12 @@
                 <w:rFonts w:ascii="Times New Roman" w:eastAsia="Times New Roman" w:hAnsi="Times New Roman" w:cs="Times New Roman"/>
               </w:rPr>
             </w:pPr>
+            <w:r>
+              <w:rPr>
+                <w:rFonts w:ascii="Times New Roman" w:eastAsia="Times New Roman" w:hAnsi="Times New Roman" w:cs="Times New Roman"/>
+              </w:rPr>
+              <w:t>40</w:t>
+            </w:r>
           </w:p>
         </w:tc>
         <w:tc>
@@ -2339,6 +2349,12 @@
                 <w:rFonts w:ascii="Times New Roman" w:eastAsia="Times New Roman" w:hAnsi="Times New Roman" w:cs="Times New Roman"/>
               </w:rPr>
             </w:pPr>
+            <w:r>
+              <w:rPr>
+                <w:rFonts w:ascii="Times New Roman" w:eastAsia="Times New Roman" w:hAnsi="Times New Roman" w:cs="Times New Roman"/>
+              </w:rPr>
+              <w:t>40</w:t>
+            </w:r>
           </w:p>
         </w:tc>
         <w:tc>
@@ -2446,6 +2462,12 @@
                 <w:rFonts w:ascii="Times New Roman" w:eastAsia="Times New Roman" w:hAnsi="Times New Roman" w:cs="Times New Roman"/>
               </w:rPr>
             </w:pPr>
+            <w:r>
+              <w:rPr>
+                <w:rFonts w:ascii="Times New Roman" w:eastAsia="Times New Roman" w:hAnsi="Times New Roman" w:cs="Times New Roman"/>
+              </w:rPr>
+              <w:t>50</w:t>
+            </w:r>
           </w:p>
         </w:tc>
         <w:tc>
@@ -2566,6 +2588,12 @@
                 <w:rFonts w:ascii="Times New Roman" w:eastAsia="Times New Roman" w:hAnsi="Times New Roman" w:cs="Times New Roman"/>
               </w:rPr>
             </w:pPr>
+            <w:r>
+              <w:rPr>
+                <w:rFonts w:ascii="Times New Roman" w:eastAsia="Times New Roman" w:hAnsi="Times New Roman" w:cs="Times New Roman"/>
+              </w:rPr>
+              <w:t>30</w:t>
+            </w:r>
           </w:p>
         </w:tc>
         <w:tc>
@@ -2679,6 +2707,12 @@
                 <w:rFonts w:ascii="Times New Roman" w:eastAsia="Times New Roman" w:hAnsi="Times New Roman" w:cs="Times New Roman"/>
               </w:rPr>
             </w:pPr>
+            <w:r>
+              <w:rPr>
+                <w:rFonts w:ascii="Times New Roman" w:eastAsia="Times New Roman" w:hAnsi="Times New Roman" w:cs="Times New Roman"/>
+              </w:rPr>
+              <w:t>80</w:t>
+            </w:r>
           </w:p>
         </w:tc>
         <w:tc>
@@ -2787,6 +2821,12 @@
                 <w:rFonts w:ascii="Times New Roman" w:eastAsia="Times New Roman" w:hAnsi="Times New Roman" w:cs="Times New Roman"/>
               </w:rPr>
             </w:pPr>
+            <w:r>
+              <w:rPr>
+                <w:rFonts w:ascii="Times New Roman" w:eastAsia="Times New Roman" w:hAnsi="Times New Roman" w:cs="Times New Roman"/>
+              </w:rPr>
+              <w:t>80</w:t>
+            </w:r>
           </w:p>
         </w:tc>
         <w:tc>
@@ -2894,6 +2934,14 @@
                 <w:rFonts w:ascii="Times New Roman" w:eastAsia="Times New Roman" w:hAnsi="Times New Roman" w:cs="Times New Roman"/>
               </w:rPr>
             </w:pPr>
+            <w:r>
+              <w:rPr>
+                <w:rFonts w:ascii="Times New Roman" w:eastAsia="Times New Roman" w:hAnsi="Times New Roman" w:cs="Times New Roman"/>
+              </w:rPr>
+              <w:t>80</w:t>
+            </w:r>
+            <w:bookmarkStart w:id="3" w:name="_GoBack"/>
+            <w:bookmarkEnd w:id="3"/>
           </w:p>
         </w:tc>
         <w:tc>
@@ -3002,6 +3050,12 @@
                 <w:rFonts w:ascii="Times New Roman" w:eastAsia="Times New Roman" w:hAnsi="Times New Roman" w:cs="Times New Roman"/>
               </w:rPr>
             </w:pPr>
+            <w:r>
+              <w:rPr>
+                <w:rFonts w:ascii="Times New Roman" w:eastAsia="Times New Roman" w:hAnsi="Times New Roman" w:cs="Times New Roman"/>
+              </w:rPr>
+              <w:t>150</w:t>
+            </w:r>
           </w:p>
         </w:tc>
         <w:tc>
@@ -3109,6 +3163,12 @@
                 <w:rFonts w:ascii="Times New Roman" w:eastAsia="Times New Roman" w:hAnsi="Times New Roman" w:cs="Times New Roman"/>
               </w:rPr>
             </w:pPr>
+            <w:r>
+              <w:rPr>
+                <w:rFonts w:ascii="Times New Roman" w:eastAsia="Times New Roman" w:hAnsi="Times New Roman" w:cs="Times New Roman"/>
+              </w:rPr>
+              <w:t>350</w:t>
+            </w:r>
           </w:p>
         </w:tc>
         <w:tc>
@@ -3217,6 +3277,12 @@
                 <w:rFonts w:ascii="Times New Roman" w:eastAsia="Times New Roman" w:hAnsi="Times New Roman" w:cs="Times New Roman"/>
               </w:rPr>
             </w:pPr>
+            <w:r>
+              <w:rPr>
+                <w:rFonts w:ascii="Times New Roman" w:eastAsia="Times New Roman" w:hAnsi="Times New Roman" w:cs="Times New Roman"/>
+              </w:rPr>
+              <w:t>120</w:t>
+            </w:r>
           </w:p>
         </w:tc>
         <w:tc>
@@ -3685,25 +3751,23 @@
           <w:sz w:val="24"/>
           <w:szCs w:val="24"/>
         </w:rPr>
-        <w:t xml:space="preserve">: Peer monitoring and contributing in pair helped has manage the tasks. Again, a time tracking tool named “Toggl” like delivery-1 is used to track time for zoom meetings and tasks. By using Google doc for drafting report and brainstorming each task and then writing final copy of this report help us efficiently to manage each task (i.e., task-1 to task-5) properly. We planned to </w:t>
-      </w:r>
-      <w:proofErr w:type="spellStart"/>
+        <w:t xml:space="preserve">: Peer monitoring and contributing in pair helped </w:t>
+      </w:r>
       <w:r>
         <w:rPr>
           <w:rFonts w:ascii="Times New Roman" w:eastAsia="Times New Roman" w:hAnsi="Times New Roman" w:cs="Times New Roman"/>
           <w:sz w:val="24"/>
           <w:szCs w:val="24"/>
         </w:rPr>
-        <w:t>usee</w:t>
-      </w:r>
-      <w:proofErr w:type="spellEnd"/>
+        <w:t>to</w:t>
+      </w:r>
       <w:r>
         <w:rPr>
           <w:rFonts w:ascii="Times New Roman" w:eastAsia="Times New Roman" w:hAnsi="Times New Roman" w:cs="Times New Roman"/>
           <w:sz w:val="24"/>
           <w:szCs w:val="24"/>
         </w:rPr>
-        <w:t xml:space="preserve"> Kanban/SCRUM style agile </w:t>
+        <w:t xml:space="preserve"> manage the tasks</w:t>
       </w:r>
       <w:r>
         <w:rPr>
@@ -3711,8 +3775,24 @@
           <w:sz w:val="24"/>
           <w:szCs w:val="24"/>
         </w:rPr>
+        <w:t xml:space="preserve"> effectively as well as efficiently</w:t>
+      </w:r>
+      <w:r>
+        <w:rPr>
+          <w:rFonts w:ascii="Times New Roman" w:eastAsia="Times New Roman" w:hAnsi="Times New Roman" w:cs="Times New Roman"/>
+          <w:sz w:val="24"/>
+          <w:szCs w:val="24"/>
+        </w:rPr>
+        <w:t xml:space="preserve">. Again, a time tracking tool named “Toggl” like delivery-1 is used to track time for zoom meetings and tasks. By using Google doc for drafting report and brainstorming each task and then writing final copy of this report help us efficiently to manage each task (i.e., task-1 to task-5) properly. We planned to </w:t>
+      </w:r>
+      <w:r>
+        <w:rPr>
+          <w:rFonts w:ascii="Times New Roman" w:eastAsia="Times New Roman" w:hAnsi="Times New Roman" w:cs="Times New Roman"/>
+          <w:sz w:val="24"/>
+          <w:szCs w:val="24"/>
+        </w:rPr>
         <w:lastRenderedPageBreak/>
-        <w:t xml:space="preserve">management process for this delivery-2 but could not afford to manage everything due to time constraints. </w:t>
+        <w:t xml:space="preserve">use Kanban/SCRUM style agile management process for this delivery-2 but could not afford to manage everything due to time constraints. </w:t>
       </w:r>
     </w:p>
     <w:p>
@@ -5946,6 +6026,7 @@
     <w:lsdException w:name="HTML Sample" w:semiHidden="1" w:unhideWhenUsed="1"/>
     <w:lsdException w:name="HTML Typewriter" w:semiHidden="1" w:unhideWhenUsed="1"/>
     <w:lsdException w:name="HTML Variable" w:semiHidden="1" w:unhideWhenUsed="1"/>
+    <w:lsdException w:name="Normal Table" w:semiHidden="1" w:unhideWhenUsed="1"/>
     <w:lsdException w:name="annotation subject" w:semiHidden="1" w:unhideWhenUsed="1"/>
     <w:lsdException w:name="No List" w:semiHidden="1" w:unhideWhenUsed="1"/>
     <w:lsdException w:name="Outline List 1" w:semiHidden="1" w:unhideWhenUsed="1"/>
@@ -5992,8 +6073,10 @@
     <w:lsdException w:name="Table Subtle 2" w:semiHidden="1" w:unhideWhenUsed="1"/>
     <w:lsdException w:name="Table Web 1" w:semiHidden="1" w:unhideWhenUsed="1"/>
     <w:lsdException w:name="Table Web 2" w:semiHidden="1" w:unhideWhenUsed="1"/>
+    <w:lsdException w:name="Table Web 3" w:semiHidden="1" w:unhideWhenUsed="1"/>
     <w:lsdException w:name="Balloon Text" w:semiHidden="1" w:unhideWhenUsed="1"/>
     <w:lsdException w:name="Table Grid" w:uiPriority="39"/>
+    <w:lsdException w:name="Table Theme" w:semiHidden="1" w:unhideWhenUsed="1"/>
     <w:lsdException w:name="Placeholder Text" w:semiHidden="1"/>
     <w:lsdException w:name="No Spacing" w:uiPriority="1" w:qFormat="1"/>
     <w:lsdException w:name="Light Shading" w:uiPriority="60"/>

</xml_diff>

<commit_message>
added time tracking report to appendix
</commit_message>
<xml_diff>
--- a/Deliverable-2/PostMortemReport/Postmortem Report-SRS_Delivery-2.docx
+++ b/Deliverable-2/PostMortemReport/Postmortem Report-SRS_Delivery-2.docx
@@ -1,6 +1,6 @@
 
 <file path=word/document.xml><?xml version="1.0" encoding="utf-8"?>
-<w:document xmlns:wpc="http://schemas.microsoft.com/office/word/2010/wordprocessingCanvas" xmlns:cx="http://schemas.microsoft.com/office/drawing/2014/chartex" xmlns:cx1="http://schemas.microsoft.com/office/drawing/2015/9/8/chartex" xmlns:cx2="http://schemas.microsoft.com/office/drawing/2015/10/21/chartex" xmlns:cx3="http://schemas.microsoft.com/office/drawing/2016/5/9/chartex" xmlns:cx4="http://schemas.microsoft.com/office/drawing/2016/5/10/chartex" xmlns:cx5="http://schemas.microsoft.com/office/drawing/2016/5/11/chartex" xmlns:cx6="http://schemas.microsoft.com/office/drawing/2016/5/12/chartex" xmlns:cx7="http://schemas.microsoft.com/office/drawing/2016/5/13/chartex" xmlns:cx8="http://schemas.microsoft.com/office/drawing/2016/5/14/chartex" xmlns:mc="http://schemas.openxmlformats.org/markup-compatibility/2006" xmlns:aink="http://schemas.microsoft.com/office/drawing/2016/ink" xmlns:am3d="http://schemas.microsoft.com/office/drawing/2017/model3d" xmlns:o="urn:schemas-microsoft-com:office:office" xmlns:r="http://schemas.openxmlformats.org/officeDocument/2006/relationships" xmlns:m="http://schemas.openxmlformats.org/officeDocument/2006/math" xmlns:v="urn:schemas-microsoft-com:vml" xmlns:wp14="http://schemas.microsoft.com/office/word/2010/wordprocessingDrawing" xmlns:wp="http://schemas.openxmlformats.org/drawingml/2006/wordprocessingDrawing" xmlns:w10="urn:schemas-microsoft-com:office:word" xmlns:w="http://schemas.openxmlformats.org/wordprocessingml/2006/main" xmlns:w14="http://schemas.microsoft.com/office/word/2010/wordml" xmlns:w15="http://schemas.microsoft.com/office/word/2012/wordml" xmlns:w16cex="http://schemas.microsoft.com/office/word/2018/wordml/cex" xmlns:w16cid="http://schemas.microsoft.com/office/word/2016/wordml/cid" xmlns:w16="http://schemas.microsoft.com/office/word/2018/wordml" xmlns:w16se="http://schemas.microsoft.com/office/word/2015/wordml/symex" xmlns:wpg="http://schemas.microsoft.com/office/word/2010/wordprocessingGroup" xmlns:wpi="http://schemas.microsoft.com/office/word/2010/wordprocessingInk" xmlns:wne="http://schemas.microsoft.com/office/word/2006/wordml" xmlns:wps="http://schemas.microsoft.com/office/word/2010/wordprocessingShape" mc:Ignorable="w14 w15 w16se w16cid w16 w16cex wp14">
+<w:document xmlns:wpc="http://schemas.microsoft.com/office/word/2010/wordprocessingCanvas" xmlns:cx="http://schemas.microsoft.com/office/drawing/2014/chartex" xmlns:cx1="http://schemas.microsoft.com/office/drawing/2015/9/8/chartex" xmlns:cx2="http://schemas.microsoft.com/office/drawing/2015/10/21/chartex" xmlns:cx3="http://schemas.microsoft.com/office/drawing/2016/5/9/chartex" xmlns:cx4="http://schemas.microsoft.com/office/drawing/2016/5/10/chartex" xmlns:cx5="http://schemas.microsoft.com/office/drawing/2016/5/11/chartex" xmlns:cx6="http://schemas.microsoft.com/office/drawing/2016/5/12/chartex" xmlns:cx7="http://schemas.microsoft.com/office/drawing/2016/5/13/chartex" xmlns:cx8="http://schemas.microsoft.com/office/drawing/2016/5/14/chartex" xmlns:mc="http://schemas.openxmlformats.org/markup-compatibility/2006" xmlns:aink="http://schemas.microsoft.com/office/drawing/2016/ink" xmlns:am3d="http://schemas.microsoft.com/office/drawing/2017/model3d" xmlns:o="urn:schemas-microsoft-com:office:office" xmlns:r="http://schemas.openxmlformats.org/officeDocument/2006/relationships" xmlns:m="http://schemas.openxmlformats.org/officeDocument/2006/math" xmlns:v="urn:schemas-microsoft-com:vml" xmlns:wp14="http://schemas.microsoft.com/office/word/2010/wordprocessingDrawing" xmlns:wp="http://schemas.openxmlformats.org/drawingml/2006/wordprocessingDrawing" xmlns:w10="urn:schemas-microsoft-com:office:word" xmlns:w="http://schemas.openxmlformats.org/wordprocessingml/2006/main" xmlns:w14="http://schemas.microsoft.com/office/word/2010/wordml" xmlns:w15="http://schemas.microsoft.com/office/word/2012/wordml" xmlns:w16cid="http://schemas.microsoft.com/office/word/2016/wordml/cid" xmlns:w16se="http://schemas.microsoft.com/office/word/2015/wordml/symex" xmlns:wpg="http://schemas.microsoft.com/office/word/2010/wordprocessingGroup" xmlns:wpi="http://schemas.microsoft.com/office/word/2010/wordprocessingInk" xmlns:wne="http://schemas.microsoft.com/office/word/2006/wordml" xmlns:wps="http://schemas.microsoft.com/office/word/2010/wordprocessingShape" mc:Ignorable="w14 w15 w16se w16cid wp14">
   <w:body>
     <w:p>
       <w:pPr>
@@ -1825,8 +1825,42 @@
           <w:sz w:val="24"/>
           <w:szCs w:val="24"/>
         </w:rPr>
-        <w:t>, please see Appendix A to Appendix E.</w:t>
-      </w:r>
+        <w:t xml:space="preserve">, </w:t>
+      </w:r>
+      <w:r>
+        <w:rPr>
+          <w:rFonts w:ascii="Times New Roman" w:eastAsia="Times New Roman" w:hAnsi="Times New Roman" w:cs="Times New Roman"/>
+          <w:b/>
+          <w:bCs/>
+          <w:i/>
+          <w:iCs/>
+          <w:sz w:val="24"/>
+          <w:szCs w:val="24"/>
+        </w:rPr>
+        <w:t xml:space="preserve">please see Appendix A to Appendix </w:t>
+      </w:r>
+      <w:r>
+        <w:rPr>
+          <w:rFonts w:ascii="Times New Roman" w:eastAsia="Times New Roman" w:hAnsi="Times New Roman" w:cs="Times New Roman"/>
+          <w:b/>
+          <w:bCs/>
+          <w:i/>
+          <w:iCs/>
+          <w:sz w:val="24"/>
+          <w:szCs w:val="24"/>
+        </w:rPr>
+        <w:t>C at last page of this report</w:t>
+      </w:r>
+      <w:r>
+        <w:rPr>
+          <w:rFonts w:ascii="Times New Roman" w:eastAsia="Times New Roman" w:hAnsi="Times New Roman" w:cs="Times New Roman"/>
+          <w:sz w:val="24"/>
+          <w:szCs w:val="24"/>
+        </w:rPr>
+        <w:t>.</w:t>
+      </w:r>
+      <w:bookmarkStart w:id="2" w:name="_GoBack"/>
+      <w:bookmarkEnd w:id="2"/>
     </w:p>
     <w:p>
       <w:pPr>
@@ -2083,8 +2117,8 @@
                 <w:rFonts w:ascii="Times New Roman" w:eastAsia="Times New Roman" w:hAnsi="Times New Roman" w:cs="Times New Roman"/>
               </w:rPr>
             </w:pPr>
-            <w:bookmarkStart w:id="2" w:name="_30j0zll" w:colFirst="0" w:colLast="0"/>
-            <w:bookmarkEnd w:id="2"/>
+            <w:bookmarkStart w:id="3" w:name="_30j0zll" w:colFirst="0" w:colLast="0"/>
+            <w:bookmarkEnd w:id="3"/>
           </w:p>
         </w:tc>
         <w:tc>
@@ -3869,7 +3903,7 @@
           <w:between w:val="nil"/>
         </w:pBdr>
         <w:spacing w:line="240" w:lineRule="auto"/>
-        <w:ind w:left="360" w:right="280"/>
+        <w:ind w:right="280"/>
         <w:rPr>
           <w:rFonts w:ascii="Times New Roman" w:hAnsi="Times New Roman" w:cs="Times New Roman"/>
           <w:color w:val="000000"/>
@@ -3899,133 +3933,45 @@
     </w:p>
     <w:p>
       <w:pPr>
-        <w:pBdr>
-          <w:top w:val="nil"/>
-          <w:left w:val="nil"/>
-          <w:bottom w:val="nil"/>
-          <w:right w:val="nil"/>
-          <w:between w:val="nil"/>
-        </w:pBdr>
         <w:spacing w:line="240" w:lineRule="auto"/>
-        <w:ind w:left="360" w:right="280"/>
+        <w:jc w:val="center"/>
         <w:rPr>
           <w:rFonts w:ascii="Times New Roman" w:hAnsi="Times New Roman" w:cs="Times New Roman"/>
-          <w:color w:val="000000"/>
+          <w:b/>
+          <w:sz w:val="36"/>
+          <w:szCs w:val="36"/>
+        </w:rPr>
+      </w:pPr>
+      <w:r>
+        <w:rPr>
+          <w:rFonts w:ascii="Times New Roman" w:hAnsi="Times New Roman" w:cs="Times New Roman"/>
+          <w:b/>
+          <w:sz w:val="36"/>
+          <w:szCs w:val="36"/>
+        </w:rPr>
+        <w:t>Appendix</w:t>
+      </w:r>
+    </w:p>
+    <w:p>
+      <w:pPr>
+        <w:spacing w:line="240" w:lineRule="auto"/>
+        <w:ind w:left="709"/>
+        <w:rPr>
+          <w:rFonts w:ascii="Times New Roman" w:hAnsi="Times New Roman" w:cs="Times New Roman"/>
+          <w:b/>
           <w:sz w:val="24"/>
           <w:szCs w:val="24"/>
         </w:rPr>
       </w:pPr>
-    </w:p>
-    <w:p>
-      <w:pPr>
-        <w:pBdr>
-          <w:top w:val="nil"/>
-          <w:left w:val="nil"/>
-          <w:bottom w:val="nil"/>
-          <w:right w:val="nil"/>
-          <w:between w:val="nil"/>
-        </w:pBdr>
-        <w:spacing w:line="240" w:lineRule="auto"/>
-        <w:ind w:left="360" w:right="280"/>
+      <w:r>
         <w:rPr>
           <w:rFonts w:ascii="Times New Roman" w:hAnsi="Times New Roman" w:cs="Times New Roman"/>
-          <w:color w:val="000000"/>
+          <w:b/>
           <w:sz w:val="24"/>
           <w:szCs w:val="24"/>
         </w:rPr>
-      </w:pPr>
-    </w:p>
-    <w:p>
-      <w:pPr>
-        <w:pBdr>
-          <w:top w:val="nil"/>
-          <w:left w:val="nil"/>
-          <w:bottom w:val="nil"/>
-          <w:right w:val="nil"/>
-          <w:between w:val="nil"/>
-        </w:pBdr>
-        <w:spacing w:line="240" w:lineRule="auto"/>
-        <w:ind w:right="280"/>
-        <w:rPr>
-          <w:rFonts w:ascii="Times New Roman" w:hAnsi="Times New Roman" w:cs="Times New Roman"/>
-          <w:color w:val="000000"/>
-          <w:sz w:val="24"/>
-          <w:szCs w:val="24"/>
-        </w:rPr>
-      </w:pPr>
-    </w:p>
-    <w:p>
-      <w:pPr>
-        <w:pBdr>
-          <w:top w:val="nil"/>
-          <w:left w:val="nil"/>
-          <w:bottom w:val="nil"/>
-          <w:right w:val="nil"/>
-          <w:between w:val="nil"/>
-        </w:pBdr>
-        <w:spacing w:line="240" w:lineRule="auto"/>
-        <w:ind w:left="360" w:right="280"/>
-        <w:rPr>
-          <w:rFonts w:ascii="Times New Roman" w:hAnsi="Times New Roman" w:cs="Times New Roman"/>
-          <w:color w:val="000000"/>
-          <w:sz w:val="24"/>
-          <w:szCs w:val="24"/>
-        </w:rPr>
-      </w:pPr>
-    </w:p>
-    <w:p>
-      <w:pPr>
-        <w:spacing w:line="240" w:lineRule="auto"/>
-        <w:jc w:val="center"/>
-        <w:rPr>
-          <w:rFonts w:ascii="Times New Roman" w:hAnsi="Times New Roman" w:cs="Times New Roman"/>
-          <w:b/>
-          <w:sz w:val="24"/>
-          <w:szCs w:val="24"/>
-        </w:rPr>
-      </w:pPr>
-      <w:r>
-        <w:rPr>
-          <w:rFonts w:ascii="Times New Roman" w:hAnsi="Times New Roman" w:cs="Times New Roman"/>
-          <w:b/>
-          <w:sz w:val="24"/>
-          <w:szCs w:val="24"/>
-        </w:rPr>
-        <w:t>Appendix</w:t>
-      </w:r>
-    </w:p>
-    <w:p>
-      <w:pPr>
-        <w:spacing w:line="240" w:lineRule="auto"/>
-        <w:ind w:left="709"/>
-        <w:rPr>
-          <w:rFonts w:ascii="Times New Roman" w:hAnsi="Times New Roman" w:cs="Times New Roman"/>
-          <w:b/>
-          <w:sz w:val="24"/>
-          <w:szCs w:val="24"/>
-        </w:rPr>
-      </w:pPr>
-      <w:r>
-        <w:rPr>
-          <w:rFonts w:ascii="Times New Roman" w:hAnsi="Times New Roman" w:cs="Times New Roman"/>
-          <w:b/>
-          <w:sz w:val="24"/>
-          <w:szCs w:val="24"/>
-        </w:rPr>
         <w:t>Appendix A</w:t>
       </w:r>
-    </w:p>
-    <w:p>
-      <w:pPr>
-        <w:spacing w:line="240" w:lineRule="auto"/>
-        <w:ind w:left="709"/>
-        <w:rPr>
-          <w:rFonts w:ascii="Times New Roman" w:hAnsi="Times New Roman" w:cs="Times New Roman"/>
-          <w:bCs/>
-          <w:sz w:val="24"/>
-          <w:szCs w:val="24"/>
-        </w:rPr>
-      </w:pPr>
     </w:p>
     <w:p>
       <w:pPr>
@@ -4106,28 +4052,16 @@
         <w:ind w:left="709"/>
         <w:rPr>
           <w:rFonts w:ascii="Times New Roman" w:hAnsi="Times New Roman" w:cs="Times New Roman"/>
-          <w:b/>
           <w:sz w:val="24"/>
           <w:szCs w:val="24"/>
         </w:rPr>
       </w:pPr>
-    </w:p>
-    <w:p>
-      <w:pPr>
-        <w:spacing w:line="240" w:lineRule="auto"/>
-        <w:ind w:left="709"/>
+      <w:r>
         <w:rPr>
           <w:rFonts w:ascii="Times New Roman" w:hAnsi="Times New Roman" w:cs="Times New Roman"/>
           <w:sz w:val="24"/>
           <w:szCs w:val="24"/>
         </w:rPr>
-      </w:pPr>
-      <w:r>
-        <w:rPr>
-          <w:rFonts w:ascii="Times New Roman" w:hAnsi="Times New Roman" w:cs="Times New Roman"/>
-          <w:sz w:val="24"/>
-          <w:szCs w:val="24"/>
-        </w:rPr>
         <w:t>Final report for delivery-2 commit history on GitHub:</w:t>
       </w:r>
     </w:p>
@@ -4136,6 +4070,7 @@
         <w:spacing w:line="240" w:lineRule="auto"/>
         <w:ind w:left="709"/>
         <w:rPr>
+          <w:rStyle w:val="Hyperlink"/>
           <w:rFonts w:ascii="Times New Roman" w:hAnsi="Times New Roman" w:cs="Times New Roman"/>
           <w:sz w:val="24"/>
           <w:szCs w:val="24"/>
@@ -4149,9 +4084,156 @@
             <w:sz w:val="24"/>
             <w:szCs w:val="24"/>
           </w:rPr>
-          <w:t>https://github.com/sakibshuvo/SOEN-6481-SRS</w:t>
+          <w:t>https://github.com/sakibshu</w:t>
+        </w:r>
+        <w:r>
+          <w:rPr>
+            <w:rStyle w:val="Hyperlink"/>
+            <w:rFonts w:ascii="Times New Roman" w:hAnsi="Times New Roman" w:cs="Times New Roman"/>
+            <w:sz w:val="24"/>
+            <w:szCs w:val="24"/>
+          </w:rPr>
+          <w:t>v</w:t>
+        </w:r>
+        <w:r>
+          <w:rPr>
+            <w:rStyle w:val="Hyperlink"/>
+            <w:rFonts w:ascii="Times New Roman" w:hAnsi="Times New Roman" w:cs="Times New Roman"/>
+            <w:sz w:val="24"/>
+            <w:szCs w:val="24"/>
+          </w:rPr>
+          <w:t>o/SOEN-6481-SRS</w:t>
         </w:r>
       </w:hyperlink>
+    </w:p>
+    <w:p>
+      <w:pPr>
+        <w:spacing w:line="240" w:lineRule="auto"/>
+        <w:ind w:left="709"/>
+        <w:rPr>
+          <w:rStyle w:val="Hyperlink"/>
+          <w:rFonts w:ascii="Times New Roman" w:hAnsi="Times New Roman" w:cs="Times New Roman"/>
+          <w:sz w:val="24"/>
+          <w:szCs w:val="24"/>
+        </w:rPr>
+      </w:pPr>
+    </w:p>
+    <w:p>
+      <w:pPr>
+        <w:spacing w:line="240" w:lineRule="auto"/>
+        <w:ind w:left="709"/>
+        <w:rPr>
+          <w:rStyle w:val="Hyperlink"/>
+          <w:rFonts w:ascii="Times New Roman" w:hAnsi="Times New Roman" w:cs="Times New Roman"/>
+          <w:b/>
+          <w:bCs/>
+          <w:color w:val="000000" w:themeColor="text1"/>
+          <w:sz w:val="24"/>
+          <w:szCs w:val="24"/>
+          <w:u w:val="none"/>
+        </w:rPr>
+      </w:pPr>
+      <w:r>
+        <w:rPr>
+          <w:rStyle w:val="Hyperlink"/>
+          <w:rFonts w:ascii="Times New Roman" w:hAnsi="Times New Roman" w:cs="Times New Roman"/>
+          <w:b/>
+          <w:bCs/>
+          <w:color w:val="000000" w:themeColor="text1"/>
+          <w:sz w:val="24"/>
+          <w:szCs w:val="24"/>
+          <w:u w:val="none"/>
+        </w:rPr>
+        <w:t>Appendix C</w:t>
+      </w:r>
+    </w:p>
+    <w:p>
+      <w:pPr>
+        <w:spacing w:line="240" w:lineRule="auto"/>
+        <w:ind w:left="709"/>
+        <w:rPr>
+          <w:rStyle w:val="Hyperlink"/>
+          <w:rFonts w:ascii="Times New Roman" w:hAnsi="Times New Roman" w:cs="Times New Roman"/>
+          <w:b/>
+          <w:bCs/>
+          <w:color w:val="000000" w:themeColor="text1"/>
+          <w:sz w:val="24"/>
+          <w:szCs w:val="24"/>
+          <w:u w:val="none"/>
+        </w:rPr>
+      </w:pPr>
+      <w:r>
+        <w:rPr>
+          <w:rStyle w:val="Hyperlink"/>
+          <w:rFonts w:ascii="Times New Roman" w:hAnsi="Times New Roman" w:cs="Times New Roman"/>
+          <w:b/>
+          <w:bCs/>
+          <w:color w:val="000000" w:themeColor="text1"/>
+          <w:sz w:val="24"/>
+          <w:szCs w:val="24"/>
+          <w:u w:val="none"/>
+        </w:rPr>
+        <w:t>Time tracking report for delivery-2 generated by Toggl time tracker:</w:t>
+      </w:r>
+    </w:p>
+    <w:p>
+      <w:pPr>
+        <w:spacing w:line="240" w:lineRule="auto"/>
+        <w:ind w:left="709"/>
+        <w:rPr>
+          <w:rFonts w:ascii="Times New Roman" w:hAnsi="Times New Roman" w:cs="Times New Roman"/>
+          <w:b/>
+          <w:bCs/>
+          <w:color w:val="000000" w:themeColor="text1"/>
+          <w:sz w:val="24"/>
+          <w:szCs w:val="24"/>
+        </w:rPr>
+      </w:pPr>
+      <w:r>
+        <w:rPr>
+          <w:rFonts w:ascii="Times New Roman" w:hAnsi="Times New Roman" w:cs="Times New Roman"/>
+          <w:b/>
+          <w:bCs/>
+          <w:color w:val="000000" w:themeColor="text1"/>
+          <w:sz w:val="24"/>
+          <w:szCs w:val="24"/>
+        </w:rPr>
+        <w:drawing>
+          <wp:inline distT="0" distB="0" distL="0" distR="0" wp14:anchorId="58F47E40" wp14:editId="1AFA0169">
+            <wp:extent cx="5943600" cy="4308475"/>
+            <wp:effectExtent l="0" t="0" r="0" b="0"/>
+            <wp:docPr id="1" name="Picture 1"/>
+            <wp:cNvGraphicFramePr>
+              <a:graphicFrameLocks xmlns:a="http://schemas.openxmlformats.org/drawingml/2006/main" noChangeAspect="1"/>
+            </wp:cNvGraphicFramePr>
+            <a:graphic xmlns:a="http://schemas.openxmlformats.org/drawingml/2006/main">
+              <a:graphicData uri="http://schemas.openxmlformats.org/drawingml/2006/picture">
+                <pic:pic xmlns:pic="http://schemas.openxmlformats.org/drawingml/2006/picture">
+                  <pic:nvPicPr>
+                    <pic:cNvPr id="1" name=""/>
+                    <pic:cNvPicPr/>
+                  </pic:nvPicPr>
+                  <pic:blipFill>
+                    <a:blip r:embed="rId7"/>
+                    <a:stretch>
+                      <a:fillRect/>
+                    </a:stretch>
+                  </pic:blipFill>
+                  <pic:spPr>
+                    <a:xfrm>
+                      <a:off x="0" y="0"/>
+                      <a:ext cx="5943600" cy="4308475"/>
+                    </a:xfrm>
+                    <a:prstGeom prst="rect">
+                      <a:avLst/>
+                    </a:prstGeom>
+                  </pic:spPr>
+                </pic:pic>
+              </a:graphicData>
+            </a:graphic>
+          </wp:inline>
+        </w:drawing>
+      </w:r>
     </w:p>
     <w:p>
       <w:pPr>
@@ -4184,7 +4266,7 @@
 </file>
 
 <file path=word/numbering.xml><?xml version="1.0" encoding="utf-8"?>
-<w:numbering xmlns:wpc="http://schemas.microsoft.com/office/word/2010/wordprocessingCanvas" xmlns:cx="http://schemas.microsoft.com/office/drawing/2014/chartex" xmlns:cx1="http://schemas.microsoft.com/office/drawing/2015/9/8/chartex" xmlns:cx2="http://schemas.microsoft.com/office/drawing/2015/10/21/chartex" xmlns:cx3="http://schemas.microsoft.com/office/drawing/2016/5/9/chartex" xmlns:cx4="http://schemas.microsoft.com/office/drawing/2016/5/10/chartex" xmlns:cx5="http://schemas.microsoft.com/office/drawing/2016/5/11/chartex" xmlns:cx6="http://schemas.microsoft.com/office/drawing/2016/5/12/chartex" xmlns:cx7="http://schemas.microsoft.com/office/drawing/2016/5/13/chartex" xmlns:cx8="http://schemas.microsoft.com/office/drawing/2016/5/14/chartex" xmlns:mc="http://schemas.openxmlformats.org/markup-compatibility/2006" xmlns:aink="http://schemas.microsoft.com/office/drawing/2016/ink" xmlns:am3d="http://schemas.microsoft.com/office/drawing/2017/model3d" xmlns:o="urn:schemas-microsoft-com:office:office" xmlns:r="http://schemas.openxmlformats.org/officeDocument/2006/relationships" xmlns:m="http://schemas.openxmlformats.org/officeDocument/2006/math" xmlns:v="urn:schemas-microsoft-com:vml" xmlns:wp14="http://schemas.microsoft.com/office/word/2010/wordprocessingDrawing" xmlns:wp="http://schemas.openxmlformats.org/drawingml/2006/wordprocessingDrawing" xmlns:w10="urn:schemas-microsoft-com:office:word" xmlns:w="http://schemas.openxmlformats.org/wordprocessingml/2006/main" xmlns:w14="http://schemas.microsoft.com/office/word/2010/wordml" xmlns:w15="http://schemas.microsoft.com/office/word/2012/wordml" xmlns:w16cex="http://schemas.microsoft.com/office/word/2018/wordml/cex" xmlns:w16cid="http://schemas.microsoft.com/office/word/2016/wordml/cid" xmlns:w16="http://schemas.microsoft.com/office/word/2018/wordml" xmlns:w16se="http://schemas.microsoft.com/office/word/2015/wordml/symex" xmlns:wpg="http://schemas.microsoft.com/office/word/2010/wordprocessingGroup" xmlns:wpi="http://schemas.microsoft.com/office/word/2010/wordprocessingInk" xmlns:wne="http://schemas.microsoft.com/office/word/2006/wordml" xmlns:wps="http://schemas.microsoft.com/office/word/2010/wordprocessingShape" mc:Ignorable="w14 w15 w16se w16cid w16 w16cex wp14">
+<w:numbering xmlns:wpc="http://schemas.microsoft.com/office/word/2010/wordprocessingCanvas" xmlns:cx="http://schemas.microsoft.com/office/drawing/2014/chartex" xmlns:cx1="http://schemas.microsoft.com/office/drawing/2015/9/8/chartex" xmlns:cx2="http://schemas.microsoft.com/office/drawing/2015/10/21/chartex" xmlns:cx3="http://schemas.microsoft.com/office/drawing/2016/5/9/chartex" xmlns:cx4="http://schemas.microsoft.com/office/drawing/2016/5/10/chartex" xmlns:cx5="http://schemas.microsoft.com/office/drawing/2016/5/11/chartex" xmlns:cx6="http://schemas.microsoft.com/office/drawing/2016/5/12/chartex" xmlns:cx7="http://schemas.microsoft.com/office/drawing/2016/5/13/chartex" xmlns:cx8="http://schemas.microsoft.com/office/drawing/2016/5/14/chartex" xmlns:mc="http://schemas.openxmlformats.org/markup-compatibility/2006" xmlns:aink="http://schemas.microsoft.com/office/drawing/2016/ink" xmlns:am3d="http://schemas.microsoft.com/office/drawing/2017/model3d" xmlns:o="urn:schemas-microsoft-com:office:office" xmlns:r="http://schemas.openxmlformats.org/officeDocument/2006/relationships" xmlns:m="http://schemas.openxmlformats.org/officeDocument/2006/math" xmlns:v="urn:schemas-microsoft-com:vml" xmlns:wp14="http://schemas.microsoft.com/office/word/2010/wordprocessingDrawing" xmlns:wp="http://schemas.openxmlformats.org/drawingml/2006/wordprocessingDrawing" xmlns:w10="urn:schemas-microsoft-com:office:word" xmlns:w="http://schemas.openxmlformats.org/wordprocessingml/2006/main" xmlns:w14="http://schemas.microsoft.com/office/word/2010/wordml" xmlns:w15="http://schemas.microsoft.com/office/word/2012/wordml" xmlns:w16cid="http://schemas.microsoft.com/office/word/2016/wordml/cid" xmlns:w16se="http://schemas.microsoft.com/office/word/2015/wordml/symex" xmlns:wpg="http://schemas.microsoft.com/office/word/2010/wordprocessingGroup" xmlns:wpi="http://schemas.microsoft.com/office/word/2010/wordprocessingInk" xmlns:wne="http://schemas.microsoft.com/office/word/2006/wordml" xmlns:wps="http://schemas.microsoft.com/office/word/2010/wordprocessingShape" mc:Ignorable="w14 w15 w16se w16cid wp14">
   <w:abstractNum w:abstractNumId="0" w15:restartNumberingAfterBreak="0">
     <w:nsid w:val="03DC33E5"/>
     <w:multiLevelType w:val="multilevel"/>
@@ -5968,7 +6050,7 @@
 </file>
 
 <file path=word/styles.xml><?xml version="1.0" encoding="utf-8"?>
-<w:styles xmlns:mc="http://schemas.openxmlformats.org/markup-compatibility/2006" xmlns:r="http://schemas.openxmlformats.org/officeDocument/2006/relationships" xmlns:w="http://schemas.openxmlformats.org/wordprocessingml/2006/main" xmlns:w14="http://schemas.microsoft.com/office/word/2010/wordml" xmlns:w15="http://schemas.microsoft.com/office/word/2012/wordml" xmlns:w16cex="http://schemas.microsoft.com/office/word/2018/wordml/cex" xmlns:w16cid="http://schemas.microsoft.com/office/word/2016/wordml/cid" xmlns:w16="http://schemas.microsoft.com/office/word/2018/wordml" xmlns:w16se="http://schemas.microsoft.com/office/word/2015/wordml/symex" mc:Ignorable="w14 w15 w16se w16cid w16 w16cex">
+<w:styles xmlns:mc="http://schemas.openxmlformats.org/markup-compatibility/2006" xmlns:r="http://schemas.openxmlformats.org/officeDocument/2006/relationships" xmlns:w="http://schemas.openxmlformats.org/wordprocessingml/2006/main" xmlns:w14="http://schemas.microsoft.com/office/word/2010/wordml" xmlns:w15="http://schemas.microsoft.com/office/word/2012/wordml" xmlns:w16cid="http://schemas.microsoft.com/office/word/2016/wordml/cid" xmlns:w16se="http://schemas.microsoft.com/office/word/2015/wordml/symex" mc:Ignorable="w14 w15 w16se w16cid">
   <w:docDefaults>
     <w:rPrDefault>
       <w:rPr>
@@ -5984,7 +6066,7 @@
       </w:pPr>
     </w:pPrDefault>
   </w:docDefaults>
-  <w:latentStyles w:defLockedState="0" w:defUIPriority="99" w:defSemiHidden="0" w:defUnhideWhenUsed="0" w:defQFormat="0" w:count="376">
+  <w:latentStyles w:defLockedState="0" w:defUIPriority="99" w:defSemiHidden="0" w:defUnhideWhenUsed="0" w:defQFormat="0" w:count="377">
     <w:lsdException w:name="Normal" w:uiPriority="0" w:qFormat="1"/>
     <w:lsdException w:name="heading 1" w:uiPriority="9" w:qFormat="1"/>
     <w:lsdException w:name="heading 2" w:semiHidden="1" w:uiPriority="9" w:unhideWhenUsed="1" w:qFormat="1"/>
@@ -6090,7 +6172,6 @@
     <w:lsdException w:name="HTML Sample" w:semiHidden="1" w:unhideWhenUsed="1"/>
     <w:lsdException w:name="HTML Typewriter" w:semiHidden="1" w:unhideWhenUsed="1"/>
     <w:lsdException w:name="HTML Variable" w:semiHidden="1" w:unhideWhenUsed="1"/>
-    <w:lsdException w:name="Normal Table" w:semiHidden="1" w:unhideWhenUsed="1"/>
     <w:lsdException w:name="annotation subject" w:semiHidden="1" w:unhideWhenUsed="1"/>
     <w:lsdException w:name="No List" w:semiHidden="1" w:unhideWhenUsed="1"/>
     <w:lsdException w:name="Outline List 1" w:semiHidden="1" w:unhideWhenUsed="1"/>
@@ -6137,10 +6218,8 @@
     <w:lsdException w:name="Table Subtle 2" w:semiHidden="1" w:unhideWhenUsed="1"/>
     <w:lsdException w:name="Table Web 1" w:semiHidden="1" w:unhideWhenUsed="1"/>
     <w:lsdException w:name="Table Web 2" w:semiHidden="1" w:unhideWhenUsed="1"/>
-    <w:lsdException w:name="Table Web 3" w:semiHidden="1" w:unhideWhenUsed="1"/>
     <w:lsdException w:name="Balloon Text" w:semiHidden="1" w:unhideWhenUsed="1"/>
     <w:lsdException w:name="Table Grid" w:uiPriority="39"/>
-    <w:lsdException w:name="Table Theme" w:semiHidden="1" w:unhideWhenUsed="1"/>
     <w:lsdException w:name="Placeholder Text" w:semiHidden="1"/>
     <w:lsdException w:name="No Spacing" w:uiPriority="1" w:qFormat="1"/>
     <w:lsdException w:name="Light Shading" w:uiPriority="60"/>
@@ -6361,6 +6440,7 @@
     <w:lsdException w:name="Hashtag" w:semiHidden="1" w:unhideWhenUsed="1"/>
     <w:lsdException w:name="Unresolved Mention" w:semiHidden="1" w:unhideWhenUsed="1"/>
     <w:lsdException w:name="Smart Link" w:semiHidden="1" w:unhideWhenUsed="1"/>
+    <w:lsdException w:name="Smart Link Error" w:semiHidden="1" w:unhideWhenUsed="1"/>
   </w:latentStyles>
   <w:style w:type="paragraph" w:default="1" w:styleId="Normal">
     <w:name w:val="Normal"/>
@@ -6759,6 +6839,18 @@
     <w:rsid w:val="00FC3DB6"/>
     <w:rPr>
       <w:color w:val="0000FF" w:themeColor="hyperlink"/>
+      <w:u w:val="single"/>
+    </w:rPr>
+  </w:style>
+  <w:style w:type="character" w:styleId="FollowedHyperlink">
+    <w:name w:val="FollowedHyperlink"/>
+    <w:basedOn w:val="DefaultParagraphFont"/>
+    <w:uiPriority w:val="99"/>
+    <w:semiHidden/>
+    <w:unhideWhenUsed/>
+    <w:rsid w:val="006A1879"/>
+    <w:rPr>
+      <w:color w:val="800080" w:themeColor="followedHyperlink"/>
       <w:u w:val="single"/>
     </w:rPr>
   </w:style>

</xml_diff>

<commit_message>
Reviewing Defects Lists and Modifying Vision Document
</commit_message>
<xml_diff>
--- a/Deliverable-2/PostMortemReport/Postmortem Report-SRS_Delivery-2.docx
+++ b/Deliverable-2/PostMortemReport/Postmortem Report-SRS_Delivery-2.docx
@@ -1,6 +1,6 @@
 
 <file path=word/document.xml><?xml version="1.0" encoding="utf-8"?>
-<w:document xmlns:wpc="http://schemas.microsoft.com/office/word/2010/wordprocessingCanvas" xmlns:cx="http://schemas.microsoft.com/office/drawing/2014/chartex" xmlns:cx1="http://schemas.microsoft.com/office/drawing/2015/9/8/chartex" xmlns:cx2="http://schemas.microsoft.com/office/drawing/2015/10/21/chartex" xmlns:cx3="http://schemas.microsoft.com/office/drawing/2016/5/9/chartex" xmlns:cx4="http://schemas.microsoft.com/office/drawing/2016/5/10/chartex" xmlns:cx5="http://schemas.microsoft.com/office/drawing/2016/5/11/chartex" xmlns:cx6="http://schemas.microsoft.com/office/drawing/2016/5/12/chartex" xmlns:cx7="http://schemas.microsoft.com/office/drawing/2016/5/13/chartex" xmlns:cx8="http://schemas.microsoft.com/office/drawing/2016/5/14/chartex" xmlns:mc="http://schemas.openxmlformats.org/markup-compatibility/2006" xmlns:aink="http://schemas.microsoft.com/office/drawing/2016/ink" xmlns:am3d="http://schemas.microsoft.com/office/drawing/2017/model3d" xmlns:o="urn:schemas-microsoft-com:office:office" xmlns:r="http://schemas.openxmlformats.org/officeDocument/2006/relationships" xmlns:m="http://schemas.openxmlformats.org/officeDocument/2006/math" xmlns:v="urn:schemas-microsoft-com:vml" xmlns:wp14="http://schemas.microsoft.com/office/word/2010/wordprocessingDrawing" xmlns:wp="http://schemas.openxmlformats.org/drawingml/2006/wordprocessingDrawing" xmlns:w10="urn:schemas-microsoft-com:office:word" xmlns:w="http://schemas.openxmlformats.org/wordprocessingml/2006/main" xmlns:w14="http://schemas.microsoft.com/office/word/2010/wordml" xmlns:w15="http://schemas.microsoft.com/office/word/2012/wordml" xmlns:w16cid="http://schemas.microsoft.com/office/word/2016/wordml/cid" xmlns:w16se="http://schemas.microsoft.com/office/word/2015/wordml/symex" xmlns:wpg="http://schemas.microsoft.com/office/word/2010/wordprocessingGroup" xmlns:wpi="http://schemas.microsoft.com/office/word/2010/wordprocessingInk" xmlns:wne="http://schemas.microsoft.com/office/word/2006/wordml" xmlns:wps="http://schemas.microsoft.com/office/word/2010/wordprocessingShape" mc:Ignorable="w14 w15 w16se w16cid wp14">
+<w:document xmlns:wpc="http://schemas.microsoft.com/office/word/2010/wordprocessingCanvas" xmlns:mc="http://schemas.openxmlformats.org/markup-compatibility/2006" xmlns:o="urn:schemas-microsoft-com:office:office" xmlns:r="http://schemas.openxmlformats.org/officeDocument/2006/relationships" xmlns:m="http://schemas.openxmlformats.org/officeDocument/2006/math" xmlns:v="urn:schemas-microsoft-com:vml" xmlns:wp14="http://schemas.microsoft.com/office/word/2010/wordprocessingDrawing" xmlns:wp="http://schemas.openxmlformats.org/drawingml/2006/wordprocessingDrawing" xmlns:w10="urn:schemas-microsoft-com:office:word" xmlns:w="http://schemas.openxmlformats.org/wordprocessingml/2006/main" xmlns:w14="http://schemas.microsoft.com/office/word/2010/wordml" xmlns:wpg="http://schemas.microsoft.com/office/word/2010/wordprocessingGroup" xmlns:wpi="http://schemas.microsoft.com/office/word/2010/wordprocessingInk" xmlns:wne="http://schemas.microsoft.com/office/word/2006/wordml" xmlns:wps="http://schemas.microsoft.com/office/word/2010/wordprocessingShape" mc:Ignorable="w14 wp14">
   <w:body>
     <w:p>
       <w:pPr>
@@ -271,7 +271,27 @@
         <w:rPr>
           <w:color w:val="000000"/>
         </w:rPr>
-        <w:t>Better summarizes the data (NFR vs Option)</w:t>
+        <w:t xml:space="preserve">Better summarizes the data (NFR </w:t>
+      </w:r>
+      <w:proofErr w:type="spellStart"/>
+      <w:r>
+        <w:rPr>
+          <w:color w:val="000000"/>
+        </w:rPr>
+        <w:t>vs</w:t>
+      </w:r>
+      <w:proofErr w:type="spellEnd"/>
+      <w:r>
+        <w:rPr>
+          <w:color w:val="000000"/>
+        </w:rPr>
+        <w:t xml:space="preserve"> Option)</w:t>
+      </w:r>
+      <w:r>
+        <w:rPr>
+          <w:color w:val="000000"/>
+        </w:rPr>
+        <w:t>.</w:t>
       </w:r>
     </w:p>
     <w:p>
@@ -372,7 +392,19 @@
         <w:rPr>
           <w:color w:val="000000"/>
         </w:rPr>
-        <w:t>Provides opportunity to analyze loopholes that may have missed otherwise.</w:t>
+        <w:t xml:space="preserve">Provides opportunity to analyze loopholes that may have </w:t>
+      </w:r>
+      <w:r>
+        <w:rPr>
+          <w:color w:val="000000"/>
+        </w:rPr>
+        <w:t xml:space="preserve">been </w:t>
+      </w:r>
+      <w:r>
+        <w:rPr>
+          <w:color w:val="000000"/>
+        </w:rPr>
+        <w:t>missed otherwise.</w:t>
       </w:r>
     </w:p>
     <w:p>
@@ -447,6 +479,12 @@
           <w:color w:val="000000"/>
         </w:rPr>
         <w:t>Simple easy and low-cost way to measure the consequence</w:t>
+      </w:r>
+      <w:r>
+        <w:rPr>
+          <w:color w:val="000000"/>
+        </w:rPr>
+        <w:t>.</w:t>
       </w:r>
     </w:p>
     <w:p>
@@ -675,7 +713,25 @@
         <w:rPr>
           <w:color w:val="000000"/>
         </w:rPr>
-        <w:t>Difficult to come up the with the best weight for the counter measures.</w:t>
+        <w:t xml:space="preserve">Difficult to come up </w:t>
+      </w:r>
+      <w:r>
+        <w:rPr>
+          <w:color w:val="000000"/>
+        </w:rPr>
+        <w:t>with the best weight for the counter measures</w:t>
+      </w:r>
+      <w:r>
+        <w:rPr>
+          <w:color w:val="000000"/>
+        </w:rPr>
+        <w:t xml:space="preserve"> – requires domain expertise</w:t>
+      </w:r>
+      <w:r>
+        <w:rPr>
+          <w:color w:val="000000"/>
+        </w:rPr>
+        <w:t>.</w:t>
       </w:r>
     </w:p>
     <w:p>
@@ -687,14 +743,26 @@
         </w:numPr>
         <w:spacing w:before="0" w:beforeAutospacing="0" w:after="0" w:afterAutospacing="0"/>
         <w:rPr>
-          <w:color w:val="000000"/>
-        </w:rPr>
-      </w:pPr>
-      <w:r>
-        <w:rPr>
-          <w:color w:val="000000"/>
+          <w:color w:val="FF0000"/>
+        </w:rPr>
+      </w:pPr>
+      <w:r>
+        <w:rPr>
+          <w:color w:val="FF0000"/>
         </w:rPr>
         <w:t>Works better only if the data required are handy</w:t>
+      </w:r>
+      <w:r>
+        <w:rPr>
+          <w:color w:val="FF0000"/>
+        </w:rPr>
+        <w:t xml:space="preserve"> - rephrase</w:t>
+      </w:r>
+      <w:r>
+        <w:rPr>
+          <w:color w:val="FF0000"/>
+        </w:rPr>
+        <w:t>.</w:t>
       </w:r>
     </w:p>
     <w:p>
@@ -713,8 +781,15 @@
         <w:rPr>
           <w:color w:val="000000"/>
         </w:rPr>
+        <w:lastRenderedPageBreak/>
         <w:t>False or incorrect data can severely affect the output</w:t>
       </w:r>
+      <w:r>
+        <w:rPr>
+          <w:color w:val="000000"/>
+        </w:rPr>
+        <w:t>.</w:t>
+      </w:r>
     </w:p>
     <w:p>
       <w:pPr>
@@ -743,7 +818,6 @@
           <w:bCs/>
           <w:color w:val="000000"/>
         </w:rPr>
-        <w:lastRenderedPageBreak/>
         <w:t>Risk Identification: Risk Checklist</w:t>
       </w:r>
     </w:p>
@@ -786,21 +860,7 @@
         <w:rPr>
           <w:color w:val="000000"/>
         </w:rPr>
-        <w:t xml:space="preserve">Time can be wasted by analysing </w:t>
-      </w:r>
-      <w:proofErr w:type="gramStart"/>
-      <w:r>
-        <w:rPr>
-          <w:color w:val="000000"/>
-        </w:rPr>
-        <w:t>a</w:t>
-      </w:r>
-      <w:proofErr w:type="gramEnd"/>
-      <w:r>
-        <w:rPr>
-          <w:color w:val="000000"/>
-        </w:rPr>
-        <w:t xml:space="preserve"> NFR which do not have any risk.</w:t>
+        <w:t>Time can be wasted by analysing a NFR which do not have any risk.</w:t>
       </w:r>
     </w:p>
     <w:p>
@@ -1261,14 +1321,26 @@
         <w:rPr>
           <w:b/>
           <w:bCs/>
-          <w:color w:val="000000"/>
-        </w:rPr>
-      </w:pPr>
-      <w:r>
-        <w:rPr>
-          <w:color w:val="000000"/>
-        </w:rPr>
-        <w:t>As it is qualitative, provides a wide margin of error.</w:t>
+          <w:color w:val="FF0000"/>
+        </w:rPr>
+      </w:pPr>
+      <w:r>
+        <w:rPr>
+          <w:color w:val="FF0000"/>
+        </w:rPr>
+        <w:t>As it is qualitative, provides a wide margin of error</w:t>
+      </w:r>
+      <w:r>
+        <w:rPr>
+          <w:color w:val="FF0000"/>
+        </w:rPr>
+        <w:t xml:space="preserve"> – Check it</w:t>
+      </w:r>
+      <w:r>
+        <w:rPr>
+          <w:color w:val="FF0000"/>
+        </w:rPr>
+        <w:t>.</w:t>
       </w:r>
     </w:p>
     <w:p>
@@ -1342,7 +1414,13 @@
         <w:rPr>
           <w:color w:val="000000"/>
         </w:rPr>
-        <w:t>Provides a systemic was to determine the counter measures.</w:t>
+        <w:t>Provides a systemic way</w:t>
+      </w:r>
+      <w:r>
+        <w:rPr>
+          <w:color w:val="000000"/>
+        </w:rPr>
+        <w:t xml:space="preserve"> to determine the counter measures.</w:t>
       </w:r>
     </w:p>
     <w:p>
@@ -1429,6 +1507,7 @@
         <w:rPr>
           <w:color w:val="000000"/>
         </w:rPr>
+        <w:lastRenderedPageBreak/>
         <w:t>This technique can be used for small projects where the feature set is less and the features are well defined.</w:t>
       </w:r>
     </w:p>
@@ -1448,7 +1527,6 @@
         <w:rPr>
           <w:color w:val="000000"/>
         </w:rPr>
-        <w:lastRenderedPageBreak/>
         <w:t>This technique may not be suitable when there are large number of components and they all interact in different ways.</w:t>
       </w:r>
     </w:p>
@@ -1601,19 +1679,31 @@
         <w:rPr>
           <w:color w:val="000000"/>
         </w:rPr>
-        <w:t xml:space="preserve">Good point to start the search of risk.  If the feature set it huge </w:t>
-      </w:r>
-      <w:r>
-        <w:rPr>
-          <w:color w:val="000000"/>
-        </w:rPr>
-        <w:t>a</w:t>
-      </w:r>
-      <w:r>
-        <w:rPr>
-          <w:color w:val="000000"/>
-        </w:rPr>
-        <w:t xml:space="preserve"> random this technique can provide a good starting point.</w:t>
+        <w:t xml:space="preserve">Good point to start the search of risk. </w:t>
+      </w:r>
+      <w:r>
+        <w:rPr>
+          <w:color w:val="000000"/>
+        </w:rPr>
+        <w:t xml:space="preserve"> If the feature set is</w:t>
+      </w:r>
+      <w:r>
+        <w:rPr>
+          <w:color w:val="000000"/>
+        </w:rPr>
+        <w:t xml:space="preserve"> huge </w:t>
+      </w:r>
+      <w:r>
+        <w:rPr>
+          <w:color w:val="000000"/>
+        </w:rPr>
+        <w:t>using</w:t>
+      </w:r>
+      <w:r>
+        <w:rPr>
+          <w:color w:val="000000"/>
+        </w:rPr>
+        <w:t xml:space="preserve"> this technique can provide a good starting point.</w:t>
       </w:r>
     </w:p>
     <w:p>
@@ -1859,8 +1949,6 @@
         </w:rPr>
         <w:t>.</w:t>
       </w:r>
-      <w:bookmarkStart w:id="2" w:name="_GoBack"/>
-      <w:bookmarkEnd w:id="2"/>
     </w:p>
     <w:p>
       <w:pPr>
@@ -2117,8 +2205,8 @@
                 <w:rFonts w:ascii="Times New Roman" w:eastAsia="Times New Roman" w:hAnsi="Times New Roman" w:cs="Times New Roman"/>
               </w:rPr>
             </w:pPr>
-            <w:bookmarkStart w:id="3" w:name="_30j0zll" w:colFirst="0" w:colLast="0"/>
-            <w:bookmarkEnd w:id="3"/>
+            <w:bookmarkStart w:id="2" w:name="_30j0zll" w:colFirst="0" w:colLast="0"/>
+            <w:bookmarkEnd w:id="2"/>
           </w:p>
         </w:tc>
         <w:tc>
@@ -2221,6 +2309,7 @@
               <w:rPr>
                 <w:rFonts w:ascii="Times New Roman" w:eastAsia="Times New Roman" w:hAnsi="Times New Roman" w:cs="Times New Roman"/>
               </w:rPr>
+              <w:lastRenderedPageBreak/>
               <w:t>Interaction Matrix</w:t>
             </w:r>
           </w:p>
@@ -2341,7 +2430,6 @@
               <w:rPr>
                 <w:rFonts w:ascii="Times New Roman" w:eastAsia="Times New Roman" w:hAnsi="Times New Roman" w:cs="Times New Roman"/>
               </w:rPr>
-              <w:lastRenderedPageBreak/>
               <w:t>Conflict Resolution</w:t>
             </w:r>
           </w:p>
@@ -3498,6 +3586,7 @@
           <w:szCs w:val="24"/>
         </w:rPr>
       </w:pPr>
+      <w:bookmarkStart w:id="3" w:name="_GoBack"/>
       <w:r>
         <w:rPr>
           <w:rFonts w:ascii="Times New Roman" w:eastAsia="Times New Roman" w:hAnsi="Times New Roman" w:cs="Times New Roman"/>
@@ -3570,26 +3659,7 @@
         <w:t>Peer review</w:t>
       </w:r>
     </w:p>
-    <w:p>
-      <w:pPr>
-        <w:pBdr>
-          <w:top w:val="nil"/>
-          <w:left w:val="nil"/>
-          <w:bottom w:val="nil"/>
-          <w:right w:val="nil"/>
-          <w:between w:val="nil"/>
-        </w:pBdr>
-        <w:spacing w:line="240" w:lineRule="auto"/>
-        <w:ind w:left="720"/>
-        <w:rPr>
-          <w:rFonts w:ascii="Times New Roman" w:eastAsia="Times New Roman" w:hAnsi="Times New Roman" w:cs="Times New Roman"/>
-          <w:b/>
-          <w:color w:val="000000"/>
-          <w:sz w:val="24"/>
-          <w:szCs w:val="24"/>
-        </w:rPr>
-      </w:pPr>
-    </w:p>
+    <w:bookmarkEnd w:id="3"/>
     <w:p>
       <w:pPr>
         <w:spacing w:line="240" w:lineRule="auto"/>
@@ -3881,7 +3951,7 @@
           <w:sz w:val="24"/>
           <w:szCs w:val="24"/>
         </w:rPr>
-        <w:t xml:space="preserve">. Again, a time tracking tool named “Toggl” like delivery-1 is used to track time for zoom meetings and tasks. By using Google doc for drafting report and brainstorming each task and then writing final copy of this report help us efficiently to manage each task (i.e., task-1 to task-5) properly. We planned to </w:t>
+        <w:t xml:space="preserve">. Again, a time tracking tool named “Toggl” like delivery-1 is used to track time for zoom meetings and tasks. By using Google doc for drafting report and brainstorming each task and then writing final copy of this report </w:t>
       </w:r>
       <w:r>
         <w:rPr>
@@ -3890,7 +3960,7 @@
           <w:szCs w:val="24"/>
         </w:rPr>
         <w:lastRenderedPageBreak/>
-        <w:t xml:space="preserve">use Kanban/SCRUM style agile management process for this delivery-2 but could not afford to manage everything due to time constraints. </w:t>
+        <w:t xml:space="preserve">help us efficiently to manage each task (i.e., task-1 to task-5) properly. We planned to use Kanban/SCRUM style agile management process for this delivery-2 but could not afford to manage everything due to time constraints. </w:t>
       </w:r>
     </w:p>
     <w:p>
@@ -3991,7 +4061,7 @@
         </w:rPr>
         <w:t xml:space="preserve">Delivery-2 draft report for brainstorming, discussion, peer review on Google drive: </w:t>
       </w:r>
-      <w:hyperlink r:id="rId5" w:history="1">
+      <w:hyperlink r:id="rId6" w:history="1">
         <w:r>
           <w:rPr>
             <w:rStyle w:val="Hyperlink"/>
@@ -4076,7 +4146,7 @@
           <w:szCs w:val="24"/>
         </w:rPr>
       </w:pPr>
-      <w:hyperlink r:id="rId6" w:history="1">
+      <w:hyperlink r:id="rId7" w:history="1">
         <w:r>
           <w:rPr>
             <w:rStyle w:val="Hyperlink"/>
@@ -4084,25 +4154,7 @@
             <w:sz w:val="24"/>
             <w:szCs w:val="24"/>
           </w:rPr>
-          <w:t>https://github.com/sakibshu</w:t>
-        </w:r>
-        <w:r>
-          <w:rPr>
-            <w:rStyle w:val="Hyperlink"/>
-            <w:rFonts w:ascii="Times New Roman" w:hAnsi="Times New Roman" w:cs="Times New Roman"/>
-            <w:sz w:val="24"/>
-            <w:szCs w:val="24"/>
-          </w:rPr>
-          <w:t>v</w:t>
-        </w:r>
-        <w:r>
-          <w:rPr>
-            <w:rStyle w:val="Hyperlink"/>
-            <w:rFonts w:ascii="Times New Roman" w:hAnsi="Times New Roman" w:cs="Times New Roman"/>
-            <w:sz w:val="24"/>
-            <w:szCs w:val="24"/>
-          </w:rPr>
-          <w:t>o/SOEN-6481-SRS</w:t>
+          <w:t>https://github.com/sakibshuvo/SOEN-6481-SRS</w:t>
         </w:r>
       </w:hyperlink>
     </w:p>
@@ -4194,9 +4246,11 @@
           <w:rFonts w:ascii="Times New Roman" w:hAnsi="Times New Roman" w:cs="Times New Roman"/>
           <w:b/>
           <w:bCs/>
+          <w:noProof/>
           <w:color w:val="000000" w:themeColor="text1"/>
           <w:sz w:val="24"/>
           <w:szCs w:val="24"/>
+          <w:lang w:val="en-IN" w:eastAsia="en-IN" w:bidi="ar-SA"/>
         </w:rPr>
         <w:drawing>
           <wp:inline distT="0" distB="0" distL="0" distR="0" wp14:anchorId="58F47E40" wp14:editId="1AFA0169">
@@ -4214,7 +4268,7 @@
                     <pic:cNvPicPr/>
                   </pic:nvPicPr>
                   <pic:blipFill>
-                    <a:blip r:embed="rId7"/>
+                    <a:blip r:embed="rId8"/>
                     <a:stretch>
                       <a:fillRect/>
                     </a:stretch>
@@ -4266,8 +4320,8 @@
 </file>
 
 <file path=word/numbering.xml><?xml version="1.0" encoding="utf-8"?>
-<w:numbering xmlns:wpc="http://schemas.microsoft.com/office/word/2010/wordprocessingCanvas" xmlns:cx="http://schemas.microsoft.com/office/drawing/2014/chartex" xmlns:cx1="http://schemas.microsoft.com/office/drawing/2015/9/8/chartex" xmlns:cx2="http://schemas.microsoft.com/office/drawing/2015/10/21/chartex" xmlns:cx3="http://schemas.microsoft.com/office/drawing/2016/5/9/chartex" xmlns:cx4="http://schemas.microsoft.com/office/drawing/2016/5/10/chartex" xmlns:cx5="http://schemas.microsoft.com/office/drawing/2016/5/11/chartex" xmlns:cx6="http://schemas.microsoft.com/office/drawing/2016/5/12/chartex" xmlns:cx7="http://schemas.microsoft.com/office/drawing/2016/5/13/chartex" xmlns:cx8="http://schemas.microsoft.com/office/drawing/2016/5/14/chartex" xmlns:mc="http://schemas.openxmlformats.org/markup-compatibility/2006" xmlns:aink="http://schemas.microsoft.com/office/drawing/2016/ink" xmlns:am3d="http://schemas.microsoft.com/office/drawing/2017/model3d" xmlns:o="urn:schemas-microsoft-com:office:office" xmlns:r="http://schemas.openxmlformats.org/officeDocument/2006/relationships" xmlns:m="http://schemas.openxmlformats.org/officeDocument/2006/math" xmlns:v="urn:schemas-microsoft-com:vml" xmlns:wp14="http://schemas.microsoft.com/office/word/2010/wordprocessingDrawing" xmlns:wp="http://schemas.openxmlformats.org/drawingml/2006/wordprocessingDrawing" xmlns:w10="urn:schemas-microsoft-com:office:word" xmlns:w="http://schemas.openxmlformats.org/wordprocessingml/2006/main" xmlns:w14="http://schemas.microsoft.com/office/word/2010/wordml" xmlns:w15="http://schemas.microsoft.com/office/word/2012/wordml" xmlns:w16cid="http://schemas.microsoft.com/office/word/2016/wordml/cid" xmlns:w16se="http://schemas.microsoft.com/office/word/2015/wordml/symex" xmlns:wpg="http://schemas.microsoft.com/office/word/2010/wordprocessingGroup" xmlns:wpi="http://schemas.microsoft.com/office/word/2010/wordprocessingInk" xmlns:wne="http://schemas.microsoft.com/office/word/2006/wordml" xmlns:wps="http://schemas.microsoft.com/office/word/2010/wordprocessingShape" mc:Ignorable="w14 w15 w16se w16cid wp14">
-  <w:abstractNum w:abstractNumId="0" w15:restartNumberingAfterBreak="0">
+<w:numbering xmlns:wpc="http://schemas.microsoft.com/office/word/2010/wordprocessingCanvas" xmlns:mc="http://schemas.openxmlformats.org/markup-compatibility/2006" xmlns:o="urn:schemas-microsoft-com:office:office" xmlns:r="http://schemas.openxmlformats.org/officeDocument/2006/relationships" xmlns:m="http://schemas.openxmlformats.org/officeDocument/2006/math" xmlns:v="urn:schemas-microsoft-com:vml" xmlns:wp14="http://schemas.microsoft.com/office/word/2010/wordprocessingDrawing" xmlns:wp="http://schemas.openxmlformats.org/drawingml/2006/wordprocessingDrawing" xmlns:w10="urn:schemas-microsoft-com:office:word" xmlns:w="http://schemas.openxmlformats.org/wordprocessingml/2006/main" xmlns:w14="http://schemas.microsoft.com/office/word/2010/wordml" xmlns:wpg="http://schemas.microsoft.com/office/word/2010/wordprocessingGroup" xmlns:wpi="http://schemas.microsoft.com/office/word/2010/wordprocessingInk" xmlns:wne="http://schemas.microsoft.com/office/word/2006/wordml" xmlns:wps="http://schemas.microsoft.com/office/word/2010/wordprocessingShape" mc:Ignorable="w14 wp14">
+  <w:abstractNum w:abstractNumId="0">
     <w:nsid w:val="03DC33E5"/>
     <w:multiLevelType w:val="multilevel"/>
     <w:tmpl w:val="B97ED06C"/>
@@ -4381,7 +4435,7 @@
       </w:rPr>
     </w:lvl>
   </w:abstractNum>
-  <w:abstractNum w:abstractNumId="1" w15:restartNumberingAfterBreak="0">
+  <w:abstractNum w:abstractNumId="1">
     <w:nsid w:val="092D2FAB"/>
     <w:multiLevelType w:val="multilevel"/>
     <w:tmpl w:val="FA8E9BE0"/>
@@ -4494,7 +4548,7 @@
       </w:rPr>
     </w:lvl>
   </w:abstractNum>
-  <w:abstractNum w:abstractNumId="2" w15:restartNumberingAfterBreak="0">
+  <w:abstractNum w:abstractNumId="2">
     <w:nsid w:val="106B0A38"/>
     <w:multiLevelType w:val="multilevel"/>
     <w:tmpl w:val="5FFA545C"/>
@@ -4607,7 +4661,7 @@
       </w:rPr>
     </w:lvl>
   </w:abstractNum>
-  <w:abstractNum w:abstractNumId="3" w15:restartNumberingAfterBreak="0">
+  <w:abstractNum w:abstractNumId="3">
     <w:nsid w:val="126862E7"/>
     <w:multiLevelType w:val="multilevel"/>
     <w:tmpl w:val="1BB4347A"/>
@@ -4720,7 +4774,7 @@
       </w:pPr>
     </w:lvl>
   </w:abstractNum>
-  <w:abstractNum w:abstractNumId="4" w15:restartNumberingAfterBreak="0">
+  <w:abstractNum w:abstractNumId="4">
     <w:nsid w:val="12D40EBF"/>
     <w:multiLevelType w:val="hybridMultilevel"/>
     <w:tmpl w:val="D8E2E308"/>
@@ -4833,7 +4887,7 @@
       </w:rPr>
     </w:lvl>
   </w:abstractNum>
-  <w:abstractNum w:abstractNumId="5" w15:restartNumberingAfterBreak="0">
+  <w:abstractNum w:abstractNumId="5">
     <w:nsid w:val="24A0429C"/>
     <w:multiLevelType w:val="multilevel"/>
     <w:tmpl w:val="55AE5B9A"/>
@@ -4946,7 +5000,7 @@
       </w:rPr>
     </w:lvl>
   </w:abstractNum>
-  <w:abstractNum w:abstractNumId="6" w15:restartNumberingAfterBreak="0">
+  <w:abstractNum w:abstractNumId="6">
     <w:nsid w:val="30F55815"/>
     <w:multiLevelType w:val="multilevel"/>
     <w:tmpl w:val="E222E060"/>
@@ -5035,7 +5089,7 @@
       </w:pPr>
     </w:lvl>
   </w:abstractNum>
-  <w:abstractNum w:abstractNumId="7" w15:restartNumberingAfterBreak="0">
+  <w:abstractNum w:abstractNumId="7">
     <w:nsid w:val="3D1E5620"/>
     <w:multiLevelType w:val="multilevel"/>
     <w:tmpl w:val="AC6ADF46"/>
@@ -5148,7 +5202,7 @@
       </w:pPr>
     </w:lvl>
   </w:abstractNum>
-  <w:abstractNum w:abstractNumId="8" w15:restartNumberingAfterBreak="0">
+  <w:abstractNum w:abstractNumId="8">
     <w:nsid w:val="3FD764C1"/>
     <w:multiLevelType w:val="multilevel"/>
     <w:tmpl w:val="17405AF0"/>
@@ -5234,7 +5288,7 @@
       </w:pPr>
     </w:lvl>
   </w:abstractNum>
-  <w:abstractNum w:abstractNumId="9" w15:restartNumberingAfterBreak="0">
+  <w:abstractNum w:abstractNumId="9">
     <w:nsid w:val="4FCD26FB"/>
     <w:multiLevelType w:val="multilevel"/>
     <w:tmpl w:val="547EC7CA"/>
@@ -5347,7 +5401,7 @@
       </w:rPr>
     </w:lvl>
   </w:abstractNum>
-  <w:abstractNum w:abstractNumId="10" w15:restartNumberingAfterBreak="0">
+  <w:abstractNum w:abstractNumId="10">
     <w:nsid w:val="58C36A08"/>
     <w:multiLevelType w:val="multilevel"/>
     <w:tmpl w:val="10CA6206"/>
@@ -5460,7 +5514,7 @@
       </w:rPr>
     </w:lvl>
   </w:abstractNum>
-  <w:abstractNum w:abstractNumId="11" w15:restartNumberingAfterBreak="0">
+  <w:abstractNum w:abstractNumId="11">
     <w:nsid w:val="632850A7"/>
     <w:multiLevelType w:val="multilevel"/>
     <w:tmpl w:val="97C6F946"/>
@@ -5573,7 +5627,7 @@
       </w:pPr>
     </w:lvl>
   </w:abstractNum>
-  <w:abstractNum w:abstractNumId="12" w15:restartNumberingAfterBreak="0">
+  <w:abstractNum w:abstractNumId="12">
     <w:nsid w:val="65F073F2"/>
     <w:multiLevelType w:val="multilevel"/>
     <w:tmpl w:val="CBD0713E"/>
@@ -5686,7 +5740,7 @@
       </w:pPr>
     </w:lvl>
   </w:abstractNum>
-  <w:abstractNum w:abstractNumId="13" w15:restartNumberingAfterBreak="0">
+  <w:abstractNum w:abstractNumId="13">
     <w:nsid w:val="70412BD1"/>
     <w:multiLevelType w:val="multilevel"/>
     <w:tmpl w:val="36C241BC"/>
@@ -5799,7 +5853,7 @@
       </w:rPr>
     </w:lvl>
   </w:abstractNum>
-  <w:abstractNum w:abstractNumId="14" w15:restartNumberingAfterBreak="0">
+  <w:abstractNum w:abstractNumId="14">
     <w:nsid w:val="7A3E7F8B"/>
     <w:multiLevelType w:val="multilevel"/>
     <w:tmpl w:val="A72EF8BE"/>
@@ -5885,7 +5939,7 @@
       </w:pPr>
     </w:lvl>
   </w:abstractNum>
-  <w:abstractNum w:abstractNumId="15" w15:restartNumberingAfterBreak="0">
+  <w:abstractNum w:abstractNumId="15">
     <w:nsid w:val="7AE45EFE"/>
     <w:multiLevelType w:val="multilevel"/>
     <w:tmpl w:val="1B0024A2"/>
@@ -6050,7 +6104,7 @@
 </file>
 
 <file path=word/styles.xml><?xml version="1.0" encoding="utf-8"?>
-<w:styles xmlns:mc="http://schemas.openxmlformats.org/markup-compatibility/2006" xmlns:r="http://schemas.openxmlformats.org/officeDocument/2006/relationships" xmlns:w="http://schemas.openxmlformats.org/wordprocessingml/2006/main" xmlns:w14="http://schemas.microsoft.com/office/word/2010/wordml" xmlns:w15="http://schemas.microsoft.com/office/word/2012/wordml" xmlns:w16cid="http://schemas.microsoft.com/office/word/2016/wordml/cid" xmlns:w16se="http://schemas.microsoft.com/office/word/2015/wordml/symex" mc:Ignorable="w14 w15 w16se w16cid">
+<w:styles xmlns:mc="http://schemas.openxmlformats.org/markup-compatibility/2006" xmlns:r="http://schemas.openxmlformats.org/officeDocument/2006/relationships" xmlns:w="http://schemas.openxmlformats.org/wordprocessingml/2006/main" xmlns:w14="http://schemas.microsoft.com/office/word/2010/wordml" mc:Ignorable="w14">
   <w:docDefaults>
     <w:rPrDefault>
       <w:rPr>
@@ -6066,381 +6120,147 @@
       </w:pPr>
     </w:pPrDefault>
   </w:docDefaults>
-  <w:latentStyles w:defLockedState="0" w:defUIPriority="99" w:defSemiHidden="0" w:defUnhideWhenUsed="0" w:defQFormat="0" w:count="377">
-    <w:lsdException w:name="Normal" w:uiPriority="0" w:qFormat="1"/>
-    <w:lsdException w:name="heading 1" w:uiPriority="9" w:qFormat="1"/>
-    <w:lsdException w:name="heading 2" w:semiHidden="1" w:uiPriority="9" w:unhideWhenUsed="1" w:qFormat="1"/>
-    <w:lsdException w:name="heading 3" w:semiHidden="1" w:uiPriority="9" w:unhideWhenUsed="1" w:qFormat="1"/>
-    <w:lsdException w:name="heading 4" w:semiHidden="1" w:uiPriority="9" w:unhideWhenUsed="1" w:qFormat="1"/>
-    <w:lsdException w:name="heading 5" w:semiHidden="1" w:uiPriority="9" w:unhideWhenUsed="1" w:qFormat="1"/>
-    <w:lsdException w:name="heading 6" w:semiHidden="1" w:uiPriority="9" w:unhideWhenUsed="1" w:qFormat="1"/>
-    <w:lsdException w:name="heading 7" w:semiHidden="1" w:uiPriority="9" w:unhideWhenUsed="1" w:qFormat="1"/>
-    <w:lsdException w:name="heading 8" w:semiHidden="1" w:uiPriority="9" w:unhideWhenUsed="1" w:qFormat="1"/>
-    <w:lsdException w:name="heading 9" w:semiHidden="1" w:uiPriority="9" w:unhideWhenUsed="1" w:qFormat="1"/>
-    <w:lsdException w:name="index 1" w:semiHidden="1" w:unhideWhenUsed="1"/>
-    <w:lsdException w:name="index 2" w:semiHidden="1" w:unhideWhenUsed="1"/>
-    <w:lsdException w:name="index 3" w:semiHidden="1" w:unhideWhenUsed="1"/>
-    <w:lsdException w:name="index 4" w:semiHidden="1" w:unhideWhenUsed="1"/>
-    <w:lsdException w:name="index 5" w:semiHidden="1" w:unhideWhenUsed="1"/>
-    <w:lsdException w:name="index 6" w:semiHidden="1" w:unhideWhenUsed="1"/>
-    <w:lsdException w:name="index 7" w:semiHidden="1" w:unhideWhenUsed="1"/>
-    <w:lsdException w:name="index 8" w:semiHidden="1" w:unhideWhenUsed="1"/>
-    <w:lsdException w:name="index 9" w:semiHidden="1" w:unhideWhenUsed="1"/>
-    <w:lsdException w:name="toc 1" w:semiHidden="1" w:uiPriority="39" w:unhideWhenUsed="1"/>
-    <w:lsdException w:name="toc 2" w:semiHidden="1" w:uiPriority="39" w:unhideWhenUsed="1"/>
-    <w:lsdException w:name="toc 3" w:semiHidden="1" w:uiPriority="39" w:unhideWhenUsed="1"/>
-    <w:lsdException w:name="toc 4" w:semiHidden="1" w:uiPriority="39" w:unhideWhenUsed="1"/>
-    <w:lsdException w:name="toc 5" w:semiHidden="1" w:uiPriority="39" w:unhideWhenUsed="1"/>
-    <w:lsdException w:name="toc 6" w:semiHidden="1" w:uiPriority="39" w:unhideWhenUsed="1"/>
-    <w:lsdException w:name="toc 7" w:semiHidden="1" w:uiPriority="39" w:unhideWhenUsed="1"/>
-    <w:lsdException w:name="toc 8" w:semiHidden="1" w:uiPriority="39" w:unhideWhenUsed="1"/>
-    <w:lsdException w:name="toc 9" w:semiHidden="1" w:uiPriority="39" w:unhideWhenUsed="1"/>
-    <w:lsdException w:name="Normal Indent" w:semiHidden="1" w:unhideWhenUsed="1"/>
-    <w:lsdException w:name="footnote text" w:semiHidden="1" w:unhideWhenUsed="1"/>
-    <w:lsdException w:name="annotation text" w:semiHidden="1" w:unhideWhenUsed="1"/>
-    <w:lsdException w:name="header" w:semiHidden="1" w:unhideWhenUsed="1"/>
-    <w:lsdException w:name="footer" w:semiHidden="1" w:unhideWhenUsed="1"/>
-    <w:lsdException w:name="index heading" w:semiHidden="1" w:unhideWhenUsed="1"/>
-    <w:lsdException w:name="caption" w:semiHidden="1" w:uiPriority="35" w:unhideWhenUsed="1" w:qFormat="1"/>
-    <w:lsdException w:name="table of figures" w:semiHidden="1" w:unhideWhenUsed="1"/>
-    <w:lsdException w:name="envelope address" w:semiHidden="1" w:unhideWhenUsed="1"/>
-    <w:lsdException w:name="envelope return" w:semiHidden="1" w:unhideWhenUsed="1"/>
-    <w:lsdException w:name="footnote reference" w:semiHidden="1" w:unhideWhenUsed="1"/>
-    <w:lsdException w:name="annotation reference" w:semiHidden="1" w:unhideWhenUsed="1"/>
-    <w:lsdException w:name="line number" w:semiHidden="1" w:unhideWhenUsed="1"/>
-    <w:lsdException w:name="page number" w:semiHidden="1" w:unhideWhenUsed="1"/>
-    <w:lsdException w:name="endnote reference" w:semiHidden="1" w:unhideWhenUsed="1"/>
-    <w:lsdException w:name="endnote text" w:semiHidden="1" w:unhideWhenUsed="1"/>
-    <w:lsdException w:name="table of authorities" w:semiHidden="1" w:unhideWhenUsed="1"/>
-    <w:lsdException w:name="macro" w:semiHidden="1" w:unhideWhenUsed="1"/>
-    <w:lsdException w:name="toa heading" w:semiHidden="1" w:unhideWhenUsed="1"/>
-    <w:lsdException w:name="List" w:semiHidden="1" w:unhideWhenUsed="1"/>
-    <w:lsdException w:name="List Bullet" w:semiHidden="1" w:unhideWhenUsed="1"/>
-    <w:lsdException w:name="List Number" w:semiHidden="1" w:unhideWhenUsed="1"/>
-    <w:lsdException w:name="List 2" w:semiHidden="1" w:unhideWhenUsed="1"/>
-    <w:lsdException w:name="List 3" w:semiHidden="1" w:unhideWhenUsed="1"/>
-    <w:lsdException w:name="List 4" w:semiHidden="1" w:unhideWhenUsed="1"/>
-    <w:lsdException w:name="List 5" w:semiHidden="1" w:unhideWhenUsed="1"/>
-    <w:lsdException w:name="List Bullet 2" w:semiHidden="1" w:unhideWhenUsed="1"/>
-    <w:lsdException w:name="List Bullet 3" w:semiHidden="1" w:unhideWhenUsed="1"/>
-    <w:lsdException w:name="List Bullet 4" w:semiHidden="1" w:unhideWhenUsed="1"/>
-    <w:lsdException w:name="List Bullet 5" w:semiHidden="1" w:unhideWhenUsed="1"/>
-    <w:lsdException w:name="List Number 2" w:semiHidden="1" w:unhideWhenUsed="1"/>
-    <w:lsdException w:name="List Number 3" w:semiHidden="1" w:unhideWhenUsed="1"/>
-    <w:lsdException w:name="List Number 4" w:semiHidden="1" w:unhideWhenUsed="1"/>
-    <w:lsdException w:name="List Number 5" w:semiHidden="1" w:unhideWhenUsed="1"/>
-    <w:lsdException w:name="Title" w:uiPriority="10" w:qFormat="1"/>
-    <w:lsdException w:name="Closing" w:semiHidden="1" w:unhideWhenUsed="1"/>
-    <w:lsdException w:name="Signature" w:semiHidden="1" w:unhideWhenUsed="1"/>
-    <w:lsdException w:name="Default Paragraph Font" w:semiHidden="1" w:uiPriority="1" w:unhideWhenUsed="1"/>
-    <w:lsdException w:name="Body Text" w:semiHidden="1" w:unhideWhenUsed="1"/>
-    <w:lsdException w:name="Body Text Indent" w:semiHidden="1" w:unhideWhenUsed="1"/>
-    <w:lsdException w:name="List Continue" w:semiHidden="1" w:unhideWhenUsed="1"/>
-    <w:lsdException w:name="List Continue 2" w:semiHidden="1" w:unhideWhenUsed="1"/>
-    <w:lsdException w:name="List Continue 3" w:semiHidden="1" w:unhideWhenUsed="1"/>
-    <w:lsdException w:name="List Continue 4" w:semiHidden="1" w:unhideWhenUsed="1"/>
-    <w:lsdException w:name="List Continue 5" w:semiHidden="1" w:unhideWhenUsed="1"/>
-    <w:lsdException w:name="Message Header" w:semiHidden="1" w:unhideWhenUsed="1"/>
-    <w:lsdException w:name="Subtitle" w:uiPriority="11" w:qFormat="1"/>
-    <w:lsdException w:name="Salutation" w:semiHidden="1" w:unhideWhenUsed="1"/>
-    <w:lsdException w:name="Date" w:semiHidden="1" w:unhideWhenUsed="1"/>
-    <w:lsdException w:name="Body Text First Indent" w:semiHidden="1" w:unhideWhenUsed="1"/>
-    <w:lsdException w:name="Body Text First Indent 2" w:semiHidden="1" w:unhideWhenUsed="1"/>
-    <w:lsdException w:name="Note Heading" w:semiHidden="1" w:unhideWhenUsed="1"/>
-    <w:lsdException w:name="Body Text 2" w:semiHidden="1" w:unhideWhenUsed="1"/>
-    <w:lsdException w:name="Body Text 3" w:semiHidden="1" w:unhideWhenUsed="1"/>
-    <w:lsdException w:name="Body Text Indent 2" w:semiHidden="1" w:unhideWhenUsed="1"/>
-    <w:lsdException w:name="Body Text Indent 3" w:semiHidden="1" w:unhideWhenUsed="1"/>
-    <w:lsdException w:name="Block Text" w:semiHidden="1" w:unhideWhenUsed="1"/>
-    <w:lsdException w:name="Hyperlink" w:semiHidden="1" w:unhideWhenUsed="1"/>
-    <w:lsdException w:name="FollowedHyperlink" w:semiHidden="1" w:unhideWhenUsed="1"/>
-    <w:lsdException w:name="Strong" w:uiPriority="22" w:qFormat="1"/>
-    <w:lsdException w:name="Emphasis" w:uiPriority="20" w:qFormat="1"/>
-    <w:lsdException w:name="Document Map" w:semiHidden="1" w:unhideWhenUsed="1"/>
-    <w:lsdException w:name="Plain Text" w:semiHidden="1" w:unhideWhenUsed="1"/>
-    <w:lsdException w:name="E-mail Signature" w:semiHidden="1" w:unhideWhenUsed="1"/>
-    <w:lsdException w:name="HTML Top of Form" w:semiHidden="1" w:unhideWhenUsed="1"/>
-    <w:lsdException w:name="HTML Bottom of Form" w:semiHidden="1" w:unhideWhenUsed="1"/>
-    <w:lsdException w:name="Normal (Web)" w:semiHidden="1" w:unhideWhenUsed="1"/>
-    <w:lsdException w:name="HTML Acronym" w:semiHidden="1" w:unhideWhenUsed="1"/>
-    <w:lsdException w:name="HTML Address" w:semiHidden="1" w:unhideWhenUsed="1"/>
-    <w:lsdException w:name="HTML Cite" w:semiHidden="1" w:unhideWhenUsed="1"/>
-    <w:lsdException w:name="HTML Code" w:semiHidden="1" w:unhideWhenUsed="1"/>
-    <w:lsdException w:name="HTML Definition" w:semiHidden="1" w:unhideWhenUsed="1"/>
-    <w:lsdException w:name="HTML Keyboard" w:semiHidden="1" w:unhideWhenUsed="1"/>
-    <w:lsdException w:name="HTML Preformatted" w:semiHidden="1" w:unhideWhenUsed="1"/>
-    <w:lsdException w:name="HTML Sample" w:semiHidden="1" w:unhideWhenUsed="1"/>
-    <w:lsdException w:name="HTML Typewriter" w:semiHidden="1" w:unhideWhenUsed="1"/>
-    <w:lsdException w:name="HTML Variable" w:semiHidden="1" w:unhideWhenUsed="1"/>
-    <w:lsdException w:name="annotation subject" w:semiHidden="1" w:unhideWhenUsed="1"/>
-    <w:lsdException w:name="No List" w:semiHidden="1" w:unhideWhenUsed="1"/>
-    <w:lsdException w:name="Outline List 1" w:semiHidden="1" w:unhideWhenUsed="1"/>
-    <w:lsdException w:name="Outline List 2" w:semiHidden="1" w:unhideWhenUsed="1"/>
-    <w:lsdException w:name="Outline List 3" w:semiHidden="1" w:unhideWhenUsed="1"/>
-    <w:lsdException w:name="Table Simple 1" w:semiHidden="1" w:unhideWhenUsed="1"/>
-    <w:lsdException w:name="Table Simple 2" w:semiHidden="1" w:unhideWhenUsed="1"/>
-    <w:lsdException w:name="Table Simple 3" w:semiHidden="1" w:unhideWhenUsed="1"/>
-    <w:lsdException w:name="Table Classic 1" w:semiHidden="1" w:unhideWhenUsed="1"/>
-    <w:lsdException w:name="Table Classic 2" w:semiHidden="1" w:unhideWhenUsed="1"/>
-    <w:lsdException w:name="Table Classic 3" w:semiHidden="1" w:unhideWhenUsed="1"/>
-    <w:lsdException w:name="Table Classic 4" w:semiHidden="1" w:unhideWhenUsed="1"/>
-    <w:lsdException w:name="Table Colorful 1" w:semiHidden="1" w:unhideWhenUsed="1"/>
-    <w:lsdException w:name="Table Colorful 2" w:semiHidden="1" w:unhideWhenUsed="1"/>
-    <w:lsdException w:name="Table Colorful 3" w:semiHidden="1" w:unhideWhenUsed="1"/>
-    <w:lsdException w:name="Table Columns 1" w:semiHidden="1" w:unhideWhenUsed="1"/>
-    <w:lsdException w:name="Table Columns 2" w:semiHidden="1" w:unhideWhenUsed="1"/>
-    <w:lsdException w:name="Table Columns 3" w:semiHidden="1" w:unhideWhenUsed="1"/>
-    <w:lsdException w:name="Table Columns 4" w:semiHidden="1" w:unhideWhenUsed="1"/>
-    <w:lsdException w:name="Table Columns 5" w:semiHidden="1" w:unhideWhenUsed="1"/>
-    <w:lsdException w:name="Table Grid 1" w:semiHidden="1" w:unhideWhenUsed="1"/>
-    <w:lsdException w:name="Table Grid 2" w:semiHidden="1" w:unhideWhenUsed="1"/>
-    <w:lsdException w:name="Table Grid 3" w:semiHidden="1" w:unhideWhenUsed="1"/>
-    <w:lsdException w:name="Table Grid 4" w:semiHidden="1" w:unhideWhenUsed="1"/>
-    <w:lsdException w:name="Table Grid 5" w:semiHidden="1" w:unhideWhenUsed="1"/>
-    <w:lsdException w:name="Table Grid 6" w:semiHidden="1" w:unhideWhenUsed="1"/>
-    <w:lsdException w:name="Table Grid 7" w:semiHidden="1" w:unhideWhenUsed="1"/>
-    <w:lsdException w:name="Table Grid 8" w:semiHidden="1" w:unhideWhenUsed="1"/>
-    <w:lsdException w:name="Table List 1" w:semiHidden="1" w:unhideWhenUsed="1"/>
-    <w:lsdException w:name="Table List 2" w:semiHidden="1" w:unhideWhenUsed="1"/>
-    <w:lsdException w:name="Table List 3" w:semiHidden="1" w:unhideWhenUsed="1"/>
-    <w:lsdException w:name="Table List 4" w:semiHidden="1" w:unhideWhenUsed="1"/>
-    <w:lsdException w:name="Table List 5" w:semiHidden="1" w:unhideWhenUsed="1"/>
-    <w:lsdException w:name="Table List 6" w:semiHidden="1" w:unhideWhenUsed="1"/>
-    <w:lsdException w:name="Table List 7" w:semiHidden="1" w:unhideWhenUsed="1"/>
-    <w:lsdException w:name="Table List 8" w:semiHidden="1" w:unhideWhenUsed="1"/>
-    <w:lsdException w:name="Table 3D effects 1" w:semiHidden="1" w:unhideWhenUsed="1"/>
-    <w:lsdException w:name="Table 3D effects 2" w:semiHidden="1" w:unhideWhenUsed="1"/>
-    <w:lsdException w:name="Table 3D effects 3" w:semiHidden="1" w:unhideWhenUsed="1"/>
-    <w:lsdException w:name="Table Contemporary" w:semiHidden="1" w:unhideWhenUsed="1"/>
-    <w:lsdException w:name="Table Elegant" w:semiHidden="1" w:unhideWhenUsed="1"/>
-    <w:lsdException w:name="Table Professional" w:semiHidden="1" w:unhideWhenUsed="1"/>
-    <w:lsdException w:name="Table Subtle 1" w:semiHidden="1" w:unhideWhenUsed="1"/>
-    <w:lsdException w:name="Table Subtle 2" w:semiHidden="1" w:unhideWhenUsed="1"/>
-    <w:lsdException w:name="Table Web 1" w:semiHidden="1" w:unhideWhenUsed="1"/>
-    <w:lsdException w:name="Table Web 2" w:semiHidden="1" w:unhideWhenUsed="1"/>
-    <w:lsdException w:name="Balloon Text" w:semiHidden="1" w:unhideWhenUsed="1"/>
-    <w:lsdException w:name="Table Grid" w:uiPriority="39"/>
-    <w:lsdException w:name="Placeholder Text" w:semiHidden="1"/>
-    <w:lsdException w:name="No Spacing" w:uiPriority="1" w:qFormat="1"/>
-    <w:lsdException w:name="Light Shading" w:uiPriority="60"/>
-    <w:lsdException w:name="Light List" w:uiPriority="61"/>
-    <w:lsdException w:name="Light Grid" w:uiPriority="62"/>
-    <w:lsdException w:name="Medium Shading 1" w:uiPriority="63"/>
-    <w:lsdException w:name="Medium Shading 2" w:uiPriority="64"/>
-    <w:lsdException w:name="Medium List 1" w:uiPriority="65"/>
-    <w:lsdException w:name="Medium List 2" w:uiPriority="66"/>
-    <w:lsdException w:name="Medium Grid 1" w:uiPriority="67"/>
-    <w:lsdException w:name="Medium Grid 2" w:uiPriority="68"/>
-    <w:lsdException w:name="Medium Grid 3" w:uiPriority="69"/>
-    <w:lsdException w:name="Dark List" w:uiPriority="70"/>
-    <w:lsdException w:name="Colorful Shading" w:uiPriority="71"/>
-    <w:lsdException w:name="Colorful List" w:uiPriority="72"/>
-    <w:lsdException w:name="Colorful Grid" w:uiPriority="73"/>
-    <w:lsdException w:name="Light Shading Accent 1" w:uiPriority="60"/>
-    <w:lsdException w:name="Light List Accent 1" w:uiPriority="61"/>
-    <w:lsdException w:name="Light Grid Accent 1" w:uiPriority="62"/>
-    <w:lsdException w:name="Medium Shading 1 Accent 1" w:uiPriority="63"/>
-    <w:lsdException w:name="Medium Shading 2 Accent 1" w:uiPriority="64"/>
-    <w:lsdException w:name="Medium List 1 Accent 1" w:uiPriority="65"/>
-    <w:lsdException w:name="Revision" w:semiHidden="1"/>
-    <w:lsdException w:name="List Paragraph" w:uiPriority="34" w:qFormat="1"/>
-    <w:lsdException w:name="Quote" w:uiPriority="29" w:qFormat="1"/>
-    <w:lsdException w:name="Intense Quote" w:uiPriority="30" w:qFormat="1"/>
-    <w:lsdException w:name="Medium List 2 Accent 1" w:uiPriority="66"/>
-    <w:lsdException w:name="Medium Grid 1 Accent 1" w:uiPriority="67"/>
-    <w:lsdException w:name="Medium Grid 2 Accent 1" w:uiPriority="68"/>
-    <w:lsdException w:name="Medium Grid 3 Accent 1" w:uiPriority="69"/>
-    <w:lsdException w:name="Dark List Accent 1" w:uiPriority="70"/>
-    <w:lsdException w:name="Colorful Shading Accent 1" w:uiPriority="71"/>
-    <w:lsdException w:name="Colorful List Accent 1" w:uiPriority="72"/>
-    <w:lsdException w:name="Colorful Grid Accent 1" w:uiPriority="73"/>
-    <w:lsdException w:name="Light Shading Accent 2" w:uiPriority="60"/>
-    <w:lsdException w:name="Light List Accent 2" w:uiPriority="61"/>
-    <w:lsdException w:name="Light Grid Accent 2" w:uiPriority="62"/>
-    <w:lsdException w:name="Medium Shading 1 Accent 2" w:uiPriority="63"/>
-    <w:lsdException w:name="Medium Shading 2 Accent 2" w:uiPriority="64"/>
-    <w:lsdException w:name="Medium List 1 Accent 2" w:uiPriority="65"/>
-    <w:lsdException w:name="Medium List 2 Accent 2" w:uiPriority="66"/>
-    <w:lsdException w:name="Medium Grid 1 Accent 2" w:uiPriority="67"/>
-    <w:lsdException w:name="Medium Grid 2 Accent 2" w:uiPriority="68"/>
-    <w:lsdException w:name="Medium Grid 3 Accent 2" w:uiPriority="69"/>
-    <w:lsdException w:name="Dark List Accent 2" w:uiPriority="70"/>
-    <w:lsdException w:name="Colorful Shading Accent 2" w:uiPriority="71"/>
-    <w:lsdException w:name="Colorful List Accent 2" w:uiPriority="72"/>
-    <w:lsdException w:name="Colorful Grid Accent 2" w:uiPriority="73"/>
-    <w:lsdException w:name="Light Shading Accent 3" w:uiPriority="60"/>
-    <w:lsdException w:name="Light List Accent 3" w:uiPriority="61"/>
-    <w:lsdException w:name="Light Grid Accent 3" w:uiPriority="62"/>
-    <w:lsdException w:name="Medium Shading 1 Accent 3" w:uiPriority="63"/>
-    <w:lsdException w:name="Medium Shading 2 Accent 3" w:uiPriority="64"/>
-    <w:lsdException w:name="Medium List 1 Accent 3" w:uiPriority="65"/>
-    <w:lsdException w:name="Medium List 2 Accent 3" w:uiPriority="66"/>
-    <w:lsdException w:name="Medium Grid 1 Accent 3" w:uiPriority="67"/>
-    <w:lsdException w:name="Medium Grid 2 Accent 3" w:uiPriority="68"/>
-    <w:lsdException w:name="Medium Grid 3 Accent 3" w:uiPriority="69"/>
-    <w:lsdException w:name="Dark List Accent 3" w:uiPriority="70"/>
-    <w:lsdException w:name="Colorful Shading Accent 3" w:uiPriority="71"/>
-    <w:lsdException w:name="Colorful List Accent 3" w:uiPriority="72"/>
-    <w:lsdException w:name="Colorful Grid Accent 3" w:uiPriority="73"/>
-    <w:lsdException w:name="Light Shading Accent 4" w:uiPriority="60"/>
-    <w:lsdException w:name="Light List Accent 4" w:uiPriority="61"/>
-    <w:lsdException w:name="Light Grid Accent 4" w:uiPriority="62"/>
-    <w:lsdException w:name="Medium Shading 1 Accent 4" w:uiPriority="63"/>
-    <w:lsdException w:name="Medium Shading 2 Accent 4" w:uiPriority="64"/>
-    <w:lsdException w:name="Medium List 1 Accent 4" w:uiPriority="65"/>
-    <w:lsdException w:name="Medium List 2 Accent 4" w:uiPriority="66"/>
-    <w:lsdException w:name="Medium Grid 1 Accent 4" w:uiPriority="67"/>
-    <w:lsdException w:name="Medium Grid 2 Accent 4" w:uiPriority="68"/>
-    <w:lsdException w:name="Medium Grid 3 Accent 4" w:uiPriority="69"/>
-    <w:lsdException w:name="Dark List Accent 4" w:uiPriority="70"/>
-    <w:lsdException w:name="Colorful Shading Accent 4" w:uiPriority="71"/>
-    <w:lsdException w:name="Colorful List Accent 4" w:uiPriority="72"/>
-    <w:lsdException w:name="Colorful Grid Accent 4" w:uiPriority="73"/>
-    <w:lsdException w:name="Light Shading Accent 5" w:uiPriority="60"/>
-    <w:lsdException w:name="Light List Accent 5" w:uiPriority="61"/>
-    <w:lsdException w:name="Light Grid Accent 5" w:uiPriority="62"/>
-    <w:lsdException w:name="Medium Shading 1 Accent 5" w:uiPriority="63"/>
-    <w:lsdException w:name="Medium Shading 2 Accent 5" w:uiPriority="64"/>
-    <w:lsdException w:name="Medium List 1 Accent 5" w:uiPriority="65"/>
-    <w:lsdException w:name="Medium List 2 Accent 5" w:uiPriority="66"/>
-    <w:lsdException w:name="Medium Grid 1 Accent 5" w:uiPriority="67"/>
-    <w:lsdException w:name="Medium Grid 2 Accent 5" w:uiPriority="68"/>
-    <w:lsdException w:name="Medium Grid 3 Accent 5" w:uiPriority="69"/>
-    <w:lsdException w:name="Dark List Accent 5" w:uiPriority="70"/>
-    <w:lsdException w:name="Colorful Shading Accent 5" w:uiPriority="71"/>
-    <w:lsdException w:name="Colorful List Accent 5" w:uiPriority="72"/>
-    <w:lsdException w:name="Colorful Grid Accent 5" w:uiPriority="73"/>
-    <w:lsdException w:name="Light Shading Accent 6" w:uiPriority="60"/>
-    <w:lsdException w:name="Light List Accent 6" w:uiPriority="61"/>
-    <w:lsdException w:name="Light Grid Accent 6" w:uiPriority="62"/>
-    <w:lsdException w:name="Medium Shading 1 Accent 6" w:uiPriority="63"/>
-    <w:lsdException w:name="Medium Shading 2 Accent 6" w:uiPriority="64"/>
-    <w:lsdException w:name="Medium List 1 Accent 6" w:uiPriority="65"/>
-    <w:lsdException w:name="Medium List 2 Accent 6" w:uiPriority="66"/>
-    <w:lsdException w:name="Medium Grid 1 Accent 6" w:uiPriority="67"/>
-    <w:lsdException w:name="Medium Grid 2 Accent 6" w:uiPriority="68"/>
-    <w:lsdException w:name="Medium Grid 3 Accent 6" w:uiPriority="69"/>
-    <w:lsdException w:name="Dark List Accent 6" w:uiPriority="70"/>
-    <w:lsdException w:name="Colorful Shading Accent 6" w:uiPriority="71"/>
-    <w:lsdException w:name="Colorful List Accent 6" w:uiPriority="72"/>
-    <w:lsdException w:name="Colorful Grid Accent 6" w:uiPriority="73"/>
-    <w:lsdException w:name="Subtle Emphasis" w:uiPriority="19" w:qFormat="1"/>
-    <w:lsdException w:name="Intense Emphasis" w:uiPriority="21" w:qFormat="1"/>
-    <w:lsdException w:name="Subtle Reference" w:uiPriority="31" w:qFormat="1"/>
-    <w:lsdException w:name="Intense Reference" w:uiPriority="32" w:qFormat="1"/>
-    <w:lsdException w:name="Book Title" w:uiPriority="33" w:qFormat="1"/>
-    <w:lsdException w:name="Bibliography" w:semiHidden="1" w:uiPriority="37" w:unhideWhenUsed="1"/>
-    <w:lsdException w:name="TOC Heading" w:semiHidden="1" w:uiPriority="39" w:unhideWhenUsed="1" w:qFormat="1"/>
-    <w:lsdException w:name="Plain Table 1" w:uiPriority="41"/>
-    <w:lsdException w:name="Plain Table 2" w:uiPriority="42"/>
-    <w:lsdException w:name="Plain Table 3" w:uiPriority="43"/>
-    <w:lsdException w:name="Plain Table 4" w:uiPriority="44"/>
-    <w:lsdException w:name="Plain Table 5" w:uiPriority="45"/>
-    <w:lsdException w:name="Grid Table Light" w:uiPriority="40"/>
-    <w:lsdException w:name="Grid Table 1 Light" w:uiPriority="46"/>
-    <w:lsdException w:name="Grid Table 2" w:uiPriority="47"/>
-    <w:lsdException w:name="Grid Table 3" w:uiPriority="48"/>
-    <w:lsdException w:name="Grid Table 4" w:uiPriority="49"/>
-    <w:lsdException w:name="Grid Table 5 Dark" w:uiPriority="50"/>
-    <w:lsdException w:name="Grid Table 6 Colorful" w:uiPriority="51"/>
-    <w:lsdException w:name="Grid Table 7 Colorful" w:uiPriority="52"/>
-    <w:lsdException w:name="Grid Table 1 Light Accent 1" w:uiPriority="46"/>
-    <w:lsdException w:name="Grid Table 2 Accent 1" w:uiPriority="47"/>
-    <w:lsdException w:name="Grid Table 3 Accent 1" w:uiPriority="48"/>
-    <w:lsdException w:name="Grid Table 4 Accent 1" w:uiPriority="49"/>
-    <w:lsdException w:name="Grid Table 5 Dark Accent 1" w:uiPriority="50"/>
-    <w:lsdException w:name="Grid Table 6 Colorful Accent 1" w:uiPriority="51"/>
-    <w:lsdException w:name="Grid Table 7 Colorful Accent 1" w:uiPriority="52"/>
-    <w:lsdException w:name="Grid Table 1 Light Accent 2" w:uiPriority="46"/>
-    <w:lsdException w:name="Grid Table 2 Accent 2" w:uiPriority="47"/>
-    <w:lsdException w:name="Grid Table 3 Accent 2" w:uiPriority="48"/>
-    <w:lsdException w:name="Grid Table 4 Accent 2" w:uiPriority="49"/>
-    <w:lsdException w:name="Grid Table 5 Dark Accent 2" w:uiPriority="50"/>
-    <w:lsdException w:name="Grid Table 6 Colorful Accent 2" w:uiPriority="51"/>
-    <w:lsdException w:name="Grid Table 7 Colorful Accent 2" w:uiPriority="52"/>
-    <w:lsdException w:name="Grid Table 1 Light Accent 3" w:uiPriority="46"/>
-    <w:lsdException w:name="Grid Table 2 Accent 3" w:uiPriority="47"/>
-    <w:lsdException w:name="Grid Table 3 Accent 3" w:uiPriority="48"/>
-    <w:lsdException w:name="Grid Table 4 Accent 3" w:uiPriority="49"/>
-    <w:lsdException w:name="Grid Table 5 Dark Accent 3" w:uiPriority="50"/>
-    <w:lsdException w:name="Grid Table 6 Colorful Accent 3" w:uiPriority="51"/>
-    <w:lsdException w:name="Grid Table 7 Colorful Accent 3" w:uiPriority="52"/>
-    <w:lsdException w:name="Grid Table 1 Light Accent 4" w:uiPriority="46"/>
-    <w:lsdException w:name="Grid Table 2 Accent 4" w:uiPriority="47"/>
-    <w:lsdException w:name="Grid Table 3 Accent 4" w:uiPriority="48"/>
-    <w:lsdException w:name="Grid Table 4 Accent 4" w:uiPriority="49"/>
-    <w:lsdException w:name="Grid Table 5 Dark Accent 4" w:uiPriority="50"/>
-    <w:lsdException w:name="Grid Table 6 Colorful Accent 4" w:uiPriority="51"/>
-    <w:lsdException w:name="Grid Table 7 Colorful Accent 4" w:uiPriority="52"/>
-    <w:lsdException w:name="Grid Table 1 Light Accent 5" w:uiPriority="46"/>
-    <w:lsdException w:name="Grid Table 2 Accent 5" w:uiPriority="47"/>
-    <w:lsdException w:name="Grid Table 3 Accent 5" w:uiPriority="48"/>
-    <w:lsdException w:name="Grid Table 4 Accent 5" w:uiPriority="49"/>
-    <w:lsdException w:name="Grid Table 5 Dark Accent 5" w:uiPriority="50"/>
-    <w:lsdException w:name="Grid Table 6 Colorful Accent 5" w:uiPriority="51"/>
-    <w:lsdException w:name="Grid Table 7 Colorful Accent 5" w:uiPriority="52"/>
-    <w:lsdException w:name="Grid Table 1 Light Accent 6" w:uiPriority="46"/>
-    <w:lsdException w:name="Grid Table 2 Accent 6" w:uiPriority="47"/>
-    <w:lsdException w:name="Grid Table 3 Accent 6" w:uiPriority="48"/>
-    <w:lsdException w:name="Grid Table 4 Accent 6" w:uiPriority="49"/>
-    <w:lsdException w:name="Grid Table 5 Dark Accent 6" w:uiPriority="50"/>
-    <w:lsdException w:name="Grid Table 6 Colorful Accent 6" w:uiPriority="51"/>
-    <w:lsdException w:name="Grid Table 7 Colorful Accent 6" w:uiPriority="52"/>
-    <w:lsdException w:name="List Table 1 Light" w:uiPriority="46"/>
-    <w:lsdException w:name="List Table 2" w:uiPriority="47"/>
-    <w:lsdException w:name="List Table 3" w:uiPriority="48"/>
-    <w:lsdException w:name="List Table 4" w:uiPriority="49"/>
-    <w:lsdException w:name="List Table 5 Dark" w:uiPriority="50"/>
-    <w:lsdException w:name="List Table 6 Colorful" w:uiPriority="51"/>
-    <w:lsdException w:name="List Table 7 Colorful" w:uiPriority="52"/>
-    <w:lsdException w:name="List Table 1 Light Accent 1" w:uiPriority="46"/>
-    <w:lsdException w:name="List Table 2 Accent 1" w:uiPriority="47"/>
-    <w:lsdException w:name="List Table 3 Accent 1" w:uiPriority="48"/>
-    <w:lsdException w:name="List Table 4 Accent 1" w:uiPriority="49"/>
-    <w:lsdException w:name="List Table 5 Dark Accent 1" w:uiPriority="50"/>
-    <w:lsdException w:name="List Table 6 Colorful Accent 1" w:uiPriority="51"/>
-    <w:lsdException w:name="List Table 7 Colorful Accent 1" w:uiPriority="52"/>
-    <w:lsdException w:name="List Table 1 Light Accent 2" w:uiPriority="46"/>
-    <w:lsdException w:name="List Table 2 Accent 2" w:uiPriority="47"/>
-    <w:lsdException w:name="List Table 3 Accent 2" w:uiPriority="48"/>
-    <w:lsdException w:name="List Table 4 Accent 2" w:uiPriority="49"/>
-    <w:lsdException w:name="List Table 5 Dark Accent 2" w:uiPriority="50"/>
-    <w:lsdException w:name="List Table 6 Colorful Accent 2" w:uiPriority="51"/>
-    <w:lsdException w:name="List Table 7 Colorful Accent 2" w:uiPriority="52"/>
-    <w:lsdException w:name="List Table 1 Light Accent 3" w:uiPriority="46"/>
-    <w:lsdException w:name="List Table 2 Accent 3" w:uiPriority="47"/>
-    <w:lsdException w:name="List Table 3 Accent 3" w:uiPriority="48"/>
-    <w:lsdException w:name="List Table 4 Accent 3" w:uiPriority="49"/>
-    <w:lsdException w:name="List Table 5 Dark Accent 3" w:uiPriority="50"/>
-    <w:lsdException w:name="List Table 6 Colorful Accent 3" w:uiPriority="51"/>
-    <w:lsdException w:name="List Table 7 Colorful Accent 3" w:uiPriority="52"/>
-    <w:lsdException w:name="List Table 1 Light Accent 4" w:uiPriority="46"/>
-    <w:lsdException w:name="List Table 2 Accent 4" w:uiPriority="47"/>
-    <w:lsdException w:name="List Table 3 Accent 4" w:uiPriority="48"/>
-    <w:lsdException w:name="List Table 4 Accent 4" w:uiPriority="49"/>
-    <w:lsdException w:name="List Table 5 Dark Accent 4" w:uiPriority="50"/>
-    <w:lsdException w:name="List Table 6 Colorful Accent 4" w:uiPriority="51"/>
-    <w:lsdException w:name="List Table 7 Colorful Accent 4" w:uiPriority="52"/>
-    <w:lsdException w:name="List Table 1 Light Accent 5" w:uiPriority="46"/>
-    <w:lsdException w:name="List Table 2 Accent 5" w:uiPriority="47"/>
-    <w:lsdException w:name="List Table 3 Accent 5" w:uiPriority="48"/>
-    <w:lsdException w:name="List Table 4 Accent 5" w:uiPriority="49"/>
-    <w:lsdException w:name="List Table 5 Dark Accent 5" w:uiPriority="50"/>
-    <w:lsdException w:name="List Table 6 Colorful Accent 5" w:uiPriority="51"/>
-    <w:lsdException w:name="List Table 7 Colorful Accent 5" w:uiPriority="52"/>
-    <w:lsdException w:name="List Table 1 Light Accent 6" w:uiPriority="46"/>
-    <w:lsdException w:name="List Table 2 Accent 6" w:uiPriority="47"/>
-    <w:lsdException w:name="List Table 3 Accent 6" w:uiPriority="48"/>
-    <w:lsdException w:name="List Table 4 Accent 6" w:uiPriority="49"/>
-    <w:lsdException w:name="List Table 5 Dark Accent 6" w:uiPriority="50"/>
-    <w:lsdException w:name="List Table 6 Colorful Accent 6" w:uiPriority="51"/>
-    <w:lsdException w:name="List Table 7 Colorful Accent 6" w:uiPriority="52"/>
-    <w:lsdException w:name="Mention" w:semiHidden="1" w:unhideWhenUsed="1"/>
-    <w:lsdException w:name="Smart Hyperlink" w:semiHidden="1" w:unhideWhenUsed="1"/>
-    <w:lsdException w:name="Hashtag" w:semiHidden="1" w:unhideWhenUsed="1"/>
-    <w:lsdException w:name="Unresolved Mention" w:semiHidden="1" w:unhideWhenUsed="1"/>
-    <w:lsdException w:name="Smart Link" w:semiHidden="1" w:unhideWhenUsed="1"/>
-    <w:lsdException w:name="Smart Link Error" w:semiHidden="1" w:unhideWhenUsed="1"/>
+  <w:latentStyles w:defLockedState="0" w:defUIPriority="99" w:defSemiHidden="1" w:defUnhideWhenUsed="1" w:defQFormat="0" w:count="267">
+    <w:lsdException w:name="Normal" w:semiHidden="0" w:uiPriority="0" w:unhideWhenUsed="0" w:qFormat="1"/>
+    <w:lsdException w:name="heading 1" w:semiHidden="0" w:uiPriority="9" w:unhideWhenUsed="0" w:qFormat="1"/>
+    <w:lsdException w:name="heading 2" w:uiPriority="9" w:qFormat="1"/>
+    <w:lsdException w:name="heading 3" w:uiPriority="9" w:qFormat="1"/>
+    <w:lsdException w:name="heading 4" w:uiPriority="9" w:qFormat="1"/>
+    <w:lsdException w:name="heading 5" w:uiPriority="9" w:qFormat="1"/>
+    <w:lsdException w:name="heading 6" w:uiPriority="9" w:qFormat="1"/>
+    <w:lsdException w:name="heading 7" w:uiPriority="9" w:qFormat="1"/>
+    <w:lsdException w:name="heading 8" w:uiPriority="9" w:qFormat="1"/>
+    <w:lsdException w:name="heading 9" w:uiPriority="9" w:qFormat="1"/>
+    <w:lsdException w:name="toc 1" w:uiPriority="39"/>
+    <w:lsdException w:name="toc 2" w:uiPriority="39"/>
+    <w:lsdException w:name="toc 3" w:uiPriority="39"/>
+    <w:lsdException w:name="toc 4" w:uiPriority="39"/>
+    <w:lsdException w:name="toc 5" w:uiPriority="39"/>
+    <w:lsdException w:name="toc 6" w:uiPriority="39"/>
+    <w:lsdException w:name="toc 7" w:uiPriority="39"/>
+    <w:lsdException w:name="toc 8" w:uiPriority="39"/>
+    <w:lsdException w:name="toc 9" w:uiPriority="39"/>
+    <w:lsdException w:name="caption" w:uiPriority="35" w:qFormat="1"/>
+    <w:lsdException w:name="Title" w:semiHidden="0" w:uiPriority="10" w:unhideWhenUsed="0" w:qFormat="1"/>
+    <w:lsdException w:name="Default Paragraph Font" w:uiPriority="1"/>
+    <w:lsdException w:name="Subtitle" w:semiHidden="0" w:uiPriority="11" w:unhideWhenUsed="0" w:qFormat="1"/>
+    <w:lsdException w:name="Strong" w:semiHidden="0" w:uiPriority="22" w:unhideWhenUsed="0" w:qFormat="1"/>
+    <w:lsdException w:name="Emphasis" w:semiHidden="0" w:uiPriority="20" w:unhideWhenUsed="0" w:qFormat="1"/>
+    <w:lsdException w:name="Normal Table" w:semiHidden="0" w:unhideWhenUsed="0"/>
+    <w:lsdException w:name="Table Web 3" w:semiHidden="0" w:unhideWhenUsed="0"/>
+    <w:lsdException w:name="Table Grid" w:semiHidden="0" w:uiPriority="39" w:unhideWhenUsed="0"/>
+    <w:lsdException w:name="Table Theme" w:semiHidden="0" w:unhideWhenUsed="0"/>
+    <w:lsdException w:name="Placeholder Text" w:unhideWhenUsed="0"/>
+    <w:lsdException w:name="No Spacing" w:semiHidden="0" w:uiPriority="1" w:unhideWhenUsed="0" w:qFormat="1"/>
+    <w:lsdException w:name="Light Shading" w:semiHidden="0" w:uiPriority="60" w:unhideWhenUsed="0"/>
+    <w:lsdException w:name="Light List" w:semiHidden="0" w:uiPriority="61" w:unhideWhenUsed="0"/>
+    <w:lsdException w:name="Light Grid" w:semiHidden="0" w:uiPriority="62" w:unhideWhenUsed="0"/>
+    <w:lsdException w:name="Medium Shading 1" w:semiHidden="0" w:uiPriority="63" w:unhideWhenUsed="0"/>
+    <w:lsdException w:name="Medium Shading 2" w:semiHidden="0" w:uiPriority="64" w:unhideWhenUsed="0"/>
+    <w:lsdException w:name="Medium List 1" w:semiHidden="0" w:uiPriority="65" w:unhideWhenUsed="0"/>
+    <w:lsdException w:name="Medium List 2" w:semiHidden="0" w:uiPriority="66" w:unhideWhenUsed="0"/>
+    <w:lsdException w:name="Medium Grid 1" w:semiHidden="0" w:uiPriority="67" w:unhideWhenUsed="0"/>
+    <w:lsdException w:name="Medium Grid 2" w:semiHidden="0" w:uiPriority="68" w:unhideWhenUsed="0"/>
+    <w:lsdException w:name="Medium Grid 3" w:semiHidden="0" w:uiPriority="69" w:unhideWhenUsed="0"/>
+    <w:lsdException w:name="Dark List" w:semiHidden="0" w:uiPriority="70" w:unhideWhenUsed="0"/>
+    <w:lsdException w:name="Colorful Shading" w:semiHidden="0" w:uiPriority="71" w:unhideWhenUsed="0"/>
+    <w:lsdException w:name="Colorful List" w:semiHidden="0" w:uiPriority="72" w:unhideWhenUsed="0"/>
+    <w:lsdException w:name="Colorful Grid" w:semiHidden="0" w:uiPriority="73" w:unhideWhenUsed="0"/>
+    <w:lsdException w:name="Light Shading Accent 1" w:semiHidden="0" w:uiPriority="60" w:unhideWhenUsed="0"/>
+    <w:lsdException w:name="Light List Accent 1" w:semiHidden="0" w:uiPriority="61" w:unhideWhenUsed="0"/>
+    <w:lsdException w:name="Light Grid Accent 1" w:semiHidden="0" w:uiPriority="62" w:unhideWhenUsed="0"/>
+    <w:lsdException w:name="Medium Shading 1 Accent 1" w:semiHidden="0" w:uiPriority="63" w:unhideWhenUsed="0"/>
+    <w:lsdException w:name="Medium Shading 2 Accent 1" w:semiHidden="0" w:uiPriority="64" w:unhideWhenUsed="0"/>
+    <w:lsdException w:name="Medium List 1 Accent 1" w:semiHidden="0" w:uiPriority="65" w:unhideWhenUsed="0"/>
+    <w:lsdException w:name="Revision" w:unhideWhenUsed="0"/>
+    <w:lsdException w:name="List Paragraph" w:semiHidden="0" w:uiPriority="34" w:unhideWhenUsed="0" w:qFormat="1"/>
+    <w:lsdException w:name="Quote" w:semiHidden="0" w:uiPriority="29" w:unhideWhenUsed="0" w:qFormat="1"/>
+    <w:lsdException w:name="Intense Quote" w:semiHidden="0" w:uiPriority="30" w:unhideWhenUsed="0" w:qFormat="1"/>
+    <w:lsdException w:name="Medium List 2 Accent 1" w:semiHidden="0" w:uiPriority="66" w:unhideWhenUsed="0"/>
+    <w:lsdException w:name="Medium Grid 1 Accent 1" w:semiHidden="0" w:uiPriority="67" w:unhideWhenUsed="0"/>
+    <w:lsdException w:name="Medium Grid 2 Accent 1" w:semiHidden="0" w:uiPriority="68" w:unhideWhenUsed="0"/>
+    <w:lsdException w:name="Medium Grid 3 Accent 1" w:semiHidden="0" w:uiPriority="69" w:unhideWhenUsed="0"/>
+    <w:lsdException w:name="Dark List Accent 1" w:semiHidden="0" w:uiPriority="70" w:unhideWhenUsed="0"/>
+    <w:lsdException w:name="Colorful Shading Accent 1" w:semiHidden="0" w:uiPriority="71" w:unhideWhenUsed="0"/>
+    <w:lsdException w:name="Colorful List Accent 1" w:semiHidden="0" w:uiPriority="72" w:unhideWhenUsed="0"/>
+    <w:lsdException w:name="Colorful Grid Accent 1" w:semiHidden="0" w:uiPriority="73" w:unhideWhenUsed="0"/>
+    <w:lsdException w:name="Light Shading Accent 2" w:semiHidden="0" w:uiPriority="60" w:unhideWhenUsed="0"/>
+    <w:lsdException w:name="Light List Accent 2" w:semiHidden="0" w:uiPriority="61" w:unhideWhenUsed="0"/>
+    <w:lsdException w:name="Light Grid Accent 2" w:semiHidden="0" w:uiPriority="62" w:unhideWhenUsed="0"/>
+    <w:lsdException w:name="Medium Shading 1 Accent 2" w:semiHidden="0" w:uiPriority="63" w:unhideWhenUsed="0"/>
+    <w:lsdException w:name="Medium Shading 2 Accent 2" w:semiHidden="0" w:uiPriority="64" w:unhideWhenUsed="0"/>
+    <w:lsdException w:name="Medium List 1 Accent 2" w:semiHidden="0" w:uiPriority="65" w:unhideWhenUsed="0"/>
+    <w:lsdException w:name="Medium List 2 Accent 2" w:semiHidden="0" w:uiPriority="66" w:unhideWhenUsed="0"/>
+    <w:lsdException w:name="Medium Grid 1 Accent 2" w:semiHidden="0" w:uiPriority="67" w:unhideWhenUsed="0"/>
+    <w:lsdException w:name="Medium Grid 2 Accent 2" w:semiHidden="0" w:uiPriority="68" w:unhideWhenUsed="0"/>
+    <w:lsdException w:name="Medium Grid 3 Accent 2" w:semiHidden="0" w:uiPriority="69" w:unhideWhenUsed="0"/>
+    <w:lsdException w:name="Dark List Accent 2" w:semiHidden="0" w:uiPriority="70" w:unhideWhenUsed="0"/>
+    <w:lsdException w:name="Colorful Shading Accent 2" w:semiHidden="0" w:uiPriority="71" w:unhideWhenUsed="0"/>
+    <w:lsdException w:name="Colorful List Accent 2" w:semiHidden="0" w:uiPriority="72" w:unhideWhenUsed="0"/>
+    <w:lsdException w:name="Colorful Grid Accent 2" w:semiHidden="0" w:uiPriority="73" w:unhideWhenUsed="0"/>
+    <w:lsdException w:name="Light Shading Accent 3" w:semiHidden="0" w:uiPriority="60" w:unhideWhenUsed="0"/>
+    <w:lsdException w:name="Light List Accent 3" w:semiHidden="0" w:uiPriority="61" w:unhideWhenUsed="0"/>
+    <w:lsdException w:name="Light Grid Accent 3" w:semiHidden="0" w:uiPriority="62" w:unhideWhenUsed="0"/>
+    <w:lsdException w:name="Medium Shading 1 Accent 3" w:semiHidden="0" w:uiPriority="63" w:unhideWhenUsed="0"/>
+    <w:lsdException w:name="Medium Shading 2 Accent 3" w:semiHidden="0" w:uiPriority="64" w:unhideWhenUsed="0"/>
+    <w:lsdException w:name="Medium List 1 Accent 3" w:semiHidden="0" w:uiPriority="65" w:unhideWhenUsed="0"/>
+    <w:lsdException w:name="Medium List 2 Accent 3" w:semiHidden="0" w:uiPriority="66" w:unhideWhenUsed="0"/>
+    <w:lsdException w:name="Medium Grid 1 Accent 3" w:semiHidden="0" w:uiPriority="67" w:unhideWhenUsed="0"/>
+    <w:lsdException w:name="Medium Grid 2 Accent 3" w:semiHidden="0" w:uiPriority="68" w:unhideWhenUsed="0"/>
+    <w:lsdException w:name="Medium Grid 3 Accent 3" w:semiHidden="0" w:uiPriority="69" w:unhideWhenUsed="0"/>
+    <w:lsdException w:name="Dark List Accent 3" w:semiHidden="0" w:uiPriority="70" w:unhideWhenUsed="0"/>
+    <w:lsdException w:name="Colorful Shading Accent 3" w:semiHidden="0" w:uiPriority="71" w:unhideWhenUsed="0"/>
+    <w:lsdException w:name="Colorful List Accent 3" w:semiHidden="0" w:uiPriority="72" w:unhideWhenUsed="0"/>
+    <w:lsdException w:name="Colorful Grid Accent 3" w:semiHidden="0" w:uiPriority="73" w:unhideWhenUsed="0"/>
+    <w:lsdException w:name="Light Shading Accent 4" w:semiHidden="0" w:uiPriority="60" w:unhideWhenUsed="0"/>
+    <w:lsdException w:name="Light List Accent 4" w:semiHidden="0" w:uiPriority="61" w:unhideWhenUsed="0"/>
+    <w:lsdException w:name="Light Grid Accent 4" w:semiHidden="0" w:uiPriority="62" w:unhideWhenUsed="0"/>
+    <w:lsdException w:name="Medium Shading 1 Accent 4" w:semiHidden="0" w:uiPriority="63" w:unhideWhenUsed="0"/>
+    <w:lsdException w:name="Medium Shading 2 Accent 4" w:semiHidden="0" w:uiPriority="64" w:unhideWhenUsed="0"/>
+    <w:lsdException w:name="Medium List 1 Accent 4" w:semiHidden="0" w:uiPriority="65" w:unhideWhenUsed="0"/>
+    <w:lsdException w:name="Medium List 2 Accent 4" w:semiHidden="0" w:uiPriority="66" w:unhideWhenUsed="0"/>
+    <w:lsdException w:name="Medium Grid 1 Accent 4" w:semiHidden="0" w:uiPriority="67" w:unhideWhenUsed="0"/>
+    <w:lsdException w:name="Medium Grid 2 Accent 4" w:semiHidden="0" w:uiPriority="68" w:unhideWhenUsed="0"/>
+    <w:lsdException w:name="Medium Grid 3 Accent 4" w:semiHidden="0" w:uiPriority="69" w:unhideWhenUsed="0"/>
+    <w:lsdException w:name="Dark List Accent 4" w:semiHidden="0" w:uiPriority="70" w:unhideWhenUsed="0"/>
+    <w:lsdException w:name="Colorful Shading Accent 4" w:semiHidden="0" w:uiPriority="71" w:unhideWhenUsed="0"/>
+    <w:lsdException w:name="Colorful List Accent 4" w:semiHidden="0" w:uiPriority="72" w:unhideWhenUsed="0"/>
+    <w:lsdException w:name="Colorful Grid Accent 4" w:semiHidden="0" w:uiPriority="73" w:unhideWhenUsed="0"/>
+    <w:lsdException w:name="Light Shading Accent 5" w:semiHidden="0" w:uiPriority="60" w:unhideWhenUsed="0"/>
+    <w:lsdException w:name="Light List Accent 5" w:semiHidden="0" w:uiPriority="61" w:unhideWhenUsed="0"/>
+    <w:lsdException w:name="Light Grid Accent 5" w:semiHidden="0" w:uiPriority="62" w:unhideWhenUsed="0"/>
+    <w:lsdException w:name="Medium Shading 1 Accent 5" w:semiHidden="0" w:uiPriority="63" w:unhideWhenUsed="0"/>
+    <w:lsdException w:name="Medium Shading 2 Accent 5" w:semiHidden="0" w:uiPriority="64" w:unhideWhenUsed="0"/>
+    <w:lsdException w:name="Medium List 1 Accent 5" w:semiHidden="0" w:uiPriority="65" w:unhideWhenUsed="0"/>
+    <w:lsdException w:name="Medium List 2 Accent 5" w:semiHidden="0" w:uiPriority="66" w:unhideWhenUsed="0"/>
+    <w:lsdException w:name="Medium Grid 1 Accent 5" w:semiHidden="0" w:uiPriority="67" w:unhideWhenUsed="0"/>
+    <w:lsdException w:name="Medium Grid 2 Accent 5" w:semiHidden="0" w:uiPriority="68" w:unhideWhenUsed="0"/>
+    <w:lsdException w:name="Medium Grid 3 Accent 5" w:semiHidden="0" w:uiPriority="69" w:unhideWhenUsed="0"/>
+    <w:lsdException w:name="Dark List Accent 5" w:semiHidden="0" w:uiPriority="70" w:unhideWhenUsed="0"/>
+    <w:lsdException w:name="Colorful Shading Accent 5" w:semiHidden="0" w:uiPriority="71" w:unhideWhenUsed="0"/>
+    <w:lsdException w:name="Colorful List Accent 5" w:semiHidden="0" w:uiPriority="72" w:unhideWhenUsed="0"/>
+    <w:lsdException w:name="Colorful Grid Accent 5" w:semiHidden="0" w:uiPriority="73" w:unhideWhenUsed="0"/>
+    <w:lsdException w:name="Light Shading Accent 6" w:semiHidden="0" w:uiPriority="60" w:unhideWhenUsed="0"/>
+    <w:lsdException w:name="Light List Accent 6" w:semiHidden="0" w:uiPriority="61" w:unhideWhenUsed="0"/>
+    <w:lsdException w:name="Light Grid Accent 6" w:semiHidden="0" w:uiPriority="62" w:unhideWhenUsed="0"/>
+    <w:lsdException w:name="Medium Shading 1 Accent 6" w:semiHidden="0" w:uiPriority="63" w:unhideWhenUsed="0"/>
+    <w:lsdException w:name="Medium Shading 2 Accent 6" w:semiHidden="0" w:uiPriority="64" w:unhideWhenUsed="0"/>
+    <w:lsdException w:name="Medium List 1 Accent 6" w:semiHidden="0" w:uiPriority="65" w:unhideWhenUsed="0"/>
+    <w:lsdException w:name="Medium List 2 Accent 6" w:semiHidden="0" w:uiPriority="66" w:unhideWhenUsed="0"/>
+    <w:lsdException w:name="Medium Grid 1 Accent 6" w:semiHidden="0" w:uiPriority="67" w:unhideWhenUsed="0"/>
+    <w:lsdException w:name="Medium Grid 2 Accent 6" w:semiHidden="0" w:uiPriority="68" w:unhideWhenUsed="0"/>
+    <w:lsdException w:name="Medium Grid 3 Accent 6" w:semiHidden="0" w:uiPriority="69" w:unhideWhenUsed="0"/>
+    <w:lsdException w:name="Dark List Accent 6" w:semiHidden="0" w:uiPriority="70" w:unhideWhenUsed="0"/>
+    <w:lsdException w:name="Colorful Shading Accent 6" w:semiHidden="0" w:uiPriority="71" w:unhideWhenUsed="0"/>
+    <w:lsdException w:name="Colorful List Accent 6" w:semiHidden="0" w:uiPriority="72" w:unhideWhenUsed="0"/>
+    <w:lsdException w:name="Colorful Grid Accent 6" w:semiHidden="0" w:uiPriority="73" w:unhideWhenUsed="0"/>
+    <w:lsdException w:name="Subtle Emphasis" w:semiHidden="0" w:uiPriority="19" w:unhideWhenUsed="0" w:qFormat="1"/>
+    <w:lsdException w:name="Intense Emphasis" w:semiHidden="0" w:uiPriority="21" w:unhideWhenUsed="0" w:qFormat="1"/>
+    <w:lsdException w:name="Subtle Reference" w:semiHidden="0" w:uiPriority="31" w:unhideWhenUsed="0" w:qFormat="1"/>
+    <w:lsdException w:name="Intense Reference" w:semiHidden="0" w:uiPriority="32" w:unhideWhenUsed="0" w:qFormat="1"/>
+    <w:lsdException w:name="Book Title" w:semiHidden="0" w:uiPriority="33" w:unhideWhenUsed="0" w:qFormat="1"/>
+    <w:lsdException w:name="Bibliography" w:uiPriority="37"/>
+    <w:lsdException w:name="TOC Heading" w:uiPriority="39" w:qFormat="1"/>
   </w:latentStyles>
   <w:style w:type="paragraph" w:default="1" w:styleId="Normal">
     <w:name w:val="Normal"/>
@@ -6627,8 +6447,588 @@
     <w:tblPr>
       <w:tblStyleRowBandSize w:val="1"/>
       <w:tblStyleColBandSize w:val="1"/>
+      <w:tblInd w:w="0" w:type="dxa"/>
       <w:tblCellMar>
+        <w:top w:w="0" w:type="dxa"/>
         <w:left w:w="115" w:type="dxa"/>
+        <w:bottom w:w="0" w:type="dxa"/>
+        <w:right w:w="115" w:type="dxa"/>
+      </w:tblCellMar>
+    </w:tblPr>
+    <w:tcPr>
+      <w:shd w:val="clear" w:color="auto" w:fill="DBE5F1"/>
+    </w:tcPr>
+    <w:tblStylePr w:type="firstRow">
+      <w:rPr>
+        <w:b/>
+        <w:color w:val="FFFFFF"/>
+      </w:rPr>
+      <w:tblPr/>
+      <w:tcPr>
+        <w:tcBorders>
+          <w:top w:val="single" w:sz="4" w:space="0" w:color="FFFFFF"/>
+          <w:left w:val="single" w:sz="4" w:space="0" w:color="FFFFFF"/>
+          <w:right w:val="single" w:sz="4" w:space="0" w:color="FFFFFF"/>
+          <w:insideH w:val="nil"/>
+          <w:insideV w:val="nil"/>
+        </w:tcBorders>
+        <w:shd w:val="clear" w:color="auto" w:fill="4F81BD"/>
+      </w:tcPr>
+    </w:tblStylePr>
+    <w:tblStylePr w:type="lastRow">
+      <w:rPr>
+        <w:b/>
+        <w:color w:val="FFFFFF"/>
+      </w:rPr>
+      <w:tblPr/>
+      <w:tcPr>
+        <w:tcBorders>
+          <w:left w:val="single" w:sz="4" w:space="0" w:color="FFFFFF"/>
+          <w:bottom w:val="single" w:sz="4" w:space="0" w:color="FFFFFF"/>
+          <w:right w:val="single" w:sz="4" w:space="0" w:color="FFFFFF"/>
+          <w:insideH w:val="nil"/>
+          <w:insideV w:val="nil"/>
+        </w:tcBorders>
+        <w:shd w:val="clear" w:color="auto" w:fill="4F81BD"/>
+      </w:tcPr>
+    </w:tblStylePr>
+    <w:tblStylePr w:type="firstCol">
+      <w:rPr>
+        <w:b/>
+        <w:color w:val="FFFFFF"/>
+      </w:rPr>
+      <w:tblPr/>
+      <w:tcPr>
+        <w:tcBorders>
+          <w:top w:val="single" w:sz="4" w:space="0" w:color="FFFFFF"/>
+          <w:left w:val="single" w:sz="4" w:space="0" w:color="FFFFFF"/>
+          <w:bottom w:val="single" w:sz="4" w:space="0" w:color="FFFFFF"/>
+          <w:insideV w:val="nil"/>
+        </w:tcBorders>
+        <w:shd w:val="clear" w:color="auto" w:fill="4F81BD"/>
+      </w:tcPr>
+    </w:tblStylePr>
+    <w:tblStylePr w:type="lastCol">
+      <w:rPr>
+        <w:b/>
+        <w:color w:val="FFFFFF"/>
+      </w:rPr>
+      <w:tblPr/>
+      <w:tcPr>
+        <w:tcBorders>
+          <w:top w:val="single" w:sz="4" w:space="0" w:color="FFFFFF"/>
+          <w:bottom w:val="single" w:sz="4" w:space="0" w:color="FFFFFF"/>
+          <w:right w:val="single" w:sz="4" w:space="0" w:color="FFFFFF"/>
+          <w:insideV w:val="nil"/>
+        </w:tcBorders>
+        <w:shd w:val="clear" w:color="auto" w:fill="4F81BD"/>
+      </w:tcPr>
+    </w:tblStylePr>
+    <w:tblStylePr w:type="band1Vert">
+      <w:tblPr/>
+      <w:tcPr>
+        <w:shd w:val="clear" w:color="auto" w:fill="B8CCE4"/>
+      </w:tcPr>
+    </w:tblStylePr>
+    <w:tblStylePr w:type="band1Horz">
+      <w:tblPr/>
+      <w:tcPr>
+        <w:shd w:val="clear" w:color="auto" w:fill="B8CCE4"/>
+      </w:tcPr>
+    </w:tblStylePr>
+  </w:style>
+  <w:style w:type="paragraph" w:styleId="ListParagraph">
+    <w:name w:val="List Paragraph"/>
+    <w:basedOn w:val="Normal"/>
+    <w:uiPriority w:val="34"/>
+    <w:qFormat/>
+    <w:rsid w:val="007B3FF2"/>
+    <w:pPr>
+      <w:ind w:left="720"/>
+      <w:contextualSpacing/>
+    </w:pPr>
+    <w:rPr>
+      <w:szCs w:val="28"/>
+    </w:rPr>
+  </w:style>
+  <w:style w:type="paragraph" w:customStyle="1" w:styleId="c36">
+    <w:name w:val="c36"/>
+    <w:basedOn w:val="Normal"/>
+    <w:rsid w:val="00A802DE"/>
+    <w:pPr>
+      <w:spacing w:before="100" w:beforeAutospacing="1" w:after="100" w:afterAutospacing="1" w:line="240" w:lineRule="auto"/>
+    </w:pPr>
+    <w:rPr>
+      <w:rFonts w:ascii="Times New Roman" w:eastAsia="Times New Roman" w:hAnsi="Times New Roman" w:cs="Times New Roman"/>
+      <w:sz w:val="24"/>
+      <w:szCs w:val="24"/>
+      <w:lang w:val="en-CA" w:eastAsia="en-CA" w:bidi="ar-SA"/>
+    </w:rPr>
+  </w:style>
+  <w:style w:type="character" w:customStyle="1" w:styleId="c0">
+    <w:name w:val="c0"/>
+    <w:basedOn w:val="DefaultParagraphFont"/>
+    <w:rsid w:val="00A802DE"/>
+  </w:style>
+  <w:style w:type="paragraph" w:customStyle="1" w:styleId="c8">
+    <w:name w:val="c8"/>
+    <w:basedOn w:val="Normal"/>
+    <w:rsid w:val="00A802DE"/>
+    <w:pPr>
+      <w:spacing w:before="100" w:beforeAutospacing="1" w:after="100" w:afterAutospacing="1" w:line="240" w:lineRule="auto"/>
+    </w:pPr>
+    <w:rPr>
+      <w:rFonts w:ascii="Times New Roman" w:eastAsia="Times New Roman" w:hAnsi="Times New Roman" w:cs="Times New Roman"/>
+      <w:sz w:val="24"/>
+      <w:szCs w:val="24"/>
+      <w:lang w:val="en-CA" w:eastAsia="en-CA" w:bidi="ar-SA"/>
+    </w:rPr>
+  </w:style>
+  <w:style w:type="paragraph" w:customStyle="1" w:styleId="c5">
+    <w:name w:val="c5"/>
+    <w:basedOn w:val="Normal"/>
+    <w:rsid w:val="00A802DE"/>
+    <w:pPr>
+      <w:spacing w:before="100" w:beforeAutospacing="1" w:after="100" w:afterAutospacing="1" w:line="240" w:lineRule="auto"/>
+    </w:pPr>
+    <w:rPr>
+      <w:rFonts w:ascii="Times New Roman" w:eastAsia="Times New Roman" w:hAnsi="Times New Roman" w:cs="Times New Roman"/>
+      <w:sz w:val="24"/>
+      <w:szCs w:val="24"/>
+      <w:lang w:val="en-CA" w:eastAsia="en-CA" w:bidi="ar-SA"/>
+    </w:rPr>
+  </w:style>
+  <w:style w:type="paragraph" w:customStyle="1" w:styleId="c38">
+    <w:name w:val="c38"/>
+    <w:basedOn w:val="Normal"/>
+    <w:rsid w:val="00A802DE"/>
+    <w:pPr>
+      <w:spacing w:before="100" w:beforeAutospacing="1" w:after="100" w:afterAutospacing="1" w:line="240" w:lineRule="auto"/>
+    </w:pPr>
+    <w:rPr>
+      <w:rFonts w:ascii="Times New Roman" w:eastAsia="Times New Roman" w:hAnsi="Times New Roman" w:cs="Times New Roman"/>
+      <w:sz w:val="24"/>
+      <w:szCs w:val="24"/>
+      <w:lang w:val="en-CA" w:eastAsia="en-CA" w:bidi="ar-SA"/>
+    </w:rPr>
+  </w:style>
+  <w:style w:type="paragraph" w:customStyle="1" w:styleId="c34">
+    <w:name w:val="c34"/>
+    <w:basedOn w:val="Normal"/>
+    <w:rsid w:val="00A802DE"/>
+    <w:pPr>
+      <w:spacing w:before="100" w:beforeAutospacing="1" w:after="100" w:afterAutospacing="1" w:line="240" w:lineRule="auto"/>
+    </w:pPr>
+    <w:rPr>
+      <w:rFonts w:ascii="Times New Roman" w:eastAsia="Times New Roman" w:hAnsi="Times New Roman" w:cs="Times New Roman"/>
+      <w:sz w:val="24"/>
+      <w:szCs w:val="24"/>
+      <w:lang w:val="en-CA" w:eastAsia="en-CA" w:bidi="ar-SA"/>
+    </w:rPr>
+  </w:style>
+  <w:style w:type="paragraph" w:styleId="BalloonText">
+    <w:name w:val="Balloon Text"/>
+    <w:basedOn w:val="Normal"/>
+    <w:link w:val="BalloonTextChar"/>
+    <w:uiPriority w:val="99"/>
+    <w:semiHidden/>
+    <w:unhideWhenUsed/>
+    <w:rsid w:val="00183A9C"/>
+    <w:pPr>
+      <w:spacing w:line="240" w:lineRule="auto"/>
+    </w:pPr>
+    <w:rPr>
+      <w:rFonts w:ascii="Segoe UI" w:hAnsi="Segoe UI" w:cs="Segoe UI"/>
+      <w:sz w:val="18"/>
+    </w:rPr>
+  </w:style>
+  <w:style w:type="character" w:customStyle="1" w:styleId="BalloonTextChar">
+    <w:name w:val="Balloon Text Char"/>
+    <w:basedOn w:val="DefaultParagraphFont"/>
+    <w:link w:val="BalloonText"/>
+    <w:uiPriority w:val="99"/>
+    <w:semiHidden/>
+    <w:rsid w:val="00183A9C"/>
+    <w:rPr>
+      <w:rFonts w:ascii="Segoe UI" w:hAnsi="Segoe UI" w:cs="Segoe UI"/>
+      <w:sz w:val="18"/>
+    </w:rPr>
+  </w:style>
+  <w:style w:type="character" w:styleId="Hyperlink">
+    <w:name w:val="Hyperlink"/>
+    <w:basedOn w:val="DefaultParagraphFont"/>
+    <w:uiPriority w:val="99"/>
+    <w:unhideWhenUsed/>
+    <w:rsid w:val="00FC3DB6"/>
+    <w:rPr>
+      <w:color w:val="0000FF" w:themeColor="hyperlink"/>
+      <w:u w:val="single"/>
+    </w:rPr>
+  </w:style>
+  <w:style w:type="character" w:styleId="FollowedHyperlink">
+    <w:name w:val="FollowedHyperlink"/>
+    <w:basedOn w:val="DefaultParagraphFont"/>
+    <w:uiPriority w:val="99"/>
+    <w:semiHidden/>
+    <w:unhideWhenUsed/>
+    <w:rsid w:val="006A1879"/>
+    <w:rPr>
+      <w:color w:val="800080" w:themeColor="followedHyperlink"/>
+      <w:u w:val="single"/>
+    </w:rPr>
+  </w:style>
+</w:styles>
+</file>
+
+<file path=word/stylesWithEffects.xml><?xml version="1.0" encoding="utf-8"?>
+<w:styles xmlns:wpc="http://schemas.microsoft.com/office/word/2010/wordprocessingCanvas" xmlns:mc="http://schemas.openxmlformats.org/markup-compatibility/2006" xmlns:o="urn:schemas-microsoft-com:office:office" xmlns:r="http://schemas.openxmlformats.org/officeDocument/2006/relationships" xmlns:m="http://schemas.openxmlformats.org/officeDocument/2006/math" xmlns:v="urn:schemas-microsoft-com:vml" xmlns:wp14="http://schemas.microsoft.com/office/word/2010/wordprocessingDrawing" xmlns:wp="http://schemas.openxmlformats.org/drawingml/2006/wordprocessingDrawing" xmlns:w10="urn:schemas-microsoft-com:office:word" xmlns:w="http://schemas.openxmlformats.org/wordprocessingml/2006/main" xmlns:w14="http://schemas.microsoft.com/office/word/2010/wordml" xmlns:wpg="http://schemas.microsoft.com/office/word/2010/wordprocessingGroup" xmlns:wpi="http://schemas.microsoft.com/office/word/2010/wordprocessingInk" xmlns:wne="http://schemas.microsoft.com/office/word/2006/wordml" xmlns:wps="http://schemas.microsoft.com/office/word/2010/wordprocessingShape" mc:Ignorable="w14 wp14">
+  <w:docDefaults>
+    <w:rPrDefault>
+      <w:rPr>
+        <w:rFonts w:ascii="Arial" w:eastAsia="Arial" w:hAnsi="Arial" w:cs="Arial"/>
+        <w:sz w:val="22"/>
+        <w:szCs w:val="22"/>
+        <w:lang w:val="en-US" w:eastAsia="en-US" w:bidi="bn-IN"/>
+      </w:rPr>
+    </w:rPrDefault>
+    <w:pPrDefault>
+      <w:pPr>
+        <w:spacing w:line="276" w:lineRule="auto"/>
+      </w:pPr>
+    </w:pPrDefault>
+  </w:docDefaults>
+  <w:latentStyles w:defLockedState="0" w:defUIPriority="99" w:defSemiHidden="1" w:defUnhideWhenUsed="1" w:defQFormat="0" w:count="267">
+    <w:lsdException w:name="Normal" w:semiHidden="0" w:uiPriority="0" w:unhideWhenUsed="0" w:qFormat="1"/>
+    <w:lsdException w:name="heading 1" w:semiHidden="0" w:uiPriority="9" w:unhideWhenUsed="0" w:qFormat="1"/>
+    <w:lsdException w:name="heading 2" w:uiPriority="9" w:qFormat="1"/>
+    <w:lsdException w:name="heading 3" w:uiPriority="9" w:qFormat="1"/>
+    <w:lsdException w:name="heading 4" w:uiPriority="9" w:qFormat="1"/>
+    <w:lsdException w:name="heading 5" w:uiPriority="9" w:qFormat="1"/>
+    <w:lsdException w:name="heading 6" w:uiPriority="9" w:qFormat="1"/>
+    <w:lsdException w:name="heading 7" w:uiPriority="9" w:qFormat="1"/>
+    <w:lsdException w:name="heading 8" w:uiPriority="9" w:qFormat="1"/>
+    <w:lsdException w:name="heading 9" w:uiPriority="9" w:qFormat="1"/>
+    <w:lsdException w:name="toc 1" w:uiPriority="39"/>
+    <w:lsdException w:name="toc 2" w:uiPriority="39"/>
+    <w:lsdException w:name="toc 3" w:uiPriority="39"/>
+    <w:lsdException w:name="toc 4" w:uiPriority="39"/>
+    <w:lsdException w:name="toc 5" w:uiPriority="39"/>
+    <w:lsdException w:name="toc 6" w:uiPriority="39"/>
+    <w:lsdException w:name="toc 7" w:uiPriority="39"/>
+    <w:lsdException w:name="toc 8" w:uiPriority="39"/>
+    <w:lsdException w:name="toc 9" w:uiPriority="39"/>
+    <w:lsdException w:name="caption" w:uiPriority="35" w:qFormat="1"/>
+    <w:lsdException w:name="Title" w:semiHidden="0" w:uiPriority="10" w:unhideWhenUsed="0" w:qFormat="1"/>
+    <w:lsdException w:name="Default Paragraph Font" w:uiPriority="1"/>
+    <w:lsdException w:name="Subtitle" w:semiHidden="0" w:uiPriority="11" w:unhideWhenUsed="0" w:qFormat="1"/>
+    <w:lsdException w:name="Strong" w:semiHidden="0" w:uiPriority="22" w:unhideWhenUsed="0" w:qFormat="1"/>
+    <w:lsdException w:name="Emphasis" w:semiHidden="0" w:uiPriority="20" w:unhideWhenUsed="0" w:qFormat="1"/>
+    <w:lsdException w:name="Normal Table" w:semiHidden="0" w:unhideWhenUsed="0"/>
+    <w:lsdException w:name="Table Web 3" w:semiHidden="0" w:unhideWhenUsed="0"/>
+    <w:lsdException w:name="Table Grid" w:semiHidden="0" w:uiPriority="39" w:unhideWhenUsed="0"/>
+    <w:lsdException w:name="Table Theme" w:semiHidden="0" w:unhideWhenUsed="0"/>
+    <w:lsdException w:name="Placeholder Text" w:unhideWhenUsed="0"/>
+    <w:lsdException w:name="No Spacing" w:semiHidden="0" w:uiPriority="1" w:unhideWhenUsed="0" w:qFormat="1"/>
+    <w:lsdException w:name="Light Shading" w:semiHidden="0" w:uiPriority="60" w:unhideWhenUsed="0"/>
+    <w:lsdException w:name="Light List" w:semiHidden="0" w:uiPriority="61" w:unhideWhenUsed="0"/>
+    <w:lsdException w:name="Light Grid" w:semiHidden="0" w:uiPriority="62" w:unhideWhenUsed="0"/>
+    <w:lsdException w:name="Medium Shading 1" w:semiHidden="0" w:uiPriority="63" w:unhideWhenUsed="0"/>
+    <w:lsdException w:name="Medium Shading 2" w:semiHidden="0" w:uiPriority="64" w:unhideWhenUsed="0"/>
+    <w:lsdException w:name="Medium List 1" w:semiHidden="0" w:uiPriority="65" w:unhideWhenUsed="0"/>
+    <w:lsdException w:name="Medium List 2" w:semiHidden="0" w:uiPriority="66" w:unhideWhenUsed="0"/>
+    <w:lsdException w:name="Medium Grid 1" w:semiHidden="0" w:uiPriority="67" w:unhideWhenUsed="0"/>
+    <w:lsdException w:name="Medium Grid 2" w:semiHidden="0" w:uiPriority="68" w:unhideWhenUsed="0"/>
+    <w:lsdException w:name="Medium Grid 3" w:semiHidden="0" w:uiPriority="69" w:unhideWhenUsed="0"/>
+    <w:lsdException w:name="Dark List" w:semiHidden="0" w:uiPriority="70" w:unhideWhenUsed="0"/>
+    <w:lsdException w:name="Colorful Shading" w:semiHidden="0" w:uiPriority="71" w:unhideWhenUsed="0"/>
+    <w:lsdException w:name="Colorful List" w:semiHidden="0" w:uiPriority="72" w:unhideWhenUsed="0"/>
+    <w:lsdException w:name="Colorful Grid" w:semiHidden="0" w:uiPriority="73" w:unhideWhenUsed="0"/>
+    <w:lsdException w:name="Light Shading Accent 1" w:semiHidden="0" w:uiPriority="60" w:unhideWhenUsed="0"/>
+    <w:lsdException w:name="Light List Accent 1" w:semiHidden="0" w:uiPriority="61" w:unhideWhenUsed="0"/>
+    <w:lsdException w:name="Light Grid Accent 1" w:semiHidden="0" w:uiPriority="62" w:unhideWhenUsed="0"/>
+    <w:lsdException w:name="Medium Shading 1 Accent 1" w:semiHidden="0" w:uiPriority="63" w:unhideWhenUsed="0"/>
+    <w:lsdException w:name="Medium Shading 2 Accent 1" w:semiHidden="0" w:uiPriority="64" w:unhideWhenUsed="0"/>
+    <w:lsdException w:name="Medium List 1 Accent 1" w:semiHidden="0" w:uiPriority="65" w:unhideWhenUsed="0"/>
+    <w:lsdException w:name="Revision" w:unhideWhenUsed="0"/>
+    <w:lsdException w:name="List Paragraph" w:semiHidden="0" w:uiPriority="34" w:unhideWhenUsed="0" w:qFormat="1"/>
+    <w:lsdException w:name="Quote" w:semiHidden="0" w:uiPriority="29" w:unhideWhenUsed="0" w:qFormat="1"/>
+    <w:lsdException w:name="Intense Quote" w:semiHidden="0" w:uiPriority="30" w:unhideWhenUsed="0" w:qFormat="1"/>
+    <w:lsdException w:name="Medium List 2 Accent 1" w:semiHidden="0" w:uiPriority="66" w:unhideWhenUsed="0"/>
+    <w:lsdException w:name="Medium Grid 1 Accent 1" w:semiHidden="0" w:uiPriority="67" w:unhideWhenUsed="0"/>
+    <w:lsdException w:name="Medium Grid 2 Accent 1" w:semiHidden="0" w:uiPriority="68" w:unhideWhenUsed="0"/>
+    <w:lsdException w:name="Medium Grid 3 Accent 1" w:semiHidden="0" w:uiPriority="69" w:unhideWhenUsed="0"/>
+    <w:lsdException w:name="Dark List Accent 1" w:semiHidden="0" w:uiPriority="70" w:unhideWhenUsed="0"/>
+    <w:lsdException w:name="Colorful Shading Accent 1" w:semiHidden="0" w:uiPriority="71" w:unhideWhenUsed="0"/>
+    <w:lsdException w:name="Colorful List Accent 1" w:semiHidden="0" w:uiPriority="72" w:unhideWhenUsed="0"/>
+    <w:lsdException w:name="Colorful Grid Accent 1" w:semiHidden="0" w:uiPriority="73" w:unhideWhenUsed="0"/>
+    <w:lsdException w:name="Light Shading Accent 2" w:semiHidden="0" w:uiPriority="60" w:unhideWhenUsed="0"/>
+    <w:lsdException w:name="Light List Accent 2" w:semiHidden="0" w:uiPriority="61" w:unhideWhenUsed="0"/>
+    <w:lsdException w:name="Light Grid Accent 2" w:semiHidden="0" w:uiPriority="62" w:unhideWhenUsed="0"/>
+    <w:lsdException w:name="Medium Shading 1 Accent 2" w:semiHidden="0" w:uiPriority="63" w:unhideWhenUsed="0"/>
+    <w:lsdException w:name="Medium Shading 2 Accent 2" w:semiHidden="0" w:uiPriority="64" w:unhideWhenUsed="0"/>
+    <w:lsdException w:name="Medium List 1 Accent 2" w:semiHidden="0" w:uiPriority="65" w:unhideWhenUsed="0"/>
+    <w:lsdException w:name="Medium List 2 Accent 2" w:semiHidden="0" w:uiPriority="66" w:unhideWhenUsed="0"/>
+    <w:lsdException w:name="Medium Grid 1 Accent 2" w:semiHidden="0" w:uiPriority="67" w:unhideWhenUsed="0"/>
+    <w:lsdException w:name="Medium Grid 2 Accent 2" w:semiHidden="0" w:uiPriority="68" w:unhideWhenUsed="0"/>
+    <w:lsdException w:name="Medium Grid 3 Accent 2" w:semiHidden="0" w:uiPriority="69" w:unhideWhenUsed="0"/>
+    <w:lsdException w:name="Dark List Accent 2" w:semiHidden="0" w:uiPriority="70" w:unhideWhenUsed="0"/>
+    <w:lsdException w:name="Colorful Shading Accent 2" w:semiHidden="0" w:uiPriority="71" w:unhideWhenUsed="0"/>
+    <w:lsdException w:name="Colorful List Accent 2" w:semiHidden="0" w:uiPriority="72" w:unhideWhenUsed="0"/>
+    <w:lsdException w:name="Colorful Grid Accent 2" w:semiHidden="0" w:uiPriority="73" w:unhideWhenUsed="0"/>
+    <w:lsdException w:name="Light Shading Accent 3" w:semiHidden="0" w:uiPriority="60" w:unhideWhenUsed="0"/>
+    <w:lsdException w:name="Light List Accent 3" w:semiHidden="0" w:uiPriority="61" w:unhideWhenUsed="0"/>
+    <w:lsdException w:name="Light Grid Accent 3" w:semiHidden="0" w:uiPriority="62" w:unhideWhenUsed="0"/>
+    <w:lsdException w:name="Medium Shading 1 Accent 3" w:semiHidden="0" w:uiPriority="63" w:unhideWhenUsed="0"/>
+    <w:lsdException w:name="Medium Shading 2 Accent 3" w:semiHidden="0" w:uiPriority="64" w:unhideWhenUsed="0"/>
+    <w:lsdException w:name="Medium List 1 Accent 3" w:semiHidden="0" w:uiPriority="65" w:unhideWhenUsed="0"/>
+    <w:lsdException w:name="Medium List 2 Accent 3" w:semiHidden="0" w:uiPriority="66" w:unhideWhenUsed="0"/>
+    <w:lsdException w:name="Medium Grid 1 Accent 3" w:semiHidden="0" w:uiPriority="67" w:unhideWhenUsed="0"/>
+    <w:lsdException w:name="Medium Grid 2 Accent 3" w:semiHidden="0" w:uiPriority="68" w:unhideWhenUsed="0"/>
+    <w:lsdException w:name="Medium Grid 3 Accent 3" w:semiHidden="0" w:uiPriority="69" w:unhideWhenUsed="0"/>
+    <w:lsdException w:name="Dark List Accent 3" w:semiHidden="0" w:uiPriority="70" w:unhideWhenUsed="0"/>
+    <w:lsdException w:name="Colorful Shading Accent 3" w:semiHidden="0" w:uiPriority="71" w:unhideWhenUsed="0"/>
+    <w:lsdException w:name="Colorful List Accent 3" w:semiHidden="0" w:uiPriority="72" w:unhideWhenUsed="0"/>
+    <w:lsdException w:name="Colorful Grid Accent 3" w:semiHidden="0" w:uiPriority="73" w:unhideWhenUsed="0"/>
+    <w:lsdException w:name="Light Shading Accent 4" w:semiHidden="0" w:uiPriority="60" w:unhideWhenUsed="0"/>
+    <w:lsdException w:name="Light List Accent 4" w:semiHidden="0" w:uiPriority="61" w:unhideWhenUsed="0"/>
+    <w:lsdException w:name="Light Grid Accent 4" w:semiHidden="0" w:uiPriority="62" w:unhideWhenUsed="0"/>
+    <w:lsdException w:name="Medium Shading 1 Accent 4" w:semiHidden="0" w:uiPriority="63" w:unhideWhenUsed="0"/>
+    <w:lsdException w:name="Medium Shading 2 Accent 4" w:semiHidden="0" w:uiPriority="64" w:unhideWhenUsed="0"/>
+    <w:lsdException w:name="Medium List 1 Accent 4" w:semiHidden="0" w:uiPriority="65" w:unhideWhenUsed="0"/>
+    <w:lsdException w:name="Medium List 2 Accent 4" w:semiHidden="0" w:uiPriority="66" w:unhideWhenUsed="0"/>
+    <w:lsdException w:name="Medium Grid 1 Accent 4" w:semiHidden="0" w:uiPriority="67" w:unhideWhenUsed="0"/>
+    <w:lsdException w:name="Medium Grid 2 Accent 4" w:semiHidden="0" w:uiPriority="68" w:unhideWhenUsed="0"/>
+    <w:lsdException w:name="Medium Grid 3 Accent 4" w:semiHidden="0" w:uiPriority="69" w:unhideWhenUsed="0"/>
+    <w:lsdException w:name="Dark List Accent 4" w:semiHidden="0" w:uiPriority="70" w:unhideWhenUsed="0"/>
+    <w:lsdException w:name="Colorful Shading Accent 4" w:semiHidden="0" w:uiPriority="71" w:unhideWhenUsed="0"/>
+    <w:lsdException w:name="Colorful List Accent 4" w:semiHidden="0" w:uiPriority="72" w:unhideWhenUsed="0"/>
+    <w:lsdException w:name="Colorful Grid Accent 4" w:semiHidden="0" w:uiPriority="73" w:unhideWhenUsed="0"/>
+    <w:lsdException w:name="Light Shading Accent 5" w:semiHidden="0" w:uiPriority="60" w:unhideWhenUsed="0"/>
+    <w:lsdException w:name="Light List Accent 5" w:semiHidden="0" w:uiPriority="61" w:unhideWhenUsed="0"/>
+    <w:lsdException w:name="Light Grid Accent 5" w:semiHidden="0" w:uiPriority="62" w:unhideWhenUsed="0"/>
+    <w:lsdException w:name="Medium Shading 1 Accent 5" w:semiHidden="0" w:uiPriority="63" w:unhideWhenUsed="0"/>
+    <w:lsdException w:name="Medium Shading 2 Accent 5" w:semiHidden="0" w:uiPriority="64" w:unhideWhenUsed="0"/>
+    <w:lsdException w:name="Medium List 1 Accent 5" w:semiHidden="0" w:uiPriority="65" w:unhideWhenUsed="0"/>
+    <w:lsdException w:name="Medium List 2 Accent 5" w:semiHidden="0" w:uiPriority="66" w:unhideWhenUsed="0"/>
+    <w:lsdException w:name="Medium Grid 1 Accent 5" w:semiHidden="0" w:uiPriority="67" w:unhideWhenUsed="0"/>
+    <w:lsdException w:name="Medium Grid 2 Accent 5" w:semiHidden="0" w:uiPriority="68" w:unhideWhenUsed="0"/>
+    <w:lsdException w:name="Medium Grid 3 Accent 5" w:semiHidden="0" w:uiPriority="69" w:unhideWhenUsed="0"/>
+    <w:lsdException w:name="Dark List Accent 5" w:semiHidden="0" w:uiPriority="70" w:unhideWhenUsed="0"/>
+    <w:lsdException w:name="Colorful Shading Accent 5" w:semiHidden="0" w:uiPriority="71" w:unhideWhenUsed="0"/>
+    <w:lsdException w:name="Colorful List Accent 5" w:semiHidden="0" w:uiPriority="72" w:unhideWhenUsed="0"/>
+    <w:lsdException w:name="Colorful Grid Accent 5" w:semiHidden="0" w:uiPriority="73" w:unhideWhenUsed="0"/>
+    <w:lsdException w:name="Light Shading Accent 6" w:semiHidden="0" w:uiPriority="60" w:unhideWhenUsed="0"/>
+    <w:lsdException w:name="Light List Accent 6" w:semiHidden="0" w:uiPriority="61" w:unhideWhenUsed="0"/>
+    <w:lsdException w:name="Light Grid Accent 6" w:semiHidden="0" w:uiPriority="62" w:unhideWhenUsed="0"/>
+    <w:lsdException w:name="Medium Shading 1 Accent 6" w:semiHidden="0" w:uiPriority="63" w:unhideWhenUsed="0"/>
+    <w:lsdException w:name="Medium Shading 2 Accent 6" w:semiHidden="0" w:uiPriority="64" w:unhideWhenUsed="0"/>
+    <w:lsdException w:name="Medium List 1 Accent 6" w:semiHidden="0" w:uiPriority="65" w:unhideWhenUsed="0"/>
+    <w:lsdException w:name="Medium List 2 Accent 6" w:semiHidden="0" w:uiPriority="66" w:unhideWhenUsed="0"/>
+    <w:lsdException w:name="Medium Grid 1 Accent 6" w:semiHidden="0" w:uiPriority="67" w:unhideWhenUsed="0"/>
+    <w:lsdException w:name="Medium Grid 2 Accent 6" w:semiHidden="0" w:uiPriority="68" w:unhideWhenUsed="0"/>
+    <w:lsdException w:name="Medium Grid 3 Accent 6" w:semiHidden="0" w:uiPriority="69" w:unhideWhenUsed="0"/>
+    <w:lsdException w:name="Dark List Accent 6" w:semiHidden="0" w:uiPriority="70" w:unhideWhenUsed="0"/>
+    <w:lsdException w:name="Colorful Shading Accent 6" w:semiHidden="0" w:uiPriority="71" w:unhideWhenUsed="0"/>
+    <w:lsdException w:name="Colorful List Accent 6" w:semiHidden="0" w:uiPriority="72" w:unhideWhenUsed="0"/>
+    <w:lsdException w:name="Colorful Grid Accent 6" w:semiHidden="0" w:uiPriority="73" w:unhideWhenUsed="0"/>
+    <w:lsdException w:name="Subtle Emphasis" w:semiHidden="0" w:uiPriority="19" w:unhideWhenUsed="0" w:qFormat="1"/>
+    <w:lsdException w:name="Intense Emphasis" w:semiHidden="0" w:uiPriority="21" w:unhideWhenUsed="0" w:qFormat="1"/>
+    <w:lsdException w:name="Subtle Reference" w:semiHidden="0" w:uiPriority="31" w:unhideWhenUsed="0" w:qFormat="1"/>
+    <w:lsdException w:name="Intense Reference" w:semiHidden="0" w:uiPriority="32" w:unhideWhenUsed="0" w:qFormat="1"/>
+    <w:lsdException w:name="Book Title" w:semiHidden="0" w:uiPriority="33" w:unhideWhenUsed="0" w:qFormat="1"/>
+    <w:lsdException w:name="Bibliography" w:uiPriority="37"/>
+    <w:lsdException w:name="TOC Heading" w:uiPriority="39" w:qFormat="1"/>
+  </w:latentStyles>
+  <w:style w:type="paragraph" w:default="1" w:styleId="Normal">
+    <w:name w:val="Normal"/>
+    <w:qFormat/>
+  </w:style>
+  <w:style w:type="paragraph" w:styleId="Heading1">
+    <w:name w:val="heading 1"/>
+    <w:basedOn w:val="Normal"/>
+    <w:next w:val="Normal"/>
+    <w:uiPriority w:val="9"/>
+    <w:qFormat/>
+    <w:pPr>
+      <w:keepNext/>
+      <w:keepLines/>
+      <w:spacing w:before="400" w:after="120"/>
+      <w:outlineLvl w:val="0"/>
+    </w:pPr>
+    <w:rPr>
+      <w:sz w:val="40"/>
+      <w:szCs w:val="40"/>
+    </w:rPr>
+  </w:style>
+  <w:style w:type="paragraph" w:styleId="Heading2">
+    <w:name w:val="heading 2"/>
+    <w:basedOn w:val="Normal"/>
+    <w:next w:val="Normal"/>
+    <w:uiPriority w:val="9"/>
+    <w:semiHidden/>
+    <w:unhideWhenUsed/>
+    <w:qFormat/>
+    <w:pPr>
+      <w:keepNext/>
+      <w:keepLines/>
+      <w:spacing w:before="360" w:after="120"/>
+      <w:outlineLvl w:val="1"/>
+    </w:pPr>
+    <w:rPr>
+      <w:sz w:val="32"/>
+      <w:szCs w:val="32"/>
+    </w:rPr>
+  </w:style>
+  <w:style w:type="paragraph" w:styleId="Heading3">
+    <w:name w:val="heading 3"/>
+    <w:basedOn w:val="Normal"/>
+    <w:next w:val="Normal"/>
+    <w:uiPriority w:val="9"/>
+    <w:semiHidden/>
+    <w:unhideWhenUsed/>
+    <w:qFormat/>
+    <w:pPr>
+      <w:keepNext/>
+      <w:keepLines/>
+      <w:spacing w:before="320" w:after="80"/>
+      <w:outlineLvl w:val="2"/>
+    </w:pPr>
+    <w:rPr>
+      <w:color w:val="434343"/>
+      <w:sz w:val="28"/>
+      <w:szCs w:val="28"/>
+    </w:rPr>
+  </w:style>
+  <w:style w:type="paragraph" w:styleId="Heading4">
+    <w:name w:val="heading 4"/>
+    <w:basedOn w:val="Normal"/>
+    <w:next w:val="Normal"/>
+    <w:uiPriority w:val="9"/>
+    <w:semiHidden/>
+    <w:unhideWhenUsed/>
+    <w:qFormat/>
+    <w:pPr>
+      <w:keepNext/>
+      <w:keepLines/>
+      <w:spacing w:before="280" w:after="80"/>
+      <w:outlineLvl w:val="3"/>
+    </w:pPr>
+    <w:rPr>
+      <w:color w:val="666666"/>
+      <w:sz w:val="24"/>
+      <w:szCs w:val="24"/>
+    </w:rPr>
+  </w:style>
+  <w:style w:type="paragraph" w:styleId="Heading5">
+    <w:name w:val="heading 5"/>
+    <w:basedOn w:val="Normal"/>
+    <w:next w:val="Normal"/>
+    <w:uiPriority w:val="9"/>
+    <w:semiHidden/>
+    <w:unhideWhenUsed/>
+    <w:qFormat/>
+    <w:pPr>
+      <w:keepNext/>
+      <w:keepLines/>
+      <w:spacing w:before="240" w:after="80"/>
+      <w:outlineLvl w:val="4"/>
+    </w:pPr>
+    <w:rPr>
+      <w:color w:val="666666"/>
+    </w:rPr>
+  </w:style>
+  <w:style w:type="paragraph" w:styleId="Heading6">
+    <w:name w:val="heading 6"/>
+    <w:basedOn w:val="Normal"/>
+    <w:next w:val="Normal"/>
+    <w:uiPriority w:val="9"/>
+    <w:semiHidden/>
+    <w:unhideWhenUsed/>
+    <w:qFormat/>
+    <w:pPr>
+      <w:keepNext/>
+      <w:keepLines/>
+      <w:spacing w:before="240" w:after="80"/>
+      <w:outlineLvl w:val="5"/>
+    </w:pPr>
+    <w:rPr>
+      <w:i/>
+      <w:color w:val="666666"/>
+    </w:rPr>
+  </w:style>
+  <w:style w:type="character" w:default="1" w:styleId="DefaultParagraphFont">
+    <w:name w:val="Default Paragraph Font"/>
+    <w:uiPriority w:val="1"/>
+    <w:semiHidden/>
+    <w:unhideWhenUsed/>
+  </w:style>
+  <w:style w:type="table" w:default="1" w:styleId="TableNormal">
+    <w:name w:val="Normal Table"/>
+    <w:uiPriority w:val="99"/>
+    <w:semiHidden/>
+    <w:unhideWhenUsed/>
+    <w:tblPr>
+      <w:tblInd w:w="0" w:type="dxa"/>
+      <w:tblCellMar>
+        <w:top w:w="0" w:type="dxa"/>
+        <w:left w:w="108" w:type="dxa"/>
+        <w:bottom w:w="0" w:type="dxa"/>
+        <w:right w:w="108" w:type="dxa"/>
+      </w:tblCellMar>
+    </w:tblPr>
+  </w:style>
+  <w:style w:type="numbering" w:default="1" w:styleId="NoList">
+    <w:name w:val="No List"/>
+    <w:uiPriority w:val="99"/>
+    <w:semiHidden/>
+    <w:unhideWhenUsed/>
+  </w:style>
+  <w:style w:type="paragraph" w:styleId="Title">
+    <w:name w:val="Title"/>
+    <w:basedOn w:val="Normal"/>
+    <w:next w:val="Normal"/>
+    <w:uiPriority w:val="10"/>
+    <w:qFormat/>
+    <w:pPr>
+      <w:keepNext/>
+      <w:keepLines/>
+      <w:spacing w:after="60"/>
+    </w:pPr>
+    <w:rPr>
+      <w:sz w:val="52"/>
+      <w:szCs w:val="52"/>
+    </w:rPr>
+  </w:style>
+  <w:style w:type="paragraph" w:styleId="Subtitle">
+    <w:name w:val="Subtitle"/>
+    <w:basedOn w:val="Normal"/>
+    <w:next w:val="Normal"/>
+    <w:uiPriority w:val="11"/>
+    <w:qFormat/>
+    <w:pPr>
+      <w:keepNext/>
+      <w:keepLines/>
+      <w:spacing w:after="320"/>
+    </w:pPr>
+    <w:rPr>
+      <w:color w:val="666666"/>
+      <w:sz w:val="30"/>
+      <w:szCs w:val="30"/>
+    </w:rPr>
+  </w:style>
+  <w:style w:type="table" w:customStyle="1" w:styleId="a">
+    <w:basedOn w:val="TableNormal"/>
+    <w:pPr>
+      <w:spacing w:line="240" w:lineRule="auto"/>
+    </w:pPr>
+    <w:tblPr>
+      <w:tblStyleRowBandSize w:val="1"/>
+      <w:tblStyleColBandSize w:val="1"/>
+      <w:tblInd w:w="0" w:type="dxa"/>
+      <w:tblCellMar>
+        <w:top w:w="0" w:type="dxa"/>
+        <w:left w:w="115" w:type="dxa"/>
+        <w:bottom w:w="0" w:type="dxa"/>
         <w:right w:w="115" w:type="dxa"/>
       </w:tblCellMar>
     </w:tblPr>

</xml_diff>

<commit_message>
post mortem hour and appendix updated
</commit_message>
<xml_diff>
--- a/Deliverable-2/PostMortemReport/Postmortem Report-SRS_Delivery-2.docx
+++ b/Deliverable-2/PostMortemReport/Postmortem Report-SRS_Delivery-2.docx
@@ -1,6 +1,6 @@
 
 <file path=word/document.xml><?xml version="1.0" encoding="utf-8"?>
-<w:document xmlns:wpc="http://schemas.microsoft.com/office/word/2010/wordprocessingCanvas" xmlns:mc="http://schemas.openxmlformats.org/markup-compatibility/2006" xmlns:o="urn:schemas-microsoft-com:office:office" xmlns:r="http://schemas.openxmlformats.org/officeDocument/2006/relationships" xmlns:m="http://schemas.openxmlformats.org/officeDocument/2006/math" xmlns:v="urn:schemas-microsoft-com:vml" xmlns:wp14="http://schemas.microsoft.com/office/word/2010/wordprocessingDrawing" xmlns:wp="http://schemas.openxmlformats.org/drawingml/2006/wordprocessingDrawing" xmlns:w10="urn:schemas-microsoft-com:office:word" xmlns:w="http://schemas.openxmlformats.org/wordprocessingml/2006/main" xmlns:w14="http://schemas.microsoft.com/office/word/2010/wordml" xmlns:wpg="http://schemas.microsoft.com/office/word/2010/wordprocessingGroup" xmlns:wpi="http://schemas.microsoft.com/office/word/2010/wordprocessingInk" xmlns:wne="http://schemas.microsoft.com/office/word/2006/wordml" xmlns:wps="http://schemas.microsoft.com/office/word/2010/wordprocessingShape" mc:Ignorable="w14 wp14">
+<w:document xmlns:wpc="http://schemas.microsoft.com/office/word/2010/wordprocessingCanvas" xmlns:cx="http://schemas.microsoft.com/office/drawing/2014/chartex" xmlns:cx1="http://schemas.microsoft.com/office/drawing/2015/9/8/chartex" xmlns:cx2="http://schemas.microsoft.com/office/drawing/2015/10/21/chartex" xmlns:cx3="http://schemas.microsoft.com/office/drawing/2016/5/9/chartex" xmlns:cx4="http://schemas.microsoft.com/office/drawing/2016/5/10/chartex" xmlns:cx5="http://schemas.microsoft.com/office/drawing/2016/5/11/chartex" xmlns:cx6="http://schemas.microsoft.com/office/drawing/2016/5/12/chartex" xmlns:cx7="http://schemas.microsoft.com/office/drawing/2016/5/13/chartex" xmlns:cx8="http://schemas.microsoft.com/office/drawing/2016/5/14/chartex" xmlns:mc="http://schemas.openxmlformats.org/markup-compatibility/2006" xmlns:aink="http://schemas.microsoft.com/office/drawing/2016/ink" xmlns:am3d="http://schemas.microsoft.com/office/drawing/2017/model3d" xmlns:o="urn:schemas-microsoft-com:office:office" xmlns:r="http://schemas.openxmlformats.org/officeDocument/2006/relationships" xmlns:m="http://schemas.openxmlformats.org/officeDocument/2006/math" xmlns:v="urn:schemas-microsoft-com:vml" xmlns:wp14="http://schemas.microsoft.com/office/word/2010/wordprocessingDrawing" xmlns:wp="http://schemas.openxmlformats.org/drawingml/2006/wordprocessingDrawing" xmlns:w10="urn:schemas-microsoft-com:office:word" xmlns:w="http://schemas.openxmlformats.org/wordprocessingml/2006/main" xmlns:w14="http://schemas.microsoft.com/office/word/2010/wordml" xmlns:w15="http://schemas.microsoft.com/office/word/2012/wordml" xmlns:w16cex="http://schemas.microsoft.com/office/word/2018/wordml/cex" xmlns:w16cid="http://schemas.microsoft.com/office/word/2016/wordml/cid" xmlns:w16="http://schemas.microsoft.com/office/word/2018/wordml" xmlns:w16se="http://schemas.microsoft.com/office/word/2015/wordml/symex" xmlns:wpg="http://schemas.microsoft.com/office/word/2010/wordprocessingGroup" xmlns:wpi="http://schemas.microsoft.com/office/word/2010/wordprocessingInk" xmlns:wne="http://schemas.microsoft.com/office/word/2006/wordml" xmlns:wps="http://schemas.microsoft.com/office/word/2010/wordprocessingShape" mc:Ignorable="w14 w15 w16se w16cid w16 w16cex wp14">
   <w:body>
     <w:p>
       <w:pPr>
@@ -271,21 +271,7 @@
         <w:rPr>
           <w:color w:val="000000"/>
         </w:rPr>
-        <w:t xml:space="preserve">Better summarizes the data (NFR </w:t>
-      </w:r>
-      <w:proofErr w:type="spellStart"/>
-      <w:r>
-        <w:rPr>
-          <w:color w:val="000000"/>
-        </w:rPr>
-        <w:t>vs</w:t>
-      </w:r>
-      <w:proofErr w:type="spellEnd"/>
-      <w:r>
-        <w:rPr>
-          <w:color w:val="000000"/>
-        </w:rPr>
-        <w:t xml:space="preserve"> Option)</w:t>
+        <w:t>Better summarizes the data (NFR vs Option)</w:t>
       </w:r>
       <w:r>
         <w:rPr>
@@ -1576,21 +1562,7 @@
         <w:rPr>
           <w:color w:val="000000"/>
         </w:rPr>
-        <w:t xml:space="preserve">This technique works very well when there are accurate data available or all the stakeholders have sufficient domain knowledge to </w:t>
-      </w:r>
-      <w:proofErr w:type="spellStart"/>
-      <w:r>
-        <w:rPr>
-          <w:color w:val="000000"/>
-        </w:rPr>
-        <w:t>elicitate</w:t>
-      </w:r>
-      <w:proofErr w:type="spellEnd"/>
-      <w:r>
-        <w:rPr>
-          <w:color w:val="000000"/>
-        </w:rPr>
-        <w:t xml:space="preserve"> the weight.</w:t>
+        <w:t>This technique works very well when there are accurate data available or all the stakeholders have sufficient domain knowledge to elicitate the weight.</w:t>
       </w:r>
     </w:p>
     <w:p>
@@ -2053,14 +2025,12 @@
                 <w:rFonts w:ascii="Times New Roman" w:eastAsia="Times New Roman" w:hAnsi="Times New Roman" w:cs="Times New Roman"/>
               </w:rPr>
             </w:pPr>
-            <w:proofErr w:type="spellStart"/>
             <w:r>
               <w:rPr>
                 <w:rFonts w:ascii="Times New Roman" w:eastAsia="Times New Roman" w:hAnsi="Times New Roman" w:cs="Times New Roman"/>
               </w:rPr>
               <w:t>Apoorv</w:t>
             </w:r>
-            <w:proofErr w:type="spellEnd"/>
           </w:p>
         </w:tc>
         <w:tc>
@@ -2076,14 +2046,12 @@
                 <w:rFonts w:ascii="Times New Roman" w:eastAsia="Times New Roman" w:hAnsi="Times New Roman" w:cs="Times New Roman"/>
               </w:rPr>
             </w:pPr>
-            <w:proofErr w:type="spellStart"/>
             <w:r>
               <w:rPr>
                 <w:rFonts w:ascii="Times New Roman" w:eastAsia="Times New Roman" w:hAnsi="Times New Roman" w:cs="Times New Roman"/>
               </w:rPr>
               <w:t>Divya</w:t>
             </w:r>
-            <w:proofErr w:type="spellEnd"/>
           </w:p>
         </w:tc>
         <w:tc>
@@ -2099,14 +2067,12 @@
                 <w:rFonts w:ascii="Times New Roman" w:eastAsia="Times New Roman" w:hAnsi="Times New Roman" w:cs="Times New Roman"/>
               </w:rPr>
             </w:pPr>
-            <w:proofErr w:type="spellStart"/>
             <w:r>
               <w:rPr>
                 <w:rFonts w:ascii="Times New Roman" w:eastAsia="Times New Roman" w:hAnsi="Times New Roman" w:cs="Times New Roman"/>
               </w:rPr>
               <w:t>Manik</w:t>
             </w:r>
-            <w:proofErr w:type="spellEnd"/>
           </w:p>
         </w:tc>
         <w:tc>
@@ -2143,14 +2109,12 @@
                 <w:rFonts w:ascii="Times New Roman" w:eastAsia="Times New Roman" w:hAnsi="Times New Roman" w:cs="Times New Roman"/>
               </w:rPr>
             </w:pPr>
-            <w:proofErr w:type="spellStart"/>
             <w:r>
               <w:rPr>
                 <w:rFonts w:ascii="Times New Roman" w:eastAsia="Times New Roman" w:hAnsi="Times New Roman" w:cs="Times New Roman"/>
               </w:rPr>
               <w:t>Sakib</w:t>
             </w:r>
-            <w:proofErr w:type="spellEnd"/>
           </w:p>
         </w:tc>
       </w:tr>
@@ -2285,6 +2249,18 @@
                 <w:rFonts w:ascii="Times New Roman" w:eastAsia="Times New Roman" w:hAnsi="Times New Roman" w:cs="Times New Roman"/>
               </w:rPr>
             </w:pPr>
+            <w:r>
+              <w:rPr>
+                <w:rFonts w:ascii="Times New Roman" w:eastAsia="Times New Roman" w:hAnsi="Times New Roman" w:cs="Times New Roman"/>
+              </w:rPr>
+              <w:t>10</w:t>
+            </w:r>
+            <w:r>
+              <w:rPr>
+                <w:rFonts w:ascii="Times New Roman" w:eastAsia="Times New Roman" w:hAnsi="Times New Roman" w:cs="Times New Roman"/>
+              </w:rPr>
+              <w:t>0</w:t>
+            </w:r>
           </w:p>
         </w:tc>
       </w:tr>
@@ -2405,6 +2381,12 @@
                 <w:rFonts w:ascii="Times New Roman" w:eastAsia="Times New Roman" w:hAnsi="Times New Roman" w:cs="Times New Roman"/>
               </w:rPr>
             </w:pPr>
+            <w:r>
+              <w:rPr>
+                <w:rFonts w:ascii="Times New Roman" w:eastAsia="Times New Roman" w:hAnsi="Times New Roman" w:cs="Times New Roman"/>
+              </w:rPr>
+              <w:t>30</w:t>
+            </w:r>
           </w:p>
         </w:tc>
       </w:tr>
@@ -2525,6 +2507,12 @@
                 <w:rFonts w:ascii="Times New Roman" w:eastAsia="Times New Roman" w:hAnsi="Times New Roman" w:cs="Times New Roman"/>
               </w:rPr>
             </w:pPr>
+            <w:r>
+              <w:rPr>
+                <w:rFonts w:ascii="Times New Roman" w:eastAsia="Times New Roman" w:hAnsi="Times New Roman" w:cs="Times New Roman"/>
+              </w:rPr>
+              <w:t>45</w:t>
+            </w:r>
           </w:p>
         </w:tc>
       </w:tr>
@@ -2644,6 +2632,12 @@
                 <w:rFonts w:ascii="Times New Roman" w:eastAsia="Times New Roman" w:hAnsi="Times New Roman" w:cs="Times New Roman"/>
               </w:rPr>
             </w:pPr>
+            <w:r>
+              <w:rPr>
+                <w:rFonts w:ascii="Times New Roman" w:eastAsia="Times New Roman" w:hAnsi="Times New Roman" w:cs="Times New Roman"/>
+              </w:rPr>
+              <w:t>30</w:t>
+            </w:r>
           </w:p>
         </w:tc>
       </w:tr>
@@ -2776,6 +2770,12 @@
                 <w:rFonts w:ascii="Times New Roman" w:eastAsia="Times New Roman" w:hAnsi="Times New Roman" w:cs="Times New Roman"/>
               </w:rPr>
             </w:pPr>
+            <w:r>
+              <w:rPr>
+                <w:rFonts w:ascii="Times New Roman" w:eastAsia="Times New Roman" w:hAnsi="Times New Roman" w:cs="Times New Roman"/>
+              </w:rPr>
+              <w:t>60</w:t>
+            </w:r>
           </w:p>
         </w:tc>
       </w:tr>
@@ -2901,6 +2901,12 @@
                 <w:rFonts w:ascii="Times New Roman" w:eastAsia="Times New Roman" w:hAnsi="Times New Roman" w:cs="Times New Roman"/>
               </w:rPr>
             </w:pPr>
+            <w:r>
+              <w:rPr>
+                <w:rFonts w:ascii="Times New Roman" w:eastAsia="Times New Roman" w:hAnsi="Times New Roman" w:cs="Times New Roman"/>
+              </w:rPr>
+              <w:t>50</w:t>
+            </w:r>
           </w:p>
         </w:tc>
       </w:tr>
@@ -3021,6 +3027,12 @@
                 <w:rFonts w:ascii="Times New Roman" w:eastAsia="Times New Roman" w:hAnsi="Times New Roman" w:cs="Times New Roman"/>
               </w:rPr>
             </w:pPr>
+            <w:r>
+              <w:rPr>
+                <w:rFonts w:ascii="Times New Roman" w:eastAsia="Times New Roman" w:hAnsi="Times New Roman" w:cs="Times New Roman"/>
+              </w:rPr>
+              <w:t>40</w:t>
+            </w:r>
           </w:p>
         </w:tc>
       </w:tr>
@@ -3140,6 +3152,12 @@
                 <w:rFonts w:ascii="Times New Roman" w:eastAsia="Times New Roman" w:hAnsi="Times New Roman" w:cs="Times New Roman"/>
               </w:rPr>
             </w:pPr>
+            <w:r>
+              <w:rPr>
+                <w:rFonts w:ascii="Times New Roman" w:eastAsia="Times New Roman" w:hAnsi="Times New Roman" w:cs="Times New Roman"/>
+              </w:rPr>
+              <w:t>30</w:t>
+            </w:r>
           </w:p>
         </w:tc>
       </w:tr>
@@ -3260,6 +3278,12 @@
                 <w:rFonts w:ascii="Times New Roman" w:eastAsia="Times New Roman" w:hAnsi="Times New Roman" w:cs="Times New Roman"/>
               </w:rPr>
             </w:pPr>
+            <w:r>
+              <w:rPr>
+                <w:rFonts w:ascii="Times New Roman" w:eastAsia="Times New Roman" w:hAnsi="Times New Roman" w:cs="Times New Roman"/>
+              </w:rPr>
+              <w:t>60</w:t>
+            </w:r>
           </w:p>
         </w:tc>
       </w:tr>
@@ -3379,6 +3403,12 @@
                 <w:rFonts w:ascii="Times New Roman" w:eastAsia="Times New Roman" w:hAnsi="Times New Roman" w:cs="Times New Roman"/>
               </w:rPr>
             </w:pPr>
+            <w:r>
+              <w:rPr>
+                <w:rFonts w:ascii="Times New Roman" w:eastAsia="Times New Roman" w:hAnsi="Times New Roman" w:cs="Times New Roman"/>
+              </w:rPr>
+              <w:t>350</w:t>
+            </w:r>
           </w:p>
         </w:tc>
       </w:tr>
@@ -3499,6 +3529,12 @@
                 <w:rFonts w:ascii="Times New Roman" w:eastAsia="Times New Roman" w:hAnsi="Times New Roman" w:cs="Times New Roman"/>
               </w:rPr>
             </w:pPr>
+            <w:r>
+              <w:rPr>
+                <w:rFonts w:ascii="Times New Roman" w:eastAsia="Times New Roman" w:hAnsi="Times New Roman" w:cs="Times New Roman"/>
+              </w:rPr>
+              <w:t>100</w:t>
+            </w:r>
           </w:p>
         </w:tc>
       </w:tr>
@@ -3586,7 +3622,6 @@
           <w:szCs w:val="24"/>
         </w:rPr>
       </w:pPr>
-      <w:bookmarkStart w:id="3" w:name="_GoBack"/>
       <w:r>
         <w:rPr>
           <w:rFonts w:ascii="Times New Roman" w:eastAsia="Times New Roman" w:hAnsi="Times New Roman" w:cs="Times New Roman"/>
@@ -3659,7 +3694,6 @@
         <w:t>Peer review</w:t>
       </w:r>
     </w:p>
-    <w:bookmarkEnd w:id="3"/>
     <w:p>
       <w:pPr>
         <w:spacing w:line="240" w:lineRule="auto"/>
@@ -4061,7 +4095,7 @@
         </w:rPr>
         <w:t xml:space="preserve">Delivery-2 draft report for brainstorming, discussion, peer review on Google drive: </w:t>
       </w:r>
-      <w:hyperlink r:id="rId6" w:history="1">
+      <w:hyperlink r:id="rId5" w:history="1">
         <w:r>
           <w:rPr>
             <w:rStyle w:val="Hyperlink"/>
@@ -4146,7 +4180,7 @@
           <w:szCs w:val="24"/>
         </w:rPr>
       </w:pPr>
-      <w:hyperlink r:id="rId7" w:history="1">
+      <w:hyperlink r:id="rId6" w:history="1">
         <w:r>
           <w:rPr>
             <w:rStyle w:val="Hyperlink"/>
@@ -4253,10 +4287,10 @@
           <w:lang w:val="en-IN" w:eastAsia="en-IN" w:bidi="ar-SA"/>
         </w:rPr>
         <w:drawing>
-          <wp:inline distT="0" distB="0" distL="0" distR="0" wp14:anchorId="58F47E40" wp14:editId="1AFA0169">
-            <wp:extent cx="5943600" cy="4308475"/>
-            <wp:effectExtent l="0" t="0" r="0" b="0"/>
-            <wp:docPr id="1" name="Picture 1"/>
+          <wp:inline distT="0" distB="0" distL="0" distR="0" wp14:anchorId="5F991160" wp14:editId="607AF080">
+            <wp:extent cx="5938520" cy="3622040"/>
+            <wp:effectExtent l="0" t="0" r="5080" b="0"/>
+            <wp:docPr id="2" name="Picture 2"/>
             <wp:cNvGraphicFramePr>
               <a:graphicFrameLocks xmlns:a="http://schemas.openxmlformats.org/drawingml/2006/main" noChangeAspect="1"/>
             </wp:cNvGraphicFramePr>
@@ -4264,23 +4298,36 @@
               <a:graphicData uri="http://schemas.openxmlformats.org/drawingml/2006/picture">
                 <pic:pic xmlns:pic="http://schemas.openxmlformats.org/drawingml/2006/picture">
                   <pic:nvPicPr>
-                    <pic:cNvPr id="1" name=""/>
-                    <pic:cNvPicPr/>
+                    <pic:cNvPr id="0" name="Picture 1"/>
+                    <pic:cNvPicPr>
+                      <a:picLocks noChangeAspect="1" noChangeArrowheads="1"/>
+                    </pic:cNvPicPr>
                   </pic:nvPicPr>
                   <pic:blipFill>
-                    <a:blip r:embed="rId8"/>
+                    <a:blip r:embed="rId7">
+                      <a:extLst>
+                        <a:ext uri="{28A0092B-C50C-407E-A947-70E740481C1C}">
+                          <a14:useLocalDpi xmlns:a14="http://schemas.microsoft.com/office/drawing/2010/main" val="0"/>
+                        </a:ext>
+                      </a:extLst>
+                    </a:blip>
+                    <a:srcRect/>
                     <a:stretch>
                       <a:fillRect/>
                     </a:stretch>
                   </pic:blipFill>
-                  <pic:spPr>
+                  <pic:spPr bwMode="auto">
                     <a:xfrm>
                       <a:off x="0" y="0"/>
-                      <a:ext cx="5943600" cy="4308475"/>
+                      <a:ext cx="5938520" cy="3622040"/>
                     </a:xfrm>
                     <a:prstGeom prst="rect">
                       <a:avLst/>
                     </a:prstGeom>
+                    <a:noFill/>
+                    <a:ln>
+                      <a:noFill/>
+                    </a:ln>
                   </pic:spPr>
                 </pic:pic>
               </a:graphicData>
@@ -4320,8 +4367,8 @@
 </file>
 
 <file path=word/numbering.xml><?xml version="1.0" encoding="utf-8"?>
-<w:numbering xmlns:wpc="http://schemas.microsoft.com/office/word/2010/wordprocessingCanvas" xmlns:mc="http://schemas.openxmlformats.org/markup-compatibility/2006" xmlns:o="urn:schemas-microsoft-com:office:office" xmlns:r="http://schemas.openxmlformats.org/officeDocument/2006/relationships" xmlns:m="http://schemas.openxmlformats.org/officeDocument/2006/math" xmlns:v="urn:schemas-microsoft-com:vml" xmlns:wp14="http://schemas.microsoft.com/office/word/2010/wordprocessingDrawing" xmlns:wp="http://schemas.openxmlformats.org/drawingml/2006/wordprocessingDrawing" xmlns:w10="urn:schemas-microsoft-com:office:word" xmlns:w="http://schemas.openxmlformats.org/wordprocessingml/2006/main" xmlns:w14="http://schemas.microsoft.com/office/word/2010/wordml" xmlns:wpg="http://schemas.microsoft.com/office/word/2010/wordprocessingGroup" xmlns:wpi="http://schemas.microsoft.com/office/word/2010/wordprocessingInk" xmlns:wne="http://schemas.microsoft.com/office/word/2006/wordml" xmlns:wps="http://schemas.microsoft.com/office/word/2010/wordprocessingShape" mc:Ignorable="w14 wp14">
-  <w:abstractNum w:abstractNumId="0">
+<w:numbering xmlns:wpc="http://schemas.microsoft.com/office/word/2010/wordprocessingCanvas" xmlns:cx="http://schemas.microsoft.com/office/drawing/2014/chartex" xmlns:cx1="http://schemas.microsoft.com/office/drawing/2015/9/8/chartex" xmlns:cx2="http://schemas.microsoft.com/office/drawing/2015/10/21/chartex" xmlns:cx3="http://schemas.microsoft.com/office/drawing/2016/5/9/chartex" xmlns:cx4="http://schemas.microsoft.com/office/drawing/2016/5/10/chartex" xmlns:cx5="http://schemas.microsoft.com/office/drawing/2016/5/11/chartex" xmlns:cx6="http://schemas.microsoft.com/office/drawing/2016/5/12/chartex" xmlns:cx7="http://schemas.microsoft.com/office/drawing/2016/5/13/chartex" xmlns:cx8="http://schemas.microsoft.com/office/drawing/2016/5/14/chartex" xmlns:mc="http://schemas.openxmlformats.org/markup-compatibility/2006" xmlns:aink="http://schemas.microsoft.com/office/drawing/2016/ink" xmlns:am3d="http://schemas.microsoft.com/office/drawing/2017/model3d" xmlns:o="urn:schemas-microsoft-com:office:office" xmlns:r="http://schemas.openxmlformats.org/officeDocument/2006/relationships" xmlns:m="http://schemas.openxmlformats.org/officeDocument/2006/math" xmlns:v="urn:schemas-microsoft-com:vml" xmlns:wp14="http://schemas.microsoft.com/office/word/2010/wordprocessingDrawing" xmlns:wp="http://schemas.openxmlformats.org/drawingml/2006/wordprocessingDrawing" xmlns:w10="urn:schemas-microsoft-com:office:word" xmlns:w="http://schemas.openxmlformats.org/wordprocessingml/2006/main" xmlns:w14="http://schemas.microsoft.com/office/word/2010/wordml" xmlns:w15="http://schemas.microsoft.com/office/word/2012/wordml" xmlns:w16cex="http://schemas.microsoft.com/office/word/2018/wordml/cex" xmlns:w16cid="http://schemas.microsoft.com/office/word/2016/wordml/cid" xmlns:w16="http://schemas.microsoft.com/office/word/2018/wordml" xmlns:w16se="http://schemas.microsoft.com/office/word/2015/wordml/symex" xmlns:wpg="http://schemas.microsoft.com/office/word/2010/wordprocessingGroup" xmlns:wpi="http://schemas.microsoft.com/office/word/2010/wordprocessingInk" xmlns:wne="http://schemas.microsoft.com/office/word/2006/wordml" xmlns:wps="http://schemas.microsoft.com/office/word/2010/wordprocessingShape" mc:Ignorable="w14 w15 w16se w16cid w16 w16cex wp14">
+  <w:abstractNum w:abstractNumId="0" w15:restartNumberingAfterBreak="0">
     <w:nsid w:val="03DC33E5"/>
     <w:multiLevelType w:val="multilevel"/>
     <w:tmpl w:val="B97ED06C"/>
@@ -4435,7 +4482,7 @@
       </w:rPr>
     </w:lvl>
   </w:abstractNum>
-  <w:abstractNum w:abstractNumId="1">
+  <w:abstractNum w:abstractNumId="1" w15:restartNumberingAfterBreak="0">
     <w:nsid w:val="092D2FAB"/>
     <w:multiLevelType w:val="multilevel"/>
     <w:tmpl w:val="FA8E9BE0"/>
@@ -4548,7 +4595,7 @@
       </w:rPr>
     </w:lvl>
   </w:abstractNum>
-  <w:abstractNum w:abstractNumId="2">
+  <w:abstractNum w:abstractNumId="2" w15:restartNumberingAfterBreak="0">
     <w:nsid w:val="106B0A38"/>
     <w:multiLevelType w:val="multilevel"/>
     <w:tmpl w:val="5FFA545C"/>
@@ -4661,7 +4708,7 @@
       </w:rPr>
     </w:lvl>
   </w:abstractNum>
-  <w:abstractNum w:abstractNumId="3">
+  <w:abstractNum w:abstractNumId="3" w15:restartNumberingAfterBreak="0">
     <w:nsid w:val="126862E7"/>
     <w:multiLevelType w:val="multilevel"/>
     <w:tmpl w:val="1BB4347A"/>
@@ -4774,7 +4821,7 @@
       </w:pPr>
     </w:lvl>
   </w:abstractNum>
-  <w:abstractNum w:abstractNumId="4">
+  <w:abstractNum w:abstractNumId="4" w15:restartNumberingAfterBreak="0">
     <w:nsid w:val="12D40EBF"/>
     <w:multiLevelType w:val="hybridMultilevel"/>
     <w:tmpl w:val="D8E2E308"/>
@@ -4887,7 +4934,7 @@
       </w:rPr>
     </w:lvl>
   </w:abstractNum>
-  <w:abstractNum w:abstractNumId="5">
+  <w:abstractNum w:abstractNumId="5" w15:restartNumberingAfterBreak="0">
     <w:nsid w:val="24A0429C"/>
     <w:multiLevelType w:val="multilevel"/>
     <w:tmpl w:val="55AE5B9A"/>
@@ -5000,7 +5047,7 @@
       </w:rPr>
     </w:lvl>
   </w:abstractNum>
-  <w:abstractNum w:abstractNumId="6">
+  <w:abstractNum w:abstractNumId="6" w15:restartNumberingAfterBreak="0">
     <w:nsid w:val="30F55815"/>
     <w:multiLevelType w:val="multilevel"/>
     <w:tmpl w:val="E222E060"/>
@@ -5089,7 +5136,7 @@
       </w:pPr>
     </w:lvl>
   </w:abstractNum>
-  <w:abstractNum w:abstractNumId="7">
+  <w:abstractNum w:abstractNumId="7" w15:restartNumberingAfterBreak="0">
     <w:nsid w:val="3D1E5620"/>
     <w:multiLevelType w:val="multilevel"/>
     <w:tmpl w:val="AC6ADF46"/>
@@ -5202,7 +5249,7 @@
       </w:pPr>
     </w:lvl>
   </w:abstractNum>
-  <w:abstractNum w:abstractNumId="8">
+  <w:abstractNum w:abstractNumId="8" w15:restartNumberingAfterBreak="0">
     <w:nsid w:val="3FD764C1"/>
     <w:multiLevelType w:val="multilevel"/>
     <w:tmpl w:val="17405AF0"/>
@@ -5288,7 +5335,7 @@
       </w:pPr>
     </w:lvl>
   </w:abstractNum>
-  <w:abstractNum w:abstractNumId="9">
+  <w:abstractNum w:abstractNumId="9" w15:restartNumberingAfterBreak="0">
     <w:nsid w:val="4FCD26FB"/>
     <w:multiLevelType w:val="multilevel"/>
     <w:tmpl w:val="547EC7CA"/>
@@ -5401,7 +5448,7 @@
       </w:rPr>
     </w:lvl>
   </w:abstractNum>
-  <w:abstractNum w:abstractNumId="10">
+  <w:abstractNum w:abstractNumId="10" w15:restartNumberingAfterBreak="0">
     <w:nsid w:val="58C36A08"/>
     <w:multiLevelType w:val="multilevel"/>
     <w:tmpl w:val="10CA6206"/>
@@ -5514,7 +5561,7 @@
       </w:rPr>
     </w:lvl>
   </w:abstractNum>
-  <w:abstractNum w:abstractNumId="11">
+  <w:abstractNum w:abstractNumId="11" w15:restartNumberingAfterBreak="0">
     <w:nsid w:val="632850A7"/>
     <w:multiLevelType w:val="multilevel"/>
     <w:tmpl w:val="97C6F946"/>
@@ -5627,7 +5674,7 @@
       </w:pPr>
     </w:lvl>
   </w:abstractNum>
-  <w:abstractNum w:abstractNumId="12">
+  <w:abstractNum w:abstractNumId="12" w15:restartNumberingAfterBreak="0">
     <w:nsid w:val="65F073F2"/>
     <w:multiLevelType w:val="multilevel"/>
     <w:tmpl w:val="CBD0713E"/>
@@ -5740,7 +5787,7 @@
       </w:pPr>
     </w:lvl>
   </w:abstractNum>
-  <w:abstractNum w:abstractNumId="13">
+  <w:abstractNum w:abstractNumId="13" w15:restartNumberingAfterBreak="0">
     <w:nsid w:val="70412BD1"/>
     <w:multiLevelType w:val="multilevel"/>
     <w:tmpl w:val="36C241BC"/>
@@ -5853,7 +5900,7 @@
       </w:rPr>
     </w:lvl>
   </w:abstractNum>
-  <w:abstractNum w:abstractNumId="14">
+  <w:abstractNum w:abstractNumId="14" w15:restartNumberingAfterBreak="0">
     <w:nsid w:val="7A3E7F8B"/>
     <w:multiLevelType w:val="multilevel"/>
     <w:tmpl w:val="A72EF8BE"/>
@@ -5939,7 +5986,7 @@
       </w:pPr>
     </w:lvl>
   </w:abstractNum>
-  <w:abstractNum w:abstractNumId="15">
+  <w:abstractNum w:abstractNumId="15" w15:restartNumberingAfterBreak="0">
     <w:nsid w:val="7AE45EFE"/>
     <w:multiLevelType w:val="multilevel"/>
     <w:tmpl w:val="1B0024A2"/>
@@ -6104,7 +6151,7 @@
 </file>
 
 <file path=word/styles.xml><?xml version="1.0" encoding="utf-8"?>
-<w:styles xmlns:mc="http://schemas.openxmlformats.org/markup-compatibility/2006" xmlns:r="http://schemas.openxmlformats.org/officeDocument/2006/relationships" xmlns:w="http://schemas.openxmlformats.org/wordprocessingml/2006/main" xmlns:w14="http://schemas.microsoft.com/office/word/2010/wordml" mc:Ignorable="w14">
+<w:styles xmlns:mc="http://schemas.openxmlformats.org/markup-compatibility/2006" xmlns:r="http://schemas.openxmlformats.org/officeDocument/2006/relationships" xmlns:w="http://schemas.openxmlformats.org/wordprocessingml/2006/main" xmlns:w14="http://schemas.microsoft.com/office/word/2010/wordml" xmlns:w15="http://schemas.microsoft.com/office/word/2012/wordml" xmlns:w16cex="http://schemas.microsoft.com/office/word/2018/wordml/cex" xmlns:w16cid="http://schemas.microsoft.com/office/word/2016/wordml/cid" xmlns:w16="http://schemas.microsoft.com/office/word/2018/wordml" xmlns:w16se="http://schemas.microsoft.com/office/word/2015/wordml/symex" mc:Ignorable="w14 w15 w16se w16cid w16 w16cex">
   <w:docDefaults>
     <w:rPrDefault>
       <w:rPr>
@@ -6120,147 +6167,383 @@
       </w:pPr>
     </w:pPrDefault>
   </w:docDefaults>
-  <w:latentStyles w:defLockedState="0" w:defUIPriority="99" w:defSemiHidden="1" w:defUnhideWhenUsed="1" w:defQFormat="0" w:count="267">
-    <w:lsdException w:name="Normal" w:semiHidden="0" w:uiPriority="0" w:unhideWhenUsed="0" w:qFormat="1"/>
-    <w:lsdException w:name="heading 1" w:semiHidden="0" w:uiPriority="9" w:unhideWhenUsed="0" w:qFormat="1"/>
-    <w:lsdException w:name="heading 2" w:uiPriority="9" w:qFormat="1"/>
-    <w:lsdException w:name="heading 3" w:uiPriority="9" w:qFormat="1"/>
-    <w:lsdException w:name="heading 4" w:uiPriority="9" w:qFormat="1"/>
-    <w:lsdException w:name="heading 5" w:uiPriority="9" w:qFormat="1"/>
-    <w:lsdException w:name="heading 6" w:uiPriority="9" w:qFormat="1"/>
-    <w:lsdException w:name="heading 7" w:uiPriority="9" w:qFormat="1"/>
-    <w:lsdException w:name="heading 8" w:uiPriority="9" w:qFormat="1"/>
-    <w:lsdException w:name="heading 9" w:uiPriority="9" w:qFormat="1"/>
-    <w:lsdException w:name="toc 1" w:uiPriority="39"/>
-    <w:lsdException w:name="toc 2" w:uiPriority="39"/>
-    <w:lsdException w:name="toc 3" w:uiPriority="39"/>
-    <w:lsdException w:name="toc 4" w:uiPriority="39"/>
-    <w:lsdException w:name="toc 5" w:uiPriority="39"/>
-    <w:lsdException w:name="toc 6" w:uiPriority="39"/>
-    <w:lsdException w:name="toc 7" w:uiPriority="39"/>
-    <w:lsdException w:name="toc 8" w:uiPriority="39"/>
-    <w:lsdException w:name="toc 9" w:uiPriority="39"/>
-    <w:lsdException w:name="caption" w:uiPriority="35" w:qFormat="1"/>
-    <w:lsdException w:name="Title" w:semiHidden="0" w:uiPriority="10" w:unhideWhenUsed="0" w:qFormat="1"/>
-    <w:lsdException w:name="Default Paragraph Font" w:uiPriority="1"/>
-    <w:lsdException w:name="Subtitle" w:semiHidden="0" w:uiPriority="11" w:unhideWhenUsed="0" w:qFormat="1"/>
-    <w:lsdException w:name="Strong" w:semiHidden="0" w:uiPriority="22" w:unhideWhenUsed="0" w:qFormat="1"/>
-    <w:lsdException w:name="Emphasis" w:semiHidden="0" w:uiPriority="20" w:unhideWhenUsed="0" w:qFormat="1"/>
-    <w:lsdException w:name="Normal Table" w:semiHidden="0" w:unhideWhenUsed="0"/>
-    <w:lsdException w:name="Table Web 3" w:semiHidden="0" w:unhideWhenUsed="0"/>
-    <w:lsdException w:name="Table Grid" w:semiHidden="0" w:uiPriority="39" w:unhideWhenUsed="0"/>
-    <w:lsdException w:name="Table Theme" w:semiHidden="0" w:unhideWhenUsed="0"/>
-    <w:lsdException w:name="Placeholder Text" w:unhideWhenUsed="0"/>
-    <w:lsdException w:name="No Spacing" w:semiHidden="0" w:uiPriority="1" w:unhideWhenUsed="0" w:qFormat="1"/>
-    <w:lsdException w:name="Light Shading" w:semiHidden="0" w:uiPriority="60" w:unhideWhenUsed="0"/>
-    <w:lsdException w:name="Light List" w:semiHidden="0" w:uiPriority="61" w:unhideWhenUsed="0"/>
-    <w:lsdException w:name="Light Grid" w:semiHidden="0" w:uiPriority="62" w:unhideWhenUsed="0"/>
-    <w:lsdException w:name="Medium Shading 1" w:semiHidden="0" w:uiPriority="63" w:unhideWhenUsed="0"/>
-    <w:lsdException w:name="Medium Shading 2" w:semiHidden="0" w:uiPriority="64" w:unhideWhenUsed="0"/>
-    <w:lsdException w:name="Medium List 1" w:semiHidden="0" w:uiPriority="65" w:unhideWhenUsed="0"/>
-    <w:lsdException w:name="Medium List 2" w:semiHidden="0" w:uiPriority="66" w:unhideWhenUsed="0"/>
-    <w:lsdException w:name="Medium Grid 1" w:semiHidden="0" w:uiPriority="67" w:unhideWhenUsed="0"/>
-    <w:lsdException w:name="Medium Grid 2" w:semiHidden="0" w:uiPriority="68" w:unhideWhenUsed="0"/>
-    <w:lsdException w:name="Medium Grid 3" w:semiHidden="0" w:uiPriority="69" w:unhideWhenUsed="0"/>
-    <w:lsdException w:name="Dark List" w:semiHidden="0" w:uiPriority="70" w:unhideWhenUsed="0"/>
-    <w:lsdException w:name="Colorful Shading" w:semiHidden="0" w:uiPriority="71" w:unhideWhenUsed="0"/>
-    <w:lsdException w:name="Colorful List" w:semiHidden="0" w:uiPriority="72" w:unhideWhenUsed="0"/>
-    <w:lsdException w:name="Colorful Grid" w:semiHidden="0" w:uiPriority="73" w:unhideWhenUsed="0"/>
-    <w:lsdException w:name="Light Shading Accent 1" w:semiHidden="0" w:uiPriority="60" w:unhideWhenUsed="0"/>
-    <w:lsdException w:name="Light List Accent 1" w:semiHidden="0" w:uiPriority="61" w:unhideWhenUsed="0"/>
-    <w:lsdException w:name="Light Grid Accent 1" w:semiHidden="0" w:uiPriority="62" w:unhideWhenUsed="0"/>
-    <w:lsdException w:name="Medium Shading 1 Accent 1" w:semiHidden="0" w:uiPriority="63" w:unhideWhenUsed="0"/>
-    <w:lsdException w:name="Medium Shading 2 Accent 1" w:semiHidden="0" w:uiPriority="64" w:unhideWhenUsed="0"/>
-    <w:lsdException w:name="Medium List 1 Accent 1" w:semiHidden="0" w:uiPriority="65" w:unhideWhenUsed="0"/>
-    <w:lsdException w:name="Revision" w:unhideWhenUsed="0"/>
-    <w:lsdException w:name="List Paragraph" w:semiHidden="0" w:uiPriority="34" w:unhideWhenUsed="0" w:qFormat="1"/>
-    <w:lsdException w:name="Quote" w:semiHidden="0" w:uiPriority="29" w:unhideWhenUsed="0" w:qFormat="1"/>
-    <w:lsdException w:name="Intense Quote" w:semiHidden="0" w:uiPriority="30" w:unhideWhenUsed="0" w:qFormat="1"/>
-    <w:lsdException w:name="Medium List 2 Accent 1" w:semiHidden="0" w:uiPriority="66" w:unhideWhenUsed="0"/>
-    <w:lsdException w:name="Medium Grid 1 Accent 1" w:semiHidden="0" w:uiPriority="67" w:unhideWhenUsed="0"/>
-    <w:lsdException w:name="Medium Grid 2 Accent 1" w:semiHidden="0" w:uiPriority="68" w:unhideWhenUsed="0"/>
-    <w:lsdException w:name="Medium Grid 3 Accent 1" w:semiHidden="0" w:uiPriority="69" w:unhideWhenUsed="0"/>
-    <w:lsdException w:name="Dark List Accent 1" w:semiHidden="0" w:uiPriority="70" w:unhideWhenUsed="0"/>
-    <w:lsdException w:name="Colorful Shading Accent 1" w:semiHidden="0" w:uiPriority="71" w:unhideWhenUsed="0"/>
-    <w:lsdException w:name="Colorful List Accent 1" w:semiHidden="0" w:uiPriority="72" w:unhideWhenUsed="0"/>
-    <w:lsdException w:name="Colorful Grid Accent 1" w:semiHidden="0" w:uiPriority="73" w:unhideWhenUsed="0"/>
-    <w:lsdException w:name="Light Shading Accent 2" w:semiHidden="0" w:uiPriority="60" w:unhideWhenUsed="0"/>
-    <w:lsdException w:name="Light List Accent 2" w:semiHidden="0" w:uiPriority="61" w:unhideWhenUsed="0"/>
-    <w:lsdException w:name="Light Grid Accent 2" w:semiHidden="0" w:uiPriority="62" w:unhideWhenUsed="0"/>
-    <w:lsdException w:name="Medium Shading 1 Accent 2" w:semiHidden="0" w:uiPriority="63" w:unhideWhenUsed="0"/>
-    <w:lsdException w:name="Medium Shading 2 Accent 2" w:semiHidden="0" w:uiPriority="64" w:unhideWhenUsed="0"/>
-    <w:lsdException w:name="Medium List 1 Accent 2" w:semiHidden="0" w:uiPriority="65" w:unhideWhenUsed="0"/>
-    <w:lsdException w:name="Medium List 2 Accent 2" w:semiHidden="0" w:uiPriority="66" w:unhideWhenUsed="0"/>
-    <w:lsdException w:name="Medium Grid 1 Accent 2" w:semiHidden="0" w:uiPriority="67" w:unhideWhenUsed="0"/>
-    <w:lsdException w:name="Medium Grid 2 Accent 2" w:semiHidden="0" w:uiPriority="68" w:unhideWhenUsed="0"/>
-    <w:lsdException w:name="Medium Grid 3 Accent 2" w:semiHidden="0" w:uiPriority="69" w:unhideWhenUsed="0"/>
-    <w:lsdException w:name="Dark List Accent 2" w:semiHidden="0" w:uiPriority="70" w:unhideWhenUsed="0"/>
-    <w:lsdException w:name="Colorful Shading Accent 2" w:semiHidden="0" w:uiPriority="71" w:unhideWhenUsed="0"/>
-    <w:lsdException w:name="Colorful List Accent 2" w:semiHidden="0" w:uiPriority="72" w:unhideWhenUsed="0"/>
-    <w:lsdException w:name="Colorful Grid Accent 2" w:semiHidden="0" w:uiPriority="73" w:unhideWhenUsed="0"/>
-    <w:lsdException w:name="Light Shading Accent 3" w:semiHidden="0" w:uiPriority="60" w:unhideWhenUsed="0"/>
-    <w:lsdException w:name="Light List Accent 3" w:semiHidden="0" w:uiPriority="61" w:unhideWhenUsed="0"/>
-    <w:lsdException w:name="Light Grid Accent 3" w:semiHidden="0" w:uiPriority="62" w:unhideWhenUsed="0"/>
-    <w:lsdException w:name="Medium Shading 1 Accent 3" w:semiHidden="0" w:uiPriority="63" w:unhideWhenUsed="0"/>
-    <w:lsdException w:name="Medium Shading 2 Accent 3" w:semiHidden="0" w:uiPriority="64" w:unhideWhenUsed="0"/>
-    <w:lsdException w:name="Medium List 1 Accent 3" w:semiHidden="0" w:uiPriority="65" w:unhideWhenUsed="0"/>
-    <w:lsdException w:name="Medium List 2 Accent 3" w:semiHidden="0" w:uiPriority="66" w:unhideWhenUsed="0"/>
-    <w:lsdException w:name="Medium Grid 1 Accent 3" w:semiHidden="0" w:uiPriority="67" w:unhideWhenUsed="0"/>
-    <w:lsdException w:name="Medium Grid 2 Accent 3" w:semiHidden="0" w:uiPriority="68" w:unhideWhenUsed="0"/>
-    <w:lsdException w:name="Medium Grid 3 Accent 3" w:semiHidden="0" w:uiPriority="69" w:unhideWhenUsed="0"/>
-    <w:lsdException w:name="Dark List Accent 3" w:semiHidden="0" w:uiPriority="70" w:unhideWhenUsed="0"/>
-    <w:lsdException w:name="Colorful Shading Accent 3" w:semiHidden="0" w:uiPriority="71" w:unhideWhenUsed="0"/>
-    <w:lsdException w:name="Colorful List Accent 3" w:semiHidden="0" w:uiPriority="72" w:unhideWhenUsed="0"/>
-    <w:lsdException w:name="Colorful Grid Accent 3" w:semiHidden="0" w:uiPriority="73" w:unhideWhenUsed="0"/>
-    <w:lsdException w:name="Light Shading Accent 4" w:semiHidden="0" w:uiPriority="60" w:unhideWhenUsed="0"/>
-    <w:lsdException w:name="Light List Accent 4" w:semiHidden="0" w:uiPriority="61" w:unhideWhenUsed="0"/>
-    <w:lsdException w:name="Light Grid Accent 4" w:semiHidden="0" w:uiPriority="62" w:unhideWhenUsed="0"/>
-    <w:lsdException w:name="Medium Shading 1 Accent 4" w:semiHidden="0" w:uiPriority="63" w:unhideWhenUsed="0"/>
-    <w:lsdException w:name="Medium Shading 2 Accent 4" w:semiHidden="0" w:uiPriority="64" w:unhideWhenUsed="0"/>
-    <w:lsdException w:name="Medium List 1 Accent 4" w:semiHidden="0" w:uiPriority="65" w:unhideWhenUsed="0"/>
-    <w:lsdException w:name="Medium List 2 Accent 4" w:semiHidden="0" w:uiPriority="66" w:unhideWhenUsed="0"/>
-    <w:lsdException w:name="Medium Grid 1 Accent 4" w:semiHidden="0" w:uiPriority="67" w:unhideWhenUsed="0"/>
-    <w:lsdException w:name="Medium Grid 2 Accent 4" w:semiHidden="0" w:uiPriority="68" w:unhideWhenUsed="0"/>
-    <w:lsdException w:name="Medium Grid 3 Accent 4" w:semiHidden="0" w:uiPriority="69" w:unhideWhenUsed="0"/>
-    <w:lsdException w:name="Dark List Accent 4" w:semiHidden="0" w:uiPriority="70" w:unhideWhenUsed="0"/>
-    <w:lsdException w:name="Colorful Shading Accent 4" w:semiHidden="0" w:uiPriority="71" w:unhideWhenUsed="0"/>
-    <w:lsdException w:name="Colorful List Accent 4" w:semiHidden="0" w:uiPriority="72" w:unhideWhenUsed="0"/>
-    <w:lsdException w:name="Colorful Grid Accent 4" w:semiHidden="0" w:uiPriority="73" w:unhideWhenUsed="0"/>
-    <w:lsdException w:name="Light Shading Accent 5" w:semiHidden="0" w:uiPriority="60" w:unhideWhenUsed="0"/>
-    <w:lsdException w:name="Light List Accent 5" w:semiHidden="0" w:uiPriority="61" w:unhideWhenUsed="0"/>
-    <w:lsdException w:name="Light Grid Accent 5" w:semiHidden="0" w:uiPriority="62" w:unhideWhenUsed="0"/>
-    <w:lsdException w:name="Medium Shading 1 Accent 5" w:semiHidden="0" w:uiPriority="63" w:unhideWhenUsed="0"/>
-    <w:lsdException w:name="Medium Shading 2 Accent 5" w:semiHidden="0" w:uiPriority="64" w:unhideWhenUsed="0"/>
-    <w:lsdException w:name="Medium List 1 Accent 5" w:semiHidden="0" w:uiPriority="65" w:unhideWhenUsed="0"/>
-    <w:lsdException w:name="Medium List 2 Accent 5" w:semiHidden="0" w:uiPriority="66" w:unhideWhenUsed="0"/>
-    <w:lsdException w:name="Medium Grid 1 Accent 5" w:semiHidden="0" w:uiPriority="67" w:unhideWhenUsed="0"/>
-    <w:lsdException w:name="Medium Grid 2 Accent 5" w:semiHidden="0" w:uiPriority="68" w:unhideWhenUsed="0"/>
-    <w:lsdException w:name="Medium Grid 3 Accent 5" w:semiHidden="0" w:uiPriority="69" w:unhideWhenUsed="0"/>
-    <w:lsdException w:name="Dark List Accent 5" w:semiHidden="0" w:uiPriority="70" w:unhideWhenUsed="0"/>
-    <w:lsdException w:name="Colorful Shading Accent 5" w:semiHidden="0" w:uiPriority="71" w:unhideWhenUsed="0"/>
-    <w:lsdException w:name="Colorful List Accent 5" w:semiHidden="0" w:uiPriority="72" w:unhideWhenUsed="0"/>
-    <w:lsdException w:name="Colorful Grid Accent 5" w:semiHidden="0" w:uiPriority="73" w:unhideWhenUsed="0"/>
-    <w:lsdException w:name="Light Shading Accent 6" w:semiHidden="0" w:uiPriority="60" w:unhideWhenUsed="0"/>
-    <w:lsdException w:name="Light List Accent 6" w:semiHidden="0" w:uiPriority="61" w:unhideWhenUsed="0"/>
-    <w:lsdException w:name="Light Grid Accent 6" w:semiHidden="0" w:uiPriority="62" w:unhideWhenUsed="0"/>
-    <w:lsdException w:name="Medium Shading 1 Accent 6" w:semiHidden="0" w:uiPriority="63" w:unhideWhenUsed="0"/>
-    <w:lsdException w:name="Medium Shading 2 Accent 6" w:semiHidden="0" w:uiPriority="64" w:unhideWhenUsed="0"/>
-    <w:lsdException w:name="Medium List 1 Accent 6" w:semiHidden="0" w:uiPriority="65" w:unhideWhenUsed="0"/>
-    <w:lsdException w:name="Medium List 2 Accent 6" w:semiHidden="0" w:uiPriority="66" w:unhideWhenUsed="0"/>
-    <w:lsdException w:name="Medium Grid 1 Accent 6" w:semiHidden="0" w:uiPriority="67" w:unhideWhenUsed="0"/>
-    <w:lsdException w:name="Medium Grid 2 Accent 6" w:semiHidden="0" w:uiPriority="68" w:unhideWhenUsed="0"/>
-    <w:lsdException w:name="Medium Grid 3 Accent 6" w:semiHidden="0" w:uiPriority="69" w:unhideWhenUsed="0"/>
-    <w:lsdException w:name="Dark List Accent 6" w:semiHidden="0" w:uiPriority="70" w:unhideWhenUsed="0"/>
-    <w:lsdException w:name="Colorful Shading Accent 6" w:semiHidden="0" w:uiPriority="71" w:unhideWhenUsed="0"/>
-    <w:lsdException w:name="Colorful List Accent 6" w:semiHidden="0" w:uiPriority="72" w:unhideWhenUsed="0"/>
-    <w:lsdException w:name="Colorful Grid Accent 6" w:semiHidden="0" w:uiPriority="73" w:unhideWhenUsed="0"/>
-    <w:lsdException w:name="Subtle Emphasis" w:semiHidden="0" w:uiPriority="19" w:unhideWhenUsed="0" w:qFormat="1"/>
-    <w:lsdException w:name="Intense Emphasis" w:semiHidden="0" w:uiPriority="21" w:unhideWhenUsed="0" w:qFormat="1"/>
-    <w:lsdException w:name="Subtle Reference" w:semiHidden="0" w:uiPriority="31" w:unhideWhenUsed="0" w:qFormat="1"/>
-    <w:lsdException w:name="Intense Reference" w:semiHidden="0" w:uiPriority="32" w:unhideWhenUsed="0" w:qFormat="1"/>
-    <w:lsdException w:name="Book Title" w:semiHidden="0" w:uiPriority="33" w:unhideWhenUsed="0" w:qFormat="1"/>
-    <w:lsdException w:name="Bibliography" w:uiPriority="37"/>
-    <w:lsdException w:name="TOC Heading" w:uiPriority="39" w:qFormat="1"/>
+  <w:latentStyles w:defLockedState="0" w:defUIPriority="99" w:defSemiHidden="0" w:defUnhideWhenUsed="0" w:defQFormat="0" w:count="376">
+    <w:lsdException w:name="Normal" w:uiPriority="0" w:qFormat="1"/>
+    <w:lsdException w:name="heading 1" w:uiPriority="9" w:qFormat="1"/>
+    <w:lsdException w:name="heading 2" w:semiHidden="1" w:uiPriority="9" w:unhideWhenUsed="1" w:qFormat="1"/>
+    <w:lsdException w:name="heading 3" w:semiHidden="1" w:uiPriority="9" w:unhideWhenUsed="1" w:qFormat="1"/>
+    <w:lsdException w:name="heading 4" w:semiHidden="1" w:uiPriority="9" w:unhideWhenUsed="1" w:qFormat="1"/>
+    <w:lsdException w:name="heading 5" w:semiHidden="1" w:uiPriority="9" w:unhideWhenUsed="1" w:qFormat="1"/>
+    <w:lsdException w:name="heading 6" w:semiHidden="1" w:uiPriority="9" w:unhideWhenUsed="1" w:qFormat="1"/>
+    <w:lsdException w:name="heading 7" w:semiHidden="1" w:uiPriority="9" w:unhideWhenUsed="1" w:qFormat="1"/>
+    <w:lsdException w:name="heading 8" w:semiHidden="1" w:uiPriority="9" w:unhideWhenUsed="1" w:qFormat="1"/>
+    <w:lsdException w:name="heading 9" w:semiHidden="1" w:uiPriority="9" w:unhideWhenUsed="1" w:qFormat="1"/>
+    <w:lsdException w:name="index 1" w:semiHidden="1" w:unhideWhenUsed="1"/>
+    <w:lsdException w:name="index 2" w:semiHidden="1" w:unhideWhenUsed="1"/>
+    <w:lsdException w:name="index 3" w:semiHidden="1" w:unhideWhenUsed="1"/>
+    <w:lsdException w:name="index 4" w:semiHidden="1" w:unhideWhenUsed="1"/>
+    <w:lsdException w:name="index 5" w:semiHidden="1" w:unhideWhenUsed="1"/>
+    <w:lsdException w:name="index 6" w:semiHidden="1" w:unhideWhenUsed="1"/>
+    <w:lsdException w:name="index 7" w:semiHidden="1" w:unhideWhenUsed="1"/>
+    <w:lsdException w:name="index 8" w:semiHidden="1" w:unhideWhenUsed="1"/>
+    <w:lsdException w:name="index 9" w:semiHidden="1" w:unhideWhenUsed="1"/>
+    <w:lsdException w:name="toc 1" w:semiHidden="1" w:uiPriority="39" w:unhideWhenUsed="1"/>
+    <w:lsdException w:name="toc 2" w:semiHidden="1" w:uiPriority="39" w:unhideWhenUsed="1"/>
+    <w:lsdException w:name="toc 3" w:semiHidden="1" w:uiPriority="39" w:unhideWhenUsed="1"/>
+    <w:lsdException w:name="toc 4" w:semiHidden="1" w:uiPriority="39" w:unhideWhenUsed="1"/>
+    <w:lsdException w:name="toc 5" w:semiHidden="1" w:uiPriority="39" w:unhideWhenUsed="1"/>
+    <w:lsdException w:name="toc 6" w:semiHidden="1" w:uiPriority="39" w:unhideWhenUsed="1"/>
+    <w:lsdException w:name="toc 7" w:semiHidden="1" w:uiPriority="39" w:unhideWhenUsed="1"/>
+    <w:lsdException w:name="toc 8" w:semiHidden="1" w:uiPriority="39" w:unhideWhenUsed="1"/>
+    <w:lsdException w:name="toc 9" w:semiHidden="1" w:uiPriority="39" w:unhideWhenUsed="1"/>
+    <w:lsdException w:name="Normal Indent" w:semiHidden="1" w:unhideWhenUsed="1"/>
+    <w:lsdException w:name="footnote text" w:semiHidden="1" w:unhideWhenUsed="1"/>
+    <w:lsdException w:name="annotation text" w:semiHidden="1" w:unhideWhenUsed="1"/>
+    <w:lsdException w:name="header" w:semiHidden="1" w:unhideWhenUsed="1"/>
+    <w:lsdException w:name="footer" w:semiHidden="1" w:unhideWhenUsed="1"/>
+    <w:lsdException w:name="index heading" w:semiHidden="1" w:unhideWhenUsed="1"/>
+    <w:lsdException w:name="caption" w:semiHidden="1" w:uiPriority="35" w:unhideWhenUsed="1" w:qFormat="1"/>
+    <w:lsdException w:name="table of figures" w:semiHidden="1" w:unhideWhenUsed="1"/>
+    <w:lsdException w:name="envelope address" w:semiHidden="1" w:unhideWhenUsed="1"/>
+    <w:lsdException w:name="envelope return" w:semiHidden="1" w:unhideWhenUsed="1"/>
+    <w:lsdException w:name="footnote reference" w:semiHidden="1" w:unhideWhenUsed="1"/>
+    <w:lsdException w:name="annotation reference" w:semiHidden="1" w:unhideWhenUsed="1"/>
+    <w:lsdException w:name="line number" w:semiHidden="1" w:unhideWhenUsed="1"/>
+    <w:lsdException w:name="page number" w:semiHidden="1" w:unhideWhenUsed="1"/>
+    <w:lsdException w:name="endnote reference" w:semiHidden="1" w:unhideWhenUsed="1"/>
+    <w:lsdException w:name="endnote text" w:semiHidden="1" w:unhideWhenUsed="1"/>
+    <w:lsdException w:name="table of authorities" w:semiHidden="1" w:unhideWhenUsed="1"/>
+    <w:lsdException w:name="macro" w:semiHidden="1" w:unhideWhenUsed="1"/>
+    <w:lsdException w:name="toa heading" w:semiHidden="1" w:unhideWhenUsed="1"/>
+    <w:lsdException w:name="List" w:semiHidden="1" w:unhideWhenUsed="1"/>
+    <w:lsdException w:name="List Bullet" w:semiHidden="1" w:unhideWhenUsed="1"/>
+    <w:lsdException w:name="List Number" w:semiHidden="1" w:unhideWhenUsed="1"/>
+    <w:lsdException w:name="List 2" w:semiHidden="1" w:unhideWhenUsed="1"/>
+    <w:lsdException w:name="List 3" w:semiHidden="1" w:unhideWhenUsed="1"/>
+    <w:lsdException w:name="List 4" w:semiHidden="1" w:unhideWhenUsed="1"/>
+    <w:lsdException w:name="List 5" w:semiHidden="1" w:unhideWhenUsed="1"/>
+    <w:lsdException w:name="List Bullet 2" w:semiHidden="1" w:unhideWhenUsed="1"/>
+    <w:lsdException w:name="List Bullet 3" w:semiHidden="1" w:unhideWhenUsed="1"/>
+    <w:lsdException w:name="List Bullet 4" w:semiHidden="1" w:unhideWhenUsed="1"/>
+    <w:lsdException w:name="List Bullet 5" w:semiHidden="1" w:unhideWhenUsed="1"/>
+    <w:lsdException w:name="List Number 2" w:semiHidden="1" w:unhideWhenUsed="1"/>
+    <w:lsdException w:name="List Number 3" w:semiHidden="1" w:unhideWhenUsed="1"/>
+    <w:lsdException w:name="List Number 4" w:semiHidden="1" w:unhideWhenUsed="1"/>
+    <w:lsdException w:name="List Number 5" w:semiHidden="1" w:unhideWhenUsed="1"/>
+    <w:lsdException w:name="Title" w:uiPriority="10" w:qFormat="1"/>
+    <w:lsdException w:name="Closing" w:semiHidden="1" w:unhideWhenUsed="1"/>
+    <w:lsdException w:name="Signature" w:semiHidden="1" w:unhideWhenUsed="1"/>
+    <w:lsdException w:name="Default Paragraph Font" w:semiHidden="1" w:uiPriority="1" w:unhideWhenUsed="1"/>
+    <w:lsdException w:name="Body Text" w:semiHidden="1" w:unhideWhenUsed="1"/>
+    <w:lsdException w:name="Body Text Indent" w:semiHidden="1" w:unhideWhenUsed="1"/>
+    <w:lsdException w:name="List Continue" w:semiHidden="1" w:unhideWhenUsed="1"/>
+    <w:lsdException w:name="List Continue 2" w:semiHidden="1" w:unhideWhenUsed="1"/>
+    <w:lsdException w:name="List Continue 3" w:semiHidden="1" w:unhideWhenUsed="1"/>
+    <w:lsdException w:name="List Continue 4" w:semiHidden="1" w:unhideWhenUsed="1"/>
+    <w:lsdException w:name="List Continue 5" w:semiHidden="1" w:unhideWhenUsed="1"/>
+    <w:lsdException w:name="Message Header" w:semiHidden="1" w:unhideWhenUsed="1"/>
+    <w:lsdException w:name="Subtitle" w:uiPriority="11" w:qFormat="1"/>
+    <w:lsdException w:name="Salutation" w:semiHidden="1" w:unhideWhenUsed="1"/>
+    <w:lsdException w:name="Date" w:semiHidden="1" w:unhideWhenUsed="1"/>
+    <w:lsdException w:name="Body Text First Indent" w:semiHidden="1" w:unhideWhenUsed="1"/>
+    <w:lsdException w:name="Body Text First Indent 2" w:semiHidden="1" w:unhideWhenUsed="1"/>
+    <w:lsdException w:name="Note Heading" w:semiHidden="1" w:unhideWhenUsed="1"/>
+    <w:lsdException w:name="Body Text 2" w:semiHidden="1" w:unhideWhenUsed="1"/>
+    <w:lsdException w:name="Body Text 3" w:semiHidden="1" w:unhideWhenUsed="1"/>
+    <w:lsdException w:name="Body Text Indent 2" w:semiHidden="1" w:unhideWhenUsed="1"/>
+    <w:lsdException w:name="Body Text Indent 3" w:semiHidden="1" w:unhideWhenUsed="1"/>
+    <w:lsdException w:name="Block Text" w:semiHidden="1" w:unhideWhenUsed="1"/>
+    <w:lsdException w:name="Hyperlink" w:semiHidden="1" w:unhideWhenUsed="1"/>
+    <w:lsdException w:name="FollowedHyperlink" w:semiHidden="1" w:unhideWhenUsed="1"/>
+    <w:lsdException w:name="Strong" w:uiPriority="22" w:qFormat="1"/>
+    <w:lsdException w:name="Emphasis" w:uiPriority="20" w:qFormat="1"/>
+    <w:lsdException w:name="Document Map" w:semiHidden="1" w:unhideWhenUsed="1"/>
+    <w:lsdException w:name="Plain Text" w:semiHidden="1" w:unhideWhenUsed="1"/>
+    <w:lsdException w:name="E-mail Signature" w:semiHidden="1" w:unhideWhenUsed="1"/>
+    <w:lsdException w:name="HTML Top of Form" w:semiHidden="1" w:unhideWhenUsed="1"/>
+    <w:lsdException w:name="HTML Bottom of Form" w:semiHidden="1" w:unhideWhenUsed="1"/>
+    <w:lsdException w:name="Normal (Web)" w:semiHidden="1" w:unhideWhenUsed="1"/>
+    <w:lsdException w:name="HTML Acronym" w:semiHidden="1" w:unhideWhenUsed="1"/>
+    <w:lsdException w:name="HTML Address" w:semiHidden="1" w:unhideWhenUsed="1"/>
+    <w:lsdException w:name="HTML Cite" w:semiHidden="1" w:unhideWhenUsed="1"/>
+    <w:lsdException w:name="HTML Code" w:semiHidden="1" w:unhideWhenUsed="1"/>
+    <w:lsdException w:name="HTML Definition" w:semiHidden="1" w:unhideWhenUsed="1"/>
+    <w:lsdException w:name="HTML Keyboard" w:semiHidden="1" w:unhideWhenUsed="1"/>
+    <w:lsdException w:name="HTML Preformatted" w:semiHidden="1" w:unhideWhenUsed="1"/>
+    <w:lsdException w:name="HTML Sample" w:semiHidden="1" w:unhideWhenUsed="1"/>
+    <w:lsdException w:name="HTML Typewriter" w:semiHidden="1" w:unhideWhenUsed="1"/>
+    <w:lsdException w:name="HTML Variable" w:semiHidden="1" w:unhideWhenUsed="1"/>
+    <w:lsdException w:name="Normal Table" w:semiHidden="1" w:unhideWhenUsed="1"/>
+    <w:lsdException w:name="annotation subject" w:semiHidden="1" w:unhideWhenUsed="1"/>
+    <w:lsdException w:name="No List" w:semiHidden="1" w:unhideWhenUsed="1"/>
+    <w:lsdException w:name="Outline List 1" w:semiHidden="1" w:unhideWhenUsed="1"/>
+    <w:lsdException w:name="Outline List 2" w:semiHidden="1" w:unhideWhenUsed="1"/>
+    <w:lsdException w:name="Outline List 3" w:semiHidden="1" w:unhideWhenUsed="1"/>
+    <w:lsdException w:name="Table Simple 1" w:semiHidden="1" w:unhideWhenUsed="1"/>
+    <w:lsdException w:name="Table Simple 2" w:semiHidden="1" w:unhideWhenUsed="1"/>
+    <w:lsdException w:name="Table Simple 3" w:semiHidden="1" w:unhideWhenUsed="1"/>
+    <w:lsdException w:name="Table Classic 1" w:semiHidden="1" w:unhideWhenUsed="1"/>
+    <w:lsdException w:name="Table Classic 2" w:semiHidden="1" w:unhideWhenUsed="1"/>
+    <w:lsdException w:name="Table Classic 3" w:semiHidden="1" w:unhideWhenUsed="1"/>
+    <w:lsdException w:name="Table Classic 4" w:semiHidden="1" w:unhideWhenUsed="1"/>
+    <w:lsdException w:name="Table Colorful 1" w:semiHidden="1" w:unhideWhenUsed="1"/>
+    <w:lsdException w:name="Table Colorful 2" w:semiHidden="1" w:unhideWhenUsed="1"/>
+    <w:lsdException w:name="Table Colorful 3" w:semiHidden="1" w:unhideWhenUsed="1"/>
+    <w:lsdException w:name="Table Columns 1" w:semiHidden="1" w:unhideWhenUsed="1"/>
+    <w:lsdException w:name="Table Columns 2" w:semiHidden="1" w:unhideWhenUsed="1"/>
+    <w:lsdException w:name="Table Columns 3" w:semiHidden="1" w:unhideWhenUsed="1"/>
+    <w:lsdException w:name="Table Columns 4" w:semiHidden="1" w:unhideWhenUsed="1"/>
+    <w:lsdException w:name="Table Columns 5" w:semiHidden="1" w:unhideWhenUsed="1"/>
+    <w:lsdException w:name="Table Grid 1" w:semiHidden="1" w:unhideWhenUsed="1"/>
+    <w:lsdException w:name="Table Grid 2" w:semiHidden="1" w:unhideWhenUsed="1"/>
+    <w:lsdException w:name="Table Grid 3" w:semiHidden="1" w:unhideWhenUsed="1"/>
+    <w:lsdException w:name="Table Grid 4" w:semiHidden="1" w:unhideWhenUsed="1"/>
+    <w:lsdException w:name="Table Grid 5" w:semiHidden="1" w:unhideWhenUsed="1"/>
+    <w:lsdException w:name="Table Grid 6" w:semiHidden="1" w:unhideWhenUsed="1"/>
+    <w:lsdException w:name="Table Grid 7" w:semiHidden="1" w:unhideWhenUsed="1"/>
+    <w:lsdException w:name="Table Grid 8" w:semiHidden="1" w:unhideWhenUsed="1"/>
+    <w:lsdException w:name="Table List 1" w:semiHidden="1" w:unhideWhenUsed="1"/>
+    <w:lsdException w:name="Table List 2" w:semiHidden="1" w:unhideWhenUsed="1"/>
+    <w:lsdException w:name="Table List 3" w:semiHidden="1" w:unhideWhenUsed="1"/>
+    <w:lsdException w:name="Table List 4" w:semiHidden="1" w:unhideWhenUsed="1"/>
+    <w:lsdException w:name="Table List 5" w:semiHidden="1" w:unhideWhenUsed="1"/>
+    <w:lsdException w:name="Table List 6" w:semiHidden="1" w:unhideWhenUsed="1"/>
+    <w:lsdException w:name="Table List 7" w:semiHidden="1" w:unhideWhenUsed="1"/>
+    <w:lsdException w:name="Table List 8" w:semiHidden="1" w:unhideWhenUsed="1"/>
+    <w:lsdException w:name="Table 3D effects 1" w:semiHidden="1" w:unhideWhenUsed="1"/>
+    <w:lsdException w:name="Table 3D effects 2" w:semiHidden="1" w:unhideWhenUsed="1"/>
+    <w:lsdException w:name="Table 3D effects 3" w:semiHidden="1" w:unhideWhenUsed="1"/>
+    <w:lsdException w:name="Table Contemporary" w:semiHidden="1" w:unhideWhenUsed="1"/>
+    <w:lsdException w:name="Table Elegant" w:semiHidden="1" w:unhideWhenUsed="1"/>
+    <w:lsdException w:name="Table Professional" w:semiHidden="1" w:unhideWhenUsed="1"/>
+    <w:lsdException w:name="Table Subtle 1" w:semiHidden="1" w:unhideWhenUsed="1"/>
+    <w:lsdException w:name="Table Subtle 2" w:semiHidden="1" w:unhideWhenUsed="1"/>
+    <w:lsdException w:name="Table Web 1" w:semiHidden="1" w:unhideWhenUsed="1"/>
+    <w:lsdException w:name="Table Web 2" w:semiHidden="1" w:unhideWhenUsed="1"/>
+    <w:lsdException w:name="Table Web 3" w:semiHidden="1" w:unhideWhenUsed="1"/>
+    <w:lsdException w:name="Balloon Text" w:semiHidden="1" w:unhideWhenUsed="1"/>
+    <w:lsdException w:name="Table Grid" w:semiHidden="1" w:uiPriority="39" w:unhideWhenUsed="1"/>
+    <w:lsdException w:name="Table Theme" w:semiHidden="1" w:unhideWhenUsed="1"/>
+    <w:lsdException w:name="Placeholder Text" w:semiHidden="1"/>
+    <w:lsdException w:name="No Spacing" w:uiPriority="1" w:qFormat="1"/>
+    <w:lsdException w:name="Light Shading" w:uiPriority="60"/>
+    <w:lsdException w:name="Light List" w:uiPriority="61"/>
+    <w:lsdException w:name="Light Grid" w:uiPriority="62"/>
+    <w:lsdException w:name="Medium Shading 1" w:uiPriority="63"/>
+    <w:lsdException w:name="Medium Shading 2" w:uiPriority="64"/>
+    <w:lsdException w:name="Medium List 1" w:uiPriority="65"/>
+    <w:lsdException w:name="Medium List 2" w:uiPriority="66"/>
+    <w:lsdException w:name="Medium Grid 1" w:uiPriority="67"/>
+    <w:lsdException w:name="Medium Grid 2" w:uiPriority="68"/>
+    <w:lsdException w:name="Medium Grid 3" w:uiPriority="69"/>
+    <w:lsdException w:name="Dark List" w:uiPriority="70"/>
+    <w:lsdException w:name="Colorful Shading" w:uiPriority="71"/>
+    <w:lsdException w:name="Colorful List" w:uiPriority="72"/>
+    <w:lsdException w:name="Colorful Grid" w:uiPriority="73"/>
+    <w:lsdException w:name="Light Shading Accent 1" w:uiPriority="60"/>
+    <w:lsdException w:name="Light List Accent 1" w:uiPriority="61"/>
+    <w:lsdException w:name="Light Grid Accent 1" w:uiPriority="62"/>
+    <w:lsdException w:name="Medium Shading 1 Accent 1" w:uiPriority="63"/>
+    <w:lsdException w:name="Medium Shading 2 Accent 1" w:uiPriority="64"/>
+    <w:lsdException w:name="Medium List 1 Accent 1" w:uiPriority="65"/>
+    <w:lsdException w:name="Revision" w:semiHidden="1"/>
+    <w:lsdException w:name="List Paragraph" w:uiPriority="34" w:qFormat="1"/>
+    <w:lsdException w:name="Quote" w:uiPriority="29" w:qFormat="1"/>
+    <w:lsdException w:name="Intense Quote" w:uiPriority="30" w:qFormat="1"/>
+    <w:lsdException w:name="Medium List 2 Accent 1" w:uiPriority="66"/>
+    <w:lsdException w:name="Medium Grid 1 Accent 1" w:uiPriority="67"/>
+    <w:lsdException w:name="Medium Grid 2 Accent 1" w:uiPriority="68"/>
+    <w:lsdException w:name="Medium Grid 3 Accent 1" w:uiPriority="69"/>
+    <w:lsdException w:name="Dark List Accent 1" w:uiPriority="70"/>
+    <w:lsdException w:name="Colorful Shading Accent 1" w:uiPriority="71"/>
+    <w:lsdException w:name="Colorful List Accent 1" w:uiPriority="72"/>
+    <w:lsdException w:name="Colorful Grid Accent 1" w:uiPriority="73"/>
+    <w:lsdException w:name="Light Shading Accent 2" w:uiPriority="60"/>
+    <w:lsdException w:name="Light List Accent 2" w:uiPriority="61"/>
+    <w:lsdException w:name="Light Grid Accent 2" w:uiPriority="62"/>
+    <w:lsdException w:name="Medium Shading 1 Accent 2" w:uiPriority="63"/>
+    <w:lsdException w:name="Medium Shading 2 Accent 2" w:uiPriority="64"/>
+    <w:lsdException w:name="Medium List 1 Accent 2" w:uiPriority="65"/>
+    <w:lsdException w:name="Medium List 2 Accent 2" w:uiPriority="66"/>
+    <w:lsdException w:name="Medium Grid 1 Accent 2" w:uiPriority="67"/>
+    <w:lsdException w:name="Medium Grid 2 Accent 2" w:uiPriority="68"/>
+    <w:lsdException w:name="Medium Grid 3 Accent 2" w:uiPriority="69"/>
+    <w:lsdException w:name="Dark List Accent 2" w:uiPriority="70"/>
+    <w:lsdException w:name="Colorful Shading Accent 2" w:uiPriority="71"/>
+    <w:lsdException w:name="Colorful List Accent 2" w:uiPriority="72"/>
+    <w:lsdException w:name="Colorful Grid Accent 2" w:uiPriority="73"/>
+    <w:lsdException w:name="Light Shading Accent 3" w:uiPriority="60"/>
+    <w:lsdException w:name="Light List Accent 3" w:uiPriority="61"/>
+    <w:lsdException w:name="Light Grid Accent 3" w:uiPriority="62"/>
+    <w:lsdException w:name="Medium Shading 1 Accent 3" w:uiPriority="63"/>
+    <w:lsdException w:name="Medium Shading 2 Accent 3" w:uiPriority="64"/>
+    <w:lsdException w:name="Medium List 1 Accent 3" w:uiPriority="65"/>
+    <w:lsdException w:name="Medium List 2 Accent 3" w:uiPriority="66"/>
+    <w:lsdException w:name="Medium Grid 1 Accent 3" w:uiPriority="67"/>
+    <w:lsdException w:name="Medium Grid 2 Accent 3" w:uiPriority="68"/>
+    <w:lsdException w:name="Medium Grid 3 Accent 3" w:uiPriority="69"/>
+    <w:lsdException w:name="Dark List Accent 3" w:uiPriority="70"/>
+    <w:lsdException w:name="Colorful Shading Accent 3" w:uiPriority="71"/>
+    <w:lsdException w:name="Colorful List Accent 3" w:uiPriority="72"/>
+    <w:lsdException w:name="Colorful Grid Accent 3" w:uiPriority="73"/>
+    <w:lsdException w:name="Light Shading Accent 4" w:uiPriority="60"/>
+    <w:lsdException w:name="Light List Accent 4" w:uiPriority="61"/>
+    <w:lsdException w:name="Light Grid Accent 4" w:uiPriority="62"/>
+    <w:lsdException w:name="Medium Shading 1 Accent 4" w:uiPriority="63"/>
+    <w:lsdException w:name="Medium Shading 2 Accent 4" w:uiPriority="64"/>
+    <w:lsdException w:name="Medium List 1 Accent 4" w:uiPriority="65"/>
+    <w:lsdException w:name="Medium List 2 Accent 4" w:uiPriority="66"/>
+    <w:lsdException w:name="Medium Grid 1 Accent 4" w:uiPriority="67"/>
+    <w:lsdException w:name="Medium Grid 2 Accent 4" w:uiPriority="68"/>
+    <w:lsdException w:name="Medium Grid 3 Accent 4" w:uiPriority="69"/>
+    <w:lsdException w:name="Dark List Accent 4" w:uiPriority="70"/>
+    <w:lsdException w:name="Colorful Shading Accent 4" w:uiPriority="71"/>
+    <w:lsdException w:name="Colorful List Accent 4" w:uiPriority="72"/>
+    <w:lsdException w:name="Colorful Grid Accent 4" w:uiPriority="73"/>
+    <w:lsdException w:name="Light Shading Accent 5" w:uiPriority="60"/>
+    <w:lsdException w:name="Light List Accent 5" w:uiPriority="61"/>
+    <w:lsdException w:name="Light Grid Accent 5" w:uiPriority="62"/>
+    <w:lsdException w:name="Medium Shading 1 Accent 5" w:uiPriority="63"/>
+    <w:lsdException w:name="Medium Shading 2 Accent 5" w:uiPriority="64"/>
+    <w:lsdException w:name="Medium List 1 Accent 5" w:uiPriority="65"/>
+    <w:lsdException w:name="Medium List 2 Accent 5" w:uiPriority="66"/>
+    <w:lsdException w:name="Medium Grid 1 Accent 5" w:uiPriority="67"/>
+    <w:lsdException w:name="Medium Grid 2 Accent 5" w:uiPriority="68"/>
+    <w:lsdException w:name="Medium Grid 3 Accent 5" w:uiPriority="69"/>
+    <w:lsdException w:name="Dark List Accent 5" w:uiPriority="70"/>
+    <w:lsdException w:name="Colorful Shading Accent 5" w:uiPriority="71"/>
+    <w:lsdException w:name="Colorful List Accent 5" w:uiPriority="72"/>
+    <w:lsdException w:name="Colorful Grid Accent 5" w:uiPriority="73"/>
+    <w:lsdException w:name="Light Shading Accent 6" w:uiPriority="60"/>
+    <w:lsdException w:name="Light List Accent 6" w:uiPriority="61"/>
+    <w:lsdException w:name="Light Grid Accent 6" w:uiPriority="62"/>
+    <w:lsdException w:name="Medium Shading 1 Accent 6" w:uiPriority="63"/>
+    <w:lsdException w:name="Medium Shading 2 Accent 6" w:uiPriority="64"/>
+    <w:lsdException w:name="Medium List 1 Accent 6" w:uiPriority="65"/>
+    <w:lsdException w:name="Medium List 2 Accent 6" w:uiPriority="66"/>
+    <w:lsdException w:name="Medium Grid 1 Accent 6" w:uiPriority="67"/>
+    <w:lsdException w:name="Medium Grid 2 Accent 6" w:uiPriority="68"/>
+    <w:lsdException w:name="Medium Grid 3 Accent 6" w:uiPriority="69"/>
+    <w:lsdException w:name="Dark List Accent 6" w:uiPriority="70"/>
+    <w:lsdException w:name="Colorful Shading Accent 6" w:uiPriority="71"/>
+    <w:lsdException w:name="Colorful List Accent 6" w:uiPriority="72"/>
+    <w:lsdException w:name="Colorful Grid Accent 6" w:uiPriority="73"/>
+    <w:lsdException w:name="Subtle Emphasis" w:uiPriority="19" w:qFormat="1"/>
+    <w:lsdException w:name="Intense Emphasis" w:uiPriority="21" w:qFormat="1"/>
+    <w:lsdException w:name="Subtle Reference" w:uiPriority="31" w:qFormat="1"/>
+    <w:lsdException w:name="Intense Reference" w:uiPriority="32" w:qFormat="1"/>
+    <w:lsdException w:name="Book Title" w:uiPriority="33" w:qFormat="1"/>
+    <w:lsdException w:name="Bibliography" w:semiHidden="1" w:uiPriority="37" w:unhideWhenUsed="1"/>
+    <w:lsdException w:name="TOC Heading" w:semiHidden="1" w:uiPriority="39" w:unhideWhenUsed="1" w:qFormat="1"/>
+    <w:lsdException w:name="Plain Table 1" w:uiPriority="41"/>
+    <w:lsdException w:name="Plain Table 2" w:uiPriority="42"/>
+    <w:lsdException w:name="Plain Table 3" w:uiPriority="43"/>
+    <w:lsdException w:name="Plain Table 4" w:uiPriority="44"/>
+    <w:lsdException w:name="Plain Table 5" w:uiPriority="45"/>
+    <w:lsdException w:name="Grid Table Light" w:uiPriority="40"/>
+    <w:lsdException w:name="Grid Table 1 Light" w:uiPriority="46"/>
+    <w:lsdException w:name="Grid Table 2" w:uiPriority="47"/>
+    <w:lsdException w:name="Grid Table 3" w:uiPriority="48"/>
+    <w:lsdException w:name="Grid Table 4" w:uiPriority="49"/>
+    <w:lsdException w:name="Grid Table 5 Dark" w:uiPriority="50"/>
+    <w:lsdException w:name="Grid Table 6 Colorful" w:uiPriority="51"/>
+    <w:lsdException w:name="Grid Table 7 Colorful" w:uiPriority="52"/>
+    <w:lsdException w:name="Grid Table 1 Light Accent 1" w:uiPriority="46"/>
+    <w:lsdException w:name="Grid Table 2 Accent 1" w:uiPriority="47"/>
+    <w:lsdException w:name="Grid Table 3 Accent 1" w:uiPriority="48"/>
+    <w:lsdException w:name="Grid Table 4 Accent 1" w:uiPriority="49"/>
+    <w:lsdException w:name="Grid Table 5 Dark Accent 1" w:uiPriority="50"/>
+    <w:lsdException w:name="Grid Table 6 Colorful Accent 1" w:uiPriority="51"/>
+    <w:lsdException w:name="Grid Table 7 Colorful Accent 1" w:uiPriority="52"/>
+    <w:lsdException w:name="Grid Table 1 Light Accent 2" w:uiPriority="46"/>
+    <w:lsdException w:name="Grid Table 2 Accent 2" w:uiPriority="47"/>
+    <w:lsdException w:name="Grid Table 3 Accent 2" w:uiPriority="48"/>
+    <w:lsdException w:name="Grid Table 4 Accent 2" w:uiPriority="49"/>
+    <w:lsdException w:name="Grid Table 5 Dark Accent 2" w:uiPriority="50"/>
+    <w:lsdException w:name="Grid Table 6 Colorful Accent 2" w:uiPriority="51"/>
+    <w:lsdException w:name="Grid Table 7 Colorful Accent 2" w:uiPriority="52"/>
+    <w:lsdException w:name="Grid Table 1 Light Accent 3" w:uiPriority="46"/>
+    <w:lsdException w:name="Grid Table 2 Accent 3" w:uiPriority="47"/>
+    <w:lsdException w:name="Grid Table 3 Accent 3" w:uiPriority="48"/>
+    <w:lsdException w:name="Grid Table 4 Accent 3" w:uiPriority="49"/>
+    <w:lsdException w:name="Grid Table 5 Dark Accent 3" w:uiPriority="50"/>
+    <w:lsdException w:name="Grid Table 6 Colorful Accent 3" w:uiPriority="51"/>
+    <w:lsdException w:name="Grid Table 7 Colorful Accent 3" w:uiPriority="52"/>
+    <w:lsdException w:name="Grid Table 1 Light Accent 4" w:uiPriority="46"/>
+    <w:lsdException w:name="Grid Table 2 Accent 4" w:uiPriority="47"/>
+    <w:lsdException w:name="Grid Table 3 Accent 4" w:uiPriority="48"/>
+    <w:lsdException w:name="Grid Table 4 Accent 4" w:uiPriority="49"/>
+    <w:lsdException w:name="Grid Table 5 Dark Accent 4" w:uiPriority="50"/>
+    <w:lsdException w:name="Grid Table 6 Colorful Accent 4" w:uiPriority="51"/>
+    <w:lsdException w:name="Grid Table 7 Colorful Accent 4" w:uiPriority="52"/>
+    <w:lsdException w:name="Grid Table 1 Light Accent 5" w:uiPriority="46"/>
+    <w:lsdException w:name="Grid Table 2 Accent 5" w:uiPriority="47"/>
+    <w:lsdException w:name="Grid Table 3 Accent 5" w:uiPriority="48"/>
+    <w:lsdException w:name="Grid Table 4 Accent 5" w:uiPriority="49"/>
+    <w:lsdException w:name="Grid Table 5 Dark Accent 5" w:uiPriority="50"/>
+    <w:lsdException w:name="Grid Table 6 Colorful Accent 5" w:uiPriority="51"/>
+    <w:lsdException w:name="Grid Table 7 Colorful Accent 5" w:uiPriority="52"/>
+    <w:lsdException w:name="Grid Table 1 Light Accent 6" w:uiPriority="46"/>
+    <w:lsdException w:name="Grid Table 2 Accent 6" w:uiPriority="47"/>
+    <w:lsdException w:name="Grid Table 3 Accent 6" w:uiPriority="48"/>
+    <w:lsdException w:name="Grid Table 4 Accent 6" w:uiPriority="49"/>
+    <w:lsdException w:name="Grid Table 5 Dark Accent 6" w:uiPriority="50"/>
+    <w:lsdException w:name="Grid Table 6 Colorful Accent 6" w:uiPriority="51"/>
+    <w:lsdException w:name="Grid Table 7 Colorful Accent 6" w:uiPriority="52"/>
+    <w:lsdException w:name="List Table 1 Light" w:uiPriority="46"/>
+    <w:lsdException w:name="List Table 2" w:uiPriority="47"/>
+    <w:lsdException w:name="List Table 3" w:uiPriority="48"/>
+    <w:lsdException w:name="List Table 4" w:uiPriority="49"/>
+    <w:lsdException w:name="List Table 5 Dark" w:uiPriority="50"/>
+    <w:lsdException w:name="List Table 6 Colorful" w:uiPriority="51"/>
+    <w:lsdException w:name="List Table 7 Colorful" w:uiPriority="52"/>
+    <w:lsdException w:name="List Table 1 Light Accent 1" w:uiPriority="46"/>
+    <w:lsdException w:name="List Table 2 Accent 1" w:uiPriority="47"/>
+    <w:lsdException w:name="List Table 3 Accent 1" w:uiPriority="48"/>
+    <w:lsdException w:name="List Table 4 Accent 1" w:uiPriority="49"/>
+    <w:lsdException w:name="List Table 5 Dark Accent 1" w:uiPriority="50"/>
+    <w:lsdException w:name="List Table 6 Colorful Accent 1" w:uiPriority="51"/>
+    <w:lsdException w:name="List Table 7 Colorful Accent 1" w:uiPriority="52"/>
+    <w:lsdException w:name="List Table 1 Light Accent 2" w:uiPriority="46"/>
+    <w:lsdException w:name="List Table 2 Accent 2" w:uiPriority="47"/>
+    <w:lsdException w:name="List Table 3 Accent 2" w:uiPriority="48"/>
+    <w:lsdException w:name="List Table 4 Accent 2" w:uiPriority="49"/>
+    <w:lsdException w:name="List Table 5 Dark Accent 2" w:uiPriority="50"/>
+    <w:lsdException w:name="List Table 6 Colorful Accent 2" w:uiPriority="51"/>
+    <w:lsdException w:name="List Table 7 Colorful Accent 2" w:uiPriority="52"/>
+    <w:lsdException w:name="List Table 1 Light Accent 3" w:uiPriority="46"/>
+    <w:lsdException w:name="List Table 2 Accent 3" w:uiPriority="47"/>
+    <w:lsdException w:name="List Table 3 Accent 3" w:uiPriority="48"/>
+    <w:lsdException w:name="List Table 4 Accent 3" w:uiPriority="49"/>
+    <w:lsdException w:name="List Table 5 Dark Accent 3" w:uiPriority="50"/>
+    <w:lsdException w:name="List Table 6 Colorful Accent 3" w:uiPriority="51"/>
+    <w:lsdException w:name="List Table 7 Colorful Accent 3" w:uiPriority="52"/>
+    <w:lsdException w:name="List Table 1 Light Accent 4" w:uiPriority="46"/>
+    <w:lsdException w:name="List Table 2 Accent 4" w:uiPriority="47"/>
+    <w:lsdException w:name="List Table 3 Accent 4" w:uiPriority="48"/>
+    <w:lsdException w:name="List Table 4 Accent 4" w:uiPriority="49"/>
+    <w:lsdException w:name="List Table 5 Dark Accent 4" w:uiPriority="50"/>
+    <w:lsdException w:name="List Table 6 Colorful Accent 4" w:uiPriority="51"/>
+    <w:lsdException w:name="List Table 7 Colorful Accent 4" w:uiPriority="52"/>
+    <w:lsdException w:name="List Table 1 Light Accent 5" w:uiPriority="46"/>
+    <w:lsdException w:name="List Table 2 Accent 5" w:uiPriority="47"/>
+    <w:lsdException w:name="List Table 3 Accent 5" w:uiPriority="48"/>
+    <w:lsdException w:name="List Table 4 Accent 5" w:uiPriority="49"/>
+    <w:lsdException w:name="List Table 5 Dark Accent 5" w:uiPriority="50"/>
+    <w:lsdException w:name="List Table 6 Colorful Accent 5" w:uiPriority="51"/>
+    <w:lsdException w:name="List Table 7 Colorful Accent 5" w:uiPriority="52"/>
+    <w:lsdException w:name="List Table 1 Light Accent 6" w:uiPriority="46"/>
+    <w:lsdException w:name="List Table 2 Accent 6" w:uiPriority="47"/>
+    <w:lsdException w:name="List Table 3 Accent 6" w:uiPriority="48"/>
+    <w:lsdException w:name="List Table 4 Accent 6" w:uiPriority="49"/>
+    <w:lsdException w:name="List Table 5 Dark Accent 6" w:uiPriority="50"/>
+    <w:lsdException w:name="List Table 6 Colorful Accent 6" w:uiPriority="51"/>
+    <w:lsdException w:name="List Table 7 Colorful Accent 6" w:uiPriority="52"/>
+    <w:lsdException w:name="Mention" w:semiHidden="1" w:unhideWhenUsed="1"/>
+    <w:lsdException w:name="Smart Hyperlink" w:semiHidden="1" w:unhideWhenUsed="1"/>
+    <w:lsdException w:name="Hashtag" w:semiHidden="1" w:unhideWhenUsed="1"/>
+    <w:lsdException w:name="Unresolved Mention" w:semiHidden="1" w:unhideWhenUsed="1"/>
+    <w:lsdException w:name="Smart Link" w:semiHidden="1" w:unhideWhenUsed="1"/>
   </w:latentStyles>
   <w:style w:type="paragraph" w:default="1" w:styleId="Normal">
     <w:name w:val="Normal"/>
@@ -6447,588 +6730,8 @@
     <w:tblPr>
       <w:tblStyleRowBandSize w:val="1"/>
       <w:tblStyleColBandSize w:val="1"/>
-      <w:tblInd w:w="0" w:type="dxa"/>
       <w:tblCellMar>
-        <w:top w:w="0" w:type="dxa"/>
         <w:left w:w="115" w:type="dxa"/>
-        <w:bottom w:w="0" w:type="dxa"/>
-        <w:right w:w="115" w:type="dxa"/>
-      </w:tblCellMar>
-    </w:tblPr>
-    <w:tcPr>
-      <w:shd w:val="clear" w:color="auto" w:fill="DBE5F1"/>
-    </w:tcPr>
-    <w:tblStylePr w:type="firstRow">
-      <w:rPr>
-        <w:b/>
-        <w:color w:val="FFFFFF"/>
-      </w:rPr>
-      <w:tblPr/>
-      <w:tcPr>
-        <w:tcBorders>
-          <w:top w:val="single" w:sz="4" w:space="0" w:color="FFFFFF"/>
-          <w:left w:val="single" w:sz="4" w:space="0" w:color="FFFFFF"/>
-          <w:right w:val="single" w:sz="4" w:space="0" w:color="FFFFFF"/>
-          <w:insideH w:val="nil"/>
-          <w:insideV w:val="nil"/>
-        </w:tcBorders>
-        <w:shd w:val="clear" w:color="auto" w:fill="4F81BD"/>
-      </w:tcPr>
-    </w:tblStylePr>
-    <w:tblStylePr w:type="lastRow">
-      <w:rPr>
-        <w:b/>
-        <w:color w:val="FFFFFF"/>
-      </w:rPr>
-      <w:tblPr/>
-      <w:tcPr>
-        <w:tcBorders>
-          <w:left w:val="single" w:sz="4" w:space="0" w:color="FFFFFF"/>
-          <w:bottom w:val="single" w:sz="4" w:space="0" w:color="FFFFFF"/>
-          <w:right w:val="single" w:sz="4" w:space="0" w:color="FFFFFF"/>
-          <w:insideH w:val="nil"/>
-          <w:insideV w:val="nil"/>
-        </w:tcBorders>
-        <w:shd w:val="clear" w:color="auto" w:fill="4F81BD"/>
-      </w:tcPr>
-    </w:tblStylePr>
-    <w:tblStylePr w:type="firstCol">
-      <w:rPr>
-        <w:b/>
-        <w:color w:val="FFFFFF"/>
-      </w:rPr>
-      <w:tblPr/>
-      <w:tcPr>
-        <w:tcBorders>
-          <w:top w:val="single" w:sz="4" w:space="0" w:color="FFFFFF"/>
-          <w:left w:val="single" w:sz="4" w:space="0" w:color="FFFFFF"/>
-          <w:bottom w:val="single" w:sz="4" w:space="0" w:color="FFFFFF"/>
-          <w:insideV w:val="nil"/>
-        </w:tcBorders>
-        <w:shd w:val="clear" w:color="auto" w:fill="4F81BD"/>
-      </w:tcPr>
-    </w:tblStylePr>
-    <w:tblStylePr w:type="lastCol">
-      <w:rPr>
-        <w:b/>
-        <w:color w:val="FFFFFF"/>
-      </w:rPr>
-      <w:tblPr/>
-      <w:tcPr>
-        <w:tcBorders>
-          <w:top w:val="single" w:sz="4" w:space="0" w:color="FFFFFF"/>
-          <w:bottom w:val="single" w:sz="4" w:space="0" w:color="FFFFFF"/>
-          <w:right w:val="single" w:sz="4" w:space="0" w:color="FFFFFF"/>
-          <w:insideV w:val="nil"/>
-        </w:tcBorders>
-        <w:shd w:val="clear" w:color="auto" w:fill="4F81BD"/>
-      </w:tcPr>
-    </w:tblStylePr>
-    <w:tblStylePr w:type="band1Vert">
-      <w:tblPr/>
-      <w:tcPr>
-        <w:shd w:val="clear" w:color="auto" w:fill="B8CCE4"/>
-      </w:tcPr>
-    </w:tblStylePr>
-    <w:tblStylePr w:type="band1Horz">
-      <w:tblPr/>
-      <w:tcPr>
-        <w:shd w:val="clear" w:color="auto" w:fill="B8CCE4"/>
-      </w:tcPr>
-    </w:tblStylePr>
-  </w:style>
-  <w:style w:type="paragraph" w:styleId="ListParagraph">
-    <w:name w:val="List Paragraph"/>
-    <w:basedOn w:val="Normal"/>
-    <w:uiPriority w:val="34"/>
-    <w:qFormat/>
-    <w:rsid w:val="007B3FF2"/>
-    <w:pPr>
-      <w:ind w:left="720"/>
-      <w:contextualSpacing/>
-    </w:pPr>
-    <w:rPr>
-      <w:szCs w:val="28"/>
-    </w:rPr>
-  </w:style>
-  <w:style w:type="paragraph" w:customStyle="1" w:styleId="c36">
-    <w:name w:val="c36"/>
-    <w:basedOn w:val="Normal"/>
-    <w:rsid w:val="00A802DE"/>
-    <w:pPr>
-      <w:spacing w:before="100" w:beforeAutospacing="1" w:after="100" w:afterAutospacing="1" w:line="240" w:lineRule="auto"/>
-    </w:pPr>
-    <w:rPr>
-      <w:rFonts w:ascii="Times New Roman" w:eastAsia="Times New Roman" w:hAnsi="Times New Roman" w:cs="Times New Roman"/>
-      <w:sz w:val="24"/>
-      <w:szCs w:val="24"/>
-      <w:lang w:val="en-CA" w:eastAsia="en-CA" w:bidi="ar-SA"/>
-    </w:rPr>
-  </w:style>
-  <w:style w:type="character" w:customStyle="1" w:styleId="c0">
-    <w:name w:val="c0"/>
-    <w:basedOn w:val="DefaultParagraphFont"/>
-    <w:rsid w:val="00A802DE"/>
-  </w:style>
-  <w:style w:type="paragraph" w:customStyle="1" w:styleId="c8">
-    <w:name w:val="c8"/>
-    <w:basedOn w:val="Normal"/>
-    <w:rsid w:val="00A802DE"/>
-    <w:pPr>
-      <w:spacing w:before="100" w:beforeAutospacing="1" w:after="100" w:afterAutospacing="1" w:line="240" w:lineRule="auto"/>
-    </w:pPr>
-    <w:rPr>
-      <w:rFonts w:ascii="Times New Roman" w:eastAsia="Times New Roman" w:hAnsi="Times New Roman" w:cs="Times New Roman"/>
-      <w:sz w:val="24"/>
-      <w:szCs w:val="24"/>
-      <w:lang w:val="en-CA" w:eastAsia="en-CA" w:bidi="ar-SA"/>
-    </w:rPr>
-  </w:style>
-  <w:style w:type="paragraph" w:customStyle="1" w:styleId="c5">
-    <w:name w:val="c5"/>
-    <w:basedOn w:val="Normal"/>
-    <w:rsid w:val="00A802DE"/>
-    <w:pPr>
-      <w:spacing w:before="100" w:beforeAutospacing="1" w:after="100" w:afterAutospacing="1" w:line="240" w:lineRule="auto"/>
-    </w:pPr>
-    <w:rPr>
-      <w:rFonts w:ascii="Times New Roman" w:eastAsia="Times New Roman" w:hAnsi="Times New Roman" w:cs="Times New Roman"/>
-      <w:sz w:val="24"/>
-      <w:szCs w:val="24"/>
-      <w:lang w:val="en-CA" w:eastAsia="en-CA" w:bidi="ar-SA"/>
-    </w:rPr>
-  </w:style>
-  <w:style w:type="paragraph" w:customStyle="1" w:styleId="c38">
-    <w:name w:val="c38"/>
-    <w:basedOn w:val="Normal"/>
-    <w:rsid w:val="00A802DE"/>
-    <w:pPr>
-      <w:spacing w:before="100" w:beforeAutospacing="1" w:after="100" w:afterAutospacing="1" w:line="240" w:lineRule="auto"/>
-    </w:pPr>
-    <w:rPr>
-      <w:rFonts w:ascii="Times New Roman" w:eastAsia="Times New Roman" w:hAnsi="Times New Roman" w:cs="Times New Roman"/>
-      <w:sz w:val="24"/>
-      <w:szCs w:val="24"/>
-      <w:lang w:val="en-CA" w:eastAsia="en-CA" w:bidi="ar-SA"/>
-    </w:rPr>
-  </w:style>
-  <w:style w:type="paragraph" w:customStyle="1" w:styleId="c34">
-    <w:name w:val="c34"/>
-    <w:basedOn w:val="Normal"/>
-    <w:rsid w:val="00A802DE"/>
-    <w:pPr>
-      <w:spacing w:before="100" w:beforeAutospacing="1" w:after="100" w:afterAutospacing="1" w:line="240" w:lineRule="auto"/>
-    </w:pPr>
-    <w:rPr>
-      <w:rFonts w:ascii="Times New Roman" w:eastAsia="Times New Roman" w:hAnsi="Times New Roman" w:cs="Times New Roman"/>
-      <w:sz w:val="24"/>
-      <w:szCs w:val="24"/>
-      <w:lang w:val="en-CA" w:eastAsia="en-CA" w:bidi="ar-SA"/>
-    </w:rPr>
-  </w:style>
-  <w:style w:type="paragraph" w:styleId="BalloonText">
-    <w:name w:val="Balloon Text"/>
-    <w:basedOn w:val="Normal"/>
-    <w:link w:val="BalloonTextChar"/>
-    <w:uiPriority w:val="99"/>
-    <w:semiHidden/>
-    <w:unhideWhenUsed/>
-    <w:rsid w:val="00183A9C"/>
-    <w:pPr>
-      <w:spacing w:line="240" w:lineRule="auto"/>
-    </w:pPr>
-    <w:rPr>
-      <w:rFonts w:ascii="Segoe UI" w:hAnsi="Segoe UI" w:cs="Segoe UI"/>
-      <w:sz w:val="18"/>
-    </w:rPr>
-  </w:style>
-  <w:style w:type="character" w:customStyle="1" w:styleId="BalloonTextChar">
-    <w:name w:val="Balloon Text Char"/>
-    <w:basedOn w:val="DefaultParagraphFont"/>
-    <w:link w:val="BalloonText"/>
-    <w:uiPriority w:val="99"/>
-    <w:semiHidden/>
-    <w:rsid w:val="00183A9C"/>
-    <w:rPr>
-      <w:rFonts w:ascii="Segoe UI" w:hAnsi="Segoe UI" w:cs="Segoe UI"/>
-      <w:sz w:val="18"/>
-    </w:rPr>
-  </w:style>
-  <w:style w:type="character" w:styleId="Hyperlink">
-    <w:name w:val="Hyperlink"/>
-    <w:basedOn w:val="DefaultParagraphFont"/>
-    <w:uiPriority w:val="99"/>
-    <w:unhideWhenUsed/>
-    <w:rsid w:val="00FC3DB6"/>
-    <w:rPr>
-      <w:color w:val="0000FF" w:themeColor="hyperlink"/>
-      <w:u w:val="single"/>
-    </w:rPr>
-  </w:style>
-  <w:style w:type="character" w:styleId="FollowedHyperlink">
-    <w:name w:val="FollowedHyperlink"/>
-    <w:basedOn w:val="DefaultParagraphFont"/>
-    <w:uiPriority w:val="99"/>
-    <w:semiHidden/>
-    <w:unhideWhenUsed/>
-    <w:rsid w:val="006A1879"/>
-    <w:rPr>
-      <w:color w:val="800080" w:themeColor="followedHyperlink"/>
-      <w:u w:val="single"/>
-    </w:rPr>
-  </w:style>
-</w:styles>
-</file>
-
-<file path=word/stylesWithEffects.xml><?xml version="1.0" encoding="utf-8"?>
-<w:styles xmlns:wpc="http://schemas.microsoft.com/office/word/2010/wordprocessingCanvas" xmlns:mc="http://schemas.openxmlformats.org/markup-compatibility/2006" xmlns:o="urn:schemas-microsoft-com:office:office" xmlns:r="http://schemas.openxmlformats.org/officeDocument/2006/relationships" xmlns:m="http://schemas.openxmlformats.org/officeDocument/2006/math" xmlns:v="urn:schemas-microsoft-com:vml" xmlns:wp14="http://schemas.microsoft.com/office/word/2010/wordprocessingDrawing" xmlns:wp="http://schemas.openxmlformats.org/drawingml/2006/wordprocessingDrawing" xmlns:w10="urn:schemas-microsoft-com:office:word" xmlns:w="http://schemas.openxmlformats.org/wordprocessingml/2006/main" xmlns:w14="http://schemas.microsoft.com/office/word/2010/wordml" xmlns:wpg="http://schemas.microsoft.com/office/word/2010/wordprocessingGroup" xmlns:wpi="http://schemas.microsoft.com/office/word/2010/wordprocessingInk" xmlns:wne="http://schemas.microsoft.com/office/word/2006/wordml" xmlns:wps="http://schemas.microsoft.com/office/word/2010/wordprocessingShape" mc:Ignorable="w14 wp14">
-  <w:docDefaults>
-    <w:rPrDefault>
-      <w:rPr>
-        <w:rFonts w:ascii="Arial" w:eastAsia="Arial" w:hAnsi="Arial" w:cs="Arial"/>
-        <w:sz w:val="22"/>
-        <w:szCs w:val="22"/>
-        <w:lang w:val="en-US" w:eastAsia="en-US" w:bidi="bn-IN"/>
-      </w:rPr>
-    </w:rPrDefault>
-    <w:pPrDefault>
-      <w:pPr>
-        <w:spacing w:line="276" w:lineRule="auto"/>
-      </w:pPr>
-    </w:pPrDefault>
-  </w:docDefaults>
-  <w:latentStyles w:defLockedState="0" w:defUIPriority="99" w:defSemiHidden="1" w:defUnhideWhenUsed="1" w:defQFormat="0" w:count="267">
-    <w:lsdException w:name="Normal" w:semiHidden="0" w:uiPriority="0" w:unhideWhenUsed="0" w:qFormat="1"/>
-    <w:lsdException w:name="heading 1" w:semiHidden="0" w:uiPriority="9" w:unhideWhenUsed="0" w:qFormat="1"/>
-    <w:lsdException w:name="heading 2" w:uiPriority="9" w:qFormat="1"/>
-    <w:lsdException w:name="heading 3" w:uiPriority="9" w:qFormat="1"/>
-    <w:lsdException w:name="heading 4" w:uiPriority="9" w:qFormat="1"/>
-    <w:lsdException w:name="heading 5" w:uiPriority="9" w:qFormat="1"/>
-    <w:lsdException w:name="heading 6" w:uiPriority="9" w:qFormat="1"/>
-    <w:lsdException w:name="heading 7" w:uiPriority="9" w:qFormat="1"/>
-    <w:lsdException w:name="heading 8" w:uiPriority="9" w:qFormat="1"/>
-    <w:lsdException w:name="heading 9" w:uiPriority="9" w:qFormat="1"/>
-    <w:lsdException w:name="toc 1" w:uiPriority="39"/>
-    <w:lsdException w:name="toc 2" w:uiPriority="39"/>
-    <w:lsdException w:name="toc 3" w:uiPriority="39"/>
-    <w:lsdException w:name="toc 4" w:uiPriority="39"/>
-    <w:lsdException w:name="toc 5" w:uiPriority="39"/>
-    <w:lsdException w:name="toc 6" w:uiPriority="39"/>
-    <w:lsdException w:name="toc 7" w:uiPriority="39"/>
-    <w:lsdException w:name="toc 8" w:uiPriority="39"/>
-    <w:lsdException w:name="toc 9" w:uiPriority="39"/>
-    <w:lsdException w:name="caption" w:uiPriority="35" w:qFormat="1"/>
-    <w:lsdException w:name="Title" w:semiHidden="0" w:uiPriority="10" w:unhideWhenUsed="0" w:qFormat="1"/>
-    <w:lsdException w:name="Default Paragraph Font" w:uiPriority="1"/>
-    <w:lsdException w:name="Subtitle" w:semiHidden="0" w:uiPriority="11" w:unhideWhenUsed="0" w:qFormat="1"/>
-    <w:lsdException w:name="Strong" w:semiHidden="0" w:uiPriority="22" w:unhideWhenUsed="0" w:qFormat="1"/>
-    <w:lsdException w:name="Emphasis" w:semiHidden="0" w:uiPriority="20" w:unhideWhenUsed="0" w:qFormat="1"/>
-    <w:lsdException w:name="Normal Table" w:semiHidden="0" w:unhideWhenUsed="0"/>
-    <w:lsdException w:name="Table Web 3" w:semiHidden="0" w:unhideWhenUsed="0"/>
-    <w:lsdException w:name="Table Grid" w:semiHidden="0" w:uiPriority="39" w:unhideWhenUsed="0"/>
-    <w:lsdException w:name="Table Theme" w:semiHidden="0" w:unhideWhenUsed="0"/>
-    <w:lsdException w:name="Placeholder Text" w:unhideWhenUsed="0"/>
-    <w:lsdException w:name="No Spacing" w:semiHidden="0" w:uiPriority="1" w:unhideWhenUsed="0" w:qFormat="1"/>
-    <w:lsdException w:name="Light Shading" w:semiHidden="0" w:uiPriority="60" w:unhideWhenUsed="0"/>
-    <w:lsdException w:name="Light List" w:semiHidden="0" w:uiPriority="61" w:unhideWhenUsed="0"/>
-    <w:lsdException w:name="Light Grid" w:semiHidden="0" w:uiPriority="62" w:unhideWhenUsed="0"/>
-    <w:lsdException w:name="Medium Shading 1" w:semiHidden="0" w:uiPriority="63" w:unhideWhenUsed="0"/>
-    <w:lsdException w:name="Medium Shading 2" w:semiHidden="0" w:uiPriority="64" w:unhideWhenUsed="0"/>
-    <w:lsdException w:name="Medium List 1" w:semiHidden="0" w:uiPriority="65" w:unhideWhenUsed="0"/>
-    <w:lsdException w:name="Medium List 2" w:semiHidden="0" w:uiPriority="66" w:unhideWhenUsed="0"/>
-    <w:lsdException w:name="Medium Grid 1" w:semiHidden="0" w:uiPriority="67" w:unhideWhenUsed="0"/>
-    <w:lsdException w:name="Medium Grid 2" w:semiHidden="0" w:uiPriority="68" w:unhideWhenUsed="0"/>
-    <w:lsdException w:name="Medium Grid 3" w:semiHidden="0" w:uiPriority="69" w:unhideWhenUsed="0"/>
-    <w:lsdException w:name="Dark List" w:semiHidden="0" w:uiPriority="70" w:unhideWhenUsed="0"/>
-    <w:lsdException w:name="Colorful Shading" w:semiHidden="0" w:uiPriority="71" w:unhideWhenUsed="0"/>
-    <w:lsdException w:name="Colorful List" w:semiHidden="0" w:uiPriority="72" w:unhideWhenUsed="0"/>
-    <w:lsdException w:name="Colorful Grid" w:semiHidden="0" w:uiPriority="73" w:unhideWhenUsed="0"/>
-    <w:lsdException w:name="Light Shading Accent 1" w:semiHidden="0" w:uiPriority="60" w:unhideWhenUsed="0"/>
-    <w:lsdException w:name="Light List Accent 1" w:semiHidden="0" w:uiPriority="61" w:unhideWhenUsed="0"/>
-    <w:lsdException w:name="Light Grid Accent 1" w:semiHidden="0" w:uiPriority="62" w:unhideWhenUsed="0"/>
-    <w:lsdException w:name="Medium Shading 1 Accent 1" w:semiHidden="0" w:uiPriority="63" w:unhideWhenUsed="0"/>
-    <w:lsdException w:name="Medium Shading 2 Accent 1" w:semiHidden="0" w:uiPriority="64" w:unhideWhenUsed="0"/>
-    <w:lsdException w:name="Medium List 1 Accent 1" w:semiHidden="0" w:uiPriority="65" w:unhideWhenUsed="0"/>
-    <w:lsdException w:name="Revision" w:unhideWhenUsed="0"/>
-    <w:lsdException w:name="List Paragraph" w:semiHidden="0" w:uiPriority="34" w:unhideWhenUsed="0" w:qFormat="1"/>
-    <w:lsdException w:name="Quote" w:semiHidden="0" w:uiPriority="29" w:unhideWhenUsed="0" w:qFormat="1"/>
-    <w:lsdException w:name="Intense Quote" w:semiHidden="0" w:uiPriority="30" w:unhideWhenUsed="0" w:qFormat="1"/>
-    <w:lsdException w:name="Medium List 2 Accent 1" w:semiHidden="0" w:uiPriority="66" w:unhideWhenUsed="0"/>
-    <w:lsdException w:name="Medium Grid 1 Accent 1" w:semiHidden="0" w:uiPriority="67" w:unhideWhenUsed="0"/>
-    <w:lsdException w:name="Medium Grid 2 Accent 1" w:semiHidden="0" w:uiPriority="68" w:unhideWhenUsed="0"/>
-    <w:lsdException w:name="Medium Grid 3 Accent 1" w:semiHidden="0" w:uiPriority="69" w:unhideWhenUsed="0"/>
-    <w:lsdException w:name="Dark List Accent 1" w:semiHidden="0" w:uiPriority="70" w:unhideWhenUsed="0"/>
-    <w:lsdException w:name="Colorful Shading Accent 1" w:semiHidden="0" w:uiPriority="71" w:unhideWhenUsed="0"/>
-    <w:lsdException w:name="Colorful List Accent 1" w:semiHidden="0" w:uiPriority="72" w:unhideWhenUsed="0"/>
-    <w:lsdException w:name="Colorful Grid Accent 1" w:semiHidden="0" w:uiPriority="73" w:unhideWhenUsed="0"/>
-    <w:lsdException w:name="Light Shading Accent 2" w:semiHidden="0" w:uiPriority="60" w:unhideWhenUsed="0"/>
-    <w:lsdException w:name="Light List Accent 2" w:semiHidden="0" w:uiPriority="61" w:unhideWhenUsed="0"/>
-    <w:lsdException w:name="Light Grid Accent 2" w:semiHidden="0" w:uiPriority="62" w:unhideWhenUsed="0"/>
-    <w:lsdException w:name="Medium Shading 1 Accent 2" w:semiHidden="0" w:uiPriority="63" w:unhideWhenUsed="0"/>
-    <w:lsdException w:name="Medium Shading 2 Accent 2" w:semiHidden="0" w:uiPriority="64" w:unhideWhenUsed="0"/>
-    <w:lsdException w:name="Medium List 1 Accent 2" w:semiHidden="0" w:uiPriority="65" w:unhideWhenUsed="0"/>
-    <w:lsdException w:name="Medium List 2 Accent 2" w:semiHidden="0" w:uiPriority="66" w:unhideWhenUsed="0"/>
-    <w:lsdException w:name="Medium Grid 1 Accent 2" w:semiHidden="0" w:uiPriority="67" w:unhideWhenUsed="0"/>
-    <w:lsdException w:name="Medium Grid 2 Accent 2" w:semiHidden="0" w:uiPriority="68" w:unhideWhenUsed="0"/>
-    <w:lsdException w:name="Medium Grid 3 Accent 2" w:semiHidden="0" w:uiPriority="69" w:unhideWhenUsed="0"/>
-    <w:lsdException w:name="Dark List Accent 2" w:semiHidden="0" w:uiPriority="70" w:unhideWhenUsed="0"/>
-    <w:lsdException w:name="Colorful Shading Accent 2" w:semiHidden="0" w:uiPriority="71" w:unhideWhenUsed="0"/>
-    <w:lsdException w:name="Colorful List Accent 2" w:semiHidden="0" w:uiPriority="72" w:unhideWhenUsed="0"/>
-    <w:lsdException w:name="Colorful Grid Accent 2" w:semiHidden="0" w:uiPriority="73" w:unhideWhenUsed="0"/>
-    <w:lsdException w:name="Light Shading Accent 3" w:semiHidden="0" w:uiPriority="60" w:unhideWhenUsed="0"/>
-    <w:lsdException w:name="Light List Accent 3" w:semiHidden="0" w:uiPriority="61" w:unhideWhenUsed="0"/>
-    <w:lsdException w:name="Light Grid Accent 3" w:semiHidden="0" w:uiPriority="62" w:unhideWhenUsed="0"/>
-    <w:lsdException w:name="Medium Shading 1 Accent 3" w:semiHidden="0" w:uiPriority="63" w:unhideWhenUsed="0"/>
-    <w:lsdException w:name="Medium Shading 2 Accent 3" w:semiHidden="0" w:uiPriority="64" w:unhideWhenUsed="0"/>
-    <w:lsdException w:name="Medium List 1 Accent 3" w:semiHidden="0" w:uiPriority="65" w:unhideWhenUsed="0"/>
-    <w:lsdException w:name="Medium List 2 Accent 3" w:semiHidden="0" w:uiPriority="66" w:unhideWhenUsed="0"/>
-    <w:lsdException w:name="Medium Grid 1 Accent 3" w:semiHidden="0" w:uiPriority="67" w:unhideWhenUsed="0"/>
-    <w:lsdException w:name="Medium Grid 2 Accent 3" w:semiHidden="0" w:uiPriority="68" w:unhideWhenUsed="0"/>
-    <w:lsdException w:name="Medium Grid 3 Accent 3" w:semiHidden="0" w:uiPriority="69" w:unhideWhenUsed="0"/>
-    <w:lsdException w:name="Dark List Accent 3" w:semiHidden="0" w:uiPriority="70" w:unhideWhenUsed="0"/>
-    <w:lsdException w:name="Colorful Shading Accent 3" w:semiHidden="0" w:uiPriority="71" w:unhideWhenUsed="0"/>
-    <w:lsdException w:name="Colorful List Accent 3" w:semiHidden="0" w:uiPriority="72" w:unhideWhenUsed="0"/>
-    <w:lsdException w:name="Colorful Grid Accent 3" w:semiHidden="0" w:uiPriority="73" w:unhideWhenUsed="0"/>
-    <w:lsdException w:name="Light Shading Accent 4" w:semiHidden="0" w:uiPriority="60" w:unhideWhenUsed="0"/>
-    <w:lsdException w:name="Light List Accent 4" w:semiHidden="0" w:uiPriority="61" w:unhideWhenUsed="0"/>
-    <w:lsdException w:name="Light Grid Accent 4" w:semiHidden="0" w:uiPriority="62" w:unhideWhenUsed="0"/>
-    <w:lsdException w:name="Medium Shading 1 Accent 4" w:semiHidden="0" w:uiPriority="63" w:unhideWhenUsed="0"/>
-    <w:lsdException w:name="Medium Shading 2 Accent 4" w:semiHidden="0" w:uiPriority="64" w:unhideWhenUsed="0"/>
-    <w:lsdException w:name="Medium List 1 Accent 4" w:semiHidden="0" w:uiPriority="65" w:unhideWhenUsed="0"/>
-    <w:lsdException w:name="Medium List 2 Accent 4" w:semiHidden="0" w:uiPriority="66" w:unhideWhenUsed="0"/>
-    <w:lsdException w:name="Medium Grid 1 Accent 4" w:semiHidden="0" w:uiPriority="67" w:unhideWhenUsed="0"/>
-    <w:lsdException w:name="Medium Grid 2 Accent 4" w:semiHidden="0" w:uiPriority="68" w:unhideWhenUsed="0"/>
-    <w:lsdException w:name="Medium Grid 3 Accent 4" w:semiHidden="0" w:uiPriority="69" w:unhideWhenUsed="0"/>
-    <w:lsdException w:name="Dark List Accent 4" w:semiHidden="0" w:uiPriority="70" w:unhideWhenUsed="0"/>
-    <w:lsdException w:name="Colorful Shading Accent 4" w:semiHidden="0" w:uiPriority="71" w:unhideWhenUsed="0"/>
-    <w:lsdException w:name="Colorful List Accent 4" w:semiHidden="0" w:uiPriority="72" w:unhideWhenUsed="0"/>
-    <w:lsdException w:name="Colorful Grid Accent 4" w:semiHidden="0" w:uiPriority="73" w:unhideWhenUsed="0"/>
-    <w:lsdException w:name="Light Shading Accent 5" w:semiHidden="0" w:uiPriority="60" w:unhideWhenUsed="0"/>
-    <w:lsdException w:name="Light List Accent 5" w:semiHidden="0" w:uiPriority="61" w:unhideWhenUsed="0"/>
-    <w:lsdException w:name="Light Grid Accent 5" w:semiHidden="0" w:uiPriority="62" w:unhideWhenUsed="0"/>
-    <w:lsdException w:name="Medium Shading 1 Accent 5" w:semiHidden="0" w:uiPriority="63" w:unhideWhenUsed="0"/>
-    <w:lsdException w:name="Medium Shading 2 Accent 5" w:semiHidden="0" w:uiPriority="64" w:unhideWhenUsed="0"/>
-    <w:lsdException w:name="Medium List 1 Accent 5" w:semiHidden="0" w:uiPriority="65" w:unhideWhenUsed="0"/>
-    <w:lsdException w:name="Medium List 2 Accent 5" w:semiHidden="0" w:uiPriority="66" w:unhideWhenUsed="0"/>
-    <w:lsdException w:name="Medium Grid 1 Accent 5" w:semiHidden="0" w:uiPriority="67" w:unhideWhenUsed="0"/>
-    <w:lsdException w:name="Medium Grid 2 Accent 5" w:semiHidden="0" w:uiPriority="68" w:unhideWhenUsed="0"/>
-    <w:lsdException w:name="Medium Grid 3 Accent 5" w:semiHidden="0" w:uiPriority="69" w:unhideWhenUsed="0"/>
-    <w:lsdException w:name="Dark List Accent 5" w:semiHidden="0" w:uiPriority="70" w:unhideWhenUsed="0"/>
-    <w:lsdException w:name="Colorful Shading Accent 5" w:semiHidden="0" w:uiPriority="71" w:unhideWhenUsed="0"/>
-    <w:lsdException w:name="Colorful List Accent 5" w:semiHidden="0" w:uiPriority="72" w:unhideWhenUsed="0"/>
-    <w:lsdException w:name="Colorful Grid Accent 5" w:semiHidden="0" w:uiPriority="73" w:unhideWhenUsed="0"/>
-    <w:lsdException w:name="Light Shading Accent 6" w:semiHidden="0" w:uiPriority="60" w:unhideWhenUsed="0"/>
-    <w:lsdException w:name="Light List Accent 6" w:semiHidden="0" w:uiPriority="61" w:unhideWhenUsed="0"/>
-    <w:lsdException w:name="Light Grid Accent 6" w:semiHidden="0" w:uiPriority="62" w:unhideWhenUsed="0"/>
-    <w:lsdException w:name="Medium Shading 1 Accent 6" w:semiHidden="0" w:uiPriority="63" w:unhideWhenUsed="0"/>
-    <w:lsdException w:name="Medium Shading 2 Accent 6" w:semiHidden="0" w:uiPriority="64" w:unhideWhenUsed="0"/>
-    <w:lsdException w:name="Medium List 1 Accent 6" w:semiHidden="0" w:uiPriority="65" w:unhideWhenUsed="0"/>
-    <w:lsdException w:name="Medium List 2 Accent 6" w:semiHidden="0" w:uiPriority="66" w:unhideWhenUsed="0"/>
-    <w:lsdException w:name="Medium Grid 1 Accent 6" w:semiHidden="0" w:uiPriority="67" w:unhideWhenUsed="0"/>
-    <w:lsdException w:name="Medium Grid 2 Accent 6" w:semiHidden="0" w:uiPriority="68" w:unhideWhenUsed="0"/>
-    <w:lsdException w:name="Medium Grid 3 Accent 6" w:semiHidden="0" w:uiPriority="69" w:unhideWhenUsed="0"/>
-    <w:lsdException w:name="Dark List Accent 6" w:semiHidden="0" w:uiPriority="70" w:unhideWhenUsed="0"/>
-    <w:lsdException w:name="Colorful Shading Accent 6" w:semiHidden="0" w:uiPriority="71" w:unhideWhenUsed="0"/>
-    <w:lsdException w:name="Colorful List Accent 6" w:semiHidden="0" w:uiPriority="72" w:unhideWhenUsed="0"/>
-    <w:lsdException w:name="Colorful Grid Accent 6" w:semiHidden="0" w:uiPriority="73" w:unhideWhenUsed="0"/>
-    <w:lsdException w:name="Subtle Emphasis" w:semiHidden="0" w:uiPriority="19" w:unhideWhenUsed="0" w:qFormat="1"/>
-    <w:lsdException w:name="Intense Emphasis" w:semiHidden="0" w:uiPriority="21" w:unhideWhenUsed="0" w:qFormat="1"/>
-    <w:lsdException w:name="Subtle Reference" w:semiHidden="0" w:uiPriority="31" w:unhideWhenUsed="0" w:qFormat="1"/>
-    <w:lsdException w:name="Intense Reference" w:semiHidden="0" w:uiPriority="32" w:unhideWhenUsed="0" w:qFormat="1"/>
-    <w:lsdException w:name="Book Title" w:semiHidden="0" w:uiPriority="33" w:unhideWhenUsed="0" w:qFormat="1"/>
-    <w:lsdException w:name="Bibliography" w:uiPriority="37"/>
-    <w:lsdException w:name="TOC Heading" w:uiPriority="39" w:qFormat="1"/>
-  </w:latentStyles>
-  <w:style w:type="paragraph" w:default="1" w:styleId="Normal">
-    <w:name w:val="Normal"/>
-    <w:qFormat/>
-  </w:style>
-  <w:style w:type="paragraph" w:styleId="Heading1">
-    <w:name w:val="heading 1"/>
-    <w:basedOn w:val="Normal"/>
-    <w:next w:val="Normal"/>
-    <w:uiPriority w:val="9"/>
-    <w:qFormat/>
-    <w:pPr>
-      <w:keepNext/>
-      <w:keepLines/>
-      <w:spacing w:before="400" w:after="120"/>
-      <w:outlineLvl w:val="0"/>
-    </w:pPr>
-    <w:rPr>
-      <w:sz w:val="40"/>
-      <w:szCs w:val="40"/>
-    </w:rPr>
-  </w:style>
-  <w:style w:type="paragraph" w:styleId="Heading2">
-    <w:name w:val="heading 2"/>
-    <w:basedOn w:val="Normal"/>
-    <w:next w:val="Normal"/>
-    <w:uiPriority w:val="9"/>
-    <w:semiHidden/>
-    <w:unhideWhenUsed/>
-    <w:qFormat/>
-    <w:pPr>
-      <w:keepNext/>
-      <w:keepLines/>
-      <w:spacing w:before="360" w:after="120"/>
-      <w:outlineLvl w:val="1"/>
-    </w:pPr>
-    <w:rPr>
-      <w:sz w:val="32"/>
-      <w:szCs w:val="32"/>
-    </w:rPr>
-  </w:style>
-  <w:style w:type="paragraph" w:styleId="Heading3">
-    <w:name w:val="heading 3"/>
-    <w:basedOn w:val="Normal"/>
-    <w:next w:val="Normal"/>
-    <w:uiPriority w:val="9"/>
-    <w:semiHidden/>
-    <w:unhideWhenUsed/>
-    <w:qFormat/>
-    <w:pPr>
-      <w:keepNext/>
-      <w:keepLines/>
-      <w:spacing w:before="320" w:after="80"/>
-      <w:outlineLvl w:val="2"/>
-    </w:pPr>
-    <w:rPr>
-      <w:color w:val="434343"/>
-      <w:sz w:val="28"/>
-      <w:szCs w:val="28"/>
-    </w:rPr>
-  </w:style>
-  <w:style w:type="paragraph" w:styleId="Heading4">
-    <w:name w:val="heading 4"/>
-    <w:basedOn w:val="Normal"/>
-    <w:next w:val="Normal"/>
-    <w:uiPriority w:val="9"/>
-    <w:semiHidden/>
-    <w:unhideWhenUsed/>
-    <w:qFormat/>
-    <w:pPr>
-      <w:keepNext/>
-      <w:keepLines/>
-      <w:spacing w:before="280" w:after="80"/>
-      <w:outlineLvl w:val="3"/>
-    </w:pPr>
-    <w:rPr>
-      <w:color w:val="666666"/>
-      <w:sz w:val="24"/>
-      <w:szCs w:val="24"/>
-    </w:rPr>
-  </w:style>
-  <w:style w:type="paragraph" w:styleId="Heading5">
-    <w:name w:val="heading 5"/>
-    <w:basedOn w:val="Normal"/>
-    <w:next w:val="Normal"/>
-    <w:uiPriority w:val="9"/>
-    <w:semiHidden/>
-    <w:unhideWhenUsed/>
-    <w:qFormat/>
-    <w:pPr>
-      <w:keepNext/>
-      <w:keepLines/>
-      <w:spacing w:before="240" w:after="80"/>
-      <w:outlineLvl w:val="4"/>
-    </w:pPr>
-    <w:rPr>
-      <w:color w:val="666666"/>
-    </w:rPr>
-  </w:style>
-  <w:style w:type="paragraph" w:styleId="Heading6">
-    <w:name w:val="heading 6"/>
-    <w:basedOn w:val="Normal"/>
-    <w:next w:val="Normal"/>
-    <w:uiPriority w:val="9"/>
-    <w:semiHidden/>
-    <w:unhideWhenUsed/>
-    <w:qFormat/>
-    <w:pPr>
-      <w:keepNext/>
-      <w:keepLines/>
-      <w:spacing w:before="240" w:after="80"/>
-      <w:outlineLvl w:val="5"/>
-    </w:pPr>
-    <w:rPr>
-      <w:i/>
-      <w:color w:val="666666"/>
-    </w:rPr>
-  </w:style>
-  <w:style w:type="character" w:default="1" w:styleId="DefaultParagraphFont">
-    <w:name w:val="Default Paragraph Font"/>
-    <w:uiPriority w:val="1"/>
-    <w:semiHidden/>
-    <w:unhideWhenUsed/>
-  </w:style>
-  <w:style w:type="table" w:default="1" w:styleId="TableNormal">
-    <w:name w:val="Normal Table"/>
-    <w:uiPriority w:val="99"/>
-    <w:semiHidden/>
-    <w:unhideWhenUsed/>
-    <w:tblPr>
-      <w:tblInd w:w="0" w:type="dxa"/>
-      <w:tblCellMar>
-        <w:top w:w="0" w:type="dxa"/>
-        <w:left w:w="108" w:type="dxa"/>
-        <w:bottom w:w="0" w:type="dxa"/>
-        <w:right w:w="108" w:type="dxa"/>
-      </w:tblCellMar>
-    </w:tblPr>
-  </w:style>
-  <w:style w:type="numbering" w:default="1" w:styleId="NoList">
-    <w:name w:val="No List"/>
-    <w:uiPriority w:val="99"/>
-    <w:semiHidden/>
-    <w:unhideWhenUsed/>
-  </w:style>
-  <w:style w:type="paragraph" w:styleId="Title">
-    <w:name w:val="Title"/>
-    <w:basedOn w:val="Normal"/>
-    <w:next w:val="Normal"/>
-    <w:uiPriority w:val="10"/>
-    <w:qFormat/>
-    <w:pPr>
-      <w:keepNext/>
-      <w:keepLines/>
-      <w:spacing w:after="60"/>
-    </w:pPr>
-    <w:rPr>
-      <w:sz w:val="52"/>
-      <w:szCs w:val="52"/>
-    </w:rPr>
-  </w:style>
-  <w:style w:type="paragraph" w:styleId="Subtitle">
-    <w:name w:val="Subtitle"/>
-    <w:basedOn w:val="Normal"/>
-    <w:next w:val="Normal"/>
-    <w:uiPriority w:val="11"/>
-    <w:qFormat/>
-    <w:pPr>
-      <w:keepNext/>
-      <w:keepLines/>
-      <w:spacing w:after="320"/>
-    </w:pPr>
-    <w:rPr>
-      <w:color w:val="666666"/>
-      <w:sz w:val="30"/>
-      <w:szCs w:val="30"/>
-    </w:rPr>
-  </w:style>
-  <w:style w:type="table" w:customStyle="1" w:styleId="a">
-    <w:basedOn w:val="TableNormal"/>
-    <w:pPr>
-      <w:spacing w:line="240" w:lineRule="auto"/>
-    </w:pPr>
-    <w:tblPr>
-      <w:tblStyleRowBandSize w:val="1"/>
-      <w:tblStyleColBandSize w:val="1"/>
-      <w:tblInd w:w="0" w:type="dxa"/>
-      <w:tblCellMar>
-        <w:top w:w="0" w:type="dxa"/>
-        <w:left w:w="115" w:type="dxa"/>
-        <w:bottom w:w="0" w:type="dxa"/>
         <w:right w:w="115" w:type="dxa"/>
       </w:tblCellMar>
     </w:tblPr>

</xml_diff>

<commit_message>
post mortem appendix updated
</commit_message>
<xml_diff>
--- a/Deliverable-2/PostMortemReport/Postmortem Report-SRS_Delivery-2.docx
+++ b/Deliverable-2/PostMortemReport/Postmortem Report-SRS_Delivery-2.docx
@@ -4240,8 +4240,6 @@
         <w:rPr>
           <w:rStyle w:val="Hyperlink"/>
           <w:rFonts w:ascii="Times New Roman" w:hAnsi="Times New Roman" w:cs="Times New Roman"/>
-          <w:b/>
-          <w:bCs/>
           <w:color w:val="000000" w:themeColor="text1"/>
           <w:sz w:val="24"/>
           <w:szCs w:val="24"/>
@@ -4252,8 +4250,6 @@
         <w:rPr>
           <w:rStyle w:val="Hyperlink"/>
           <w:rFonts w:ascii="Times New Roman" w:hAnsi="Times New Roman" w:cs="Times New Roman"/>
-          <w:b/>
-          <w:bCs/>
           <w:color w:val="000000" w:themeColor="text1"/>
           <w:sz w:val="24"/>
           <w:szCs w:val="24"/>
@@ -4267,12 +4263,14 @@
         <w:spacing w:line="240" w:lineRule="auto"/>
         <w:ind w:left="709"/>
         <w:rPr>
+          <w:rStyle w:val="Hyperlink"/>
           <w:rFonts w:ascii="Times New Roman" w:hAnsi="Times New Roman" w:cs="Times New Roman"/>
           <w:b/>
           <w:bCs/>
           <w:color w:val="000000" w:themeColor="text1"/>
           <w:sz w:val="24"/>
           <w:szCs w:val="24"/>
+          <w:u w:val="none"/>
         </w:rPr>
       </w:pPr>
       <w:r>
@@ -4287,9 +4285,9 @@
           <w:lang w:val="en-IN" w:eastAsia="en-IN" w:bidi="ar-SA"/>
         </w:rPr>
         <w:drawing>
-          <wp:inline distT="0" distB="0" distL="0" distR="0" wp14:anchorId="5F991160" wp14:editId="607AF080">
-            <wp:extent cx="5938520" cy="3622040"/>
-            <wp:effectExtent l="0" t="0" r="5080" b="0"/>
+          <wp:inline distT="0" distB="0" distL="0" distR="0" wp14:anchorId="5F991160" wp14:editId="153EE19C">
+            <wp:extent cx="5938520" cy="5161280"/>
+            <wp:effectExtent l="0" t="0" r="5080" b="1270"/>
             <wp:docPr id="2" name="Picture 2"/>
             <wp:cNvGraphicFramePr>
               <a:graphicFrameLocks xmlns:a="http://schemas.openxmlformats.org/drawingml/2006/main" noChangeAspect="1"/>
@@ -4319,7 +4317,7 @@
                   <pic:spPr bwMode="auto">
                     <a:xfrm>
                       <a:off x="0" y="0"/>
-                      <a:ext cx="5938520" cy="3622040"/>
+                      <a:ext cx="5938520" cy="5161280"/>
                     </a:xfrm>
                     <a:prstGeom prst="rect">
                       <a:avLst/>
@@ -4335,6 +4333,188 @@
           </wp:inline>
         </w:drawing>
       </w:r>
+    </w:p>
+    <w:p>
+      <w:pPr>
+        <w:spacing w:line="240" w:lineRule="auto"/>
+        <w:ind w:left="709"/>
+        <w:rPr>
+          <w:rStyle w:val="Hyperlink"/>
+          <w:rFonts w:ascii="Times New Roman" w:hAnsi="Times New Roman" w:cs="Times New Roman"/>
+          <w:b/>
+          <w:bCs/>
+          <w:color w:val="000000" w:themeColor="text1"/>
+          <w:sz w:val="24"/>
+          <w:szCs w:val="24"/>
+          <w:u w:val="none"/>
+        </w:rPr>
+      </w:pPr>
+      <w:r>
+        <w:rPr>
+          <w:rStyle w:val="Hyperlink"/>
+          <w:rFonts w:ascii="Times New Roman" w:hAnsi="Times New Roman" w:cs="Times New Roman"/>
+          <w:b/>
+          <w:bCs/>
+          <w:color w:val="000000" w:themeColor="text1"/>
+          <w:sz w:val="24"/>
+          <w:szCs w:val="24"/>
+          <w:u w:val="none"/>
+        </w:rPr>
+        <w:lastRenderedPageBreak/>
+        <w:t xml:space="preserve">Appendix </w:t>
+      </w:r>
+      <w:r>
+        <w:rPr>
+          <w:rStyle w:val="Hyperlink"/>
+          <w:rFonts w:ascii="Times New Roman" w:hAnsi="Times New Roman" w:cs="Times New Roman"/>
+          <w:b/>
+          <w:bCs/>
+          <w:color w:val="000000" w:themeColor="text1"/>
+          <w:sz w:val="24"/>
+          <w:szCs w:val="24"/>
+          <w:u w:val="none"/>
+        </w:rPr>
+        <w:t>D</w:t>
+      </w:r>
+    </w:p>
+    <w:p>
+      <w:pPr>
+        <w:spacing w:line="240" w:lineRule="auto"/>
+        <w:ind w:left="709"/>
+        <w:rPr>
+          <w:rStyle w:val="Hyperlink"/>
+          <w:rFonts w:ascii="Times New Roman" w:hAnsi="Times New Roman" w:cs="Times New Roman"/>
+          <w:color w:val="000000" w:themeColor="text1"/>
+          <w:sz w:val="24"/>
+          <w:szCs w:val="24"/>
+          <w:u w:val="none"/>
+        </w:rPr>
+      </w:pPr>
+      <w:r>
+        <w:rPr>
+          <w:rStyle w:val="Hyperlink"/>
+          <w:rFonts w:ascii="Times New Roman" w:hAnsi="Times New Roman" w:cs="Times New Roman"/>
+          <w:color w:val="000000" w:themeColor="text1"/>
+          <w:sz w:val="24"/>
+          <w:szCs w:val="24"/>
+          <w:u w:val="none"/>
+        </w:rPr>
+        <w:t>Github Contribution</w:t>
+      </w:r>
+      <w:r>
+        <w:rPr>
+          <w:rStyle w:val="Hyperlink"/>
+          <w:rFonts w:ascii="Times New Roman" w:hAnsi="Times New Roman" w:cs="Times New Roman"/>
+          <w:color w:val="000000" w:themeColor="text1"/>
+          <w:sz w:val="24"/>
+          <w:szCs w:val="24"/>
+          <w:u w:val="none"/>
+        </w:rPr>
+        <w:t>:</w:t>
+      </w:r>
+    </w:p>
+    <w:p>
+      <w:pPr>
+        <w:spacing w:line="240" w:lineRule="auto"/>
+        <w:ind w:left="709"/>
+        <w:rPr>
+          <w:rStyle w:val="Hyperlink"/>
+          <w:rFonts w:ascii="Times New Roman" w:hAnsi="Times New Roman" w:cs="Times New Roman"/>
+          <w:color w:val="000000" w:themeColor="text1"/>
+          <w:sz w:val="24"/>
+          <w:szCs w:val="24"/>
+          <w:u w:val="none"/>
+        </w:rPr>
+      </w:pPr>
+    </w:p>
+    <w:p>
+      <w:pPr>
+        <w:spacing w:line="240" w:lineRule="auto"/>
+        <w:ind w:left="709"/>
+        <w:rPr>
+          <w:rStyle w:val="Hyperlink"/>
+          <w:rFonts w:ascii="Times New Roman" w:hAnsi="Times New Roman" w:cs="Times New Roman"/>
+          <w:color w:val="000000" w:themeColor="text1"/>
+          <w:sz w:val="24"/>
+          <w:szCs w:val="24"/>
+          <w:u w:val="none"/>
+        </w:rPr>
+      </w:pPr>
+      <w:r>
+        <w:rPr>
+          <w:rStyle w:val="Hyperlink"/>
+          <w:rFonts w:ascii="Times New Roman" w:hAnsi="Times New Roman" w:cs="Times New Roman"/>
+          <w:noProof/>
+          <w:color w:val="000000" w:themeColor="text1"/>
+          <w:sz w:val="24"/>
+          <w:szCs w:val="24"/>
+          <w:u w:val="none"/>
+        </w:rPr>
+        <w:drawing>
+          <wp:inline distT="0" distB="0" distL="0" distR="0" wp14:anchorId="14AD1EE0" wp14:editId="76BAF9A5">
+            <wp:extent cx="5938520" cy="4988560"/>
+            <wp:effectExtent l="0" t="0" r="5080" b="2540"/>
+            <wp:docPr id="1" name="Picture 1"/>
+            <wp:cNvGraphicFramePr>
+              <a:graphicFrameLocks xmlns:a="http://schemas.openxmlformats.org/drawingml/2006/main" noChangeAspect="1"/>
+            </wp:cNvGraphicFramePr>
+            <a:graphic xmlns:a="http://schemas.openxmlformats.org/drawingml/2006/main">
+              <a:graphicData uri="http://schemas.openxmlformats.org/drawingml/2006/picture">
+                <pic:pic xmlns:pic="http://schemas.openxmlformats.org/drawingml/2006/picture">
+                  <pic:nvPicPr>
+                    <pic:cNvPr id="0" name="Picture 1"/>
+                    <pic:cNvPicPr>
+                      <a:picLocks noChangeAspect="1" noChangeArrowheads="1"/>
+                    </pic:cNvPicPr>
+                  </pic:nvPicPr>
+                  <pic:blipFill>
+                    <a:blip r:embed="rId8">
+                      <a:extLst>
+                        <a:ext uri="{28A0092B-C50C-407E-A947-70E740481C1C}">
+                          <a14:useLocalDpi xmlns:a14="http://schemas.microsoft.com/office/drawing/2010/main" val="0"/>
+                        </a:ext>
+                      </a:extLst>
+                    </a:blip>
+                    <a:srcRect/>
+                    <a:stretch>
+                      <a:fillRect/>
+                    </a:stretch>
+                  </pic:blipFill>
+                  <pic:spPr bwMode="auto">
+                    <a:xfrm>
+                      <a:off x="0" y="0"/>
+                      <a:ext cx="5938520" cy="4988560"/>
+                    </a:xfrm>
+                    <a:prstGeom prst="rect">
+                      <a:avLst/>
+                    </a:prstGeom>
+                    <a:noFill/>
+                    <a:ln>
+                      <a:noFill/>
+                    </a:ln>
+                  </pic:spPr>
+                </pic:pic>
+              </a:graphicData>
+            </a:graphic>
+          </wp:inline>
+        </w:drawing>
+      </w:r>
+    </w:p>
+    <w:p>
+      <w:pPr>
+        <w:spacing w:line="240" w:lineRule="auto"/>
+        <w:ind w:left="709"/>
+        <w:rPr>
+          <w:rStyle w:val="Hyperlink"/>
+          <w:rFonts w:ascii="Times New Roman" w:hAnsi="Times New Roman" w:cs="Times New Roman"/>
+          <w:b/>
+          <w:bCs/>
+          <w:color w:val="000000" w:themeColor="text1"/>
+          <w:sz w:val="24"/>
+          <w:szCs w:val="24"/>
+          <w:u w:val="none"/>
+        </w:rPr>
+      </w:pPr>
     </w:p>
     <w:p>
       <w:pPr>
@@ -6322,7 +6502,7 @@
     <w:lsdException w:name="Table Web 2" w:semiHidden="1" w:unhideWhenUsed="1"/>
     <w:lsdException w:name="Table Web 3" w:semiHidden="1" w:unhideWhenUsed="1"/>
     <w:lsdException w:name="Balloon Text" w:semiHidden="1" w:unhideWhenUsed="1"/>
-    <w:lsdException w:name="Table Grid" w:semiHidden="1" w:uiPriority="39" w:unhideWhenUsed="1"/>
+    <w:lsdException w:name="Table Grid" w:uiPriority="39"/>
     <w:lsdException w:name="Table Theme" w:semiHidden="1" w:unhideWhenUsed="1"/>
     <w:lsdException w:name="Placeholder Text" w:semiHidden="1"/>
     <w:lsdException w:name="No Spacing" w:uiPriority="1" w:qFormat="1"/>
@@ -6548,6 +6728,7 @@
   <w:style w:type="paragraph" w:default="1" w:styleId="Normal">
     <w:name w:val="Normal"/>
     <w:qFormat/>
+    <w:rsid w:val="0048115C"/>
   </w:style>
   <w:style w:type="paragraph" w:styleId="Heading1">
     <w:name w:val="heading 1"/>

</xml_diff>

<commit_message>
Final changes for Delivery-2
</commit_message>
<xml_diff>
--- a/Deliverable-2/PostMortemReport/Postmortem Report-SRS_Delivery-2.docx
+++ b/Deliverable-2/PostMortemReport/Postmortem Report-SRS_Delivery-2.docx
@@ -1,6 +1,6 @@
 
 <file path=word/document.xml><?xml version="1.0" encoding="utf-8"?>
-<w:document xmlns:wpc="http://schemas.microsoft.com/office/word/2010/wordprocessingCanvas" xmlns:cx="http://schemas.microsoft.com/office/drawing/2014/chartex" xmlns:cx1="http://schemas.microsoft.com/office/drawing/2015/9/8/chartex" xmlns:cx2="http://schemas.microsoft.com/office/drawing/2015/10/21/chartex" xmlns:cx3="http://schemas.microsoft.com/office/drawing/2016/5/9/chartex" xmlns:cx4="http://schemas.microsoft.com/office/drawing/2016/5/10/chartex" xmlns:cx5="http://schemas.microsoft.com/office/drawing/2016/5/11/chartex" xmlns:cx6="http://schemas.microsoft.com/office/drawing/2016/5/12/chartex" xmlns:cx7="http://schemas.microsoft.com/office/drawing/2016/5/13/chartex" xmlns:cx8="http://schemas.microsoft.com/office/drawing/2016/5/14/chartex" xmlns:mc="http://schemas.openxmlformats.org/markup-compatibility/2006" xmlns:aink="http://schemas.microsoft.com/office/drawing/2016/ink" xmlns:am3d="http://schemas.microsoft.com/office/drawing/2017/model3d" xmlns:o="urn:schemas-microsoft-com:office:office" xmlns:r="http://schemas.openxmlformats.org/officeDocument/2006/relationships" xmlns:m="http://schemas.openxmlformats.org/officeDocument/2006/math" xmlns:v="urn:schemas-microsoft-com:vml" xmlns:wp14="http://schemas.microsoft.com/office/word/2010/wordprocessingDrawing" xmlns:wp="http://schemas.openxmlformats.org/drawingml/2006/wordprocessingDrawing" xmlns:w10="urn:schemas-microsoft-com:office:word" xmlns:w="http://schemas.openxmlformats.org/wordprocessingml/2006/main" xmlns:w14="http://schemas.microsoft.com/office/word/2010/wordml" xmlns:w15="http://schemas.microsoft.com/office/word/2012/wordml" xmlns:w16cex="http://schemas.microsoft.com/office/word/2018/wordml/cex" xmlns:w16cid="http://schemas.microsoft.com/office/word/2016/wordml/cid" xmlns:w16="http://schemas.microsoft.com/office/word/2018/wordml" xmlns:w16se="http://schemas.microsoft.com/office/word/2015/wordml/symex" xmlns:wpg="http://schemas.microsoft.com/office/word/2010/wordprocessingGroup" xmlns:wpi="http://schemas.microsoft.com/office/word/2010/wordprocessingInk" xmlns:wne="http://schemas.microsoft.com/office/word/2006/wordml" xmlns:wps="http://schemas.microsoft.com/office/word/2010/wordprocessingShape" mc:Ignorable="w14 w15 w16se w16cid w16 w16cex wp14">
+<w:document xmlns:wpc="http://schemas.microsoft.com/office/word/2010/wordprocessingCanvas" xmlns:mc="http://schemas.openxmlformats.org/markup-compatibility/2006" xmlns:o="urn:schemas-microsoft-com:office:office" xmlns:r="http://schemas.openxmlformats.org/officeDocument/2006/relationships" xmlns:m="http://schemas.openxmlformats.org/officeDocument/2006/math" xmlns:v="urn:schemas-microsoft-com:vml" xmlns:wp14="http://schemas.microsoft.com/office/word/2010/wordprocessingDrawing" xmlns:wp="http://schemas.openxmlformats.org/drawingml/2006/wordprocessingDrawing" xmlns:w10="urn:schemas-microsoft-com:office:word" xmlns:w="http://schemas.openxmlformats.org/wordprocessingml/2006/main" xmlns:w14="http://schemas.microsoft.com/office/word/2010/wordml" xmlns:wpg="http://schemas.microsoft.com/office/word/2010/wordprocessingGroup" xmlns:wpi="http://schemas.microsoft.com/office/word/2010/wordprocessingInk" xmlns:wne="http://schemas.microsoft.com/office/word/2006/wordml" xmlns:wps="http://schemas.microsoft.com/office/word/2010/wordprocessingShape" mc:Ignorable="w14 wp14">
   <w:body>
     <w:p>
       <w:pPr>
@@ -142,7 +142,23 @@
           <w:bCs/>
           <w:color w:val="000000"/>
         </w:rPr>
-        <w:t xml:space="preserve"> Avoid conflict resolution with tactics</w:t>
+        <w:t xml:space="preserve"> </w:t>
+      </w:r>
+      <w:r>
+        <w:rPr>
+          <w:b/>
+          <w:bCs/>
+          <w:color w:val="000000"/>
+        </w:rPr>
+        <w:t>Generating Conflict resolution with tactics</w:t>
+      </w:r>
+      <w:r>
+        <w:rPr>
+          <w:b/>
+          <w:bCs/>
+          <w:color w:val="000000"/>
+        </w:rPr>
+        <w:t xml:space="preserve"> like – Avoiding boundary conditions, Adding new requirements to avoid or weaken one of the conflicting statements and Restoring Conflicting statements.</w:t>
       </w:r>
     </w:p>
     <w:p>
@@ -163,6 +179,12 @@
         </w:rPr>
         <w:t>Efficient and systematic approach to resolve conflicts</w:t>
       </w:r>
+      <w:r>
+        <w:rPr>
+          <w:color w:val="000000"/>
+        </w:rPr>
+        <w:t xml:space="preserve"> as there are some well-defined tactics that can be applied in general to a variety of domains.</w:t>
+      </w:r>
     </w:p>
     <w:p>
       <w:pPr>
@@ -180,37 +202,7 @@
         <w:rPr>
           <w:color w:val="000000"/>
         </w:rPr>
-        <w:t>Once the source, target and boundary conditions are evaluated it is easier to apply the various tactics and come up with the best one.</w:t>
-      </w:r>
-    </w:p>
-    <w:p>
-      <w:pPr>
-        <w:pStyle w:val="c8"/>
-        <w:spacing w:before="0" w:beforeAutospacing="0" w:after="0" w:afterAutospacing="0"/>
-        <w:ind w:left="1800"/>
-        <w:rPr>
-          <w:color w:val="000000"/>
-        </w:rPr>
-      </w:pPr>
-    </w:p>
-    <w:p>
-      <w:pPr>
-        <w:pStyle w:val="c8"/>
-        <w:spacing w:before="0" w:beforeAutospacing="0" w:after="0" w:afterAutospacing="0"/>
-        <w:ind w:left="1080"/>
-        <w:rPr>
-          <w:b/>
-          <w:bCs/>
-          <w:color w:val="000000"/>
-        </w:rPr>
-      </w:pPr>
-      <w:r>
-        <w:rPr>
-          <w:b/>
-          <w:bCs/>
-          <w:color w:val="000000"/>
-        </w:rPr>
-        <w:t>Conflict Evaluation: Weighted Matrices</w:t>
+        <w:t>Also acts as an extension to requirement elicitation since resolving conflicts helped us uncover some new requirements which were not discussed in the initial draft of our vision document.</w:t>
       </w:r>
     </w:p>
     <w:p>
@@ -222,16 +214,44 @@
         </w:numPr>
         <w:spacing w:before="0" w:beforeAutospacing="0" w:after="0" w:afterAutospacing="0"/>
         <w:rPr>
-          <w:b/>
-          <w:bCs/>
-          <w:color w:val="000000"/>
-        </w:rPr>
-      </w:pPr>
-      <w:r>
-        <w:rPr>
-          <w:color w:val="000000"/>
-        </w:rPr>
-        <w:t>Provides an efficient way to choose the best option from a list of alternatives keeping the non-functional requirements as criteria.</w:t>
+          <w:color w:val="000000"/>
+        </w:rPr>
+      </w:pPr>
+      <w:r>
+        <w:rPr>
+          <w:color w:val="000000"/>
+        </w:rPr>
+        <w:t>Once the source, target and boundary conditions are evaluated it is easier to apply the various tactics and come up with the best one.</w:t>
+      </w:r>
+    </w:p>
+    <w:p>
+      <w:pPr>
+        <w:pStyle w:val="c8"/>
+        <w:spacing w:before="0" w:beforeAutospacing="0" w:after="0" w:afterAutospacing="0"/>
+        <w:ind w:left="1800"/>
+        <w:rPr>
+          <w:color w:val="000000"/>
+        </w:rPr>
+      </w:pPr>
+    </w:p>
+    <w:p>
+      <w:pPr>
+        <w:pStyle w:val="c8"/>
+        <w:spacing w:before="0" w:beforeAutospacing="0" w:after="0" w:afterAutospacing="0"/>
+        <w:ind w:left="1080"/>
+        <w:rPr>
+          <w:b/>
+          <w:bCs/>
+          <w:color w:val="000000"/>
+        </w:rPr>
+      </w:pPr>
+      <w:r>
+        <w:rPr>
+          <w:b/>
+          <w:bCs/>
+          <w:color w:val="000000"/>
+        </w:rPr>
+        <w:t>Conflict Evaluation: Weighted Matrices</w:t>
       </w:r>
     </w:p>
     <w:p>
@@ -252,7 +272,7 @@
         <w:rPr>
           <w:color w:val="000000"/>
         </w:rPr>
-        <w:t>Provides options to give more weightage to important aspects.</w:t>
+        <w:t>Provides an efficient way to choose the best option from a list of alternatives keeping the non-functional requirements as criteria.</w:t>
       </w:r>
     </w:p>
     <w:p>
@@ -264,58 +284,16 @@
         </w:numPr>
         <w:spacing w:before="0" w:beforeAutospacing="0" w:after="0" w:afterAutospacing="0"/>
         <w:rPr>
-          <w:color w:val="000000"/>
-        </w:rPr>
-      </w:pPr>
-      <w:r>
-        <w:rPr>
-          <w:color w:val="000000"/>
-        </w:rPr>
-        <w:t>Better summarizes the data (NFR vs Option)</w:t>
-      </w:r>
-      <w:r>
-        <w:rPr>
-          <w:color w:val="000000"/>
-        </w:rPr>
-        <w:t>.</w:t>
-      </w:r>
-    </w:p>
-    <w:p>
-      <w:pPr>
-        <w:pStyle w:val="c8"/>
-        <w:spacing w:before="0" w:beforeAutospacing="0" w:after="0" w:afterAutospacing="0"/>
-        <w:ind w:left="1080"/>
-        <w:rPr>
-          <w:color w:val="000000"/>
-        </w:rPr>
-      </w:pPr>
-    </w:p>
-    <w:p>
-      <w:pPr>
-        <w:pStyle w:val="c8"/>
-        <w:spacing w:before="0" w:beforeAutospacing="0" w:after="0" w:afterAutospacing="0"/>
-        <w:ind w:left="1080"/>
-        <w:rPr>
-          <w:b/>
-          <w:bCs/>
-          <w:color w:val="000000"/>
-        </w:rPr>
-      </w:pPr>
-      <w:r>
-        <w:rPr>
-          <w:b/>
-          <w:bCs/>
-          <w:color w:val="000000"/>
-        </w:rPr>
-        <w:t>Risk Identification:</w:t>
-      </w:r>
-      <w:r>
-        <w:rPr>
-          <w:b/>
-          <w:bCs/>
-          <w:color w:val="000000"/>
-        </w:rPr>
-        <w:t xml:space="preserve"> Risk Checklist</w:t>
+          <w:b/>
+          <w:bCs/>
+          <w:color w:val="000000"/>
+        </w:rPr>
+      </w:pPr>
+      <w:r>
+        <w:rPr>
+          <w:color w:val="000000"/>
+        </w:rPr>
+        <w:t>Easy to understand and more intuitive approach as we can actually quantify and support our rational behind choosing a particular resolution option.</w:t>
       </w:r>
     </w:p>
     <w:p>
@@ -336,7 +314,37 @@
         <w:rPr>
           <w:color w:val="000000"/>
         </w:rPr>
-        <w:t>NFR taxonomy helped to narrow down the risk areas.</w:t>
+        <w:t xml:space="preserve">Provides </w:t>
+      </w:r>
+      <w:r>
+        <w:rPr>
+          <w:color w:val="000000"/>
+        </w:rPr>
+        <w:t xml:space="preserve">flexibility </w:t>
+      </w:r>
+      <w:r>
+        <w:rPr>
+          <w:color w:val="000000"/>
+        </w:rPr>
+        <w:t xml:space="preserve">to give more weightage to </w:t>
+      </w:r>
+      <w:r>
+        <w:rPr>
+          <w:color w:val="000000"/>
+        </w:rPr>
+        <w:t xml:space="preserve">aspects </w:t>
+      </w:r>
+      <w:r>
+        <w:rPr>
+          <w:color w:val="000000"/>
+        </w:rPr>
+        <w:t>that matter more</w:t>
+      </w:r>
+      <w:r>
+        <w:rPr>
+          <w:color w:val="000000"/>
+        </w:rPr>
+        <w:t>.</w:t>
       </w:r>
     </w:p>
     <w:p>
@@ -348,16 +356,100 @@
         </w:numPr>
         <w:spacing w:before="0" w:beforeAutospacing="0" w:after="0" w:afterAutospacing="0"/>
         <w:rPr>
-          <w:b/>
-          <w:bCs/>
-          <w:color w:val="000000"/>
-        </w:rPr>
-      </w:pPr>
-      <w:r>
-        <w:rPr>
-          <w:color w:val="000000"/>
-        </w:rPr>
-        <w:t>Provides a streamlined approach to come up with the risks.</w:t>
+          <w:color w:val="000000"/>
+        </w:rPr>
+      </w:pPr>
+      <w:r>
+        <w:rPr>
+          <w:color w:val="000000"/>
+        </w:rPr>
+        <w:t>Provides a quick summary of impacted</w:t>
+      </w:r>
+      <w:r>
+        <w:rPr>
+          <w:color w:val="000000"/>
+        </w:rPr>
+        <w:t xml:space="preserve"> N</w:t>
+      </w:r>
+      <w:r>
+        <w:rPr>
+          <w:color w:val="000000"/>
+        </w:rPr>
+        <w:t xml:space="preserve">on </w:t>
+      </w:r>
+      <w:r>
+        <w:rPr>
+          <w:color w:val="000000"/>
+        </w:rPr>
+        <w:t>F</w:t>
+      </w:r>
+      <w:r>
+        <w:rPr>
+          <w:color w:val="000000"/>
+        </w:rPr>
+        <w:t xml:space="preserve">unctional </w:t>
+      </w:r>
+      <w:r>
+        <w:rPr>
+          <w:color w:val="000000"/>
+        </w:rPr>
+        <w:t>R</w:t>
+      </w:r>
+      <w:r>
+        <w:rPr>
+          <w:color w:val="000000"/>
+        </w:rPr>
+        <w:t>equirements</w:t>
+      </w:r>
+      <w:r>
+        <w:rPr>
+          <w:color w:val="000000"/>
+        </w:rPr>
+        <w:t xml:space="preserve"> (NFR)</w:t>
+      </w:r>
+      <w:r>
+        <w:rPr>
+          <w:color w:val="000000"/>
+        </w:rPr>
+        <w:t>.</w:t>
+      </w:r>
+    </w:p>
+    <w:p>
+      <w:pPr>
+        <w:pStyle w:val="c8"/>
+        <w:spacing w:before="0" w:beforeAutospacing="0" w:after="0" w:afterAutospacing="0"/>
+        <w:ind w:left="1080"/>
+        <w:rPr>
+          <w:color w:val="000000"/>
+        </w:rPr>
+      </w:pPr>
+    </w:p>
+    <w:p>
+      <w:pPr>
+        <w:pStyle w:val="c8"/>
+        <w:spacing w:before="0" w:beforeAutospacing="0" w:after="0" w:afterAutospacing="0"/>
+        <w:ind w:left="1080"/>
+        <w:rPr>
+          <w:b/>
+          <w:bCs/>
+          <w:color w:val="000000"/>
+        </w:rPr>
+      </w:pPr>
+      <w:r>
+        <w:rPr>
+          <w:b/>
+          <w:bCs/>
+          <w:color w:val="000000"/>
+        </w:rPr>
+        <w:t>Risk Identification:</w:t>
+      </w:r>
+      <w:r>
+        <w:rPr>
+          <w:b/>
+          <w:bCs/>
+          <w:color w:val="000000"/>
+        </w:rPr>
+        <w:t xml:space="preserve"> Risk Checklist</w:t>
       </w:r>
     </w:p>
     <w:p>
@@ -378,51 +470,73 @@
         <w:rPr>
           <w:color w:val="000000"/>
         </w:rPr>
-        <w:t xml:space="preserve">Provides opportunity to analyze loopholes that may have </w:t>
-      </w:r>
-      <w:r>
-        <w:rPr>
-          <w:color w:val="000000"/>
-        </w:rPr>
-        <w:t xml:space="preserve">been </w:t>
-      </w:r>
-      <w:r>
-        <w:rPr>
-          <w:color w:val="000000"/>
-        </w:rPr>
-        <w:t>missed otherwise.</w:t>
-      </w:r>
-    </w:p>
-    <w:p>
-      <w:pPr>
-        <w:pStyle w:val="c8"/>
-        <w:spacing w:before="0" w:beforeAutospacing="0" w:after="0" w:afterAutospacing="0"/>
-        <w:ind w:left="1080"/>
-        <w:rPr>
-          <w:b/>
-          <w:bCs/>
-          <w:color w:val="000000"/>
-        </w:rPr>
-      </w:pPr>
-    </w:p>
-    <w:p>
-      <w:pPr>
-        <w:pStyle w:val="c8"/>
-        <w:spacing w:before="0" w:beforeAutospacing="0" w:after="0" w:afterAutospacing="0"/>
-        <w:ind w:left="1080"/>
-        <w:rPr>
-          <w:b/>
-          <w:bCs/>
-          <w:color w:val="000000"/>
-        </w:rPr>
-      </w:pPr>
-      <w:r>
-        <w:rPr>
-          <w:b/>
-          <w:bCs/>
-          <w:color w:val="000000"/>
-        </w:rPr>
-        <w:t>Risk Assessment: Qualitative Assessment</w:t>
+        <w:t>N</w:t>
+      </w:r>
+      <w:r>
+        <w:rPr>
+          <w:color w:val="000000"/>
+        </w:rPr>
+        <w:t xml:space="preserve">on </w:t>
+      </w:r>
+      <w:r>
+        <w:rPr>
+          <w:color w:val="000000"/>
+        </w:rPr>
+        <w:t>F</w:t>
+      </w:r>
+      <w:r>
+        <w:rPr>
+          <w:color w:val="000000"/>
+        </w:rPr>
+        <w:t xml:space="preserve">unctional </w:t>
+      </w:r>
+      <w:r>
+        <w:rPr>
+          <w:color w:val="000000"/>
+        </w:rPr>
+        <w:t>R</w:t>
+      </w:r>
+      <w:r>
+        <w:rPr>
+          <w:color w:val="000000"/>
+        </w:rPr>
+        <w:t>equirements (NFR)</w:t>
+      </w:r>
+      <w:r>
+        <w:rPr>
+          <w:color w:val="000000"/>
+        </w:rPr>
+        <w:t xml:space="preserve"> </w:t>
+      </w:r>
+      <w:r>
+        <w:rPr>
+          <w:color w:val="000000"/>
+        </w:rPr>
+        <w:t xml:space="preserve">taxonomy helped </w:t>
+      </w:r>
+      <w:r>
+        <w:rPr>
+          <w:color w:val="000000"/>
+        </w:rPr>
+        <w:t>in</w:t>
+      </w:r>
+      <w:r>
+        <w:rPr>
+          <w:color w:val="000000"/>
+        </w:rPr>
+        <w:t xml:space="preserve"> narrow</w:t>
+      </w:r>
+      <w:r>
+        <w:rPr>
+          <w:color w:val="000000"/>
+        </w:rPr>
+        <w:t>ing</w:t>
+      </w:r>
+      <w:r>
+        <w:rPr>
+          <w:color w:val="000000"/>
+        </w:rPr>
+        <w:t xml:space="preserve"> down the risk areas.</w:t>
       </w:r>
     </w:p>
     <w:p>
@@ -443,7 +557,19 @@
         <w:rPr>
           <w:color w:val="000000"/>
         </w:rPr>
-        <w:t>Better summarizes the risk consequence likelihood.</w:t>
+        <w:t>NFR</w:t>
+      </w:r>
+      <w:r>
+        <w:rPr>
+          <w:color w:val="000000"/>
+        </w:rPr>
+        <w:t xml:space="preserve"> taxonomy</w:t>
+      </w:r>
+      <w:r>
+        <w:rPr>
+          <w:color w:val="000000"/>
+        </w:rPr>
+        <w:t>’s generic nature makes is easy to map them with a variety of domains.</w:t>
       </w:r>
     </w:p>
     <w:p>
@@ -464,7 +590,103 @@
         <w:rPr>
           <w:color w:val="000000"/>
         </w:rPr>
-        <w:t>Simple easy and low-cost way to measure the consequence</w:t>
+        <w:t xml:space="preserve">Complete </w:t>
+      </w:r>
+      <w:r>
+        <w:rPr>
+          <w:color w:val="000000"/>
+        </w:rPr>
+        <w:t>N</w:t>
+      </w:r>
+      <w:r>
+        <w:rPr>
+          <w:color w:val="000000"/>
+        </w:rPr>
+        <w:t xml:space="preserve">on </w:t>
+      </w:r>
+      <w:r>
+        <w:rPr>
+          <w:color w:val="000000"/>
+        </w:rPr>
+        <w:t>F</w:t>
+      </w:r>
+      <w:r>
+        <w:rPr>
+          <w:color w:val="000000"/>
+        </w:rPr>
+        <w:t xml:space="preserve">unctional </w:t>
+      </w:r>
+      <w:r>
+        <w:rPr>
+          <w:color w:val="000000"/>
+        </w:rPr>
+        <w:t>R</w:t>
+      </w:r>
+      <w:r>
+        <w:rPr>
+          <w:color w:val="000000"/>
+        </w:rPr>
+        <w:t>equirements</w:t>
+      </w:r>
+      <w:r>
+        <w:rPr>
+          <w:color w:val="000000"/>
+        </w:rPr>
+        <w:t xml:space="preserve"> taxonomy </w:t>
+      </w:r>
+      <w:r>
+        <w:rPr>
+          <w:color w:val="000000"/>
+        </w:rPr>
+        <w:t>offers an</w:t>
+      </w:r>
+      <w:r>
+        <w:rPr>
+          <w:color w:val="000000"/>
+        </w:rPr>
+        <w:t xml:space="preserve"> opportunity to </w:t>
+      </w:r>
+      <w:r>
+        <w:rPr>
+          <w:color w:val="000000"/>
+        </w:rPr>
+        <w:t xml:space="preserve">explore </w:t>
+      </w:r>
+      <w:r>
+        <w:rPr>
+          <w:color w:val="000000"/>
+        </w:rPr>
+        <w:t xml:space="preserve">loopholes </w:t>
+      </w:r>
+      <w:r>
+        <w:rPr>
+          <w:color w:val="000000"/>
+        </w:rPr>
+        <w:t xml:space="preserve">linked to some others aspects </w:t>
+      </w:r>
+      <w:r>
+        <w:rPr>
+          <w:color w:val="000000"/>
+        </w:rPr>
+        <w:t xml:space="preserve">may have </w:t>
+      </w:r>
+      <w:r>
+        <w:rPr>
+          <w:color w:val="000000"/>
+        </w:rPr>
+        <w:t xml:space="preserve">been </w:t>
+      </w:r>
+      <w:r>
+        <w:rPr>
+          <w:color w:val="000000"/>
+        </w:rPr>
+        <w:t xml:space="preserve">missed </w:t>
+      </w:r>
+      <w:r>
+        <w:rPr>
+          <w:color w:val="000000"/>
+        </w:rPr>
+        <w:t>in the initial drafts</w:t>
       </w:r>
       <w:r>
         <w:rPr>
@@ -477,7 +699,7 @@
       <w:pPr>
         <w:pStyle w:val="c8"/>
         <w:spacing w:before="0" w:beforeAutospacing="0" w:after="0" w:afterAutospacing="0"/>
-        <w:ind w:left="1800"/>
+        <w:ind w:left="1080"/>
         <w:rPr>
           <w:b/>
           <w:bCs/>
@@ -502,7 +724,15 @@
           <w:bCs/>
           <w:color w:val="000000"/>
         </w:rPr>
-        <w:t>Risk Control: Risk Reduction with tactics</w:t>
+        <w:t>Risk Assessment: Qualitative Assessment</w:t>
+      </w:r>
+      <w:r>
+        <w:rPr>
+          <w:b/>
+          <w:bCs/>
+          <w:color w:val="000000"/>
+        </w:rPr>
+        <w:t xml:space="preserve"> – Likelihood of Occurrence Table</w:t>
       </w:r>
     </w:p>
     <w:p>
@@ -523,13 +753,25 @@
         <w:rPr>
           <w:color w:val="000000"/>
         </w:rPr>
-        <w:t xml:space="preserve">Efficient and </w:t>
-      </w:r>
-      <w:r>
-        <w:rPr>
-          <w:color w:val="000000"/>
-        </w:rPr>
-        <w:t>easier to elicit the counter measure using the tactics.</w:t>
+        <w:t xml:space="preserve">Simple easy and low-cost way to measure the </w:t>
+      </w:r>
+      <w:r>
+        <w:rPr>
+          <w:color w:val="000000"/>
+        </w:rPr>
+        <w:t xml:space="preserve">various </w:t>
+      </w:r>
+      <w:r>
+        <w:rPr>
+          <w:color w:val="000000"/>
+        </w:rPr>
+        <w:t>consequence</w:t>
+      </w:r>
+      <w:r>
+        <w:rPr>
+          <w:color w:val="000000"/>
+        </w:rPr>
+        <w:t xml:space="preserve">s associated to a risk </w:t>
       </w:r>
     </w:p>
     <w:p>
@@ -550,7 +792,25 @@
         <w:rPr>
           <w:color w:val="000000"/>
         </w:rPr>
-        <w:t>Can be applied to most of the risks.</w:t>
+        <w:t>Comprehensive in nature as it measures the severity based on various</w:t>
+      </w:r>
+      <w:r>
+        <w:rPr>
+          <w:color w:val="000000"/>
+        </w:rPr>
+        <w:t xml:space="preserve"> likelihood</w:t>
+      </w:r>
+      <w:r>
+        <w:rPr>
+          <w:color w:val="000000"/>
+        </w:rPr>
+        <w:t xml:space="preserve"> levels for each consequence</w:t>
+      </w:r>
+      <w:r>
+        <w:rPr>
+          <w:color w:val="000000"/>
+        </w:rPr>
+        <w:t>.</w:t>
       </w:r>
     </w:p>
     <w:p>
@@ -571,7 +831,209 @@
         <w:rPr>
           <w:color w:val="000000"/>
         </w:rPr>
-        <w:t>Easier to comprehend.</w:t>
+        <w:t xml:space="preserve">Allows us to prioritize </w:t>
+      </w:r>
+      <w:r>
+        <w:rPr>
+          <w:color w:val="000000"/>
+        </w:rPr>
+        <w:t xml:space="preserve">and work on </w:t>
+      </w:r>
+      <w:r>
+        <w:rPr>
+          <w:color w:val="000000"/>
+        </w:rPr>
+        <w:t>risks based on their severity.</w:t>
+      </w:r>
+    </w:p>
+    <w:p>
+      <w:pPr>
+        <w:pStyle w:val="c8"/>
+        <w:spacing w:before="0" w:beforeAutospacing="0" w:after="0" w:afterAutospacing="0"/>
+        <w:ind w:left="1800"/>
+        <w:rPr>
+          <w:b/>
+          <w:bCs/>
+          <w:color w:val="000000"/>
+        </w:rPr>
+      </w:pPr>
+    </w:p>
+    <w:p>
+      <w:pPr>
+        <w:pStyle w:val="c8"/>
+        <w:spacing w:before="0" w:beforeAutospacing="0" w:after="0" w:afterAutospacing="0"/>
+        <w:ind w:left="1800"/>
+        <w:rPr>
+          <w:b/>
+          <w:bCs/>
+          <w:color w:val="000000"/>
+        </w:rPr>
+      </w:pPr>
+    </w:p>
+    <w:p>
+      <w:pPr>
+        <w:pStyle w:val="c8"/>
+        <w:spacing w:before="0" w:beforeAutospacing="0" w:after="0" w:afterAutospacing="0"/>
+        <w:ind w:left="1080"/>
+        <w:rPr>
+          <w:b/>
+          <w:bCs/>
+          <w:color w:val="000000"/>
+        </w:rPr>
+      </w:pPr>
+      <w:r>
+        <w:rPr>
+          <w:b/>
+          <w:bCs/>
+          <w:color w:val="000000"/>
+        </w:rPr>
+        <w:lastRenderedPageBreak/>
+        <w:t>Risk Control: Risk Reduction with tactics</w:t>
+      </w:r>
+      <w:r>
+        <w:rPr>
+          <w:b/>
+          <w:bCs/>
+          <w:color w:val="000000"/>
+        </w:rPr>
+        <w:t xml:space="preserve"> – Like Reducing risk likelihood or avoiding the risk altogether. </w:t>
+      </w:r>
+    </w:p>
+    <w:p>
+      <w:pPr>
+        <w:pStyle w:val="c8"/>
+        <w:numPr>
+          <w:ilvl w:val="0"/>
+          <w:numId w:val="15"/>
+        </w:numPr>
+        <w:spacing w:before="0" w:beforeAutospacing="0" w:after="0" w:afterAutospacing="0"/>
+        <w:rPr>
+          <w:b/>
+          <w:bCs/>
+          <w:color w:val="000000"/>
+        </w:rPr>
+      </w:pPr>
+      <w:r>
+        <w:rPr>
+          <w:color w:val="000000"/>
+        </w:rPr>
+        <w:t>Easy</w:t>
+      </w:r>
+      <w:r>
+        <w:rPr>
+          <w:color w:val="000000"/>
+        </w:rPr>
+        <w:t xml:space="preserve"> to elicit the counter measure using the</w:t>
+      </w:r>
+      <w:r>
+        <w:rPr>
+          <w:color w:val="000000"/>
+        </w:rPr>
+        <w:t xml:space="preserve"> mentioned</w:t>
+      </w:r>
+      <w:r>
+        <w:rPr>
+          <w:color w:val="000000"/>
+        </w:rPr>
+        <w:t xml:space="preserve"> tactics.</w:t>
+      </w:r>
+    </w:p>
+    <w:p>
+      <w:pPr>
+        <w:pStyle w:val="c8"/>
+        <w:numPr>
+          <w:ilvl w:val="0"/>
+          <w:numId w:val="15"/>
+        </w:numPr>
+        <w:spacing w:before="0" w:beforeAutospacing="0" w:after="0" w:afterAutospacing="0"/>
+        <w:rPr>
+          <w:b/>
+          <w:bCs/>
+          <w:color w:val="000000"/>
+        </w:rPr>
+      </w:pPr>
+      <w:r>
+        <w:rPr>
+          <w:color w:val="000000"/>
+        </w:rPr>
+        <w:t>Counter Measure evaluation relies on making use of Non Functional Requirements as the e</w:t>
+      </w:r>
+      <w:r>
+        <w:rPr>
+          <w:color w:val="000000"/>
+        </w:rPr>
+        <w:t xml:space="preserve">valuation criteria </w:t>
+      </w:r>
+      <w:r>
+        <w:rPr>
+          <w:color w:val="000000"/>
+        </w:rPr>
+        <w:t xml:space="preserve">so can be applied to a variety of </w:t>
+      </w:r>
+      <w:r>
+        <w:rPr>
+          <w:color w:val="000000"/>
+        </w:rPr>
+        <w:t>risks</w:t>
+      </w:r>
+      <w:r>
+        <w:rPr>
+          <w:color w:val="000000"/>
+        </w:rPr>
+        <w:t xml:space="preserve"> in general</w:t>
+      </w:r>
+      <w:r>
+        <w:rPr>
+          <w:color w:val="000000"/>
+        </w:rPr>
+        <w:t>.</w:t>
+      </w:r>
+    </w:p>
+    <w:p>
+      <w:pPr>
+        <w:pStyle w:val="c8"/>
+        <w:numPr>
+          <w:ilvl w:val="0"/>
+          <w:numId w:val="15"/>
+        </w:numPr>
+        <w:spacing w:before="0" w:beforeAutospacing="0" w:after="0" w:afterAutospacing="0"/>
+        <w:rPr>
+          <w:b/>
+          <w:bCs/>
+          <w:color w:val="000000"/>
+        </w:rPr>
+      </w:pPr>
+      <w:r>
+        <w:rPr>
+          <w:color w:val="000000"/>
+        </w:rPr>
+        <w:t xml:space="preserve">Offers a more accurate and quantified way to justify our rational behind </w:t>
+      </w:r>
+      <w:r>
+        <w:rPr>
+          <w:b/>
+          <w:color w:val="000000"/>
+        </w:rPr>
+        <w:t>choosing</w:t>
+      </w:r>
+      <w:r>
+        <w:rPr>
+          <w:color w:val="000000"/>
+        </w:rPr>
+        <w:t xml:space="preserve"> a counter measure as the most </w:t>
+      </w:r>
+      <w:r>
+        <w:rPr>
+          <w:b/>
+          <w:color w:val="000000"/>
+        </w:rPr>
+        <w:t>Cost-effective alternative</w:t>
+      </w:r>
+      <w:r>
+        <w:rPr>
+          <w:color w:val="000000"/>
+        </w:rPr>
+        <w:t>.</w:t>
       </w:r>
     </w:p>
     <w:bookmarkEnd w:id="0"/>
@@ -631,7 +1093,15 @@
           <w:bCs/>
           <w:color w:val="000000"/>
         </w:rPr>
-        <w:t>Conflict Resolution: Avoid conflict resolution with tactics</w:t>
+        <w:t xml:space="preserve">Conflict Resolution: </w:t>
+      </w:r>
+      <w:r>
+        <w:rPr>
+          <w:b/>
+          <w:bCs/>
+          <w:color w:val="000000"/>
+        </w:rPr>
+        <w:t>Generating Conflict resolution with tactics</w:t>
       </w:r>
     </w:p>
     <w:p>
@@ -656,6 +1126,31 @@
     <w:p>
       <w:pPr>
         <w:pStyle w:val="c8"/>
+        <w:numPr>
+          <w:ilvl w:val="0"/>
+          <w:numId w:val="15"/>
+        </w:numPr>
+        <w:spacing w:before="0" w:beforeAutospacing="0" w:after="0" w:afterAutospacing="0"/>
+        <w:rPr>
+          <w:color w:val="000000"/>
+        </w:rPr>
+      </w:pPr>
+      <w:r>
+        <w:rPr>
+          <w:color w:val="000000"/>
+        </w:rPr>
+        <w:t>Sometimes adding new requirements to resolve the conflict might increase the scope of</w:t>
+      </w:r>
+      <w:r>
+        <w:rPr>
+          <w:color w:val="000000"/>
+        </w:rPr>
+        <w:t xml:space="preserve"> development and would thus result in increased development costs and delay in product delivery.</w:t>
+      </w:r>
+    </w:p>
+    <w:p>
+      <w:pPr>
+        <w:pStyle w:val="c8"/>
         <w:spacing w:before="0" w:beforeAutospacing="0" w:after="0" w:afterAutospacing="0"/>
         <w:ind w:left="720"/>
         <w:rPr>
@@ -711,7 +1206,13 @@
         <w:rPr>
           <w:color w:val="000000"/>
         </w:rPr>
-        <w:t xml:space="preserve"> – requires domain expertise</w:t>
+        <w:t xml:space="preserve"> as it </w:t>
+      </w:r>
+      <w:r>
+        <w:rPr>
+          <w:color w:val="000000"/>
+        </w:rPr>
+        <w:t>requires domain expertise</w:t>
       </w:r>
       <w:r>
         <w:rPr>
@@ -729,26 +1230,14 @@
         </w:numPr>
         <w:spacing w:before="0" w:beforeAutospacing="0" w:after="0" w:afterAutospacing="0"/>
         <w:rPr>
-          <w:color w:val="FF0000"/>
-        </w:rPr>
-      </w:pPr>
-      <w:r>
-        <w:rPr>
-          <w:color w:val="FF0000"/>
-        </w:rPr>
-        <w:t>Works better only if the data required are handy</w:t>
-      </w:r>
-      <w:r>
-        <w:rPr>
-          <w:color w:val="FF0000"/>
-        </w:rPr>
-        <w:t xml:space="preserve"> - rephrase</w:t>
-      </w:r>
-      <w:r>
-        <w:rPr>
-          <w:color w:val="FF0000"/>
-        </w:rPr>
-        <w:t>.</w:t>
+          <w:color w:val="000000"/>
+        </w:rPr>
+      </w:pPr>
+      <w:r>
+        <w:rPr>
+          <w:color w:val="000000"/>
+        </w:rPr>
+        <w:t>Need sufficient data and use cases to substantiate our rational behind assigning higher or lower weights to any Non Functional Requirement (NFR)</w:t>
       </w:r>
     </w:p>
     <w:p>
@@ -767,7 +1256,6 @@
         <w:rPr>
           <w:color w:val="000000"/>
         </w:rPr>
-        <w:lastRenderedPageBreak/>
         <w:t>False or incorrect data can severely affect the output</w:t>
       </w:r>
       <w:r>
@@ -825,7 +1313,73 @@
         <w:rPr>
           <w:color w:val="000000"/>
         </w:rPr>
-        <w:t>Sufficient/expert knowledge of the domain is required.</w:t>
+        <w:t>Risk of wasting t</w:t>
+      </w:r>
+      <w:r>
+        <w:rPr>
+          <w:color w:val="000000"/>
+        </w:rPr>
+        <w:t xml:space="preserve">ime </w:t>
+      </w:r>
+      <w:r>
+        <w:rPr>
+          <w:color w:val="000000"/>
+        </w:rPr>
+        <w:t xml:space="preserve">in analysing a </w:t>
+      </w:r>
+      <w:r>
+        <w:rPr>
+          <w:color w:val="000000"/>
+        </w:rPr>
+        <w:t>Non Functional Requirement</w:t>
+      </w:r>
+      <w:r>
+        <w:rPr>
+          <w:color w:val="000000"/>
+        </w:rPr>
+        <w:t xml:space="preserve"> which is not that relevant to our domain or</w:t>
+      </w:r>
+      <w:r>
+        <w:rPr>
+          <w:color w:val="000000"/>
+        </w:rPr>
+        <w:t xml:space="preserve"> which do</w:t>
+      </w:r>
+      <w:r>
+        <w:rPr>
+          <w:color w:val="000000"/>
+        </w:rPr>
+        <w:t>es</w:t>
+      </w:r>
+      <w:r>
+        <w:rPr>
+          <w:color w:val="000000"/>
+        </w:rPr>
+        <w:t xml:space="preserve"> not </w:t>
+      </w:r>
+      <w:r>
+        <w:rPr>
+          <w:color w:val="000000"/>
+        </w:rPr>
+        <w:t>impose</w:t>
+      </w:r>
+      <w:r>
+        <w:rPr>
+          <w:color w:val="000000"/>
+        </w:rPr>
+        <w:t xml:space="preserve"> any risk</w:t>
+      </w:r>
+      <w:r>
+        <w:rPr>
+          <w:color w:val="000000"/>
+        </w:rPr>
+        <w:t xml:space="preserve"> in our problem world</w:t>
+      </w:r>
+      <w:r>
+        <w:rPr>
+          <w:color w:val="000000"/>
+        </w:rPr>
+        <w:t>.</w:t>
       </w:r>
     </w:p>
     <w:p>
@@ -846,7 +1400,7 @@
         <w:rPr>
           <w:color w:val="000000"/>
         </w:rPr>
-        <w:t>Time can be wasted by analysing a NFR which do not have any risk.</w:t>
+        <w:t>Sufficient knowledge of the domain is required.</w:t>
       </w:r>
     </w:p>
     <w:p>
@@ -879,6 +1433,14 @@
           <w:color w:val="000000"/>
         </w:rPr>
         <w:t>Risk Assessment: Qualitative Assessment</w:t>
+      </w:r>
+      <w:r>
+        <w:rPr>
+          <w:b/>
+          <w:bCs/>
+          <w:color w:val="000000"/>
+        </w:rPr>
+        <w:t xml:space="preserve"> – Likelihood of Occurrence Table</w:t>
       </w:r>
     </w:p>
     <w:p>
@@ -899,7 +1461,19 @@
         <w:rPr>
           <w:color w:val="000000"/>
         </w:rPr>
-        <w:t>Requires real time data and expert knowledge to determine the risk and consequence likelihood.</w:t>
+        <w:t xml:space="preserve">Requires </w:t>
+      </w:r>
+      <w:r>
+        <w:rPr>
+          <w:color w:val="000000"/>
+        </w:rPr>
+        <w:t>justification for assigning severity at each likelihood level for every consequence. This might become a time consuming activity with large number of consequences</w:t>
+      </w:r>
+      <w:r>
+        <w:rPr>
+          <w:color w:val="000000"/>
+        </w:rPr>
+        <w:t>.</w:t>
       </w:r>
     </w:p>
     <w:p>
@@ -985,7 +1559,37 @@
         <w:rPr>
           <w:color w:val="000000"/>
         </w:rPr>
-        <w:t>Sufficient knowledge of the risk and consequence is required to apply the tactics effectively.</w:t>
+        <w:t xml:space="preserve">As it involves metric based quantified comparisons we need to come up with such </w:t>
+      </w:r>
+      <w:r>
+        <w:rPr>
+          <w:color w:val="000000"/>
+        </w:rPr>
+        <w:t>Non Functional Requirement</w:t>
+      </w:r>
+      <w:r>
+        <w:rPr>
+          <w:color w:val="000000"/>
+        </w:rPr>
+        <w:t xml:space="preserve"> (NFRs) as e</w:t>
+      </w:r>
+      <w:r>
+        <w:rPr>
+          <w:color w:val="000000"/>
+        </w:rPr>
+        <w:t xml:space="preserve">valuation criteria </w:t>
+      </w:r>
+      <w:r>
+        <w:rPr>
+          <w:color w:val="000000"/>
+        </w:rPr>
+        <w:t>which apply well to every alternative being compared. It sometimes becomes hard to come with such NFRs</w:t>
+      </w:r>
+      <w:r>
+        <w:rPr>
+          <w:color w:val="000000"/>
+        </w:rPr>
+        <w:t>.</w:t>
       </w:r>
     </w:p>
     <w:p>
@@ -1006,42 +1610,8 @@
         <w:rPr>
           <w:color w:val="000000"/>
         </w:rPr>
-        <w:t xml:space="preserve">In some cases, the tactic will </w:t>
-      </w:r>
-      <w:r>
-        <w:rPr>
-          <w:color w:val="000000"/>
-        </w:rPr>
-        <w:t>reduce</w:t>
-      </w:r>
-      <w:r>
-        <w:rPr>
-          <w:color w:val="000000"/>
-        </w:rPr>
-        <w:t xml:space="preserve"> only some of the consequences and not all.</w:t>
-      </w:r>
-    </w:p>
-    <w:p>
-      <w:pPr>
-        <w:pStyle w:val="c8"/>
-        <w:spacing w:before="0" w:beforeAutospacing="0" w:after="0" w:afterAutospacing="0"/>
-        <w:ind w:left="1080"/>
-        <w:rPr>
-          <w:b/>
-          <w:bCs/>
-          <w:color w:val="000000"/>
-        </w:rPr>
-      </w:pPr>
-    </w:p>
-    <w:p>
-      <w:pPr>
-        <w:pStyle w:val="c5"/>
-        <w:spacing w:before="0" w:beforeAutospacing="0" w:after="0" w:afterAutospacing="0"/>
-        <w:ind w:left="1080"/>
-        <w:rPr>
-          <w:color w:val="000000"/>
-        </w:rPr>
-      </w:pPr>
+        <w:t>Sometimes multiple alternatives might end up having the same score for their effectiveness so it becomes hard to choose one out of the multiple.</w:t>
+      </w:r>
     </w:p>
     <w:p>
       <w:pPr>
@@ -1066,6 +1636,7 @@
           <w:rStyle w:val="c0"/>
           <w:color w:val="000000"/>
         </w:rPr>
+        <w:lastRenderedPageBreak/>
         <w:t xml:space="preserve">How efficient was the technique, i.e. how good results </w:t>
       </w:r>
       <w:r>
@@ -1100,7 +1671,15 @@
           <w:bCs/>
           <w:color w:val="000000"/>
         </w:rPr>
-        <w:t>Conflict Resolution: Avoid conflict resolution with tactics</w:t>
+        <w:t xml:space="preserve">Conflict Resolution: </w:t>
+      </w:r>
+      <w:r>
+        <w:rPr>
+          <w:b/>
+          <w:bCs/>
+          <w:color w:val="000000"/>
+        </w:rPr>
+        <w:t>Generating Conflict resolution with tactics</w:t>
       </w:r>
     </w:p>
     <w:p>
@@ -1119,7 +1698,31 @@
         <w:rPr>
           <w:color w:val="000000"/>
         </w:rPr>
-        <w:t>If the source, target and boundary conditions are identified, this technique can be efficient to come with a good resolution.</w:t>
+        <w:t xml:space="preserve">If the source, target and boundary conditions are identified, this technique can be </w:t>
+      </w:r>
+      <w:r>
+        <w:rPr>
+          <w:color w:val="000000"/>
+        </w:rPr>
+        <w:t>saves a lot of time in coming</w:t>
+      </w:r>
+      <w:r>
+        <w:rPr>
+          <w:color w:val="000000"/>
+        </w:rPr>
+        <w:t xml:space="preserve"> </w:t>
+      </w:r>
+      <w:r>
+        <w:rPr>
+          <w:color w:val="000000"/>
+        </w:rPr>
+        <w:t xml:space="preserve">up </w:t>
+      </w:r>
+      <w:r>
+        <w:rPr>
+          <w:color w:val="000000"/>
+        </w:rPr>
+        <w:t>with a good resolution.</w:t>
       </w:r>
     </w:p>
     <w:p>
@@ -1168,7 +1771,31 @@
         <w:rPr>
           <w:color w:val="000000"/>
         </w:rPr>
-        <w:t>As it is a quantitative assessment, provided a quick and efficient way to choose the best option provided the data is valid.</w:t>
+        <w:t xml:space="preserve">As it is a quantitative assessment, provided a quick and efficient way to choose the best option provided the </w:t>
+      </w:r>
+      <w:r>
+        <w:rPr>
+          <w:color w:val="000000"/>
+        </w:rPr>
+        <w:t xml:space="preserve">weight </w:t>
+      </w:r>
+      <w:r>
+        <w:rPr>
+          <w:color w:val="000000"/>
+        </w:rPr>
+        <w:t>data is valid</w:t>
+      </w:r>
+      <w:r>
+        <w:rPr>
+          <w:color w:val="000000"/>
+        </w:rPr>
+        <w:t xml:space="preserve"> and has a solid rational behind it</w:t>
+      </w:r>
+      <w:r>
+        <w:rPr>
+          <w:color w:val="000000"/>
+        </w:rPr>
+        <w:t>.</w:t>
       </w:r>
     </w:p>
     <w:p>
@@ -1307,26 +1934,14 @@
         <w:rPr>
           <w:b/>
           <w:bCs/>
-          <w:color w:val="FF0000"/>
-        </w:rPr>
-      </w:pPr>
-      <w:r>
-        <w:rPr>
-          <w:color w:val="FF0000"/>
-        </w:rPr>
-        <w:t>As it is qualitative, provides a wide margin of error</w:t>
-      </w:r>
-      <w:r>
-        <w:rPr>
-          <w:color w:val="FF0000"/>
-        </w:rPr>
-        <w:t xml:space="preserve"> – Check it</w:t>
-      </w:r>
-      <w:r>
-        <w:rPr>
-          <w:color w:val="FF0000"/>
-        </w:rPr>
-        <w:t>.</w:t>
+          <w:color w:val="000000"/>
+        </w:rPr>
+      </w:pPr>
+      <w:r>
+        <w:rPr>
+          <w:color w:val="000000"/>
+        </w:rPr>
+        <w:t>Captures various levels of likelihoods to cater to varying nature of end users and the diversity surrounding environment for the finally deployed working solution.</w:t>
       </w:r>
     </w:p>
     <w:p>
@@ -1400,13 +2015,13 @@
         <w:rPr>
           <w:color w:val="000000"/>
         </w:rPr>
-        <w:t>Provides a systemic way</w:t>
-      </w:r>
-      <w:r>
-        <w:rPr>
-          <w:color w:val="000000"/>
-        </w:rPr>
-        <w:t xml:space="preserve"> to determine the counter measures.</w:t>
+        <w:t>Ensures that the solution developing organization always strive to provide the most Cost-Effective solution without compromising on the quality of the product</w:t>
+      </w:r>
+      <w:r>
+        <w:rPr>
+          <w:color w:val="000000"/>
+        </w:rPr>
+        <w:t>.</w:t>
       </w:r>
     </w:p>
     <w:p>
@@ -1474,7 +2089,15 @@
           <w:bCs/>
           <w:color w:val="000000"/>
         </w:rPr>
-        <w:t>Conflict Resolution: Avoid conflict resolution with tactics</w:t>
+        <w:t xml:space="preserve">Conflict Resolution: </w:t>
+      </w:r>
+      <w:r>
+        <w:rPr>
+          <w:b/>
+          <w:bCs/>
+          <w:color w:val="000000"/>
+        </w:rPr>
+        <w:t>Generating Conflict resolution with tactics</w:t>
       </w:r>
     </w:p>
     <w:p>
@@ -1493,7 +2116,6 @@
         <w:rPr>
           <w:color w:val="000000"/>
         </w:rPr>
-        <w:lastRenderedPageBreak/>
         <w:t>This technique can be used for small projects where the feature set is less and the features are well defined.</w:t>
       </w:r>
     </w:p>
@@ -1513,7 +2135,19 @@
         <w:rPr>
           <w:color w:val="000000"/>
         </w:rPr>
-        <w:t>This technique may not be suitable when there are large number of components and they all interact in different ways.</w:t>
+        <w:t xml:space="preserve">This technique may not be suitable when there </w:t>
+      </w:r>
+      <w:r>
+        <w:rPr>
+          <w:color w:val="000000"/>
+        </w:rPr>
+        <w:t>is large number</w:t>
+      </w:r>
+      <w:r>
+        <w:rPr>
+          <w:color w:val="000000"/>
+        </w:rPr>
+        <w:t xml:space="preserve"> of components and they all interact in different ways.</w:t>
       </w:r>
     </w:p>
     <w:p>
@@ -1562,7 +2196,43 @@
         <w:rPr>
           <w:color w:val="000000"/>
         </w:rPr>
-        <w:t>This technique works very well when there are accurate data available or all the stakeholders have sufficient domain knowledge to elicitate the weight.</w:t>
+        <w:t xml:space="preserve">This technique works very well when there are accurate data available or all the stakeholders have sufficient domain knowledge to </w:t>
+      </w:r>
+      <w:r>
+        <w:rPr>
+          <w:color w:val="000000"/>
+        </w:rPr>
+        <w:t>assign</w:t>
+      </w:r>
+      <w:r>
+        <w:rPr>
+          <w:color w:val="000000"/>
+        </w:rPr>
+        <w:t xml:space="preserve"> </w:t>
+      </w:r>
+      <w:r>
+        <w:rPr>
+          <w:color w:val="000000"/>
+        </w:rPr>
+        <w:t>accurate</w:t>
+      </w:r>
+      <w:r>
+        <w:rPr>
+          <w:color w:val="000000"/>
+        </w:rPr>
+        <w:t xml:space="preserve"> weight</w:t>
+      </w:r>
+      <w:r>
+        <w:rPr>
+          <w:color w:val="000000"/>
+        </w:rPr>
+        <w:t>s</w:t>
+      </w:r>
+      <w:r>
+        <w:rPr>
+          <w:color w:val="000000"/>
+        </w:rPr>
+        <w:t>.</w:t>
       </w:r>
     </w:p>
     <w:p>
@@ -1600,7 +2270,19 @@
         <w:rPr>
           <w:color w:val="000000"/>
         </w:rPr>
-        <w:t>This technique can provide misleading results when the data is incorrect.  Sufficient data may not be available for brand new projects, where the features are vague and most stakeholder don’t have sufficient domain knowledge.</w:t>
+        <w:t xml:space="preserve">This technique can provide misleading results when the data is incorrect.  Sufficient data may not be available for brand new projects, where the features are vague and most </w:t>
+      </w:r>
+      <w:r>
+        <w:rPr>
+          <w:color w:val="000000"/>
+        </w:rPr>
+        <w:t>stakeholders</w:t>
+      </w:r>
+      <w:r>
+        <w:rPr>
+          <w:color w:val="000000"/>
+        </w:rPr>
+        <w:t xml:space="preserve"> don’t have sufficient domain knowledge.</w:t>
       </w:r>
     </w:p>
     <w:p>
@@ -1651,7 +2333,31 @@
         <w:rPr>
           <w:color w:val="000000"/>
         </w:rPr>
-        <w:t xml:space="preserve">Good point to start the search of risk. </w:t>
+        <w:t xml:space="preserve">Good point to start the search of </w:t>
+      </w:r>
+      <w:r>
+        <w:rPr>
+          <w:color w:val="000000"/>
+        </w:rPr>
+        <w:t xml:space="preserve">a variety of </w:t>
+      </w:r>
+      <w:r>
+        <w:rPr>
+          <w:color w:val="000000"/>
+        </w:rPr>
+        <w:t>risk</w:t>
+      </w:r>
+      <w:r>
+        <w:rPr>
+          <w:color w:val="000000"/>
+        </w:rPr>
+        <w:t>s</w:t>
+      </w:r>
+      <w:r>
+        <w:rPr>
+          <w:color w:val="000000"/>
+        </w:rPr>
+        <w:t xml:space="preserve">. </w:t>
       </w:r>
       <w:r>
         <w:rPr>
@@ -1749,7 +2455,25 @@
         <w:rPr>
           <w:color w:val="000000"/>
         </w:rPr>
-        <w:t>Works well when there is sufficient data or previous knowledge is available to perform the assessment.</w:t>
+        <w:t>Only w</w:t>
+      </w:r>
+      <w:r>
+        <w:rPr>
+          <w:color w:val="000000"/>
+        </w:rPr>
+        <w:t xml:space="preserve">orks well when there is sufficient data or </w:t>
+      </w:r>
+      <w:r>
+        <w:rPr>
+          <w:color w:val="000000"/>
+        </w:rPr>
+        <w:t xml:space="preserve">some </w:t>
+      </w:r>
+      <w:r>
+        <w:rPr>
+          <w:color w:val="000000"/>
+        </w:rPr>
+        <w:t>previous knowledge is available to perform the assessment.</w:t>
       </w:r>
     </w:p>
     <w:p>
@@ -1770,13 +2494,19 @@
         <w:rPr>
           <w:color w:val="000000"/>
         </w:rPr>
-        <w:t>May not work</w:t>
-      </w:r>
-      <w:r>
-        <w:rPr>
-          <w:color w:val="000000"/>
-        </w:rPr>
-        <w:t xml:space="preserve"> for new project where sufficient data or knowledge may not be available.</w:t>
+        <w:t xml:space="preserve">May not </w:t>
+      </w:r>
+      <w:r>
+        <w:rPr>
+          <w:color w:val="000000"/>
+        </w:rPr>
+        <w:t>suitable for scenarios the list of possible consequences is too large as the number of combinations would be too high to provide a rational for</w:t>
+      </w:r>
+      <w:r>
+        <w:rPr>
+          <w:color w:val="000000"/>
+        </w:rPr>
+        <w:t>.</w:t>
       </w:r>
     </w:p>
     <w:p>
@@ -2025,12 +2755,14 @@
                 <w:rFonts w:ascii="Times New Roman" w:eastAsia="Times New Roman" w:hAnsi="Times New Roman" w:cs="Times New Roman"/>
               </w:rPr>
             </w:pPr>
+            <w:proofErr w:type="spellStart"/>
             <w:r>
               <w:rPr>
                 <w:rFonts w:ascii="Times New Roman" w:eastAsia="Times New Roman" w:hAnsi="Times New Roman" w:cs="Times New Roman"/>
               </w:rPr>
               <w:t>Apoorv</w:t>
             </w:r>
+            <w:proofErr w:type="spellEnd"/>
           </w:p>
         </w:tc>
         <w:tc>
@@ -2046,12 +2778,14 @@
                 <w:rFonts w:ascii="Times New Roman" w:eastAsia="Times New Roman" w:hAnsi="Times New Roman" w:cs="Times New Roman"/>
               </w:rPr>
             </w:pPr>
+            <w:proofErr w:type="spellStart"/>
             <w:r>
               <w:rPr>
                 <w:rFonts w:ascii="Times New Roman" w:eastAsia="Times New Roman" w:hAnsi="Times New Roman" w:cs="Times New Roman"/>
               </w:rPr>
               <w:t>Divya</w:t>
             </w:r>
+            <w:proofErr w:type="spellEnd"/>
           </w:p>
         </w:tc>
         <w:tc>
@@ -2067,12 +2801,14 @@
                 <w:rFonts w:ascii="Times New Roman" w:eastAsia="Times New Roman" w:hAnsi="Times New Roman" w:cs="Times New Roman"/>
               </w:rPr>
             </w:pPr>
+            <w:proofErr w:type="spellStart"/>
             <w:r>
               <w:rPr>
                 <w:rFonts w:ascii="Times New Roman" w:eastAsia="Times New Roman" w:hAnsi="Times New Roman" w:cs="Times New Roman"/>
               </w:rPr>
               <w:t>Manik</w:t>
             </w:r>
+            <w:proofErr w:type="spellEnd"/>
           </w:p>
         </w:tc>
         <w:tc>
@@ -2109,12 +2845,14 @@
                 <w:rFonts w:ascii="Times New Roman" w:eastAsia="Times New Roman" w:hAnsi="Times New Roman" w:cs="Times New Roman"/>
               </w:rPr>
             </w:pPr>
+            <w:proofErr w:type="spellStart"/>
             <w:r>
               <w:rPr>
                 <w:rFonts w:ascii="Times New Roman" w:eastAsia="Times New Roman" w:hAnsi="Times New Roman" w:cs="Times New Roman"/>
               </w:rPr>
               <w:t>Sakib</w:t>
             </w:r>
+            <w:proofErr w:type="spellEnd"/>
           </w:p>
         </w:tc>
       </w:tr>
@@ -2171,6 +2909,12 @@
             </w:pPr>
             <w:bookmarkStart w:id="2" w:name="_30j0zll" w:colFirst="0" w:colLast="0"/>
             <w:bookmarkEnd w:id="2"/>
+            <w:r>
+              <w:rPr>
+                <w:rFonts w:ascii="Times New Roman" w:eastAsia="Times New Roman" w:hAnsi="Times New Roman" w:cs="Times New Roman"/>
+              </w:rPr>
+              <w:t>70</w:t>
+            </w:r>
           </w:p>
         </w:tc>
         <w:tc>
@@ -2285,7 +3029,6 @@
               <w:rPr>
                 <w:rFonts w:ascii="Times New Roman" w:eastAsia="Times New Roman" w:hAnsi="Times New Roman" w:cs="Times New Roman"/>
               </w:rPr>
-              <w:lastRenderedPageBreak/>
               <w:t>Interaction Matrix</w:t>
             </w:r>
           </w:p>
@@ -2303,6 +3046,12 @@
                 <w:rFonts w:ascii="Times New Roman" w:eastAsia="Times New Roman" w:hAnsi="Times New Roman" w:cs="Times New Roman"/>
               </w:rPr>
             </w:pPr>
+            <w:r>
+              <w:rPr>
+                <w:rFonts w:ascii="Times New Roman" w:eastAsia="Times New Roman" w:hAnsi="Times New Roman" w:cs="Times New Roman"/>
+              </w:rPr>
+              <w:t>50</w:t>
+            </w:r>
           </w:p>
         </w:tc>
         <w:tc>
@@ -2429,6 +3178,12 @@
                 <w:rFonts w:ascii="Times New Roman" w:eastAsia="Times New Roman" w:hAnsi="Times New Roman" w:cs="Times New Roman"/>
               </w:rPr>
             </w:pPr>
+            <w:r>
+              <w:rPr>
+                <w:rFonts w:ascii="Times New Roman" w:eastAsia="Times New Roman" w:hAnsi="Times New Roman" w:cs="Times New Roman"/>
+              </w:rPr>
+              <w:t>70</w:t>
+            </w:r>
           </w:p>
         </w:tc>
         <w:tc>
@@ -2554,6 +3309,12 @@
                 <w:rFonts w:ascii="Times New Roman" w:eastAsia="Times New Roman" w:hAnsi="Times New Roman" w:cs="Times New Roman"/>
               </w:rPr>
             </w:pPr>
+            <w:r>
+              <w:rPr>
+                <w:rFonts w:ascii="Times New Roman" w:eastAsia="Times New Roman" w:hAnsi="Times New Roman" w:cs="Times New Roman"/>
+              </w:rPr>
+              <w:t>70</w:t>
+            </w:r>
           </w:p>
         </w:tc>
         <w:tc>
@@ -2692,6 +3453,12 @@
                 <w:rFonts w:ascii="Times New Roman" w:eastAsia="Times New Roman" w:hAnsi="Times New Roman" w:cs="Times New Roman"/>
               </w:rPr>
             </w:pPr>
+            <w:r>
+              <w:rPr>
+                <w:rFonts w:ascii="Times New Roman" w:eastAsia="Times New Roman" w:hAnsi="Times New Roman" w:cs="Times New Roman"/>
+              </w:rPr>
+              <w:t>30</w:t>
+            </w:r>
           </w:p>
         </w:tc>
         <w:tc>
@@ -2823,6 +3590,12 @@
                 <w:rFonts w:ascii="Times New Roman" w:eastAsia="Times New Roman" w:hAnsi="Times New Roman" w:cs="Times New Roman"/>
               </w:rPr>
             </w:pPr>
+            <w:r>
+              <w:rPr>
+                <w:rFonts w:ascii="Times New Roman" w:eastAsia="Times New Roman" w:hAnsi="Times New Roman" w:cs="Times New Roman"/>
+              </w:rPr>
+              <w:t>30</w:t>
+            </w:r>
           </w:p>
         </w:tc>
         <w:tc>
@@ -2949,6 +3722,12 @@
                 <w:rFonts w:ascii="Times New Roman" w:eastAsia="Times New Roman" w:hAnsi="Times New Roman" w:cs="Times New Roman"/>
               </w:rPr>
             </w:pPr>
+            <w:r>
+              <w:rPr>
+                <w:rFonts w:ascii="Times New Roman" w:eastAsia="Times New Roman" w:hAnsi="Times New Roman" w:cs="Times New Roman"/>
+              </w:rPr>
+              <w:t>90</w:t>
+            </w:r>
           </w:p>
         </w:tc>
         <w:tc>
@@ -3074,6 +3853,12 @@
                 <w:rFonts w:ascii="Times New Roman" w:eastAsia="Times New Roman" w:hAnsi="Times New Roman" w:cs="Times New Roman"/>
               </w:rPr>
             </w:pPr>
+            <w:r>
+              <w:rPr>
+                <w:rFonts w:ascii="Times New Roman" w:eastAsia="Times New Roman" w:hAnsi="Times New Roman" w:cs="Times New Roman"/>
+              </w:rPr>
+              <w:t>40</w:t>
+            </w:r>
           </w:p>
         </w:tc>
         <w:tc>
@@ -3183,7 +3968,14 @@
               <w:rPr>
                 <w:rFonts w:ascii="Times New Roman" w:eastAsia="Times New Roman" w:hAnsi="Times New Roman" w:cs="Times New Roman"/>
               </w:rPr>
-              <w:t>Requirement report preparation</w:t>
+              <w:t xml:space="preserve">Requirement </w:t>
+            </w:r>
+            <w:r>
+              <w:rPr>
+                <w:rFonts w:ascii="Times New Roman" w:eastAsia="Times New Roman" w:hAnsi="Times New Roman" w:cs="Times New Roman"/>
+              </w:rPr>
+              <w:lastRenderedPageBreak/>
+              <w:t>report preparation</w:t>
             </w:r>
           </w:p>
         </w:tc>
@@ -3200,6 +3992,13 @@
                 <w:rFonts w:ascii="Times New Roman" w:eastAsia="Times New Roman" w:hAnsi="Times New Roman" w:cs="Times New Roman"/>
               </w:rPr>
             </w:pPr>
+            <w:r>
+              <w:rPr>
+                <w:rFonts w:ascii="Times New Roman" w:eastAsia="Times New Roman" w:hAnsi="Times New Roman" w:cs="Times New Roman"/>
+              </w:rPr>
+              <w:lastRenderedPageBreak/>
+              <w:t>180</w:t>
+            </w:r>
           </w:p>
         </w:tc>
         <w:tc>
@@ -3308,6 +4107,7 @@
               <w:rPr>
                 <w:rFonts w:ascii="Times New Roman" w:eastAsia="Times New Roman" w:hAnsi="Times New Roman" w:cs="Times New Roman"/>
               </w:rPr>
+              <w:lastRenderedPageBreak/>
               <w:t>Communication</w:t>
             </w:r>
           </w:p>
@@ -3325,6 +4125,12 @@
                 <w:rFonts w:ascii="Times New Roman" w:eastAsia="Times New Roman" w:hAnsi="Times New Roman" w:cs="Times New Roman"/>
               </w:rPr>
             </w:pPr>
+            <w:r>
+              <w:rPr>
+                <w:rFonts w:ascii="Times New Roman" w:eastAsia="Times New Roman" w:hAnsi="Times New Roman" w:cs="Times New Roman"/>
+              </w:rPr>
+              <w:t>350</w:t>
+            </w:r>
           </w:p>
         </w:tc>
         <w:tc>
@@ -3344,7 +4150,7 @@
               <w:rPr>
                 <w:rFonts w:ascii="Times New Roman" w:eastAsia="Times New Roman" w:hAnsi="Times New Roman" w:cs="Times New Roman"/>
               </w:rPr>
-              <w:t>240</w:t>
+              <w:t>300</w:t>
             </w:r>
           </w:p>
         </w:tc>
@@ -3451,6 +4257,12 @@
                 <w:rFonts w:ascii="Times New Roman" w:eastAsia="Times New Roman" w:hAnsi="Times New Roman" w:cs="Times New Roman"/>
               </w:rPr>
             </w:pPr>
+            <w:r>
+              <w:rPr>
+                <w:rFonts w:ascii="Times New Roman" w:eastAsia="Times New Roman" w:hAnsi="Times New Roman" w:cs="Times New Roman"/>
+              </w:rPr>
+              <w:t>150</w:t>
+            </w:r>
           </w:p>
         </w:tc>
         <w:tc>
@@ -3470,7 +4282,7 @@
               <w:rPr>
                 <w:rFonts w:ascii="Times New Roman" w:eastAsia="Times New Roman" w:hAnsi="Times New Roman" w:cs="Times New Roman"/>
               </w:rPr>
-              <w:t>60</w:t>
+              <w:t>100</w:t>
             </w:r>
           </w:p>
         </w:tc>
@@ -3624,12 +4436,12 @@
       </w:pPr>
       <w:r>
         <w:rPr>
-          <w:rFonts w:ascii="Times New Roman" w:eastAsia="Times New Roman" w:hAnsi="Times New Roman" w:cs="Times New Roman"/>
-          <w:color w:val="000000"/>
-          <w:sz w:val="24"/>
-          <w:szCs w:val="24"/>
-        </w:rPr>
-        <w:t>Brainstorming among the team members.</w:t>
+          <w:rFonts w:ascii="Times New Roman" w:hAnsi="Times New Roman" w:cs="Times New Roman"/>
+          <w:color w:val="000000"/>
+          <w:sz w:val="24"/>
+          <w:szCs w:val="24"/>
+        </w:rPr>
+        <w:t>Fair and smart distribution of tasks based on each member’s availability allowed us to complete the task on time.</w:t>
       </w:r>
     </w:p>
     <w:p>
@@ -3660,7 +4472,7 @@
           <w:sz w:val="24"/>
           <w:szCs w:val="24"/>
         </w:rPr>
-        <w:t>Splitting more coarse-grained tasks to smaller manageable tasks.</w:t>
+        <w:t>Brainstorming among the team members.</w:t>
       </w:r>
     </w:p>
     <w:p>
@@ -3691,6 +4503,37 @@
           <w:sz w:val="24"/>
           <w:szCs w:val="24"/>
         </w:rPr>
+        <w:t>Splitting more coarse-grained tasks to smaller manageable tasks.</w:t>
+      </w:r>
+    </w:p>
+    <w:p>
+      <w:pPr>
+        <w:numPr>
+          <w:ilvl w:val="0"/>
+          <w:numId w:val="16"/>
+        </w:numPr>
+        <w:pBdr>
+          <w:top w:val="nil"/>
+          <w:left w:val="nil"/>
+          <w:bottom w:val="nil"/>
+          <w:right w:val="nil"/>
+          <w:between w:val="nil"/>
+        </w:pBdr>
+        <w:spacing w:line="240" w:lineRule="auto"/>
+        <w:rPr>
+          <w:rFonts w:ascii="Times New Roman" w:hAnsi="Times New Roman" w:cs="Times New Roman"/>
+          <w:color w:val="000000"/>
+          <w:sz w:val="24"/>
+          <w:szCs w:val="24"/>
+        </w:rPr>
+      </w:pPr>
+      <w:r>
+        <w:rPr>
+          <w:rFonts w:ascii="Times New Roman" w:eastAsia="Times New Roman" w:hAnsi="Times New Roman" w:cs="Times New Roman"/>
+          <w:color w:val="000000"/>
+          <w:sz w:val="24"/>
+          <w:szCs w:val="24"/>
+        </w:rPr>
         <w:t>Peer review</w:t>
       </w:r>
     </w:p>
@@ -3736,6 +4579,92 @@
           <w:szCs w:val="24"/>
         </w:rPr>
         <w:t>Which techniques did not work?</w:t>
+      </w:r>
+    </w:p>
+    <w:p>
+      <w:pPr>
+        <w:numPr>
+          <w:ilvl w:val="0"/>
+          <w:numId w:val="16"/>
+        </w:numPr>
+        <w:pBdr>
+          <w:top w:val="nil"/>
+          <w:left w:val="nil"/>
+          <w:bottom w:val="nil"/>
+          <w:right w:val="nil"/>
+          <w:between w:val="nil"/>
+        </w:pBdr>
+        <w:spacing w:line="240" w:lineRule="auto"/>
+        <w:rPr>
+          <w:rFonts w:ascii="Times New Roman" w:eastAsia="Times New Roman" w:hAnsi="Times New Roman" w:cs="Times New Roman"/>
+          <w:b/>
+          <w:color w:val="000000"/>
+          <w:sz w:val="24"/>
+          <w:szCs w:val="24"/>
+        </w:rPr>
+      </w:pPr>
+      <w:r>
+        <w:rPr>
+          <w:rFonts w:ascii="Times New Roman" w:eastAsia="Times New Roman" w:hAnsi="Times New Roman" w:cs="Times New Roman"/>
+          <w:color w:val="000000"/>
+          <w:sz w:val="24"/>
+          <w:szCs w:val="24"/>
+        </w:rPr>
+        <w:t xml:space="preserve">As all of </w:t>
+      </w:r>
+      <w:r>
+        <w:rPr>
+          <w:rFonts w:ascii="Times New Roman" w:eastAsia="Times New Roman" w:hAnsi="Times New Roman" w:cs="Times New Roman"/>
+          <w:color w:val="000000"/>
+          <w:sz w:val="24"/>
+          <w:szCs w:val="24"/>
+        </w:rPr>
+        <w:t xml:space="preserve">us </w:t>
+      </w:r>
+      <w:r>
+        <w:rPr>
+          <w:rFonts w:ascii="Times New Roman" w:eastAsia="Times New Roman" w:hAnsi="Times New Roman" w:cs="Times New Roman"/>
+          <w:color w:val="000000"/>
+          <w:sz w:val="24"/>
+          <w:szCs w:val="24"/>
+        </w:rPr>
+        <w:t xml:space="preserve">were working in parallel for most of the tasks in this delivery </w:t>
+      </w:r>
+      <w:r>
+        <w:rPr>
+          <w:rFonts w:ascii="Times New Roman" w:eastAsia="Times New Roman" w:hAnsi="Times New Roman" w:cs="Times New Roman"/>
+          <w:color w:val="000000"/>
+          <w:sz w:val="24"/>
+          <w:szCs w:val="24"/>
+        </w:rPr>
+        <w:t>(</w:t>
+      </w:r>
+      <w:r>
+        <w:rPr>
+          <w:rFonts w:ascii="Times New Roman" w:eastAsia="Times New Roman" w:hAnsi="Times New Roman" w:cs="Times New Roman"/>
+          <w:color w:val="000000"/>
+          <w:sz w:val="24"/>
+          <w:szCs w:val="24"/>
+        </w:rPr>
+        <w:t>they required inputs from every member of the team</w:t>
+      </w:r>
+      <w:r>
+        <w:rPr>
+          <w:rFonts w:ascii="Times New Roman" w:eastAsia="Times New Roman" w:hAnsi="Times New Roman" w:cs="Times New Roman"/>
+          <w:color w:val="000000"/>
+          <w:sz w:val="24"/>
+          <w:szCs w:val="24"/>
+        </w:rPr>
+        <w:t>)</w:t>
+      </w:r>
+      <w:r>
+        <w:rPr>
+          <w:rFonts w:ascii="Times New Roman" w:eastAsia="Times New Roman" w:hAnsi="Times New Roman" w:cs="Times New Roman"/>
+          <w:color w:val="000000"/>
+          <w:sz w:val="24"/>
+          <w:szCs w:val="24"/>
+        </w:rPr>
+        <w:t>, it led to generation of some duplicate items which added an extra effort of identifying such items and then eventually removing them.</w:t>
       </w:r>
     </w:p>
     <w:p>
@@ -3828,7 +4757,47 @@
           <w:sz w:val="24"/>
           <w:szCs w:val="24"/>
         </w:rPr>
-        <w:t>: Used GitHub and Google Docs together to collaborate and maintain versions. For drafting report and brainstorming we mainly used Google docs. For writing final report we used GitHub as it can be used to better track and log changes.</w:t>
+        <w:t xml:space="preserve">: Used </w:t>
+      </w:r>
+      <w:proofErr w:type="spellStart"/>
+      <w:r>
+        <w:rPr>
+          <w:rFonts w:ascii="Times New Roman" w:eastAsia="Times New Roman" w:hAnsi="Times New Roman" w:cs="Times New Roman"/>
+          <w:color w:val="000000"/>
+          <w:sz w:val="24"/>
+          <w:szCs w:val="24"/>
+        </w:rPr>
+        <w:t>GitHub</w:t>
+      </w:r>
+      <w:proofErr w:type="spellEnd"/>
+      <w:r>
+        <w:rPr>
+          <w:rFonts w:ascii="Times New Roman" w:eastAsia="Times New Roman" w:hAnsi="Times New Roman" w:cs="Times New Roman"/>
+          <w:color w:val="000000"/>
+          <w:sz w:val="24"/>
+          <w:szCs w:val="24"/>
+        </w:rPr>
+        <w:t xml:space="preserve"> and Google Docs together to collaborate and maintain versions. For drafting report and brainstorming we mainly used Google docs. For writing final report we used </w:t>
+      </w:r>
+      <w:proofErr w:type="spellStart"/>
+      <w:r>
+        <w:rPr>
+          <w:rFonts w:ascii="Times New Roman" w:eastAsia="Times New Roman" w:hAnsi="Times New Roman" w:cs="Times New Roman"/>
+          <w:color w:val="000000"/>
+          <w:sz w:val="24"/>
+          <w:szCs w:val="24"/>
+        </w:rPr>
+        <w:t>GitHub</w:t>
+      </w:r>
+      <w:proofErr w:type="spellEnd"/>
+      <w:r>
+        <w:rPr>
+          <w:rFonts w:ascii="Times New Roman" w:eastAsia="Times New Roman" w:hAnsi="Times New Roman" w:cs="Times New Roman"/>
+          <w:color w:val="000000"/>
+          <w:sz w:val="24"/>
+          <w:szCs w:val="24"/>
+        </w:rPr>
+        <w:t xml:space="preserve"> as it can be used to better track and log changes.</w:t>
       </w:r>
     </w:p>
     <w:p>
@@ -3870,7 +4839,47 @@
           <w:sz w:val="24"/>
           <w:szCs w:val="24"/>
         </w:rPr>
-        <w:t>: Almost everyday Zoom meetings around 1-2 hours and WhatsApp group for offline group chat to know the working status of each other and avoiding the merge conflict on GitHub. We planned to move our meeting on Microsoft teams in future as free Zoom account has 40mins meeting constraints for each call, but we could not move because of technical problem (i.e., microphone) in Team Microsoft.</w:t>
+        <w:t xml:space="preserve">: Almost everyday Zoom meetings around 1-2 hours and </w:t>
+      </w:r>
+      <w:proofErr w:type="spellStart"/>
+      <w:r>
+        <w:rPr>
+          <w:rFonts w:ascii="Times New Roman" w:eastAsia="Times New Roman" w:hAnsi="Times New Roman" w:cs="Times New Roman"/>
+          <w:color w:val="000000"/>
+          <w:sz w:val="24"/>
+          <w:szCs w:val="24"/>
+        </w:rPr>
+        <w:t>WhatsApp</w:t>
+      </w:r>
+      <w:proofErr w:type="spellEnd"/>
+      <w:r>
+        <w:rPr>
+          <w:rFonts w:ascii="Times New Roman" w:eastAsia="Times New Roman" w:hAnsi="Times New Roman" w:cs="Times New Roman"/>
+          <w:color w:val="000000"/>
+          <w:sz w:val="24"/>
+          <w:szCs w:val="24"/>
+        </w:rPr>
+        <w:t xml:space="preserve"> group for offline group chat to know the working status of each other and avoiding the merge conflict on </w:t>
+      </w:r>
+      <w:proofErr w:type="spellStart"/>
+      <w:r>
+        <w:rPr>
+          <w:rFonts w:ascii="Times New Roman" w:eastAsia="Times New Roman" w:hAnsi="Times New Roman" w:cs="Times New Roman"/>
+          <w:color w:val="000000"/>
+          <w:sz w:val="24"/>
+          <w:szCs w:val="24"/>
+        </w:rPr>
+        <w:t>GitHub</w:t>
+      </w:r>
+      <w:proofErr w:type="spellEnd"/>
+      <w:r>
+        <w:rPr>
+          <w:rFonts w:ascii="Times New Roman" w:eastAsia="Times New Roman" w:hAnsi="Times New Roman" w:cs="Times New Roman"/>
+          <w:color w:val="000000"/>
+          <w:sz w:val="24"/>
+          <w:szCs w:val="24"/>
+        </w:rPr>
+        <w:t>. We planned to move our meeting on Microsoft teams in future as free Zoom account has 40mins meeting constraints for each call, but we could not move because of technical problem (i.e., microphone) in Team Microsoft.</w:t>
       </w:r>
     </w:p>
     <w:p>
@@ -3985,16 +4994,43 @@
           <w:sz w:val="24"/>
           <w:szCs w:val="24"/>
         </w:rPr>
-        <w:t xml:space="preserve">. Again, a time tracking tool named “Toggl” like delivery-1 is used to track time for zoom meetings and tasks. By using Google doc for drafting report and brainstorming each task and then writing final copy of this report </w:t>
-      </w:r>
+        <w:t>. Again, a time tracking tool named “</w:t>
+      </w:r>
+      <w:proofErr w:type="spellStart"/>
       <w:r>
         <w:rPr>
           <w:rFonts w:ascii="Times New Roman" w:eastAsia="Times New Roman" w:hAnsi="Times New Roman" w:cs="Times New Roman"/>
           <w:sz w:val="24"/>
           <w:szCs w:val="24"/>
         </w:rPr>
-        <w:lastRenderedPageBreak/>
-        <w:t xml:space="preserve">help us efficiently to manage each task (i.e., task-1 to task-5) properly. We planned to use Kanban/SCRUM style agile management process for this delivery-2 but could not afford to manage everything due to time constraints. </w:t>
+        <w:t>Toggl</w:t>
+      </w:r>
+      <w:proofErr w:type="spellEnd"/>
+      <w:r>
+        <w:rPr>
+          <w:rFonts w:ascii="Times New Roman" w:eastAsia="Times New Roman" w:hAnsi="Times New Roman" w:cs="Times New Roman"/>
+          <w:sz w:val="24"/>
+          <w:szCs w:val="24"/>
+        </w:rPr>
+        <w:t xml:space="preserve">” like delivery-1 is used to track time for zoom meetings and tasks. By using Google doc for drafting report and brainstorming each task and then writing final copy of this report help us efficiently to manage each task (i.e., task-1 to task-5) properly. We planned to use </w:t>
+      </w:r>
+      <w:proofErr w:type="spellStart"/>
+      <w:r>
+        <w:rPr>
+          <w:rFonts w:ascii="Times New Roman" w:eastAsia="Times New Roman" w:hAnsi="Times New Roman" w:cs="Times New Roman"/>
+          <w:sz w:val="24"/>
+          <w:szCs w:val="24"/>
+        </w:rPr>
+        <w:t>Kanban</w:t>
+      </w:r>
+      <w:proofErr w:type="spellEnd"/>
+      <w:r>
+        <w:rPr>
+          <w:rFonts w:ascii="Times New Roman" w:eastAsia="Times New Roman" w:hAnsi="Times New Roman" w:cs="Times New Roman"/>
+          <w:sz w:val="24"/>
+          <w:szCs w:val="24"/>
+        </w:rPr>
+        <w:t xml:space="preserve">/SCRUM style agile management process for this delivery-2 but could not afford to manage everything due to time constraints. </w:t>
       </w:r>
     </w:p>
     <w:p>
@@ -4037,6 +5073,65 @@
     </w:p>
     <w:p>
       <w:pPr>
+        <w:pBdr>
+          <w:top w:val="nil"/>
+          <w:left w:val="nil"/>
+          <w:bottom w:val="nil"/>
+          <w:right w:val="nil"/>
+          <w:between w:val="nil"/>
+        </w:pBdr>
+        <w:spacing w:line="240" w:lineRule="auto"/>
+        <w:ind w:left="360" w:right="280"/>
+        <w:rPr>
+          <w:rFonts w:ascii="Times New Roman" w:hAnsi="Times New Roman" w:cs="Times New Roman"/>
+          <w:color w:val="000000"/>
+          <w:sz w:val="24"/>
+          <w:szCs w:val="24"/>
+        </w:rPr>
+      </w:pPr>
+    </w:p>
+    <w:p>
+      <w:pPr>
+        <w:pBdr>
+          <w:top w:val="nil"/>
+          <w:left w:val="nil"/>
+          <w:bottom w:val="nil"/>
+          <w:right w:val="nil"/>
+          <w:between w:val="nil"/>
+        </w:pBdr>
+        <w:spacing w:line="240" w:lineRule="auto"/>
+        <w:ind w:left="360" w:right="280"/>
+        <w:rPr>
+          <w:rFonts w:ascii="Times New Roman" w:hAnsi="Times New Roman" w:cs="Times New Roman"/>
+          <w:color w:val="000000"/>
+          <w:sz w:val="24"/>
+          <w:szCs w:val="24"/>
+        </w:rPr>
+      </w:pPr>
+    </w:p>
+    <w:p>
+      <w:pPr>
+        <w:pBdr>
+          <w:top w:val="nil"/>
+          <w:left w:val="nil"/>
+          <w:bottom w:val="nil"/>
+          <w:right w:val="nil"/>
+          <w:between w:val="nil"/>
+        </w:pBdr>
+        <w:spacing w:line="240" w:lineRule="auto"/>
+        <w:ind w:left="360" w:right="280"/>
+        <w:rPr>
+          <w:rFonts w:ascii="Times New Roman" w:hAnsi="Times New Roman" w:cs="Times New Roman"/>
+          <w:color w:val="000000"/>
+          <w:sz w:val="24"/>
+          <w:szCs w:val="24"/>
+        </w:rPr>
+      </w:pPr>
+      <w:bookmarkStart w:id="3" w:name="_GoBack"/>
+      <w:bookmarkEnd w:id="3"/>
+    </w:p>
+    <w:p>
+      <w:pPr>
         <w:spacing w:line="240" w:lineRule="auto"/>
         <w:jc w:val="center"/>
         <w:rPr>
@@ -4053,6 +5148,7 @@
           <w:sz w:val="36"/>
           <w:szCs w:val="36"/>
         </w:rPr>
+        <w:lastRenderedPageBreak/>
         <w:t>Appendix</w:t>
       </w:r>
     </w:p>
@@ -4095,7 +5191,7 @@
         </w:rPr>
         <w:t xml:space="preserve">Delivery-2 draft report for brainstorming, discussion, peer review on Google drive: </w:t>
       </w:r>
-      <w:hyperlink r:id="rId5" w:history="1">
+      <w:hyperlink r:id="rId6" w:history="1">
         <w:r>
           <w:rPr>
             <w:rStyle w:val="Hyperlink"/>
@@ -4166,7 +5262,43 @@
           <w:sz w:val="24"/>
           <w:szCs w:val="24"/>
         </w:rPr>
-        <w:t>Final report for delivery-2 commit history on GitHub:</w:t>
+        <w:t xml:space="preserve">Final </w:t>
+      </w:r>
+      <w:proofErr w:type="gramStart"/>
+      <w:r>
+        <w:rPr>
+          <w:rFonts w:ascii="Times New Roman" w:hAnsi="Times New Roman" w:cs="Times New Roman"/>
+          <w:sz w:val="24"/>
+          <w:szCs w:val="24"/>
+        </w:rPr>
+        <w:t>report for delivery-2 commit</w:t>
+      </w:r>
+      <w:proofErr w:type="gramEnd"/>
+      <w:r>
+        <w:rPr>
+          <w:rFonts w:ascii="Times New Roman" w:hAnsi="Times New Roman" w:cs="Times New Roman"/>
+          <w:sz w:val="24"/>
+          <w:szCs w:val="24"/>
+        </w:rPr>
+        <w:t xml:space="preserve"> history on </w:t>
+      </w:r>
+      <w:proofErr w:type="spellStart"/>
+      <w:r>
+        <w:rPr>
+          <w:rFonts w:ascii="Times New Roman" w:hAnsi="Times New Roman" w:cs="Times New Roman"/>
+          <w:sz w:val="24"/>
+          <w:szCs w:val="24"/>
+        </w:rPr>
+        <w:t>GitHub</w:t>
+      </w:r>
+      <w:proofErr w:type="spellEnd"/>
+      <w:r>
+        <w:rPr>
+          <w:rFonts w:ascii="Times New Roman" w:hAnsi="Times New Roman" w:cs="Times New Roman"/>
+          <w:sz w:val="24"/>
+          <w:szCs w:val="24"/>
+        </w:rPr>
+        <w:t>:</w:t>
       </w:r>
     </w:p>
     <w:p>
@@ -4180,7 +5312,7 @@
           <w:szCs w:val="24"/>
         </w:rPr>
       </w:pPr>
-      <w:hyperlink r:id="rId6" w:history="1">
+      <w:hyperlink r:id="rId7" w:history="1">
         <w:r>
           <w:rPr>
             <w:rStyle w:val="Hyperlink"/>
@@ -4255,7 +5387,31 @@
           <w:szCs w:val="24"/>
           <w:u w:val="none"/>
         </w:rPr>
-        <w:t>Time tracking report for delivery-2 generated by Toggl time tracker:</w:t>
+        <w:t xml:space="preserve">Time tracking report for delivery-2 generated by </w:t>
+      </w:r>
+      <w:proofErr w:type="spellStart"/>
+      <w:r>
+        <w:rPr>
+          <w:rStyle w:val="Hyperlink"/>
+          <w:rFonts w:ascii="Times New Roman" w:hAnsi="Times New Roman" w:cs="Times New Roman"/>
+          <w:color w:val="000000" w:themeColor="text1"/>
+          <w:sz w:val="24"/>
+          <w:szCs w:val="24"/>
+          <w:u w:val="none"/>
+        </w:rPr>
+        <w:t>Toggl</w:t>
+      </w:r>
+      <w:proofErr w:type="spellEnd"/>
+      <w:r>
+        <w:rPr>
+          <w:rStyle w:val="Hyperlink"/>
+          <w:rFonts w:ascii="Times New Roman" w:hAnsi="Times New Roman" w:cs="Times New Roman"/>
+          <w:color w:val="000000" w:themeColor="text1"/>
+          <w:sz w:val="24"/>
+          <w:szCs w:val="24"/>
+          <w:u w:val="none"/>
+        </w:rPr>
+        <w:t xml:space="preserve"> time tracker:</w:t>
       </w:r>
     </w:p>
     <w:p>
@@ -4302,7 +5458,7 @@
                     </pic:cNvPicPr>
                   </pic:nvPicPr>
                   <pic:blipFill>
-                    <a:blip r:embed="rId7">
+                    <a:blip r:embed="rId8">
                       <a:extLst>
                         <a:ext uri="{28A0092B-C50C-407E-A947-70E740481C1C}">
                           <a14:useLocalDpi xmlns:a14="http://schemas.microsoft.com/office/drawing/2010/main" val="0"/>
@@ -4349,6 +5505,86 @@
           <w:u w:val="none"/>
         </w:rPr>
       </w:pPr>
+    </w:p>
+    <w:p>
+      <w:pPr>
+        <w:spacing w:line="240" w:lineRule="auto"/>
+        <w:ind w:left="709"/>
+        <w:rPr>
+          <w:rStyle w:val="Hyperlink"/>
+          <w:rFonts w:ascii="Times New Roman" w:hAnsi="Times New Roman" w:cs="Times New Roman"/>
+          <w:b/>
+          <w:bCs/>
+          <w:color w:val="000000" w:themeColor="text1"/>
+          <w:sz w:val="24"/>
+          <w:szCs w:val="24"/>
+          <w:u w:val="none"/>
+        </w:rPr>
+      </w:pPr>
+    </w:p>
+    <w:p>
+      <w:pPr>
+        <w:spacing w:line="240" w:lineRule="auto"/>
+        <w:ind w:left="709"/>
+        <w:rPr>
+          <w:rStyle w:val="Hyperlink"/>
+          <w:rFonts w:ascii="Times New Roman" w:hAnsi="Times New Roman" w:cs="Times New Roman"/>
+          <w:b/>
+          <w:bCs/>
+          <w:color w:val="000000" w:themeColor="text1"/>
+          <w:sz w:val="24"/>
+          <w:szCs w:val="24"/>
+          <w:u w:val="none"/>
+        </w:rPr>
+      </w:pPr>
+    </w:p>
+    <w:p>
+      <w:pPr>
+        <w:spacing w:line="240" w:lineRule="auto"/>
+        <w:ind w:left="709"/>
+        <w:rPr>
+          <w:rStyle w:val="Hyperlink"/>
+          <w:rFonts w:ascii="Times New Roman" w:hAnsi="Times New Roman" w:cs="Times New Roman"/>
+          <w:b/>
+          <w:bCs/>
+          <w:color w:val="000000" w:themeColor="text1"/>
+          <w:sz w:val="24"/>
+          <w:szCs w:val="24"/>
+          <w:u w:val="none"/>
+        </w:rPr>
+      </w:pPr>
+    </w:p>
+    <w:p>
+      <w:pPr>
+        <w:spacing w:line="240" w:lineRule="auto"/>
+        <w:ind w:left="709"/>
+        <w:rPr>
+          <w:rStyle w:val="Hyperlink"/>
+          <w:rFonts w:ascii="Times New Roman" w:hAnsi="Times New Roman" w:cs="Times New Roman"/>
+          <w:b/>
+          <w:bCs/>
+          <w:color w:val="000000" w:themeColor="text1"/>
+          <w:sz w:val="24"/>
+          <w:szCs w:val="24"/>
+          <w:u w:val="none"/>
+        </w:rPr>
+      </w:pPr>
+    </w:p>
+    <w:p>
+      <w:pPr>
+        <w:spacing w:line="240" w:lineRule="auto"/>
+        <w:ind w:left="709"/>
+        <w:rPr>
+          <w:rStyle w:val="Hyperlink"/>
+          <w:rFonts w:ascii="Times New Roman" w:hAnsi="Times New Roman" w:cs="Times New Roman"/>
+          <w:b/>
+          <w:bCs/>
+          <w:color w:val="000000" w:themeColor="text1"/>
+          <w:sz w:val="24"/>
+          <w:szCs w:val="24"/>
+          <w:u w:val="none"/>
+        </w:rPr>
+      </w:pPr>
       <w:r>
         <w:rPr>
           <w:rStyle w:val="Hyperlink"/>
@@ -4390,6 +5626,7 @@
           <w:u w:val="none"/>
         </w:rPr>
       </w:pPr>
+      <w:proofErr w:type="spellStart"/>
       <w:r>
         <w:rPr>
           <w:rStyle w:val="Hyperlink"/>
@@ -4399,7 +5636,30 @@
           <w:szCs w:val="24"/>
           <w:u w:val="none"/>
         </w:rPr>
-        <w:t>Github Contribution</w:t>
+        <w:t>Git</w:t>
+      </w:r>
+      <w:proofErr w:type="spellEnd"/>
+      <w:r>
+        <w:rPr>
+          <w:rStyle w:val="Hyperlink"/>
+          <w:rFonts w:ascii="Times New Roman" w:hAnsi="Times New Roman" w:cs="Times New Roman"/>
+          <w:color w:val="000000" w:themeColor="text1"/>
+          <w:sz w:val="24"/>
+          <w:szCs w:val="24"/>
+          <w:u w:val="none"/>
+        </w:rPr>
+        <w:t>-H</w:t>
+      </w:r>
+      <w:r>
+        <w:rPr>
+          <w:rStyle w:val="Hyperlink"/>
+          <w:rFonts w:ascii="Times New Roman" w:hAnsi="Times New Roman" w:cs="Times New Roman"/>
+          <w:color w:val="000000" w:themeColor="text1"/>
+          <w:sz w:val="24"/>
+          <w:szCs w:val="24"/>
+          <w:u w:val="none"/>
+        </w:rPr>
+        <w:t>ub Contribution</w:t>
       </w:r>
       <w:r>
         <w:rPr>
@@ -4449,6 +5709,7 @@
           <w:sz w:val="24"/>
           <w:szCs w:val="24"/>
           <w:u w:val="none"/>
+          <w:lang w:val="en-IN" w:eastAsia="en-IN" w:bidi="ar-SA"/>
         </w:rPr>
         <w:drawing>
           <wp:inline distT="0" distB="0" distL="0" distR="0" wp14:anchorId="14AD1EE0" wp14:editId="76BAF9A5">
@@ -4468,7 +5729,7 @@
                     </pic:cNvPicPr>
                   </pic:nvPicPr>
                   <pic:blipFill>
-                    <a:blip r:embed="rId8">
+                    <a:blip r:embed="rId9">
                       <a:extLst>
                         <a:ext uri="{28A0092B-C50C-407E-A947-70E740481C1C}">
                           <a14:useLocalDpi xmlns:a14="http://schemas.microsoft.com/office/drawing/2010/main" val="0"/>
@@ -4547,8 +5808,8 @@
 </file>
 
 <file path=word/numbering.xml><?xml version="1.0" encoding="utf-8"?>
-<w:numbering xmlns:wpc="http://schemas.microsoft.com/office/word/2010/wordprocessingCanvas" xmlns:cx="http://schemas.microsoft.com/office/drawing/2014/chartex" xmlns:cx1="http://schemas.microsoft.com/office/drawing/2015/9/8/chartex" xmlns:cx2="http://schemas.microsoft.com/office/drawing/2015/10/21/chartex" xmlns:cx3="http://schemas.microsoft.com/office/drawing/2016/5/9/chartex" xmlns:cx4="http://schemas.microsoft.com/office/drawing/2016/5/10/chartex" xmlns:cx5="http://schemas.microsoft.com/office/drawing/2016/5/11/chartex" xmlns:cx6="http://schemas.microsoft.com/office/drawing/2016/5/12/chartex" xmlns:cx7="http://schemas.microsoft.com/office/drawing/2016/5/13/chartex" xmlns:cx8="http://schemas.microsoft.com/office/drawing/2016/5/14/chartex" xmlns:mc="http://schemas.openxmlformats.org/markup-compatibility/2006" xmlns:aink="http://schemas.microsoft.com/office/drawing/2016/ink" xmlns:am3d="http://schemas.microsoft.com/office/drawing/2017/model3d" xmlns:o="urn:schemas-microsoft-com:office:office" xmlns:r="http://schemas.openxmlformats.org/officeDocument/2006/relationships" xmlns:m="http://schemas.openxmlformats.org/officeDocument/2006/math" xmlns:v="urn:schemas-microsoft-com:vml" xmlns:wp14="http://schemas.microsoft.com/office/word/2010/wordprocessingDrawing" xmlns:wp="http://schemas.openxmlformats.org/drawingml/2006/wordprocessingDrawing" xmlns:w10="urn:schemas-microsoft-com:office:word" xmlns:w="http://schemas.openxmlformats.org/wordprocessingml/2006/main" xmlns:w14="http://schemas.microsoft.com/office/word/2010/wordml" xmlns:w15="http://schemas.microsoft.com/office/word/2012/wordml" xmlns:w16cex="http://schemas.microsoft.com/office/word/2018/wordml/cex" xmlns:w16cid="http://schemas.microsoft.com/office/word/2016/wordml/cid" xmlns:w16="http://schemas.microsoft.com/office/word/2018/wordml" xmlns:w16se="http://schemas.microsoft.com/office/word/2015/wordml/symex" xmlns:wpg="http://schemas.microsoft.com/office/word/2010/wordprocessingGroup" xmlns:wpi="http://schemas.microsoft.com/office/word/2010/wordprocessingInk" xmlns:wne="http://schemas.microsoft.com/office/word/2006/wordml" xmlns:wps="http://schemas.microsoft.com/office/word/2010/wordprocessingShape" mc:Ignorable="w14 w15 w16se w16cid w16 w16cex wp14">
-  <w:abstractNum w:abstractNumId="0" w15:restartNumberingAfterBreak="0">
+<w:numbering xmlns:wpc="http://schemas.microsoft.com/office/word/2010/wordprocessingCanvas" xmlns:mc="http://schemas.openxmlformats.org/markup-compatibility/2006" xmlns:o="urn:schemas-microsoft-com:office:office" xmlns:r="http://schemas.openxmlformats.org/officeDocument/2006/relationships" xmlns:m="http://schemas.openxmlformats.org/officeDocument/2006/math" xmlns:v="urn:schemas-microsoft-com:vml" xmlns:wp14="http://schemas.microsoft.com/office/word/2010/wordprocessingDrawing" xmlns:wp="http://schemas.openxmlformats.org/drawingml/2006/wordprocessingDrawing" xmlns:w10="urn:schemas-microsoft-com:office:word" xmlns:w="http://schemas.openxmlformats.org/wordprocessingml/2006/main" xmlns:w14="http://schemas.microsoft.com/office/word/2010/wordml" xmlns:wpg="http://schemas.microsoft.com/office/word/2010/wordprocessingGroup" xmlns:wpi="http://schemas.microsoft.com/office/word/2010/wordprocessingInk" xmlns:wne="http://schemas.microsoft.com/office/word/2006/wordml" xmlns:wps="http://schemas.microsoft.com/office/word/2010/wordprocessingShape" mc:Ignorable="w14 wp14">
+  <w:abstractNum w:abstractNumId="0">
     <w:nsid w:val="03DC33E5"/>
     <w:multiLevelType w:val="multilevel"/>
     <w:tmpl w:val="B97ED06C"/>
@@ -4662,7 +5923,7 @@
       </w:rPr>
     </w:lvl>
   </w:abstractNum>
-  <w:abstractNum w:abstractNumId="1" w15:restartNumberingAfterBreak="0">
+  <w:abstractNum w:abstractNumId="1">
     <w:nsid w:val="092D2FAB"/>
     <w:multiLevelType w:val="multilevel"/>
     <w:tmpl w:val="FA8E9BE0"/>
@@ -4775,7 +6036,7 @@
       </w:rPr>
     </w:lvl>
   </w:abstractNum>
-  <w:abstractNum w:abstractNumId="2" w15:restartNumberingAfterBreak="0">
+  <w:abstractNum w:abstractNumId="2">
     <w:nsid w:val="106B0A38"/>
     <w:multiLevelType w:val="multilevel"/>
     <w:tmpl w:val="5FFA545C"/>
@@ -4888,7 +6149,7 @@
       </w:rPr>
     </w:lvl>
   </w:abstractNum>
-  <w:abstractNum w:abstractNumId="3" w15:restartNumberingAfterBreak="0">
+  <w:abstractNum w:abstractNumId="3">
     <w:nsid w:val="126862E7"/>
     <w:multiLevelType w:val="multilevel"/>
     <w:tmpl w:val="1BB4347A"/>
@@ -5001,7 +6262,7 @@
       </w:pPr>
     </w:lvl>
   </w:abstractNum>
-  <w:abstractNum w:abstractNumId="4" w15:restartNumberingAfterBreak="0">
+  <w:abstractNum w:abstractNumId="4">
     <w:nsid w:val="12D40EBF"/>
     <w:multiLevelType w:val="hybridMultilevel"/>
     <w:tmpl w:val="D8E2E308"/>
@@ -5114,7 +6375,7 @@
       </w:rPr>
     </w:lvl>
   </w:abstractNum>
-  <w:abstractNum w:abstractNumId="5" w15:restartNumberingAfterBreak="0">
+  <w:abstractNum w:abstractNumId="5">
     <w:nsid w:val="24A0429C"/>
     <w:multiLevelType w:val="multilevel"/>
     <w:tmpl w:val="55AE5B9A"/>
@@ -5227,7 +6488,120 @@
       </w:rPr>
     </w:lvl>
   </w:abstractNum>
-  <w:abstractNum w:abstractNumId="6" w15:restartNumberingAfterBreak="0">
+  <w:abstractNum w:abstractNumId="6">
+    <w:nsid w:val="27AB1777"/>
+    <w:multiLevelType w:val="hybridMultilevel"/>
+    <w:tmpl w:val="B882CD8C"/>
+    <w:lvl w:ilvl="0" w:tplc="40090001">
+      <w:start w:val="1"/>
+      <w:numFmt w:val="bullet"/>
+      <w:lvlText w:val=""/>
+      <w:lvlJc w:val="left"/>
+      <w:pPr>
+        <w:ind w:left="1440" w:hanging="360"/>
+      </w:pPr>
+      <w:rPr>
+        <w:rFonts w:ascii="Symbol" w:hAnsi="Symbol" w:hint="default"/>
+      </w:rPr>
+    </w:lvl>
+    <w:lvl w:ilvl="1" w:tplc="40090003" w:tentative="1">
+      <w:start w:val="1"/>
+      <w:numFmt w:val="bullet"/>
+      <w:lvlText w:val="o"/>
+      <w:lvlJc w:val="left"/>
+      <w:pPr>
+        <w:ind w:left="2160" w:hanging="360"/>
+      </w:pPr>
+      <w:rPr>
+        <w:rFonts w:ascii="Courier New" w:hAnsi="Courier New" w:cs="Courier New" w:hint="default"/>
+      </w:rPr>
+    </w:lvl>
+    <w:lvl w:ilvl="2" w:tplc="40090005" w:tentative="1">
+      <w:start w:val="1"/>
+      <w:numFmt w:val="bullet"/>
+      <w:lvlText w:val=""/>
+      <w:lvlJc w:val="left"/>
+      <w:pPr>
+        <w:ind w:left="2880" w:hanging="360"/>
+      </w:pPr>
+      <w:rPr>
+        <w:rFonts w:ascii="Wingdings" w:hAnsi="Wingdings" w:hint="default"/>
+      </w:rPr>
+    </w:lvl>
+    <w:lvl w:ilvl="3" w:tplc="40090001" w:tentative="1">
+      <w:start w:val="1"/>
+      <w:numFmt w:val="bullet"/>
+      <w:lvlText w:val=""/>
+      <w:lvlJc w:val="left"/>
+      <w:pPr>
+        <w:ind w:left="3600" w:hanging="360"/>
+      </w:pPr>
+      <w:rPr>
+        <w:rFonts w:ascii="Symbol" w:hAnsi="Symbol" w:hint="default"/>
+      </w:rPr>
+    </w:lvl>
+    <w:lvl w:ilvl="4" w:tplc="40090003" w:tentative="1">
+      <w:start w:val="1"/>
+      <w:numFmt w:val="bullet"/>
+      <w:lvlText w:val="o"/>
+      <w:lvlJc w:val="left"/>
+      <w:pPr>
+        <w:ind w:left="4320" w:hanging="360"/>
+      </w:pPr>
+      <w:rPr>
+        <w:rFonts w:ascii="Courier New" w:hAnsi="Courier New" w:cs="Courier New" w:hint="default"/>
+      </w:rPr>
+    </w:lvl>
+    <w:lvl w:ilvl="5" w:tplc="40090005" w:tentative="1">
+      <w:start w:val="1"/>
+      <w:numFmt w:val="bullet"/>
+      <w:lvlText w:val=""/>
+      <w:lvlJc w:val="left"/>
+      <w:pPr>
+        <w:ind w:left="5040" w:hanging="360"/>
+      </w:pPr>
+      <w:rPr>
+        <w:rFonts w:ascii="Wingdings" w:hAnsi="Wingdings" w:hint="default"/>
+      </w:rPr>
+    </w:lvl>
+    <w:lvl w:ilvl="6" w:tplc="40090001" w:tentative="1">
+      <w:start w:val="1"/>
+      <w:numFmt w:val="bullet"/>
+      <w:lvlText w:val=""/>
+      <w:lvlJc w:val="left"/>
+      <w:pPr>
+        <w:ind w:left="5760" w:hanging="360"/>
+      </w:pPr>
+      <w:rPr>
+        <w:rFonts w:ascii="Symbol" w:hAnsi="Symbol" w:hint="default"/>
+      </w:rPr>
+    </w:lvl>
+    <w:lvl w:ilvl="7" w:tplc="40090003" w:tentative="1">
+      <w:start w:val="1"/>
+      <w:numFmt w:val="bullet"/>
+      <w:lvlText w:val="o"/>
+      <w:lvlJc w:val="left"/>
+      <w:pPr>
+        <w:ind w:left="6480" w:hanging="360"/>
+      </w:pPr>
+      <w:rPr>
+        <w:rFonts w:ascii="Courier New" w:hAnsi="Courier New" w:cs="Courier New" w:hint="default"/>
+      </w:rPr>
+    </w:lvl>
+    <w:lvl w:ilvl="8" w:tplc="40090005" w:tentative="1">
+      <w:start w:val="1"/>
+      <w:numFmt w:val="bullet"/>
+      <w:lvlText w:val=""/>
+      <w:lvlJc w:val="left"/>
+      <w:pPr>
+        <w:ind w:left="7200" w:hanging="360"/>
+      </w:pPr>
+      <w:rPr>
+        <w:rFonts w:ascii="Wingdings" w:hAnsi="Wingdings" w:hint="default"/>
+      </w:rPr>
+    </w:lvl>
+  </w:abstractNum>
+  <w:abstractNum w:abstractNumId="7">
     <w:nsid w:val="30F55815"/>
     <w:multiLevelType w:val="multilevel"/>
     <w:tmpl w:val="E222E060"/>
@@ -5316,7 +6690,7 @@
       </w:pPr>
     </w:lvl>
   </w:abstractNum>
-  <w:abstractNum w:abstractNumId="7" w15:restartNumberingAfterBreak="0">
+  <w:abstractNum w:abstractNumId="8">
     <w:nsid w:val="3D1E5620"/>
     <w:multiLevelType w:val="multilevel"/>
     <w:tmpl w:val="AC6ADF46"/>
@@ -5429,7 +6803,7 @@
       </w:pPr>
     </w:lvl>
   </w:abstractNum>
-  <w:abstractNum w:abstractNumId="8" w15:restartNumberingAfterBreak="0">
+  <w:abstractNum w:abstractNumId="9">
     <w:nsid w:val="3FD764C1"/>
     <w:multiLevelType w:val="multilevel"/>
     <w:tmpl w:val="17405AF0"/>
@@ -5515,7 +6889,7 @@
       </w:pPr>
     </w:lvl>
   </w:abstractNum>
-  <w:abstractNum w:abstractNumId="9" w15:restartNumberingAfterBreak="0">
+  <w:abstractNum w:abstractNumId="10">
     <w:nsid w:val="4FCD26FB"/>
     <w:multiLevelType w:val="multilevel"/>
     <w:tmpl w:val="547EC7CA"/>
@@ -5628,7 +7002,7 @@
       </w:rPr>
     </w:lvl>
   </w:abstractNum>
-  <w:abstractNum w:abstractNumId="10" w15:restartNumberingAfterBreak="0">
+  <w:abstractNum w:abstractNumId="11">
     <w:nsid w:val="58C36A08"/>
     <w:multiLevelType w:val="multilevel"/>
     <w:tmpl w:val="10CA6206"/>
@@ -5741,7 +7115,7 @@
       </w:rPr>
     </w:lvl>
   </w:abstractNum>
-  <w:abstractNum w:abstractNumId="11" w15:restartNumberingAfterBreak="0">
+  <w:abstractNum w:abstractNumId="12">
     <w:nsid w:val="632850A7"/>
     <w:multiLevelType w:val="multilevel"/>
     <w:tmpl w:val="97C6F946"/>
@@ -5854,7 +7228,7 @@
       </w:pPr>
     </w:lvl>
   </w:abstractNum>
-  <w:abstractNum w:abstractNumId="12" w15:restartNumberingAfterBreak="0">
+  <w:abstractNum w:abstractNumId="13">
     <w:nsid w:val="65F073F2"/>
     <w:multiLevelType w:val="multilevel"/>
     <w:tmpl w:val="CBD0713E"/>
@@ -5967,7 +7341,7 @@
       </w:pPr>
     </w:lvl>
   </w:abstractNum>
-  <w:abstractNum w:abstractNumId="13" w15:restartNumberingAfterBreak="0">
+  <w:abstractNum w:abstractNumId="14">
     <w:nsid w:val="70412BD1"/>
     <w:multiLevelType w:val="multilevel"/>
     <w:tmpl w:val="36C241BC"/>
@@ -6080,7 +7454,7 @@
       </w:rPr>
     </w:lvl>
   </w:abstractNum>
-  <w:abstractNum w:abstractNumId="14" w15:restartNumberingAfterBreak="0">
+  <w:abstractNum w:abstractNumId="15">
     <w:nsid w:val="7A3E7F8B"/>
     <w:multiLevelType w:val="multilevel"/>
     <w:tmpl w:val="A72EF8BE"/>
@@ -6166,7 +7540,7 @@
       </w:pPr>
     </w:lvl>
   </w:abstractNum>
-  <w:abstractNum w:abstractNumId="15" w15:restartNumberingAfterBreak="0">
+  <w:abstractNum w:abstractNumId="16">
     <w:nsid w:val="7AE45EFE"/>
     <w:multiLevelType w:val="multilevel"/>
     <w:tmpl w:val="1B0024A2"/>
@@ -6283,40 +7657,40 @@
     <w:abstractNumId w:val="1"/>
   </w:num>
   <w:num w:numId="2">
-    <w:abstractNumId w:val="8"/>
+    <w:abstractNumId w:val="9"/>
   </w:num>
   <w:num w:numId="3">
     <w:abstractNumId w:val="0"/>
   </w:num>
   <w:num w:numId="4">
-    <w:abstractNumId w:val="14"/>
+    <w:abstractNumId w:val="15"/>
   </w:num>
   <w:num w:numId="5">
     <w:abstractNumId w:val="2"/>
   </w:num>
   <w:num w:numId="6">
-    <w:abstractNumId w:val="10"/>
+    <w:abstractNumId w:val="11"/>
   </w:num>
   <w:num w:numId="7">
-    <w:abstractNumId w:val="13"/>
+    <w:abstractNumId w:val="14"/>
   </w:num>
   <w:num w:numId="8">
     <w:abstractNumId w:val="5"/>
   </w:num>
   <w:num w:numId="9">
-    <w:abstractNumId w:val="9"/>
+    <w:abstractNumId w:val="10"/>
   </w:num>
   <w:num w:numId="10">
+    <w:abstractNumId w:val="13"/>
+  </w:num>
+  <w:num w:numId="11">
+    <w:abstractNumId w:val="16"/>
+  </w:num>
+  <w:num w:numId="12">
     <w:abstractNumId w:val="12"/>
   </w:num>
-  <w:num w:numId="11">
-    <w:abstractNumId w:val="15"/>
-  </w:num>
-  <w:num w:numId="12">
-    <w:abstractNumId w:val="11"/>
-  </w:num>
   <w:num w:numId="13">
-    <w:abstractNumId w:val="7"/>
+    <w:abstractNumId w:val="8"/>
   </w:num>
   <w:num w:numId="14">
     <w:abstractNumId w:val="3"/>
@@ -6325,13 +7699,16 @@
     <w:abstractNumId w:val="4"/>
   </w:num>
   <w:num w:numId="16">
+    <w:abstractNumId w:val="7"/>
+  </w:num>
+  <w:num w:numId="17">
     <w:abstractNumId w:val="6"/>
   </w:num>
 </w:numbering>
 </file>
 
 <file path=word/styles.xml><?xml version="1.0" encoding="utf-8"?>
-<w:styles xmlns:mc="http://schemas.openxmlformats.org/markup-compatibility/2006" xmlns:r="http://schemas.openxmlformats.org/officeDocument/2006/relationships" xmlns:w="http://schemas.openxmlformats.org/wordprocessingml/2006/main" xmlns:w14="http://schemas.microsoft.com/office/word/2010/wordml" xmlns:w15="http://schemas.microsoft.com/office/word/2012/wordml" xmlns:w16cex="http://schemas.microsoft.com/office/word/2018/wordml/cex" xmlns:w16cid="http://schemas.microsoft.com/office/word/2016/wordml/cid" xmlns:w16="http://schemas.microsoft.com/office/word/2018/wordml" xmlns:w16se="http://schemas.microsoft.com/office/word/2015/wordml/symex" mc:Ignorable="w14 w15 w16se w16cid w16 w16cex">
+<w:styles xmlns:mc="http://schemas.openxmlformats.org/markup-compatibility/2006" xmlns:r="http://schemas.openxmlformats.org/officeDocument/2006/relationships" xmlns:w="http://schemas.openxmlformats.org/wordprocessingml/2006/main" xmlns:w14="http://schemas.microsoft.com/office/word/2010/wordml" mc:Ignorable="w14">
   <w:docDefaults>
     <w:rPrDefault>
       <w:rPr>
@@ -6347,383 +7724,144 @@
       </w:pPr>
     </w:pPrDefault>
   </w:docDefaults>
-  <w:latentStyles w:defLockedState="0" w:defUIPriority="99" w:defSemiHidden="0" w:defUnhideWhenUsed="0" w:defQFormat="0" w:count="376">
-    <w:lsdException w:name="Normal" w:uiPriority="0" w:qFormat="1"/>
-    <w:lsdException w:name="heading 1" w:uiPriority="9" w:qFormat="1"/>
-    <w:lsdException w:name="heading 2" w:semiHidden="1" w:uiPriority="9" w:unhideWhenUsed="1" w:qFormat="1"/>
-    <w:lsdException w:name="heading 3" w:semiHidden="1" w:uiPriority="9" w:unhideWhenUsed="1" w:qFormat="1"/>
-    <w:lsdException w:name="heading 4" w:semiHidden="1" w:uiPriority="9" w:unhideWhenUsed="1" w:qFormat="1"/>
-    <w:lsdException w:name="heading 5" w:semiHidden="1" w:uiPriority="9" w:unhideWhenUsed="1" w:qFormat="1"/>
-    <w:lsdException w:name="heading 6" w:semiHidden="1" w:uiPriority="9" w:unhideWhenUsed="1" w:qFormat="1"/>
-    <w:lsdException w:name="heading 7" w:semiHidden="1" w:uiPriority="9" w:unhideWhenUsed="1" w:qFormat="1"/>
-    <w:lsdException w:name="heading 8" w:semiHidden="1" w:uiPriority="9" w:unhideWhenUsed="1" w:qFormat="1"/>
-    <w:lsdException w:name="heading 9" w:semiHidden="1" w:uiPriority="9" w:unhideWhenUsed="1" w:qFormat="1"/>
-    <w:lsdException w:name="index 1" w:semiHidden="1" w:unhideWhenUsed="1"/>
-    <w:lsdException w:name="index 2" w:semiHidden="1" w:unhideWhenUsed="1"/>
-    <w:lsdException w:name="index 3" w:semiHidden="1" w:unhideWhenUsed="1"/>
-    <w:lsdException w:name="index 4" w:semiHidden="1" w:unhideWhenUsed="1"/>
-    <w:lsdException w:name="index 5" w:semiHidden="1" w:unhideWhenUsed="1"/>
-    <w:lsdException w:name="index 6" w:semiHidden="1" w:unhideWhenUsed="1"/>
-    <w:lsdException w:name="index 7" w:semiHidden="1" w:unhideWhenUsed="1"/>
-    <w:lsdException w:name="index 8" w:semiHidden="1" w:unhideWhenUsed="1"/>
-    <w:lsdException w:name="index 9" w:semiHidden="1" w:unhideWhenUsed="1"/>
-    <w:lsdException w:name="toc 1" w:semiHidden="1" w:uiPriority="39" w:unhideWhenUsed="1"/>
-    <w:lsdException w:name="toc 2" w:semiHidden="1" w:uiPriority="39" w:unhideWhenUsed="1"/>
-    <w:lsdException w:name="toc 3" w:semiHidden="1" w:uiPriority="39" w:unhideWhenUsed="1"/>
-    <w:lsdException w:name="toc 4" w:semiHidden="1" w:uiPriority="39" w:unhideWhenUsed="1"/>
-    <w:lsdException w:name="toc 5" w:semiHidden="1" w:uiPriority="39" w:unhideWhenUsed="1"/>
-    <w:lsdException w:name="toc 6" w:semiHidden="1" w:uiPriority="39" w:unhideWhenUsed="1"/>
-    <w:lsdException w:name="toc 7" w:semiHidden="1" w:uiPriority="39" w:unhideWhenUsed="1"/>
-    <w:lsdException w:name="toc 8" w:semiHidden="1" w:uiPriority="39" w:unhideWhenUsed="1"/>
-    <w:lsdException w:name="toc 9" w:semiHidden="1" w:uiPriority="39" w:unhideWhenUsed="1"/>
-    <w:lsdException w:name="Normal Indent" w:semiHidden="1" w:unhideWhenUsed="1"/>
-    <w:lsdException w:name="footnote text" w:semiHidden="1" w:unhideWhenUsed="1"/>
-    <w:lsdException w:name="annotation text" w:semiHidden="1" w:unhideWhenUsed="1"/>
-    <w:lsdException w:name="header" w:semiHidden="1" w:unhideWhenUsed="1"/>
-    <w:lsdException w:name="footer" w:semiHidden="1" w:unhideWhenUsed="1"/>
-    <w:lsdException w:name="index heading" w:semiHidden="1" w:unhideWhenUsed="1"/>
-    <w:lsdException w:name="caption" w:semiHidden="1" w:uiPriority="35" w:unhideWhenUsed="1" w:qFormat="1"/>
-    <w:lsdException w:name="table of figures" w:semiHidden="1" w:unhideWhenUsed="1"/>
-    <w:lsdException w:name="envelope address" w:semiHidden="1" w:unhideWhenUsed="1"/>
-    <w:lsdException w:name="envelope return" w:semiHidden="1" w:unhideWhenUsed="1"/>
-    <w:lsdException w:name="footnote reference" w:semiHidden="1" w:unhideWhenUsed="1"/>
-    <w:lsdException w:name="annotation reference" w:semiHidden="1" w:unhideWhenUsed="1"/>
-    <w:lsdException w:name="line number" w:semiHidden="1" w:unhideWhenUsed="1"/>
-    <w:lsdException w:name="page number" w:semiHidden="1" w:unhideWhenUsed="1"/>
-    <w:lsdException w:name="endnote reference" w:semiHidden="1" w:unhideWhenUsed="1"/>
-    <w:lsdException w:name="endnote text" w:semiHidden="1" w:unhideWhenUsed="1"/>
-    <w:lsdException w:name="table of authorities" w:semiHidden="1" w:unhideWhenUsed="1"/>
-    <w:lsdException w:name="macro" w:semiHidden="1" w:unhideWhenUsed="1"/>
-    <w:lsdException w:name="toa heading" w:semiHidden="1" w:unhideWhenUsed="1"/>
-    <w:lsdException w:name="List" w:semiHidden="1" w:unhideWhenUsed="1"/>
-    <w:lsdException w:name="List Bullet" w:semiHidden="1" w:unhideWhenUsed="1"/>
-    <w:lsdException w:name="List Number" w:semiHidden="1" w:unhideWhenUsed="1"/>
-    <w:lsdException w:name="List 2" w:semiHidden="1" w:unhideWhenUsed="1"/>
-    <w:lsdException w:name="List 3" w:semiHidden="1" w:unhideWhenUsed="1"/>
-    <w:lsdException w:name="List 4" w:semiHidden="1" w:unhideWhenUsed="1"/>
-    <w:lsdException w:name="List 5" w:semiHidden="1" w:unhideWhenUsed="1"/>
-    <w:lsdException w:name="List Bullet 2" w:semiHidden="1" w:unhideWhenUsed="1"/>
-    <w:lsdException w:name="List Bullet 3" w:semiHidden="1" w:unhideWhenUsed="1"/>
-    <w:lsdException w:name="List Bullet 4" w:semiHidden="1" w:unhideWhenUsed="1"/>
-    <w:lsdException w:name="List Bullet 5" w:semiHidden="1" w:unhideWhenUsed="1"/>
-    <w:lsdException w:name="List Number 2" w:semiHidden="1" w:unhideWhenUsed="1"/>
-    <w:lsdException w:name="List Number 3" w:semiHidden="1" w:unhideWhenUsed="1"/>
-    <w:lsdException w:name="List Number 4" w:semiHidden="1" w:unhideWhenUsed="1"/>
-    <w:lsdException w:name="List Number 5" w:semiHidden="1" w:unhideWhenUsed="1"/>
-    <w:lsdException w:name="Title" w:uiPriority="10" w:qFormat="1"/>
-    <w:lsdException w:name="Closing" w:semiHidden="1" w:unhideWhenUsed="1"/>
-    <w:lsdException w:name="Signature" w:semiHidden="1" w:unhideWhenUsed="1"/>
-    <w:lsdException w:name="Default Paragraph Font" w:semiHidden="1" w:uiPriority="1" w:unhideWhenUsed="1"/>
-    <w:lsdException w:name="Body Text" w:semiHidden="1" w:unhideWhenUsed="1"/>
-    <w:lsdException w:name="Body Text Indent" w:semiHidden="1" w:unhideWhenUsed="1"/>
-    <w:lsdException w:name="List Continue" w:semiHidden="1" w:unhideWhenUsed="1"/>
-    <w:lsdException w:name="List Continue 2" w:semiHidden="1" w:unhideWhenUsed="1"/>
-    <w:lsdException w:name="List Continue 3" w:semiHidden="1" w:unhideWhenUsed="1"/>
-    <w:lsdException w:name="List Continue 4" w:semiHidden="1" w:unhideWhenUsed="1"/>
-    <w:lsdException w:name="List Continue 5" w:semiHidden="1" w:unhideWhenUsed="1"/>
-    <w:lsdException w:name="Message Header" w:semiHidden="1" w:unhideWhenUsed="1"/>
-    <w:lsdException w:name="Subtitle" w:uiPriority="11" w:qFormat="1"/>
-    <w:lsdException w:name="Salutation" w:semiHidden="1" w:unhideWhenUsed="1"/>
-    <w:lsdException w:name="Date" w:semiHidden="1" w:unhideWhenUsed="1"/>
-    <w:lsdException w:name="Body Text First Indent" w:semiHidden="1" w:unhideWhenUsed="1"/>
-    <w:lsdException w:name="Body Text First Indent 2" w:semiHidden="1" w:unhideWhenUsed="1"/>
-    <w:lsdException w:name="Note Heading" w:semiHidden="1" w:unhideWhenUsed="1"/>
-    <w:lsdException w:name="Body Text 2" w:semiHidden="1" w:unhideWhenUsed="1"/>
-    <w:lsdException w:name="Body Text 3" w:semiHidden="1" w:unhideWhenUsed="1"/>
-    <w:lsdException w:name="Body Text Indent 2" w:semiHidden="1" w:unhideWhenUsed="1"/>
-    <w:lsdException w:name="Body Text Indent 3" w:semiHidden="1" w:unhideWhenUsed="1"/>
-    <w:lsdException w:name="Block Text" w:semiHidden="1" w:unhideWhenUsed="1"/>
-    <w:lsdException w:name="Hyperlink" w:semiHidden="1" w:unhideWhenUsed="1"/>
-    <w:lsdException w:name="FollowedHyperlink" w:semiHidden="1" w:unhideWhenUsed="1"/>
-    <w:lsdException w:name="Strong" w:uiPriority="22" w:qFormat="1"/>
-    <w:lsdException w:name="Emphasis" w:uiPriority="20" w:qFormat="1"/>
-    <w:lsdException w:name="Document Map" w:semiHidden="1" w:unhideWhenUsed="1"/>
-    <w:lsdException w:name="Plain Text" w:semiHidden="1" w:unhideWhenUsed="1"/>
-    <w:lsdException w:name="E-mail Signature" w:semiHidden="1" w:unhideWhenUsed="1"/>
-    <w:lsdException w:name="HTML Top of Form" w:semiHidden="1" w:unhideWhenUsed="1"/>
-    <w:lsdException w:name="HTML Bottom of Form" w:semiHidden="1" w:unhideWhenUsed="1"/>
-    <w:lsdException w:name="Normal (Web)" w:semiHidden="1" w:unhideWhenUsed="1"/>
-    <w:lsdException w:name="HTML Acronym" w:semiHidden="1" w:unhideWhenUsed="1"/>
-    <w:lsdException w:name="HTML Address" w:semiHidden="1" w:unhideWhenUsed="1"/>
-    <w:lsdException w:name="HTML Cite" w:semiHidden="1" w:unhideWhenUsed="1"/>
-    <w:lsdException w:name="HTML Code" w:semiHidden="1" w:unhideWhenUsed="1"/>
-    <w:lsdException w:name="HTML Definition" w:semiHidden="1" w:unhideWhenUsed="1"/>
-    <w:lsdException w:name="HTML Keyboard" w:semiHidden="1" w:unhideWhenUsed="1"/>
-    <w:lsdException w:name="HTML Preformatted" w:semiHidden="1" w:unhideWhenUsed="1"/>
-    <w:lsdException w:name="HTML Sample" w:semiHidden="1" w:unhideWhenUsed="1"/>
-    <w:lsdException w:name="HTML Typewriter" w:semiHidden="1" w:unhideWhenUsed="1"/>
-    <w:lsdException w:name="HTML Variable" w:semiHidden="1" w:unhideWhenUsed="1"/>
-    <w:lsdException w:name="Normal Table" w:semiHidden="1" w:unhideWhenUsed="1"/>
-    <w:lsdException w:name="annotation subject" w:semiHidden="1" w:unhideWhenUsed="1"/>
-    <w:lsdException w:name="No List" w:semiHidden="1" w:unhideWhenUsed="1"/>
-    <w:lsdException w:name="Outline List 1" w:semiHidden="1" w:unhideWhenUsed="1"/>
-    <w:lsdException w:name="Outline List 2" w:semiHidden="1" w:unhideWhenUsed="1"/>
-    <w:lsdException w:name="Outline List 3" w:semiHidden="1" w:unhideWhenUsed="1"/>
-    <w:lsdException w:name="Table Simple 1" w:semiHidden="1" w:unhideWhenUsed="1"/>
-    <w:lsdException w:name="Table Simple 2" w:semiHidden="1" w:unhideWhenUsed="1"/>
-    <w:lsdException w:name="Table Simple 3" w:semiHidden="1" w:unhideWhenUsed="1"/>
-    <w:lsdException w:name="Table Classic 1" w:semiHidden="1" w:unhideWhenUsed="1"/>
-    <w:lsdException w:name="Table Classic 2" w:semiHidden="1" w:unhideWhenUsed="1"/>
-    <w:lsdException w:name="Table Classic 3" w:semiHidden="1" w:unhideWhenUsed="1"/>
-    <w:lsdException w:name="Table Classic 4" w:semiHidden="1" w:unhideWhenUsed="1"/>
-    <w:lsdException w:name="Table Colorful 1" w:semiHidden="1" w:unhideWhenUsed="1"/>
-    <w:lsdException w:name="Table Colorful 2" w:semiHidden="1" w:unhideWhenUsed="1"/>
-    <w:lsdException w:name="Table Colorful 3" w:semiHidden="1" w:unhideWhenUsed="1"/>
-    <w:lsdException w:name="Table Columns 1" w:semiHidden="1" w:unhideWhenUsed="1"/>
-    <w:lsdException w:name="Table Columns 2" w:semiHidden="1" w:unhideWhenUsed="1"/>
-    <w:lsdException w:name="Table Columns 3" w:semiHidden="1" w:unhideWhenUsed="1"/>
-    <w:lsdException w:name="Table Columns 4" w:semiHidden="1" w:unhideWhenUsed="1"/>
-    <w:lsdException w:name="Table Columns 5" w:semiHidden="1" w:unhideWhenUsed="1"/>
-    <w:lsdException w:name="Table Grid 1" w:semiHidden="1" w:unhideWhenUsed="1"/>
-    <w:lsdException w:name="Table Grid 2" w:semiHidden="1" w:unhideWhenUsed="1"/>
-    <w:lsdException w:name="Table Grid 3" w:semiHidden="1" w:unhideWhenUsed="1"/>
-    <w:lsdException w:name="Table Grid 4" w:semiHidden="1" w:unhideWhenUsed="1"/>
-    <w:lsdException w:name="Table Grid 5" w:semiHidden="1" w:unhideWhenUsed="1"/>
-    <w:lsdException w:name="Table Grid 6" w:semiHidden="1" w:unhideWhenUsed="1"/>
-    <w:lsdException w:name="Table Grid 7" w:semiHidden="1" w:unhideWhenUsed="1"/>
-    <w:lsdException w:name="Table Grid 8" w:semiHidden="1" w:unhideWhenUsed="1"/>
-    <w:lsdException w:name="Table List 1" w:semiHidden="1" w:unhideWhenUsed="1"/>
-    <w:lsdException w:name="Table List 2" w:semiHidden="1" w:unhideWhenUsed="1"/>
-    <w:lsdException w:name="Table List 3" w:semiHidden="1" w:unhideWhenUsed="1"/>
-    <w:lsdException w:name="Table List 4" w:semiHidden="1" w:unhideWhenUsed="1"/>
-    <w:lsdException w:name="Table List 5" w:semiHidden="1" w:unhideWhenUsed="1"/>
-    <w:lsdException w:name="Table List 6" w:semiHidden="1" w:unhideWhenUsed="1"/>
-    <w:lsdException w:name="Table List 7" w:semiHidden="1" w:unhideWhenUsed="1"/>
-    <w:lsdException w:name="Table List 8" w:semiHidden="1" w:unhideWhenUsed="1"/>
-    <w:lsdException w:name="Table 3D effects 1" w:semiHidden="1" w:unhideWhenUsed="1"/>
-    <w:lsdException w:name="Table 3D effects 2" w:semiHidden="1" w:unhideWhenUsed="1"/>
-    <w:lsdException w:name="Table 3D effects 3" w:semiHidden="1" w:unhideWhenUsed="1"/>
-    <w:lsdException w:name="Table Contemporary" w:semiHidden="1" w:unhideWhenUsed="1"/>
-    <w:lsdException w:name="Table Elegant" w:semiHidden="1" w:unhideWhenUsed="1"/>
-    <w:lsdException w:name="Table Professional" w:semiHidden="1" w:unhideWhenUsed="1"/>
-    <w:lsdException w:name="Table Subtle 1" w:semiHidden="1" w:unhideWhenUsed="1"/>
-    <w:lsdException w:name="Table Subtle 2" w:semiHidden="1" w:unhideWhenUsed="1"/>
-    <w:lsdException w:name="Table Web 1" w:semiHidden="1" w:unhideWhenUsed="1"/>
-    <w:lsdException w:name="Table Web 2" w:semiHidden="1" w:unhideWhenUsed="1"/>
-    <w:lsdException w:name="Table Web 3" w:semiHidden="1" w:unhideWhenUsed="1"/>
-    <w:lsdException w:name="Balloon Text" w:semiHidden="1" w:unhideWhenUsed="1"/>
-    <w:lsdException w:name="Table Grid" w:uiPriority="39"/>
-    <w:lsdException w:name="Table Theme" w:semiHidden="1" w:unhideWhenUsed="1"/>
-    <w:lsdException w:name="Placeholder Text" w:semiHidden="1"/>
-    <w:lsdException w:name="No Spacing" w:uiPriority="1" w:qFormat="1"/>
-    <w:lsdException w:name="Light Shading" w:uiPriority="60"/>
-    <w:lsdException w:name="Light List" w:uiPriority="61"/>
-    <w:lsdException w:name="Light Grid" w:uiPriority="62"/>
-    <w:lsdException w:name="Medium Shading 1" w:uiPriority="63"/>
-    <w:lsdException w:name="Medium Shading 2" w:uiPriority="64"/>
-    <w:lsdException w:name="Medium List 1" w:uiPriority="65"/>
-    <w:lsdException w:name="Medium List 2" w:uiPriority="66"/>
-    <w:lsdException w:name="Medium Grid 1" w:uiPriority="67"/>
-    <w:lsdException w:name="Medium Grid 2" w:uiPriority="68"/>
-    <w:lsdException w:name="Medium Grid 3" w:uiPriority="69"/>
-    <w:lsdException w:name="Dark List" w:uiPriority="70"/>
-    <w:lsdException w:name="Colorful Shading" w:uiPriority="71"/>
-    <w:lsdException w:name="Colorful List" w:uiPriority="72"/>
-    <w:lsdException w:name="Colorful Grid" w:uiPriority="73"/>
-    <w:lsdException w:name="Light Shading Accent 1" w:uiPriority="60"/>
-    <w:lsdException w:name="Light List Accent 1" w:uiPriority="61"/>
-    <w:lsdException w:name="Light Grid Accent 1" w:uiPriority="62"/>
-    <w:lsdException w:name="Medium Shading 1 Accent 1" w:uiPriority="63"/>
-    <w:lsdException w:name="Medium Shading 2 Accent 1" w:uiPriority="64"/>
-    <w:lsdException w:name="Medium List 1 Accent 1" w:uiPriority="65"/>
-    <w:lsdException w:name="Revision" w:semiHidden="1"/>
-    <w:lsdException w:name="List Paragraph" w:uiPriority="34" w:qFormat="1"/>
-    <w:lsdException w:name="Quote" w:uiPriority="29" w:qFormat="1"/>
-    <w:lsdException w:name="Intense Quote" w:uiPriority="30" w:qFormat="1"/>
-    <w:lsdException w:name="Medium List 2 Accent 1" w:uiPriority="66"/>
-    <w:lsdException w:name="Medium Grid 1 Accent 1" w:uiPriority="67"/>
-    <w:lsdException w:name="Medium Grid 2 Accent 1" w:uiPriority="68"/>
-    <w:lsdException w:name="Medium Grid 3 Accent 1" w:uiPriority="69"/>
-    <w:lsdException w:name="Dark List Accent 1" w:uiPriority="70"/>
-    <w:lsdException w:name="Colorful Shading Accent 1" w:uiPriority="71"/>
-    <w:lsdException w:name="Colorful List Accent 1" w:uiPriority="72"/>
-    <w:lsdException w:name="Colorful Grid Accent 1" w:uiPriority="73"/>
-    <w:lsdException w:name="Light Shading Accent 2" w:uiPriority="60"/>
-    <w:lsdException w:name="Light List Accent 2" w:uiPriority="61"/>
-    <w:lsdException w:name="Light Grid Accent 2" w:uiPriority="62"/>
-    <w:lsdException w:name="Medium Shading 1 Accent 2" w:uiPriority="63"/>
-    <w:lsdException w:name="Medium Shading 2 Accent 2" w:uiPriority="64"/>
-    <w:lsdException w:name="Medium List 1 Accent 2" w:uiPriority="65"/>
-    <w:lsdException w:name="Medium List 2 Accent 2" w:uiPriority="66"/>
-    <w:lsdException w:name="Medium Grid 1 Accent 2" w:uiPriority="67"/>
-    <w:lsdException w:name="Medium Grid 2 Accent 2" w:uiPriority="68"/>
-    <w:lsdException w:name="Medium Grid 3 Accent 2" w:uiPriority="69"/>
-    <w:lsdException w:name="Dark List Accent 2" w:uiPriority="70"/>
-    <w:lsdException w:name="Colorful Shading Accent 2" w:uiPriority="71"/>
-    <w:lsdException w:name="Colorful List Accent 2" w:uiPriority="72"/>
-    <w:lsdException w:name="Colorful Grid Accent 2" w:uiPriority="73"/>
-    <w:lsdException w:name="Light Shading Accent 3" w:uiPriority="60"/>
-    <w:lsdException w:name="Light List Accent 3" w:uiPriority="61"/>
-    <w:lsdException w:name="Light Grid Accent 3" w:uiPriority="62"/>
-    <w:lsdException w:name="Medium Shading 1 Accent 3" w:uiPriority="63"/>
-    <w:lsdException w:name="Medium Shading 2 Accent 3" w:uiPriority="64"/>
-    <w:lsdException w:name="Medium List 1 Accent 3" w:uiPriority="65"/>
-    <w:lsdException w:name="Medium List 2 Accent 3" w:uiPriority="66"/>
-    <w:lsdException w:name="Medium Grid 1 Accent 3" w:uiPriority="67"/>
-    <w:lsdException w:name="Medium Grid 2 Accent 3" w:uiPriority="68"/>
-    <w:lsdException w:name="Medium Grid 3 Accent 3" w:uiPriority="69"/>
-    <w:lsdException w:name="Dark List Accent 3" w:uiPriority="70"/>
-    <w:lsdException w:name="Colorful Shading Accent 3" w:uiPriority="71"/>
-    <w:lsdException w:name="Colorful List Accent 3" w:uiPriority="72"/>
-    <w:lsdException w:name="Colorful Grid Accent 3" w:uiPriority="73"/>
-    <w:lsdException w:name="Light Shading Accent 4" w:uiPriority="60"/>
-    <w:lsdException w:name="Light List Accent 4" w:uiPriority="61"/>
-    <w:lsdException w:name="Light Grid Accent 4" w:uiPriority="62"/>
-    <w:lsdException w:name="Medium Shading 1 Accent 4" w:uiPriority="63"/>
-    <w:lsdException w:name="Medium Shading 2 Accent 4" w:uiPriority="64"/>
-    <w:lsdException w:name="Medium List 1 Accent 4" w:uiPriority="65"/>
-    <w:lsdException w:name="Medium List 2 Accent 4" w:uiPriority="66"/>
-    <w:lsdException w:name="Medium Grid 1 Accent 4" w:uiPriority="67"/>
-    <w:lsdException w:name="Medium Grid 2 Accent 4" w:uiPriority="68"/>
-    <w:lsdException w:name="Medium Grid 3 Accent 4" w:uiPriority="69"/>
-    <w:lsdException w:name="Dark List Accent 4" w:uiPriority="70"/>
-    <w:lsdException w:name="Colorful Shading Accent 4" w:uiPriority="71"/>
-    <w:lsdException w:name="Colorful List Accent 4" w:uiPriority="72"/>
-    <w:lsdException w:name="Colorful Grid Accent 4" w:uiPriority="73"/>
-    <w:lsdException w:name="Light Shading Accent 5" w:uiPriority="60"/>
-    <w:lsdException w:name="Light List Accent 5" w:uiPriority="61"/>
-    <w:lsdException w:name="Light Grid Accent 5" w:uiPriority="62"/>
-    <w:lsdException w:name="Medium Shading 1 Accent 5" w:uiPriority="63"/>
-    <w:lsdException w:name="Medium Shading 2 Accent 5" w:uiPriority="64"/>
-    <w:lsdException w:name="Medium List 1 Accent 5" w:uiPriority="65"/>
-    <w:lsdException w:name="Medium List 2 Accent 5" w:uiPriority="66"/>
-    <w:lsdException w:name="Medium Grid 1 Accent 5" w:uiPriority="67"/>
-    <w:lsdException w:name="Medium Grid 2 Accent 5" w:uiPriority="68"/>
-    <w:lsdException w:name="Medium Grid 3 Accent 5" w:uiPriority="69"/>
-    <w:lsdException w:name="Dark List Accent 5" w:uiPriority="70"/>
-    <w:lsdException w:name="Colorful Shading Accent 5" w:uiPriority="71"/>
-    <w:lsdException w:name="Colorful List Accent 5" w:uiPriority="72"/>
-    <w:lsdException w:name="Colorful Grid Accent 5" w:uiPriority="73"/>
-    <w:lsdException w:name="Light Shading Accent 6" w:uiPriority="60"/>
-    <w:lsdException w:name="Light List Accent 6" w:uiPriority="61"/>
-    <w:lsdException w:name="Light Grid Accent 6" w:uiPriority="62"/>
-    <w:lsdException w:name="Medium Shading 1 Accent 6" w:uiPriority="63"/>
-    <w:lsdException w:name="Medium Shading 2 Accent 6" w:uiPriority="64"/>
-    <w:lsdException w:name="Medium List 1 Accent 6" w:uiPriority="65"/>
-    <w:lsdException w:name="Medium List 2 Accent 6" w:uiPriority="66"/>
-    <w:lsdException w:name="Medium Grid 1 Accent 6" w:uiPriority="67"/>
-    <w:lsdException w:name="Medium Grid 2 Accent 6" w:uiPriority="68"/>
-    <w:lsdException w:name="Medium Grid 3 Accent 6" w:uiPriority="69"/>
-    <w:lsdException w:name="Dark List Accent 6" w:uiPriority="70"/>
-    <w:lsdException w:name="Colorful Shading Accent 6" w:uiPriority="71"/>
-    <w:lsdException w:name="Colorful List Accent 6" w:uiPriority="72"/>
-    <w:lsdException w:name="Colorful Grid Accent 6" w:uiPriority="73"/>
-    <w:lsdException w:name="Subtle Emphasis" w:uiPriority="19" w:qFormat="1"/>
-    <w:lsdException w:name="Intense Emphasis" w:uiPriority="21" w:qFormat="1"/>
-    <w:lsdException w:name="Subtle Reference" w:uiPriority="31" w:qFormat="1"/>
-    <w:lsdException w:name="Intense Reference" w:uiPriority="32" w:qFormat="1"/>
-    <w:lsdException w:name="Book Title" w:uiPriority="33" w:qFormat="1"/>
-    <w:lsdException w:name="Bibliography" w:semiHidden="1" w:uiPriority="37" w:unhideWhenUsed="1"/>
-    <w:lsdException w:name="TOC Heading" w:semiHidden="1" w:uiPriority="39" w:unhideWhenUsed="1" w:qFormat="1"/>
-    <w:lsdException w:name="Plain Table 1" w:uiPriority="41"/>
-    <w:lsdException w:name="Plain Table 2" w:uiPriority="42"/>
-    <w:lsdException w:name="Plain Table 3" w:uiPriority="43"/>
-    <w:lsdException w:name="Plain Table 4" w:uiPriority="44"/>
-    <w:lsdException w:name="Plain Table 5" w:uiPriority="45"/>
-    <w:lsdException w:name="Grid Table Light" w:uiPriority="40"/>
-    <w:lsdException w:name="Grid Table 1 Light" w:uiPriority="46"/>
-    <w:lsdException w:name="Grid Table 2" w:uiPriority="47"/>
-    <w:lsdException w:name="Grid Table 3" w:uiPriority="48"/>
-    <w:lsdException w:name="Grid Table 4" w:uiPriority="49"/>
-    <w:lsdException w:name="Grid Table 5 Dark" w:uiPriority="50"/>
-    <w:lsdException w:name="Grid Table 6 Colorful" w:uiPriority="51"/>
-    <w:lsdException w:name="Grid Table 7 Colorful" w:uiPriority="52"/>
-    <w:lsdException w:name="Grid Table 1 Light Accent 1" w:uiPriority="46"/>
-    <w:lsdException w:name="Grid Table 2 Accent 1" w:uiPriority="47"/>
-    <w:lsdException w:name="Grid Table 3 Accent 1" w:uiPriority="48"/>
-    <w:lsdException w:name="Grid Table 4 Accent 1" w:uiPriority="49"/>
-    <w:lsdException w:name="Grid Table 5 Dark Accent 1" w:uiPriority="50"/>
-    <w:lsdException w:name="Grid Table 6 Colorful Accent 1" w:uiPriority="51"/>
-    <w:lsdException w:name="Grid Table 7 Colorful Accent 1" w:uiPriority="52"/>
-    <w:lsdException w:name="Grid Table 1 Light Accent 2" w:uiPriority="46"/>
-    <w:lsdException w:name="Grid Table 2 Accent 2" w:uiPriority="47"/>
-    <w:lsdException w:name="Grid Table 3 Accent 2" w:uiPriority="48"/>
-    <w:lsdException w:name="Grid Table 4 Accent 2" w:uiPriority="49"/>
-    <w:lsdException w:name="Grid Table 5 Dark Accent 2" w:uiPriority="50"/>
-    <w:lsdException w:name="Grid Table 6 Colorful Accent 2" w:uiPriority="51"/>
-    <w:lsdException w:name="Grid Table 7 Colorful Accent 2" w:uiPriority="52"/>
-    <w:lsdException w:name="Grid Table 1 Light Accent 3" w:uiPriority="46"/>
-    <w:lsdException w:name="Grid Table 2 Accent 3" w:uiPriority="47"/>
-    <w:lsdException w:name="Grid Table 3 Accent 3" w:uiPriority="48"/>
-    <w:lsdException w:name="Grid Table 4 Accent 3" w:uiPriority="49"/>
-    <w:lsdException w:name="Grid Table 5 Dark Accent 3" w:uiPriority="50"/>
-    <w:lsdException w:name="Grid Table 6 Colorful Accent 3" w:uiPriority="51"/>
-    <w:lsdException w:name="Grid Table 7 Colorful Accent 3" w:uiPriority="52"/>
-    <w:lsdException w:name="Grid Table 1 Light Accent 4" w:uiPriority="46"/>
-    <w:lsdException w:name="Grid Table 2 Accent 4" w:uiPriority="47"/>
-    <w:lsdException w:name="Grid Table 3 Accent 4" w:uiPriority="48"/>
-    <w:lsdException w:name="Grid Table 4 Accent 4" w:uiPriority="49"/>
-    <w:lsdException w:name="Grid Table 5 Dark Accent 4" w:uiPriority="50"/>
-    <w:lsdException w:name="Grid Table 6 Colorful Accent 4" w:uiPriority="51"/>
-    <w:lsdException w:name="Grid Table 7 Colorful Accent 4" w:uiPriority="52"/>
-    <w:lsdException w:name="Grid Table 1 Light Accent 5" w:uiPriority="46"/>
-    <w:lsdException w:name="Grid Table 2 Accent 5" w:uiPriority="47"/>
-    <w:lsdException w:name="Grid Table 3 Accent 5" w:uiPriority="48"/>
-    <w:lsdException w:name="Grid Table 4 Accent 5" w:uiPriority="49"/>
-    <w:lsdException w:name="Grid Table 5 Dark Accent 5" w:uiPriority="50"/>
-    <w:lsdException w:name="Grid Table 6 Colorful Accent 5" w:uiPriority="51"/>
-    <w:lsdException w:name="Grid Table 7 Colorful Accent 5" w:uiPriority="52"/>
-    <w:lsdException w:name="Grid Table 1 Light Accent 6" w:uiPriority="46"/>
-    <w:lsdException w:name="Grid Table 2 Accent 6" w:uiPriority="47"/>
-    <w:lsdException w:name="Grid Table 3 Accent 6" w:uiPriority="48"/>
-    <w:lsdException w:name="Grid Table 4 Accent 6" w:uiPriority="49"/>
-    <w:lsdException w:name="Grid Table 5 Dark Accent 6" w:uiPriority="50"/>
-    <w:lsdException w:name="Grid Table 6 Colorful Accent 6" w:uiPriority="51"/>
-    <w:lsdException w:name="Grid Table 7 Colorful Accent 6" w:uiPriority="52"/>
-    <w:lsdException w:name="List Table 1 Light" w:uiPriority="46"/>
-    <w:lsdException w:name="List Table 2" w:uiPriority="47"/>
-    <w:lsdException w:name="List Table 3" w:uiPriority="48"/>
-    <w:lsdException w:name="List Table 4" w:uiPriority="49"/>
-    <w:lsdException w:name="List Table 5 Dark" w:uiPriority="50"/>
-    <w:lsdException w:name="List Table 6 Colorful" w:uiPriority="51"/>
-    <w:lsdException w:name="List Table 7 Colorful" w:uiPriority="52"/>
-    <w:lsdException w:name="List Table 1 Light Accent 1" w:uiPriority="46"/>
-    <w:lsdException w:name="List Table 2 Accent 1" w:uiPriority="47"/>
-    <w:lsdException w:name="List Table 3 Accent 1" w:uiPriority="48"/>
-    <w:lsdException w:name="List Table 4 Accent 1" w:uiPriority="49"/>
-    <w:lsdException w:name="List Table 5 Dark Accent 1" w:uiPriority="50"/>
-    <w:lsdException w:name="List Table 6 Colorful Accent 1" w:uiPriority="51"/>
-    <w:lsdException w:name="List Table 7 Colorful Accent 1" w:uiPriority="52"/>
-    <w:lsdException w:name="List Table 1 Light Accent 2" w:uiPriority="46"/>
-    <w:lsdException w:name="List Table 2 Accent 2" w:uiPriority="47"/>
-    <w:lsdException w:name="List Table 3 Accent 2" w:uiPriority="48"/>
-    <w:lsdException w:name="List Table 4 Accent 2" w:uiPriority="49"/>
-    <w:lsdException w:name="List Table 5 Dark Accent 2" w:uiPriority="50"/>
-    <w:lsdException w:name="List Table 6 Colorful Accent 2" w:uiPriority="51"/>
-    <w:lsdException w:name="List Table 7 Colorful Accent 2" w:uiPriority="52"/>
-    <w:lsdException w:name="List Table 1 Light Accent 3" w:uiPriority="46"/>
-    <w:lsdException w:name="List Table 2 Accent 3" w:uiPriority="47"/>
-    <w:lsdException w:name="List Table 3 Accent 3" w:uiPriority="48"/>
-    <w:lsdException w:name="List Table 4 Accent 3" w:uiPriority="49"/>
-    <w:lsdException w:name="List Table 5 Dark Accent 3" w:uiPriority="50"/>
-    <w:lsdException w:name="List Table 6 Colorful Accent 3" w:uiPriority="51"/>
-    <w:lsdException w:name="List Table 7 Colorful Accent 3" w:uiPriority="52"/>
-    <w:lsdException w:name="List Table 1 Light Accent 4" w:uiPriority="46"/>
-    <w:lsdException w:name="List Table 2 Accent 4" w:uiPriority="47"/>
-    <w:lsdException w:name="List Table 3 Accent 4" w:uiPriority="48"/>
-    <w:lsdException w:name="List Table 4 Accent 4" w:uiPriority="49"/>
-    <w:lsdException w:name="List Table 5 Dark Accent 4" w:uiPriority="50"/>
-    <w:lsdException w:name="List Table 6 Colorful Accent 4" w:uiPriority="51"/>
-    <w:lsdException w:name="List Table 7 Colorful Accent 4" w:uiPriority="52"/>
-    <w:lsdException w:name="List Table 1 Light Accent 5" w:uiPriority="46"/>
-    <w:lsdException w:name="List Table 2 Accent 5" w:uiPriority="47"/>
-    <w:lsdException w:name="List Table 3 Accent 5" w:uiPriority="48"/>
-    <w:lsdException w:name="List Table 4 Accent 5" w:uiPriority="49"/>
-    <w:lsdException w:name="List Table 5 Dark Accent 5" w:uiPriority="50"/>
-    <w:lsdException w:name="List Table 6 Colorful Accent 5" w:uiPriority="51"/>
-    <w:lsdException w:name="List Table 7 Colorful Accent 5" w:uiPriority="52"/>
-    <w:lsdException w:name="List Table 1 Light Accent 6" w:uiPriority="46"/>
-    <w:lsdException w:name="List Table 2 Accent 6" w:uiPriority="47"/>
-    <w:lsdException w:name="List Table 3 Accent 6" w:uiPriority="48"/>
-    <w:lsdException w:name="List Table 4 Accent 6" w:uiPriority="49"/>
-    <w:lsdException w:name="List Table 5 Dark Accent 6" w:uiPriority="50"/>
-    <w:lsdException w:name="List Table 6 Colorful Accent 6" w:uiPriority="51"/>
-    <w:lsdException w:name="List Table 7 Colorful Accent 6" w:uiPriority="52"/>
-    <w:lsdException w:name="Mention" w:semiHidden="1" w:unhideWhenUsed="1"/>
-    <w:lsdException w:name="Smart Hyperlink" w:semiHidden="1" w:unhideWhenUsed="1"/>
-    <w:lsdException w:name="Hashtag" w:semiHidden="1" w:unhideWhenUsed="1"/>
-    <w:lsdException w:name="Unresolved Mention" w:semiHidden="1" w:unhideWhenUsed="1"/>
-    <w:lsdException w:name="Smart Link" w:semiHidden="1" w:unhideWhenUsed="1"/>
+  <w:latentStyles w:defLockedState="0" w:defUIPriority="99" w:defSemiHidden="1" w:defUnhideWhenUsed="1" w:defQFormat="0" w:count="267">
+    <w:lsdException w:name="Normal" w:semiHidden="0" w:uiPriority="0" w:unhideWhenUsed="0" w:qFormat="1"/>
+    <w:lsdException w:name="heading 1" w:semiHidden="0" w:uiPriority="9" w:unhideWhenUsed="0" w:qFormat="1"/>
+    <w:lsdException w:name="heading 2" w:uiPriority="9" w:qFormat="1"/>
+    <w:lsdException w:name="heading 3" w:uiPriority="9" w:qFormat="1"/>
+    <w:lsdException w:name="heading 4" w:uiPriority="9" w:qFormat="1"/>
+    <w:lsdException w:name="heading 5" w:uiPriority="9" w:qFormat="1"/>
+    <w:lsdException w:name="heading 6" w:uiPriority="9" w:qFormat="1"/>
+    <w:lsdException w:name="heading 7" w:uiPriority="9" w:qFormat="1"/>
+    <w:lsdException w:name="heading 8" w:uiPriority="9" w:qFormat="1"/>
+    <w:lsdException w:name="heading 9" w:uiPriority="9" w:qFormat="1"/>
+    <w:lsdException w:name="toc 1" w:uiPriority="39"/>
+    <w:lsdException w:name="toc 2" w:uiPriority="39"/>
+    <w:lsdException w:name="toc 3" w:uiPriority="39"/>
+    <w:lsdException w:name="toc 4" w:uiPriority="39"/>
+    <w:lsdException w:name="toc 5" w:uiPriority="39"/>
+    <w:lsdException w:name="toc 6" w:uiPriority="39"/>
+    <w:lsdException w:name="toc 7" w:uiPriority="39"/>
+    <w:lsdException w:name="toc 8" w:uiPriority="39"/>
+    <w:lsdException w:name="toc 9" w:uiPriority="39"/>
+    <w:lsdException w:name="caption" w:uiPriority="35" w:qFormat="1"/>
+    <w:lsdException w:name="Title" w:semiHidden="0" w:uiPriority="10" w:unhideWhenUsed="0" w:qFormat="1"/>
+    <w:lsdException w:name="Default Paragraph Font" w:uiPriority="1"/>
+    <w:lsdException w:name="Subtitle" w:semiHidden="0" w:uiPriority="11" w:unhideWhenUsed="0" w:qFormat="1"/>
+    <w:lsdException w:name="Strong" w:semiHidden="0" w:uiPriority="22" w:unhideWhenUsed="0" w:qFormat="1"/>
+    <w:lsdException w:name="Emphasis" w:semiHidden="0" w:uiPriority="20" w:unhideWhenUsed="0" w:qFormat="1"/>
+    <w:lsdException w:name="Table Grid" w:semiHidden="0" w:uiPriority="39" w:unhideWhenUsed="0"/>
+    <w:lsdException w:name="Placeholder Text" w:unhideWhenUsed="0"/>
+    <w:lsdException w:name="No Spacing" w:semiHidden="0" w:uiPriority="1" w:unhideWhenUsed="0" w:qFormat="1"/>
+    <w:lsdException w:name="Light Shading" w:semiHidden="0" w:uiPriority="60" w:unhideWhenUsed="0"/>
+    <w:lsdException w:name="Light List" w:semiHidden="0" w:uiPriority="61" w:unhideWhenUsed="0"/>
+    <w:lsdException w:name="Light Grid" w:semiHidden="0" w:uiPriority="62" w:unhideWhenUsed="0"/>
+    <w:lsdException w:name="Medium Shading 1" w:semiHidden="0" w:uiPriority="63" w:unhideWhenUsed="0"/>
+    <w:lsdException w:name="Medium Shading 2" w:semiHidden="0" w:uiPriority="64" w:unhideWhenUsed="0"/>
+    <w:lsdException w:name="Medium List 1" w:semiHidden="0" w:uiPriority="65" w:unhideWhenUsed="0"/>
+    <w:lsdException w:name="Medium List 2" w:semiHidden="0" w:uiPriority="66" w:unhideWhenUsed="0"/>
+    <w:lsdException w:name="Medium Grid 1" w:semiHidden="0" w:uiPriority="67" w:unhideWhenUsed="0"/>
+    <w:lsdException w:name="Medium Grid 2" w:semiHidden="0" w:uiPriority="68" w:unhideWhenUsed="0"/>
+    <w:lsdException w:name="Medium Grid 3" w:semiHidden="0" w:uiPriority="69" w:unhideWhenUsed="0"/>
+    <w:lsdException w:name="Dark List" w:semiHidden="0" w:uiPriority="70" w:unhideWhenUsed="0"/>
+    <w:lsdException w:name="Colorful Shading" w:semiHidden="0" w:uiPriority="71" w:unhideWhenUsed="0"/>
+    <w:lsdException w:name="Colorful List" w:semiHidden="0" w:uiPriority="72" w:unhideWhenUsed="0"/>
+    <w:lsdException w:name="Colorful Grid" w:semiHidden="0" w:uiPriority="73" w:unhideWhenUsed="0"/>
+    <w:lsdException w:name="Light Shading Accent 1" w:semiHidden="0" w:uiPriority="60" w:unhideWhenUsed="0"/>
+    <w:lsdException w:name="Light List Accent 1" w:semiHidden="0" w:uiPriority="61" w:unhideWhenUsed="0"/>
+    <w:lsdException w:name="Light Grid Accent 1" w:semiHidden="0" w:uiPriority="62" w:unhideWhenUsed="0"/>
+    <w:lsdException w:name="Medium Shading 1 Accent 1" w:semiHidden="0" w:uiPriority="63" w:unhideWhenUsed="0"/>
+    <w:lsdException w:name="Medium Shading 2 Accent 1" w:semiHidden="0" w:uiPriority="64" w:unhideWhenUsed="0"/>
+    <w:lsdException w:name="Medium List 1 Accent 1" w:semiHidden="0" w:uiPriority="65" w:unhideWhenUsed="0"/>
+    <w:lsdException w:name="Revision" w:unhideWhenUsed="0"/>
+    <w:lsdException w:name="List Paragraph" w:semiHidden="0" w:uiPriority="34" w:unhideWhenUsed="0" w:qFormat="1"/>
+    <w:lsdException w:name="Quote" w:semiHidden="0" w:uiPriority="29" w:unhideWhenUsed="0" w:qFormat="1"/>
+    <w:lsdException w:name="Intense Quote" w:semiHidden="0" w:uiPriority="30" w:unhideWhenUsed="0" w:qFormat="1"/>
+    <w:lsdException w:name="Medium List 2 Accent 1" w:semiHidden="0" w:uiPriority="66" w:unhideWhenUsed="0"/>
+    <w:lsdException w:name="Medium Grid 1 Accent 1" w:semiHidden="0" w:uiPriority="67" w:unhideWhenUsed="0"/>
+    <w:lsdException w:name="Medium Grid 2 Accent 1" w:semiHidden="0" w:uiPriority="68" w:unhideWhenUsed="0"/>
+    <w:lsdException w:name="Medium Grid 3 Accent 1" w:semiHidden="0" w:uiPriority="69" w:unhideWhenUsed="0"/>
+    <w:lsdException w:name="Dark List Accent 1" w:semiHidden="0" w:uiPriority="70" w:unhideWhenUsed="0"/>
+    <w:lsdException w:name="Colorful Shading Accent 1" w:semiHidden="0" w:uiPriority="71" w:unhideWhenUsed="0"/>
+    <w:lsdException w:name="Colorful List Accent 1" w:semiHidden="0" w:uiPriority="72" w:unhideWhenUsed="0"/>
+    <w:lsdException w:name="Colorful Grid Accent 1" w:semiHidden="0" w:uiPriority="73" w:unhideWhenUsed="0"/>
+    <w:lsdException w:name="Light Shading Accent 2" w:semiHidden="0" w:uiPriority="60" w:unhideWhenUsed="0"/>
+    <w:lsdException w:name="Light List Accent 2" w:semiHidden="0" w:uiPriority="61" w:unhideWhenUsed="0"/>
+    <w:lsdException w:name="Light Grid Accent 2" w:semiHidden="0" w:uiPriority="62" w:unhideWhenUsed="0"/>
+    <w:lsdException w:name="Medium Shading 1 Accent 2" w:semiHidden="0" w:uiPriority="63" w:unhideWhenUsed="0"/>
+    <w:lsdException w:name="Medium Shading 2 Accent 2" w:semiHidden="0" w:uiPriority="64" w:unhideWhenUsed="0"/>
+    <w:lsdException w:name="Medium List 1 Accent 2" w:semiHidden="0" w:uiPriority="65" w:unhideWhenUsed="0"/>
+    <w:lsdException w:name="Medium List 2 Accent 2" w:semiHidden="0" w:uiPriority="66" w:unhideWhenUsed="0"/>
+    <w:lsdException w:name="Medium Grid 1 Accent 2" w:semiHidden="0" w:uiPriority="67" w:unhideWhenUsed="0"/>
+    <w:lsdException w:name="Medium Grid 2 Accent 2" w:semiHidden="0" w:uiPriority="68" w:unhideWhenUsed="0"/>
+    <w:lsdException w:name="Medium Grid 3 Accent 2" w:semiHidden="0" w:uiPriority="69" w:unhideWhenUsed="0"/>
+    <w:lsdException w:name="Dark List Accent 2" w:semiHidden="0" w:uiPriority="70" w:unhideWhenUsed="0"/>
+    <w:lsdException w:name="Colorful Shading Accent 2" w:semiHidden="0" w:uiPriority="71" w:unhideWhenUsed="0"/>
+    <w:lsdException w:name="Colorful List Accent 2" w:semiHidden="0" w:uiPriority="72" w:unhideWhenUsed="0"/>
+    <w:lsdException w:name="Colorful Grid Accent 2" w:semiHidden="0" w:uiPriority="73" w:unhideWhenUsed="0"/>
+    <w:lsdException w:name="Light Shading Accent 3" w:semiHidden="0" w:uiPriority="60" w:unhideWhenUsed="0"/>
+    <w:lsdException w:name="Light List Accent 3" w:semiHidden="0" w:uiPriority="61" w:unhideWhenUsed="0"/>
+    <w:lsdException w:name="Light Grid Accent 3" w:semiHidden="0" w:uiPriority="62" w:unhideWhenUsed="0"/>
+    <w:lsdException w:name="Medium Shading 1 Accent 3" w:semiHidden="0" w:uiPriority="63" w:unhideWhenUsed="0"/>
+    <w:lsdException w:name="Medium Shading 2 Accent 3" w:semiHidden="0" w:uiPriority="64" w:unhideWhenUsed="0"/>
+    <w:lsdException w:name="Medium List 1 Accent 3" w:semiHidden="0" w:uiPriority="65" w:unhideWhenUsed="0"/>
+    <w:lsdException w:name="Medium List 2 Accent 3" w:semiHidden="0" w:uiPriority="66" w:unhideWhenUsed="0"/>
+    <w:lsdException w:name="Medium Grid 1 Accent 3" w:semiHidden="0" w:uiPriority="67" w:unhideWhenUsed="0"/>
+    <w:lsdException w:name="Medium Grid 2 Accent 3" w:semiHidden="0" w:uiPriority="68" w:unhideWhenUsed="0"/>
+    <w:lsdException w:name="Medium Grid 3 Accent 3" w:semiHidden="0" w:uiPriority="69" w:unhideWhenUsed="0"/>
+    <w:lsdException w:name="Dark List Accent 3" w:semiHidden="0" w:uiPriority="70" w:unhideWhenUsed="0"/>
+    <w:lsdException w:name="Colorful Shading Accent 3" w:semiHidden="0" w:uiPriority="71" w:unhideWhenUsed="0"/>
+    <w:lsdException w:name="Colorful List Accent 3" w:semiHidden="0" w:uiPriority="72" w:unhideWhenUsed="0"/>
+    <w:lsdException w:name="Colorful Grid Accent 3" w:semiHidden="0" w:uiPriority="73" w:unhideWhenUsed="0"/>
+    <w:lsdException w:name="Light Shading Accent 4" w:semiHidden="0" w:uiPriority="60" w:unhideWhenUsed="0"/>
+    <w:lsdException w:name="Light List Accent 4" w:semiHidden="0" w:uiPriority="61" w:unhideWhenUsed="0"/>
+    <w:lsdException w:name="Light Grid Accent 4" w:semiHidden="0" w:uiPriority="62" w:unhideWhenUsed="0"/>
+    <w:lsdException w:name="Medium Shading 1 Accent 4" w:semiHidden="0" w:uiPriority="63" w:unhideWhenUsed="0"/>
+    <w:lsdException w:name="Medium Shading 2 Accent 4" w:semiHidden="0" w:uiPriority="64" w:unhideWhenUsed="0"/>
+    <w:lsdException w:name="Medium List 1 Accent 4" w:semiHidden="0" w:uiPriority="65" w:unhideWhenUsed="0"/>
+    <w:lsdException w:name="Medium List 2 Accent 4" w:semiHidden="0" w:uiPriority="66" w:unhideWhenUsed="0"/>
+    <w:lsdException w:name="Medium Grid 1 Accent 4" w:semiHidden="0" w:uiPriority="67" w:unhideWhenUsed="0"/>
+    <w:lsdException w:name="Medium Grid 2 Accent 4" w:semiHidden="0" w:uiPriority="68" w:unhideWhenUsed="0"/>
+    <w:lsdException w:name="Medium Grid 3 Accent 4" w:semiHidden="0" w:uiPriority="69" w:unhideWhenUsed="0"/>
+    <w:lsdException w:name="Dark List Accent 4" w:semiHidden="0" w:uiPriority="70" w:unhideWhenUsed="0"/>
+    <w:lsdException w:name="Colorful Shading Accent 4" w:semiHidden="0" w:uiPriority="71" w:unhideWhenUsed="0"/>
+    <w:lsdException w:name="Colorful List Accent 4" w:semiHidden="0" w:uiPriority="72" w:unhideWhenUsed="0"/>
+    <w:lsdException w:name="Colorful Grid Accent 4" w:semiHidden="0" w:uiPriority="73" w:unhideWhenUsed="0"/>
+    <w:lsdException w:name="Light Shading Accent 5" w:semiHidden="0" w:uiPriority="60" w:unhideWhenUsed="0"/>
+    <w:lsdException w:name="Light List Accent 5" w:semiHidden="0" w:uiPriority="61" w:unhideWhenUsed="0"/>
+    <w:lsdException w:name="Light Grid Accent 5" w:semiHidden="0" w:uiPriority="62" w:unhideWhenUsed="0"/>
+    <w:lsdException w:name="Medium Shading 1 Accent 5" w:semiHidden="0" w:uiPriority="63" w:unhideWhenUsed="0"/>
+    <w:lsdException w:name="Medium Shading 2 Accent 5" w:semiHidden="0" w:uiPriority="64" w:unhideWhenUsed="0"/>
+    <w:lsdException w:name="Medium List 1 Accent 5" w:semiHidden="0" w:uiPriority="65" w:unhideWhenUsed="0"/>
+    <w:lsdException w:name="Medium List 2 Accent 5" w:semiHidden="0" w:uiPriority="66" w:unhideWhenUsed="0"/>
+    <w:lsdException w:name="Medium Grid 1 Accent 5" w:semiHidden="0" w:uiPriority="67" w:unhideWhenUsed="0"/>
+    <w:lsdException w:name="Medium Grid 2 Accent 5" w:semiHidden="0" w:uiPriority="68" w:unhideWhenUsed="0"/>
+    <w:lsdException w:name="Medium Grid 3 Accent 5" w:semiHidden="0" w:uiPriority="69" w:unhideWhenUsed="0"/>
+    <w:lsdException w:name="Dark List Accent 5" w:semiHidden="0" w:uiPriority="70" w:unhideWhenUsed="0"/>
+    <w:lsdException w:name="Colorful Shading Accent 5" w:semiHidden="0" w:uiPriority="71" w:unhideWhenUsed="0"/>
+    <w:lsdException w:name="Colorful List Accent 5" w:semiHidden="0" w:uiPriority="72" w:unhideWhenUsed="0"/>
+    <w:lsdException w:name="Colorful Grid Accent 5" w:semiHidden="0" w:uiPriority="73" w:unhideWhenUsed="0"/>
+    <w:lsdException w:name="Light Shading Accent 6" w:semiHidden="0" w:uiPriority="60" w:unhideWhenUsed="0"/>
+    <w:lsdException w:name="Light List Accent 6" w:semiHidden="0" w:uiPriority="61" w:unhideWhenUsed="0"/>
+    <w:lsdException w:name="Light Grid Accent 6" w:semiHidden="0" w:uiPriority="62" w:unhideWhenUsed="0"/>
+    <w:lsdException w:name="Medium Shading 1 Accent 6" w:semiHidden="0" w:uiPriority="63" w:unhideWhenUsed="0"/>
+    <w:lsdException w:name="Medium Shading 2 Accent 6" w:semiHidden="0" w:uiPriority="64" w:unhideWhenUsed="0"/>
+    <w:lsdException w:name="Medium List 1 Accent 6" w:semiHidden="0" w:uiPriority="65" w:unhideWhenUsed="0"/>
+    <w:lsdException w:name="Medium List 2 Accent 6" w:semiHidden="0" w:uiPriority="66" w:unhideWhenUsed="0"/>
+    <w:lsdException w:name="Medium Grid 1 Accent 6" w:semiHidden="0" w:uiPriority="67" w:unhideWhenUsed="0"/>
+    <w:lsdException w:name="Medium Grid 2 Accent 6" w:semiHidden="0" w:uiPriority="68" w:unhideWhenUsed="0"/>
+    <w:lsdException w:name="Medium Grid 3 Accent 6" w:semiHidden="0" w:uiPriority="69" w:unhideWhenUsed="0"/>
+    <w:lsdException w:name="Dark List Accent 6" w:semiHidden="0" w:uiPriority="70" w:unhideWhenUsed="0"/>
+    <w:lsdException w:name="Colorful Shading Accent 6" w:semiHidden="0" w:uiPriority="71" w:unhideWhenUsed="0"/>
+    <w:lsdException w:name="Colorful List Accent 6" w:semiHidden="0" w:uiPriority="72" w:unhideWhenUsed="0"/>
+    <w:lsdException w:name="Colorful Grid Accent 6" w:semiHidden="0" w:uiPriority="73" w:unhideWhenUsed="0"/>
+    <w:lsdException w:name="Subtle Emphasis" w:semiHidden="0" w:uiPriority="19" w:unhideWhenUsed="0" w:qFormat="1"/>
+    <w:lsdException w:name="Intense Emphasis" w:semiHidden="0" w:uiPriority="21" w:unhideWhenUsed="0" w:qFormat="1"/>
+    <w:lsdException w:name="Subtle Reference" w:semiHidden="0" w:uiPriority="31" w:unhideWhenUsed="0" w:qFormat="1"/>
+    <w:lsdException w:name="Intense Reference" w:semiHidden="0" w:uiPriority="32" w:unhideWhenUsed="0" w:qFormat="1"/>
+    <w:lsdException w:name="Book Title" w:semiHidden="0" w:uiPriority="33" w:unhideWhenUsed="0" w:qFormat="1"/>
+    <w:lsdException w:name="Bibliography" w:uiPriority="37"/>
+    <w:lsdException w:name="TOC Heading" w:uiPriority="39" w:qFormat="1"/>
   </w:latentStyles>
   <w:style w:type="paragraph" w:default="1" w:styleId="Normal">
     <w:name w:val="Normal"/>
@@ -6911,8 +8049,586 @@
     <w:tblPr>
       <w:tblStyleRowBandSize w:val="1"/>
       <w:tblStyleColBandSize w:val="1"/>
+      <w:tblInd w:w="0" w:type="dxa"/>
       <w:tblCellMar>
+        <w:top w:w="0" w:type="dxa"/>
         <w:left w:w="115" w:type="dxa"/>
+        <w:bottom w:w="0" w:type="dxa"/>
+        <w:right w:w="115" w:type="dxa"/>
+      </w:tblCellMar>
+    </w:tblPr>
+    <w:tcPr>
+      <w:shd w:val="clear" w:color="auto" w:fill="DBE5F1"/>
+    </w:tcPr>
+    <w:tblStylePr w:type="firstRow">
+      <w:rPr>
+        <w:b/>
+        <w:color w:val="FFFFFF"/>
+      </w:rPr>
+      <w:tblPr/>
+      <w:tcPr>
+        <w:tcBorders>
+          <w:top w:val="single" w:sz="4" w:space="0" w:color="FFFFFF"/>
+          <w:left w:val="single" w:sz="4" w:space="0" w:color="FFFFFF"/>
+          <w:right w:val="single" w:sz="4" w:space="0" w:color="FFFFFF"/>
+          <w:insideH w:val="nil"/>
+          <w:insideV w:val="nil"/>
+        </w:tcBorders>
+        <w:shd w:val="clear" w:color="auto" w:fill="4F81BD"/>
+      </w:tcPr>
+    </w:tblStylePr>
+    <w:tblStylePr w:type="lastRow">
+      <w:rPr>
+        <w:b/>
+        <w:color w:val="FFFFFF"/>
+      </w:rPr>
+      <w:tblPr/>
+      <w:tcPr>
+        <w:tcBorders>
+          <w:left w:val="single" w:sz="4" w:space="0" w:color="FFFFFF"/>
+          <w:bottom w:val="single" w:sz="4" w:space="0" w:color="FFFFFF"/>
+          <w:right w:val="single" w:sz="4" w:space="0" w:color="FFFFFF"/>
+          <w:insideH w:val="nil"/>
+          <w:insideV w:val="nil"/>
+        </w:tcBorders>
+        <w:shd w:val="clear" w:color="auto" w:fill="4F81BD"/>
+      </w:tcPr>
+    </w:tblStylePr>
+    <w:tblStylePr w:type="firstCol">
+      <w:rPr>
+        <w:b/>
+        <w:color w:val="FFFFFF"/>
+      </w:rPr>
+      <w:tblPr/>
+      <w:tcPr>
+        <w:tcBorders>
+          <w:top w:val="single" w:sz="4" w:space="0" w:color="FFFFFF"/>
+          <w:left w:val="single" w:sz="4" w:space="0" w:color="FFFFFF"/>
+          <w:bottom w:val="single" w:sz="4" w:space="0" w:color="FFFFFF"/>
+          <w:insideV w:val="nil"/>
+        </w:tcBorders>
+        <w:shd w:val="clear" w:color="auto" w:fill="4F81BD"/>
+      </w:tcPr>
+    </w:tblStylePr>
+    <w:tblStylePr w:type="lastCol">
+      <w:rPr>
+        <w:b/>
+        <w:color w:val="FFFFFF"/>
+      </w:rPr>
+      <w:tblPr/>
+      <w:tcPr>
+        <w:tcBorders>
+          <w:top w:val="single" w:sz="4" w:space="0" w:color="FFFFFF"/>
+          <w:bottom w:val="single" w:sz="4" w:space="0" w:color="FFFFFF"/>
+          <w:right w:val="single" w:sz="4" w:space="0" w:color="FFFFFF"/>
+          <w:insideV w:val="nil"/>
+        </w:tcBorders>
+        <w:shd w:val="clear" w:color="auto" w:fill="4F81BD"/>
+      </w:tcPr>
+    </w:tblStylePr>
+    <w:tblStylePr w:type="band1Vert">
+      <w:tblPr/>
+      <w:tcPr>
+        <w:shd w:val="clear" w:color="auto" w:fill="B8CCE4"/>
+      </w:tcPr>
+    </w:tblStylePr>
+    <w:tblStylePr w:type="band1Horz">
+      <w:tblPr/>
+      <w:tcPr>
+        <w:shd w:val="clear" w:color="auto" w:fill="B8CCE4"/>
+      </w:tcPr>
+    </w:tblStylePr>
+  </w:style>
+  <w:style w:type="paragraph" w:styleId="ListParagraph">
+    <w:name w:val="List Paragraph"/>
+    <w:basedOn w:val="Normal"/>
+    <w:uiPriority w:val="34"/>
+    <w:qFormat/>
+    <w:rsid w:val="007B3FF2"/>
+    <w:pPr>
+      <w:ind w:left="720"/>
+      <w:contextualSpacing/>
+    </w:pPr>
+    <w:rPr>
+      <w:szCs w:val="28"/>
+    </w:rPr>
+  </w:style>
+  <w:style w:type="paragraph" w:customStyle="1" w:styleId="c36">
+    <w:name w:val="c36"/>
+    <w:basedOn w:val="Normal"/>
+    <w:rsid w:val="00A802DE"/>
+    <w:pPr>
+      <w:spacing w:before="100" w:beforeAutospacing="1" w:after="100" w:afterAutospacing="1" w:line="240" w:lineRule="auto"/>
+    </w:pPr>
+    <w:rPr>
+      <w:rFonts w:ascii="Times New Roman" w:eastAsia="Times New Roman" w:hAnsi="Times New Roman" w:cs="Times New Roman"/>
+      <w:sz w:val="24"/>
+      <w:szCs w:val="24"/>
+      <w:lang w:val="en-CA" w:eastAsia="en-CA" w:bidi="ar-SA"/>
+    </w:rPr>
+  </w:style>
+  <w:style w:type="character" w:customStyle="1" w:styleId="c0">
+    <w:name w:val="c0"/>
+    <w:basedOn w:val="DefaultParagraphFont"/>
+    <w:rsid w:val="00A802DE"/>
+  </w:style>
+  <w:style w:type="paragraph" w:customStyle="1" w:styleId="c8">
+    <w:name w:val="c8"/>
+    <w:basedOn w:val="Normal"/>
+    <w:rsid w:val="00A802DE"/>
+    <w:pPr>
+      <w:spacing w:before="100" w:beforeAutospacing="1" w:after="100" w:afterAutospacing="1" w:line="240" w:lineRule="auto"/>
+    </w:pPr>
+    <w:rPr>
+      <w:rFonts w:ascii="Times New Roman" w:eastAsia="Times New Roman" w:hAnsi="Times New Roman" w:cs="Times New Roman"/>
+      <w:sz w:val="24"/>
+      <w:szCs w:val="24"/>
+      <w:lang w:val="en-CA" w:eastAsia="en-CA" w:bidi="ar-SA"/>
+    </w:rPr>
+  </w:style>
+  <w:style w:type="paragraph" w:customStyle="1" w:styleId="c5">
+    <w:name w:val="c5"/>
+    <w:basedOn w:val="Normal"/>
+    <w:rsid w:val="00A802DE"/>
+    <w:pPr>
+      <w:spacing w:before="100" w:beforeAutospacing="1" w:after="100" w:afterAutospacing="1" w:line="240" w:lineRule="auto"/>
+    </w:pPr>
+    <w:rPr>
+      <w:rFonts w:ascii="Times New Roman" w:eastAsia="Times New Roman" w:hAnsi="Times New Roman" w:cs="Times New Roman"/>
+      <w:sz w:val="24"/>
+      <w:szCs w:val="24"/>
+      <w:lang w:val="en-CA" w:eastAsia="en-CA" w:bidi="ar-SA"/>
+    </w:rPr>
+  </w:style>
+  <w:style w:type="paragraph" w:customStyle="1" w:styleId="c38">
+    <w:name w:val="c38"/>
+    <w:basedOn w:val="Normal"/>
+    <w:rsid w:val="00A802DE"/>
+    <w:pPr>
+      <w:spacing w:before="100" w:beforeAutospacing="1" w:after="100" w:afterAutospacing="1" w:line="240" w:lineRule="auto"/>
+    </w:pPr>
+    <w:rPr>
+      <w:rFonts w:ascii="Times New Roman" w:eastAsia="Times New Roman" w:hAnsi="Times New Roman" w:cs="Times New Roman"/>
+      <w:sz w:val="24"/>
+      <w:szCs w:val="24"/>
+      <w:lang w:val="en-CA" w:eastAsia="en-CA" w:bidi="ar-SA"/>
+    </w:rPr>
+  </w:style>
+  <w:style w:type="paragraph" w:customStyle="1" w:styleId="c34">
+    <w:name w:val="c34"/>
+    <w:basedOn w:val="Normal"/>
+    <w:rsid w:val="00A802DE"/>
+    <w:pPr>
+      <w:spacing w:before="100" w:beforeAutospacing="1" w:after="100" w:afterAutospacing="1" w:line="240" w:lineRule="auto"/>
+    </w:pPr>
+    <w:rPr>
+      <w:rFonts w:ascii="Times New Roman" w:eastAsia="Times New Roman" w:hAnsi="Times New Roman" w:cs="Times New Roman"/>
+      <w:sz w:val="24"/>
+      <w:szCs w:val="24"/>
+      <w:lang w:val="en-CA" w:eastAsia="en-CA" w:bidi="ar-SA"/>
+    </w:rPr>
+  </w:style>
+  <w:style w:type="paragraph" w:styleId="BalloonText">
+    <w:name w:val="Balloon Text"/>
+    <w:basedOn w:val="Normal"/>
+    <w:link w:val="BalloonTextChar"/>
+    <w:uiPriority w:val="99"/>
+    <w:semiHidden/>
+    <w:unhideWhenUsed/>
+    <w:rsid w:val="00183A9C"/>
+    <w:pPr>
+      <w:spacing w:line="240" w:lineRule="auto"/>
+    </w:pPr>
+    <w:rPr>
+      <w:rFonts w:ascii="Segoe UI" w:hAnsi="Segoe UI" w:cs="Segoe UI"/>
+      <w:sz w:val="18"/>
+    </w:rPr>
+  </w:style>
+  <w:style w:type="character" w:customStyle="1" w:styleId="BalloonTextChar">
+    <w:name w:val="Balloon Text Char"/>
+    <w:basedOn w:val="DefaultParagraphFont"/>
+    <w:link w:val="BalloonText"/>
+    <w:uiPriority w:val="99"/>
+    <w:semiHidden/>
+    <w:rsid w:val="00183A9C"/>
+    <w:rPr>
+      <w:rFonts w:ascii="Segoe UI" w:hAnsi="Segoe UI" w:cs="Segoe UI"/>
+      <w:sz w:val="18"/>
+    </w:rPr>
+  </w:style>
+  <w:style w:type="character" w:styleId="Hyperlink">
+    <w:name w:val="Hyperlink"/>
+    <w:basedOn w:val="DefaultParagraphFont"/>
+    <w:uiPriority w:val="99"/>
+    <w:unhideWhenUsed/>
+    <w:rsid w:val="00FC3DB6"/>
+    <w:rPr>
+      <w:color w:val="0000FF" w:themeColor="hyperlink"/>
+      <w:u w:val="single"/>
+    </w:rPr>
+  </w:style>
+  <w:style w:type="character" w:styleId="FollowedHyperlink">
+    <w:name w:val="FollowedHyperlink"/>
+    <w:basedOn w:val="DefaultParagraphFont"/>
+    <w:uiPriority w:val="99"/>
+    <w:semiHidden/>
+    <w:unhideWhenUsed/>
+    <w:rsid w:val="006A1879"/>
+    <w:rPr>
+      <w:color w:val="800080" w:themeColor="followedHyperlink"/>
+      <w:u w:val="single"/>
+    </w:rPr>
+  </w:style>
+</w:styles>
+</file>
+
+<file path=word/stylesWithEffects.xml><?xml version="1.0" encoding="utf-8"?>
+<w:styles xmlns:wpc="http://schemas.microsoft.com/office/word/2010/wordprocessingCanvas" xmlns:mc="http://schemas.openxmlformats.org/markup-compatibility/2006" xmlns:o="urn:schemas-microsoft-com:office:office" xmlns:r="http://schemas.openxmlformats.org/officeDocument/2006/relationships" xmlns:m="http://schemas.openxmlformats.org/officeDocument/2006/math" xmlns:v="urn:schemas-microsoft-com:vml" xmlns:wp14="http://schemas.microsoft.com/office/word/2010/wordprocessingDrawing" xmlns:wp="http://schemas.openxmlformats.org/drawingml/2006/wordprocessingDrawing" xmlns:w10="urn:schemas-microsoft-com:office:word" xmlns:w="http://schemas.openxmlformats.org/wordprocessingml/2006/main" xmlns:w14="http://schemas.microsoft.com/office/word/2010/wordml" xmlns:wpg="http://schemas.microsoft.com/office/word/2010/wordprocessingGroup" xmlns:wpi="http://schemas.microsoft.com/office/word/2010/wordprocessingInk" xmlns:wne="http://schemas.microsoft.com/office/word/2006/wordml" xmlns:wps="http://schemas.microsoft.com/office/word/2010/wordprocessingShape" mc:Ignorable="w14 wp14">
+  <w:docDefaults>
+    <w:rPrDefault>
+      <w:rPr>
+        <w:rFonts w:ascii="Arial" w:eastAsia="Arial" w:hAnsi="Arial" w:cs="Arial"/>
+        <w:sz w:val="22"/>
+        <w:szCs w:val="22"/>
+        <w:lang w:val="en-US" w:eastAsia="en-US" w:bidi="bn-IN"/>
+      </w:rPr>
+    </w:rPrDefault>
+    <w:pPrDefault>
+      <w:pPr>
+        <w:spacing w:line="276" w:lineRule="auto"/>
+      </w:pPr>
+    </w:pPrDefault>
+  </w:docDefaults>
+  <w:latentStyles w:defLockedState="0" w:defUIPriority="99" w:defSemiHidden="1" w:defUnhideWhenUsed="1" w:defQFormat="0" w:count="267">
+    <w:lsdException w:name="Normal" w:semiHidden="0" w:uiPriority="0" w:unhideWhenUsed="0" w:qFormat="1"/>
+    <w:lsdException w:name="heading 1" w:semiHidden="0" w:uiPriority="9" w:unhideWhenUsed="0" w:qFormat="1"/>
+    <w:lsdException w:name="heading 2" w:uiPriority="9" w:qFormat="1"/>
+    <w:lsdException w:name="heading 3" w:uiPriority="9" w:qFormat="1"/>
+    <w:lsdException w:name="heading 4" w:uiPriority="9" w:qFormat="1"/>
+    <w:lsdException w:name="heading 5" w:uiPriority="9" w:qFormat="1"/>
+    <w:lsdException w:name="heading 6" w:uiPriority="9" w:qFormat="1"/>
+    <w:lsdException w:name="heading 7" w:uiPriority="9" w:qFormat="1"/>
+    <w:lsdException w:name="heading 8" w:uiPriority="9" w:qFormat="1"/>
+    <w:lsdException w:name="heading 9" w:uiPriority="9" w:qFormat="1"/>
+    <w:lsdException w:name="toc 1" w:uiPriority="39"/>
+    <w:lsdException w:name="toc 2" w:uiPriority="39"/>
+    <w:lsdException w:name="toc 3" w:uiPriority="39"/>
+    <w:lsdException w:name="toc 4" w:uiPriority="39"/>
+    <w:lsdException w:name="toc 5" w:uiPriority="39"/>
+    <w:lsdException w:name="toc 6" w:uiPriority="39"/>
+    <w:lsdException w:name="toc 7" w:uiPriority="39"/>
+    <w:lsdException w:name="toc 8" w:uiPriority="39"/>
+    <w:lsdException w:name="toc 9" w:uiPriority="39"/>
+    <w:lsdException w:name="caption" w:uiPriority="35" w:qFormat="1"/>
+    <w:lsdException w:name="Title" w:semiHidden="0" w:uiPriority="10" w:unhideWhenUsed="0" w:qFormat="1"/>
+    <w:lsdException w:name="Default Paragraph Font" w:uiPriority="1"/>
+    <w:lsdException w:name="Subtitle" w:semiHidden="0" w:uiPriority="11" w:unhideWhenUsed="0" w:qFormat="1"/>
+    <w:lsdException w:name="Strong" w:semiHidden="0" w:uiPriority="22" w:unhideWhenUsed="0" w:qFormat="1"/>
+    <w:lsdException w:name="Emphasis" w:semiHidden="0" w:uiPriority="20" w:unhideWhenUsed="0" w:qFormat="1"/>
+    <w:lsdException w:name="Table Grid" w:semiHidden="0" w:uiPriority="39" w:unhideWhenUsed="0"/>
+    <w:lsdException w:name="Placeholder Text" w:unhideWhenUsed="0"/>
+    <w:lsdException w:name="No Spacing" w:semiHidden="0" w:uiPriority="1" w:unhideWhenUsed="0" w:qFormat="1"/>
+    <w:lsdException w:name="Light Shading" w:semiHidden="0" w:uiPriority="60" w:unhideWhenUsed="0"/>
+    <w:lsdException w:name="Light List" w:semiHidden="0" w:uiPriority="61" w:unhideWhenUsed="0"/>
+    <w:lsdException w:name="Light Grid" w:semiHidden="0" w:uiPriority="62" w:unhideWhenUsed="0"/>
+    <w:lsdException w:name="Medium Shading 1" w:semiHidden="0" w:uiPriority="63" w:unhideWhenUsed="0"/>
+    <w:lsdException w:name="Medium Shading 2" w:semiHidden="0" w:uiPriority="64" w:unhideWhenUsed="0"/>
+    <w:lsdException w:name="Medium List 1" w:semiHidden="0" w:uiPriority="65" w:unhideWhenUsed="0"/>
+    <w:lsdException w:name="Medium List 2" w:semiHidden="0" w:uiPriority="66" w:unhideWhenUsed="0"/>
+    <w:lsdException w:name="Medium Grid 1" w:semiHidden="0" w:uiPriority="67" w:unhideWhenUsed="0"/>
+    <w:lsdException w:name="Medium Grid 2" w:semiHidden="0" w:uiPriority="68" w:unhideWhenUsed="0"/>
+    <w:lsdException w:name="Medium Grid 3" w:semiHidden="0" w:uiPriority="69" w:unhideWhenUsed="0"/>
+    <w:lsdException w:name="Dark List" w:semiHidden="0" w:uiPriority="70" w:unhideWhenUsed="0"/>
+    <w:lsdException w:name="Colorful Shading" w:semiHidden="0" w:uiPriority="71" w:unhideWhenUsed="0"/>
+    <w:lsdException w:name="Colorful List" w:semiHidden="0" w:uiPriority="72" w:unhideWhenUsed="0"/>
+    <w:lsdException w:name="Colorful Grid" w:semiHidden="0" w:uiPriority="73" w:unhideWhenUsed="0"/>
+    <w:lsdException w:name="Light Shading Accent 1" w:semiHidden="0" w:uiPriority="60" w:unhideWhenUsed="0"/>
+    <w:lsdException w:name="Light List Accent 1" w:semiHidden="0" w:uiPriority="61" w:unhideWhenUsed="0"/>
+    <w:lsdException w:name="Light Grid Accent 1" w:semiHidden="0" w:uiPriority="62" w:unhideWhenUsed="0"/>
+    <w:lsdException w:name="Medium Shading 1 Accent 1" w:semiHidden="0" w:uiPriority="63" w:unhideWhenUsed="0"/>
+    <w:lsdException w:name="Medium Shading 2 Accent 1" w:semiHidden="0" w:uiPriority="64" w:unhideWhenUsed="0"/>
+    <w:lsdException w:name="Medium List 1 Accent 1" w:semiHidden="0" w:uiPriority="65" w:unhideWhenUsed="0"/>
+    <w:lsdException w:name="Revision" w:unhideWhenUsed="0"/>
+    <w:lsdException w:name="List Paragraph" w:semiHidden="0" w:uiPriority="34" w:unhideWhenUsed="0" w:qFormat="1"/>
+    <w:lsdException w:name="Quote" w:semiHidden="0" w:uiPriority="29" w:unhideWhenUsed="0" w:qFormat="1"/>
+    <w:lsdException w:name="Intense Quote" w:semiHidden="0" w:uiPriority="30" w:unhideWhenUsed="0" w:qFormat="1"/>
+    <w:lsdException w:name="Medium List 2 Accent 1" w:semiHidden="0" w:uiPriority="66" w:unhideWhenUsed="0"/>
+    <w:lsdException w:name="Medium Grid 1 Accent 1" w:semiHidden="0" w:uiPriority="67" w:unhideWhenUsed="0"/>
+    <w:lsdException w:name="Medium Grid 2 Accent 1" w:semiHidden="0" w:uiPriority="68" w:unhideWhenUsed="0"/>
+    <w:lsdException w:name="Medium Grid 3 Accent 1" w:semiHidden="0" w:uiPriority="69" w:unhideWhenUsed="0"/>
+    <w:lsdException w:name="Dark List Accent 1" w:semiHidden="0" w:uiPriority="70" w:unhideWhenUsed="0"/>
+    <w:lsdException w:name="Colorful Shading Accent 1" w:semiHidden="0" w:uiPriority="71" w:unhideWhenUsed="0"/>
+    <w:lsdException w:name="Colorful List Accent 1" w:semiHidden="0" w:uiPriority="72" w:unhideWhenUsed="0"/>
+    <w:lsdException w:name="Colorful Grid Accent 1" w:semiHidden="0" w:uiPriority="73" w:unhideWhenUsed="0"/>
+    <w:lsdException w:name="Light Shading Accent 2" w:semiHidden="0" w:uiPriority="60" w:unhideWhenUsed="0"/>
+    <w:lsdException w:name="Light List Accent 2" w:semiHidden="0" w:uiPriority="61" w:unhideWhenUsed="0"/>
+    <w:lsdException w:name="Light Grid Accent 2" w:semiHidden="0" w:uiPriority="62" w:unhideWhenUsed="0"/>
+    <w:lsdException w:name="Medium Shading 1 Accent 2" w:semiHidden="0" w:uiPriority="63" w:unhideWhenUsed="0"/>
+    <w:lsdException w:name="Medium Shading 2 Accent 2" w:semiHidden="0" w:uiPriority="64" w:unhideWhenUsed="0"/>
+    <w:lsdException w:name="Medium List 1 Accent 2" w:semiHidden="0" w:uiPriority="65" w:unhideWhenUsed="0"/>
+    <w:lsdException w:name="Medium List 2 Accent 2" w:semiHidden="0" w:uiPriority="66" w:unhideWhenUsed="0"/>
+    <w:lsdException w:name="Medium Grid 1 Accent 2" w:semiHidden="0" w:uiPriority="67" w:unhideWhenUsed="0"/>
+    <w:lsdException w:name="Medium Grid 2 Accent 2" w:semiHidden="0" w:uiPriority="68" w:unhideWhenUsed="0"/>
+    <w:lsdException w:name="Medium Grid 3 Accent 2" w:semiHidden="0" w:uiPriority="69" w:unhideWhenUsed="0"/>
+    <w:lsdException w:name="Dark List Accent 2" w:semiHidden="0" w:uiPriority="70" w:unhideWhenUsed="0"/>
+    <w:lsdException w:name="Colorful Shading Accent 2" w:semiHidden="0" w:uiPriority="71" w:unhideWhenUsed="0"/>
+    <w:lsdException w:name="Colorful List Accent 2" w:semiHidden="0" w:uiPriority="72" w:unhideWhenUsed="0"/>
+    <w:lsdException w:name="Colorful Grid Accent 2" w:semiHidden="0" w:uiPriority="73" w:unhideWhenUsed="0"/>
+    <w:lsdException w:name="Light Shading Accent 3" w:semiHidden="0" w:uiPriority="60" w:unhideWhenUsed="0"/>
+    <w:lsdException w:name="Light List Accent 3" w:semiHidden="0" w:uiPriority="61" w:unhideWhenUsed="0"/>
+    <w:lsdException w:name="Light Grid Accent 3" w:semiHidden="0" w:uiPriority="62" w:unhideWhenUsed="0"/>
+    <w:lsdException w:name="Medium Shading 1 Accent 3" w:semiHidden="0" w:uiPriority="63" w:unhideWhenUsed="0"/>
+    <w:lsdException w:name="Medium Shading 2 Accent 3" w:semiHidden="0" w:uiPriority="64" w:unhideWhenUsed="0"/>
+    <w:lsdException w:name="Medium List 1 Accent 3" w:semiHidden="0" w:uiPriority="65" w:unhideWhenUsed="0"/>
+    <w:lsdException w:name="Medium List 2 Accent 3" w:semiHidden="0" w:uiPriority="66" w:unhideWhenUsed="0"/>
+    <w:lsdException w:name="Medium Grid 1 Accent 3" w:semiHidden="0" w:uiPriority="67" w:unhideWhenUsed="0"/>
+    <w:lsdException w:name="Medium Grid 2 Accent 3" w:semiHidden="0" w:uiPriority="68" w:unhideWhenUsed="0"/>
+    <w:lsdException w:name="Medium Grid 3 Accent 3" w:semiHidden="0" w:uiPriority="69" w:unhideWhenUsed="0"/>
+    <w:lsdException w:name="Dark List Accent 3" w:semiHidden="0" w:uiPriority="70" w:unhideWhenUsed="0"/>
+    <w:lsdException w:name="Colorful Shading Accent 3" w:semiHidden="0" w:uiPriority="71" w:unhideWhenUsed="0"/>
+    <w:lsdException w:name="Colorful List Accent 3" w:semiHidden="0" w:uiPriority="72" w:unhideWhenUsed="0"/>
+    <w:lsdException w:name="Colorful Grid Accent 3" w:semiHidden="0" w:uiPriority="73" w:unhideWhenUsed="0"/>
+    <w:lsdException w:name="Light Shading Accent 4" w:semiHidden="0" w:uiPriority="60" w:unhideWhenUsed="0"/>
+    <w:lsdException w:name="Light List Accent 4" w:semiHidden="0" w:uiPriority="61" w:unhideWhenUsed="0"/>
+    <w:lsdException w:name="Light Grid Accent 4" w:semiHidden="0" w:uiPriority="62" w:unhideWhenUsed="0"/>
+    <w:lsdException w:name="Medium Shading 1 Accent 4" w:semiHidden="0" w:uiPriority="63" w:unhideWhenUsed="0"/>
+    <w:lsdException w:name="Medium Shading 2 Accent 4" w:semiHidden="0" w:uiPriority="64" w:unhideWhenUsed="0"/>
+    <w:lsdException w:name="Medium List 1 Accent 4" w:semiHidden="0" w:uiPriority="65" w:unhideWhenUsed="0"/>
+    <w:lsdException w:name="Medium List 2 Accent 4" w:semiHidden="0" w:uiPriority="66" w:unhideWhenUsed="0"/>
+    <w:lsdException w:name="Medium Grid 1 Accent 4" w:semiHidden="0" w:uiPriority="67" w:unhideWhenUsed="0"/>
+    <w:lsdException w:name="Medium Grid 2 Accent 4" w:semiHidden="0" w:uiPriority="68" w:unhideWhenUsed="0"/>
+    <w:lsdException w:name="Medium Grid 3 Accent 4" w:semiHidden="0" w:uiPriority="69" w:unhideWhenUsed="0"/>
+    <w:lsdException w:name="Dark List Accent 4" w:semiHidden="0" w:uiPriority="70" w:unhideWhenUsed="0"/>
+    <w:lsdException w:name="Colorful Shading Accent 4" w:semiHidden="0" w:uiPriority="71" w:unhideWhenUsed="0"/>
+    <w:lsdException w:name="Colorful List Accent 4" w:semiHidden="0" w:uiPriority="72" w:unhideWhenUsed="0"/>
+    <w:lsdException w:name="Colorful Grid Accent 4" w:semiHidden="0" w:uiPriority="73" w:unhideWhenUsed="0"/>
+    <w:lsdException w:name="Light Shading Accent 5" w:semiHidden="0" w:uiPriority="60" w:unhideWhenUsed="0"/>
+    <w:lsdException w:name="Light List Accent 5" w:semiHidden="0" w:uiPriority="61" w:unhideWhenUsed="0"/>
+    <w:lsdException w:name="Light Grid Accent 5" w:semiHidden="0" w:uiPriority="62" w:unhideWhenUsed="0"/>
+    <w:lsdException w:name="Medium Shading 1 Accent 5" w:semiHidden="0" w:uiPriority="63" w:unhideWhenUsed="0"/>
+    <w:lsdException w:name="Medium Shading 2 Accent 5" w:semiHidden="0" w:uiPriority="64" w:unhideWhenUsed="0"/>
+    <w:lsdException w:name="Medium List 1 Accent 5" w:semiHidden="0" w:uiPriority="65" w:unhideWhenUsed="0"/>
+    <w:lsdException w:name="Medium List 2 Accent 5" w:semiHidden="0" w:uiPriority="66" w:unhideWhenUsed="0"/>
+    <w:lsdException w:name="Medium Grid 1 Accent 5" w:semiHidden="0" w:uiPriority="67" w:unhideWhenUsed="0"/>
+    <w:lsdException w:name="Medium Grid 2 Accent 5" w:semiHidden="0" w:uiPriority="68" w:unhideWhenUsed="0"/>
+    <w:lsdException w:name="Medium Grid 3 Accent 5" w:semiHidden="0" w:uiPriority="69" w:unhideWhenUsed="0"/>
+    <w:lsdException w:name="Dark List Accent 5" w:semiHidden="0" w:uiPriority="70" w:unhideWhenUsed="0"/>
+    <w:lsdException w:name="Colorful Shading Accent 5" w:semiHidden="0" w:uiPriority="71" w:unhideWhenUsed="0"/>
+    <w:lsdException w:name="Colorful List Accent 5" w:semiHidden="0" w:uiPriority="72" w:unhideWhenUsed="0"/>
+    <w:lsdException w:name="Colorful Grid Accent 5" w:semiHidden="0" w:uiPriority="73" w:unhideWhenUsed="0"/>
+    <w:lsdException w:name="Light Shading Accent 6" w:semiHidden="0" w:uiPriority="60" w:unhideWhenUsed="0"/>
+    <w:lsdException w:name="Light List Accent 6" w:semiHidden="0" w:uiPriority="61" w:unhideWhenUsed="0"/>
+    <w:lsdException w:name="Light Grid Accent 6" w:semiHidden="0" w:uiPriority="62" w:unhideWhenUsed="0"/>
+    <w:lsdException w:name="Medium Shading 1 Accent 6" w:semiHidden="0" w:uiPriority="63" w:unhideWhenUsed="0"/>
+    <w:lsdException w:name="Medium Shading 2 Accent 6" w:semiHidden="0" w:uiPriority="64" w:unhideWhenUsed="0"/>
+    <w:lsdException w:name="Medium List 1 Accent 6" w:semiHidden="0" w:uiPriority="65" w:unhideWhenUsed="0"/>
+    <w:lsdException w:name="Medium List 2 Accent 6" w:semiHidden="0" w:uiPriority="66" w:unhideWhenUsed="0"/>
+    <w:lsdException w:name="Medium Grid 1 Accent 6" w:semiHidden="0" w:uiPriority="67" w:unhideWhenUsed="0"/>
+    <w:lsdException w:name="Medium Grid 2 Accent 6" w:semiHidden="0" w:uiPriority="68" w:unhideWhenUsed="0"/>
+    <w:lsdException w:name="Medium Grid 3 Accent 6" w:semiHidden="0" w:uiPriority="69" w:unhideWhenUsed="0"/>
+    <w:lsdException w:name="Dark List Accent 6" w:semiHidden="0" w:uiPriority="70" w:unhideWhenUsed="0"/>
+    <w:lsdException w:name="Colorful Shading Accent 6" w:semiHidden="0" w:uiPriority="71" w:unhideWhenUsed="0"/>
+    <w:lsdException w:name="Colorful List Accent 6" w:semiHidden="0" w:uiPriority="72" w:unhideWhenUsed="0"/>
+    <w:lsdException w:name="Colorful Grid Accent 6" w:semiHidden="0" w:uiPriority="73" w:unhideWhenUsed="0"/>
+    <w:lsdException w:name="Subtle Emphasis" w:semiHidden="0" w:uiPriority="19" w:unhideWhenUsed="0" w:qFormat="1"/>
+    <w:lsdException w:name="Intense Emphasis" w:semiHidden="0" w:uiPriority="21" w:unhideWhenUsed="0" w:qFormat="1"/>
+    <w:lsdException w:name="Subtle Reference" w:semiHidden="0" w:uiPriority="31" w:unhideWhenUsed="0" w:qFormat="1"/>
+    <w:lsdException w:name="Intense Reference" w:semiHidden="0" w:uiPriority="32" w:unhideWhenUsed="0" w:qFormat="1"/>
+    <w:lsdException w:name="Book Title" w:semiHidden="0" w:uiPriority="33" w:unhideWhenUsed="0" w:qFormat="1"/>
+    <w:lsdException w:name="Bibliography" w:uiPriority="37"/>
+    <w:lsdException w:name="TOC Heading" w:uiPriority="39" w:qFormat="1"/>
+  </w:latentStyles>
+  <w:style w:type="paragraph" w:default="1" w:styleId="Normal">
+    <w:name w:val="Normal"/>
+    <w:qFormat/>
+    <w:rsid w:val="0048115C"/>
+  </w:style>
+  <w:style w:type="paragraph" w:styleId="Heading1">
+    <w:name w:val="heading 1"/>
+    <w:basedOn w:val="Normal"/>
+    <w:next w:val="Normal"/>
+    <w:uiPriority w:val="9"/>
+    <w:qFormat/>
+    <w:pPr>
+      <w:keepNext/>
+      <w:keepLines/>
+      <w:spacing w:before="400" w:after="120"/>
+      <w:outlineLvl w:val="0"/>
+    </w:pPr>
+    <w:rPr>
+      <w:sz w:val="40"/>
+      <w:szCs w:val="40"/>
+    </w:rPr>
+  </w:style>
+  <w:style w:type="paragraph" w:styleId="Heading2">
+    <w:name w:val="heading 2"/>
+    <w:basedOn w:val="Normal"/>
+    <w:next w:val="Normal"/>
+    <w:uiPriority w:val="9"/>
+    <w:semiHidden/>
+    <w:unhideWhenUsed/>
+    <w:qFormat/>
+    <w:pPr>
+      <w:keepNext/>
+      <w:keepLines/>
+      <w:spacing w:before="360" w:after="120"/>
+      <w:outlineLvl w:val="1"/>
+    </w:pPr>
+    <w:rPr>
+      <w:sz w:val="32"/>
+      <w:szCs w:val="32"/>
+    </w:rPr>
+  </w:style>
+  <w:style w:type="paragraph" w:styleId="Heading3">
+    <w:name w:val="heading 3"/>
+    <w:basedOn w:val="Normal"/>
+    <w:next w:val="Normal"/>
+    <w:uiPriority w:val="9"/>
+    <w:semiHidden/>
+    <w:unhideWhenUsed/>
+    <w:qFormat/>
+    <w:pPr>
+      <w:keepNext/>
+      <w:keepLines/>
+      <w:spacing w:before="320" w:after="80"/>
+      <w:outlineLvl w:val="2"/>
+    </w:pPr>
+    <w:rPr>
+      <w:color w:val="434343"/>
+      <w:sz w:val="28"/>
+      <w:szCs w:val="28"/>
+    </w:rPr>
+  </w:style>
+  <w:style w:type="paragraph" w:styleId="Heading4">
+    <w:name w:val="heading 4"/>
+    <w:basedOn w:val="Normal"/>
+    <w:next w:val="Normal"/>
+    <w:uiPriority w:val="9"/>
+    <w:semiHidden/>
+    <w:unhideWhenUsed/>
+    <w:qFormat/>
+    <w:pPr>
+      <w:keepNext/>
+      <w:keepLines/>
+      <w:spacing w:before="280" w:after="80"/>
+      <w:outlineLvl w:val="3"/>
+    </w:pPr>
+    <w:rPr>
+      <w:color w:val="666666"/>
+      <w:sz w:val="24"/>
+      <w:szCs w:val="24"/>
+    </w:rPr>
+  </w:style>
+  <w:style w:type="paragraph" w:styleId="Heading5">
+    <w:name w:val="heading 5"/>
+    <w:basedOn w:val="Normal"/>
+    <w:next w:val="Normal"/>
+    <w:uiPriority w:val="9"/>
+    <w:semiHidden/>
+    <w:unhideWhenUsed/>
+    <w:qFormat/>
+    <w:pPr>
+      <w:keepNext/>
+      <w:keepLines/>
+      <w:spacing w:before="240" w:after="80"/>
+      <w:outlineLvl w:val="4"/>
+    </w:pPr>
+    <w:rPr>
+      <w:color w:val="666666"/>
+    </w:rPr>
+  </w:style>
+  <w:style w:type="paragraph" w:styleId="Heading6">
+    <w:name w:val="heading 6"/>
+    <w:basedOn w:val="Normal"/>
+    <w:next w:val="Normal"/>
+    <w:uiPriority w:val="9"/>
+    <w:semiHidden/>
+    <w:unhideWhenUsed/>
+    <w:qFormat/>
+    <w:pPr>
+      <w:keepNext/>
+      <w:keepLines/>
+      <w:spacing w:before="240" w:after="80"/>
+      <w:outlineLvl w:val="5"/>
+    </w:pPr>
+    <w:rPr>
+      <w:i/>
+      <w:color w:val="666666"/>
+    </w:rPr>
+  </w:style>
+  <w:style w:type="character" w:default="1" w:styleId="DefaultParagraphFont">
+    <w:name w:val="Default Paragraph Font"/>
+    <w:uiPriority w:val="1"/>
+    <w:semiHidden/>
+    <w:unhideWhenUsed/>
+  </w:style>
+  <w:style w:type="table" w:default="1" w:styleId="TableNormal">
+    <w:name w:val="Normal Table"/>
+    <w:uiPriority w:val="99"/>
+    <w:semiHidden/>
+    <w:unhideWhenUsed/>
+    <w:tblPr>
+      <w:tblInd w:w="0" w:type="dxa"/>
+      <w:tblCellMar>
+        <w:top w:w="0" w:type="dxa"/>
+        <w:left w:w="108" w:type="dxa"/>
+        <w:bottom w:w="0" w:type="dxa"/>
+        <w:right w:w="108" w:type="dxa"/>
+      </w:tblCellMar>
+    </w:tblPr>
+  </w:style>
+  <w:style w:type="numbering" w:default="1" w:styleId="NoList">
+    <w:name w:val="No List"/>
+    <w:uiPriority w:val="99"/>
+    <w:semiHidden/>
+    <w:unhideWhenUsed/>
+  </w:style>
+  <w:style w:type="paragraph" w:styleId="Title">
+    <w:name w:val="Title"/>
+    <w:basedOn w:val="Normal"/>
+    <w:next w:val="Normal"/>
+    <w:uiPriority w:val="10"/>
+    <w:qFormat/>
+    <w:pPr>
+      <w:keepNext/>
+      <w:keepLines/>
+      <w:spacing w:after="60"/>
+    </w:pPr>
+    <w:rPr>
+      <w:sz w:val="52"/>
+      <w:szCs w:val="52"/>
+    </w:rPr>
+  </w:style>
+  <w:style w:type="paragraph" w:styleId="Subtitle">
+    <w:name w:val="Subtitle"/>
+    <w:basedOn w:val="Normal"/>
+    <w:next w:val="Normal"/>
+    <w:uiPriority w:val="11"/>
+    <w:qFormat/>
+    <w:pPr>
+      <w:keepNext/>
+      <w:keepLines/>
+      <w:spacing w:after="320"/>
+    </w:pPr>
+    <w:rPr>
+      <w:color w:val="666666"/>
+      <w:sz w:val="30"/>
+      <w:szCs w:val="30"/>
+    </w:rPr>
+  </w:style>
+  <w:style w:type="table" w:customStyle="1" w:styleId="a">
+    <w:basedOn w:val="TableNormal"/>
+    <w:pPr>
+      <w:spacing w:line="240" w:lineRule="auto"/>
+    </w:pPr>
+    <w:tblPr>
+      <w:tblStyleRowBandSize w:val="1"/>
+      <w:tblStyleColBandSize w:val="1"/>
+      <w:tblInd w:w="0" w:type="dxa"/>
+      <w:tblCellMar>
+        <w:top w:w="0" w:type="dxa"/>
+        <w:left w:w="115" w:type="dxa"/>
+        <w:bottom w:w="0" w:type="dxa"/>
         <w:right w:w="115" w:type="dxa"/>
       </w:tblCellMar>
     </w:tblPr>

</xml_diff>